<commit_message>
Supervisione ODD e SDD
</commit_message>
<xml_diff>
--- a/SDD_YouLearn.docx
+++ b/SDD_YouLearn.docx
@@ -97,6 +97,7 @@
                                     <w:dataBinding w:prefixMappings="xmlns:ns0='http://purl.org/dc/elements/1.1/' xmlns:ns1='http://schemas.openxmlformats.org/package/2006/metadata/core-properties' " w:xpath="/ns1:coreProperties[1]/ns0:title[1]" w:storeItemID="{6C3C8BC8-F283-45AE-878A-BAB7291924A1}"/>
                                     <w:text/>
                                   </w:sdtPr>
+                                  <w:sdtEndPr/>
                                   <w:sdtContent>
                                     <w:r>
                                       <w:rPr>
@@ -109,7 +110,7 @@
                               </w:p>
                               <w:p>
                                 <w:pPr>
-                                  <w:pStyle w:val="Titolo"/>
+                                  <w:pStyle w:val="Title"/>
                                 </w:pPr>
                                 <w:sdt>
                                   <w:sdtPr>
@@ -119,6 +120,7 @@
                                     <w:dataBinding w:prefixMappings="xmlns:ns0='http://purl.org/dc/elements/1.1/' xmlns:ns1='http://schemas.openxmlformats.org/package/2006/metadata/core-properties' " w:xpath="/ns1:coreProperties[1]/ns0:subject[1]" w:storeItemID="{6C3C8BC8-F283-45AE-878A-BAB7291924A1}"/>
                                     <w:text/>
                                   </w:sdtPr>
+                                  <w:sdtEndPr/>
                                   <w:sdtContent>
                                     <w:r>
                                       <w:t>YouLearn Platform Project</w:t>
@@ -1728,8 +1730,6 @@
                   </w:rPr>
                   <w:t>Luigi Crisci</w:t>
                 </w:r>
-                <w:bookmarkStart w:id="0" w:name="_GoBack"/>
-                <w:bookmarkEnd w:id="0"/>
               </w:p>
             </w:tc>
           </w:tr>
@@ -1911,7 +1911,7 @@
           <w:sdtContent>
             <w:p>
               <w:pPr>
-                <w:pStyle w:val="Titolosommario"/>
+                <w:pStyle w:val="TOCHeading"/>
               </w:pPr>
               <w:r>
                 <w:t>Table of Contents</w:t>
@@ -1919,13 +1919,13 @@
             </w:p>
             <w:p>
               <w:pPr>
-                <w:pStyle w:val="Sommario2"/>
+                <w:pStyle w:val="TOC2"/>
                 <w:numPr>
                   <w:ilvl w:val="0"/>
                   <w:numId w:val="12"/>
                 </w:numPr>
                 <w:rPr>
-                  <w:rStyle w:val="Collegamentoipertestuale"/>
+                  <w:rStyle w:val="Hyperlink"/>
                   <w:rFonts w:asciiTheme="minorHAnsi" w:hAnsiTheme="minorHAnsi"/>
                   <w:b w:val="0"/>
                   <w:sz w:val="20"/>
@@ -1936,7 +1936,7 @@
               <w:hyperlink w:anchor="_Toc533692914" w:history="1">
                 <w:r>
                   <w:rPr>
-                    <w:rStyle w:val="Collegamentoipertestuale"/>
+                    <w:rStyle w:val="Hyperlink"/>
                     <w:rFonts w:asciiTheme="minorHAnsi" w:hAnsiTheme="minorHAnsi"/>
                     <w:b w:val="0"/>
                     <w:sz w:val="20"/>
@@ -2018,7 +2018,7 @@
             </w:p>
             <w:p>
               <w:pPr>
-                <w:pStyle w:val="Sommario2"/>
+                <w:pStyle w:val="TOC2"/>
                 <w:rPr>
                   <w:rFonts w:asciiTheme="minorHAnsi" w:hAnsiTheme="minorHAnsi"/>
                   <w:b w:val="0"/>
@@ -2031,7 +2031,7 @@
               <w:hyperlink w:anchor="_Toc533692914" w:history="1">
                 <w:r>
                   <w:rPr>
-                    <w:rStyle w:val="Collegamentoipertestuale"/>
+                    <w:rStyle w:val="Hyperlink"/>
                     <w:rFonts w:asciiTheme="minorHAnsi" w:hAnsiTheme="minorHAnsi"/>
                     <w:b w:val="0"/>
                     <w:sz w:val="20"/>
@@ -2113,7 +2113,7 @@
             </w:p>
             <w:p>
               <w:pPr>
-                <w:pStyle w:val="Sommario2"/>
+                <w:pStyle w:val="TOC2"/>
                 <w:rPr>
                   <w:rFonts w:asciiTheme="minorHAnsi" w:hAnsiTheme="minorHAnsi"/>
                   <w:b w:val="0"/>
@@ -2126,7 +2126,7 @@
               <w:hyperlink w:anchor="_Toc533692915" w:history="1">
                 <w:r>
                   <w:rPr>
-                    <w:rStyle w:val="Collegamentoipertestuale"/>
+                    <w:rStyle w:val="Hyperlink"/>
                     <w:rFonts w:asciiTheme="minorHAnsi" w:hAnsiTheme="minorHAnsi"/>
                     <w:b w:val="0"/>
                     <w:sz w:val="20"/>
@@ -2208,7 +2208,7 @@
             </w:p>
             <w:p>
               <w:pPr>
-                <w:pStyle w:val="Sommario2"/>
+                <w:pStyle w:val="TOC2"/>
                 <w:rPr>
                   <w:rFonts w:asciiTheme="minorHAnsi" w:hAnsiTheme="minorHAnsi"/>
                   <w:b w:val="0"/>
@@ -2221,7 +2221,7 @@
               <w:hyperlink w:anchor="_Toc533692916" w:history="1">
                 <w:r>
                   <w:rPr>
-                    <w:rStyle w:val="Collegamentoipertestuale"/>
+                    <w:rStyle w:val="Hyperlink"/>
                     <w:rFonts w:asciiTheme="minorHAnsi" w:hAnsiTheme="minorHAnsi"/>
                     <w:b w:val="0"/>
                     <w:sz w:val="20"/>
@@ -2303,13 +2303,13 @@
             </w:p>
             <w:p>
               <w:pPr>
-                <w:pStyle w:val="Sommario2"/>
+                <w:pStyle w:val="TOC2"/>
                 <w:numPr>
                   <w:ilvl w:val="1"/>
                   <w:numId w:val="12"/>
                 </w:numPr>
                 <w:rPr>
-                  <w:rStyle w:val="Collegamentoipertestuale"/>
+                  <w:rStyle w:val="Hyperlink"/>
                   <w:rFonts w:asciiTheme="minorHAnsi" w:hAnsiTheme="minorHAnsi"/>
                   <w:b w:val="0"/>
                   <w:sz w:val="20"/>
@@ -2320,7 +2320,7 @@
               <w:hyperlink w:anchor="_Toc533692917" w:history="1">
                 <w:r>
                   <w:rPr>
-                    <w:rStyle w:val="Collegamentoipertestuale"/>
+                    <w:rStyle w:val="Hyperlink"/>
                     <w:rFonts w:asciiTheme="minorHAnsi" w:hAnsiTheme="minorHAnsi"/>
                     <w:b w:val="0"/>
                     <w:sz w:val="20"/>
@@ -2402,7 +2402,7 @@
             </w:p>
             <w:p>
               <w:pPr>
-                <w:pStyle w:val="Sommario2"/>
+                <w:pStyle w:val="TOC2"/>
                 <w:numPr>
                   <w:ilvl w:val="0"/>
                   <w:numId w:val="12"/>
@@ -2448,7 +2448,7 @@
               <w:hyperlink w:anchor="_Toc533692914" w:history="1">
                 <w:r>
                   <w:rPr>
-                    <w:rStyle w:val="Collegamentoipertestuale"/>
+                    <w:rStyle w:val="Hyperlink"/>
                     <w:rFonts w:asciiTheme="minorHAnsi" w:hAnsiTheme="minorHAnsi"/>
                     <w:b w:val="0"/>
                     <w:sz w:val="20"/>
@@ -2480,7 +2480,7 @@
             </w:p>
             <w:p>
               <w:pPr>
-                <w:pStyle w:val="Sommario2"/>
+                <w:pStyle w:val="TOC2"/>
                 <w:rPr>
                   <w:rFonts w:asciiTheme="minorHAnsi" w:hAnsiTheme="minorHAnsi"/>
                   <w:b w:val="0"/>
@@ -2493,7 +2493,7 @@
               <w:hyperlink w:anchor="_Toc533692915" w:history="1">
                 <w:r>
                   <w:rPr>
-                    <w:rStyle w:val="Collegamentoipertestuale"/>
+                    <w:rStyle w:val="Hyperlink"/>
                     <w:rFonts w:asciiTheme="minorHAnsi" w:hAnsiTheme="minorHAnsi"/>
                     <w:b w:val="0"/>
                     <w:sz w:val="20"/>
@@ -2525,7 +2525,7 @@
             </w:p>
             <w:p>
               <w:pPr>
-                <w:pStyle w:val="Sommario2"/>
+                <w:pStyle w:val="TOC2"/>
                 <w:rPr>
                   <w:rFonts w:asciiTheme="minorHAnsi" w:hAnsiTheme="minorHAnsi"/>
                   <w:b w:val="0"/>
@@ -2538,7 +2538,7 @@
               <w:hyperlink w:anchor="_Toc533692916" w:history="1">
                 <w:r>
                   <w:rPr>
-                    <w:rStyle w:val="Collegamentoipertestuale"/>
+                    <w:rStyle w:val="Hyperlink"/>
                     <w:rFonts w:asciiTheme="minorHAnsi" w:hAnsiTheme="minorHAnsi"/>
                     <w:b w:val="0"/>
                     <w:sz w:val="20"/>
@@ -2570,9 +2570,9 @@
             </w:p>
             <w:p>
               <w:pPr>
-                <w:pStyle w:val="Sommario2"/>
+                <w:pStyle w:val="TOC2"/>
                 <w:rPr>
-                  <w:rStyle w:val="Collegamentoipertestuale"/>
+                  <w:rStyle w:val="Hyperlink"/>
                   <w:rFonts w:asciiTheme="minorHAnsi" w:hAnsiTheme="minorHAnsi"/>
                   <w:b w:val="0"/>
                   <w:sz w:val="20"/>
@@ -2582,7 +2582,7 @@
               <w:hyperlink w:anchor="_Toc533692917" w:history="1">
                 <w:r>
                   <w:rPr>
-                    <w:rStyle w:val="Collegamentoipertestuale"/>
+                    <w:rStyle w:val="Hyperlink"/>
                     <w:rFonts w:asciiTheme="minorHAnsi" w:hAnsiTheme="minorHAnsi"/>
                     <w:b w:val="0"/>
                     <w:sz w:val="20"/>
@@ -2614,7 +2614,7 @@
             </w:p>
             <w:p>
               <w:pPr>
-                <w:pStyle w:val="Sommario2"/>
+                <w:pStyle w:val="TOC2"/>
                 <w:rPr>
                   <w:rFonts w:asciiTheme="minorHAnsi" w:hAnsiTheme="minorHAnsi"/>
                   <w:b w:val="0"/>
@@ -2627,7 +2627,7 @@
               <w:hyperlink w:anchor="_Toc533692914" w:history="1">
                 <w:r>
                   <w:rPr>
-                    <w:rStyle w:val="Collegamentoipertestuale"/>
+                    <w:rStyle w:val="Hyperlink"/>
                     <w:rFonts w:asciiTheme="minorHAnsi" w:hAnsiTheme="minorHAnsi"/>
                     <w:b w:val="0"/>
                     <w:sz w:val="20"/>
@@ -2659,7 +2659,7 @@
             </w:p>
             <w:p>
               <w:pPr>
-                <w:pStyle w:val="Sommario2"/>
+                <w:pStyle w:val="TOC2"/>
                 <w:rPr>
                   <w:rFonts w:asciiTheme="minorHAnsi" w:hAnsiTheme="minorHAnsi"/>
                   <w:b w:val="0"/>
@@ -2672,7 +2672,7 @@
               <w:hyperlink w:anchor="_Toc533692915" w:history="1">
                 <w:r>
                   <w:rPr>
-                    <w:rStyle w:val="Collegamentoipertestuale"/>
+                    <w:rStyle w:val="Hyperlink"/>
                     <w:rFonts w:asciiTheme="minorHAnsi" w:hAnsiTheme="minorHAnsi"/>
                     <w:b w:val="0"/>
                     <w:sz w:val="20"/>
@@ -2704,7 +2704,7 @@
             </w:p>
             <w:p>
               <w:pPr>
-                <w:pStyle w:val="Sommario2"/>
+                <w:pStyle w:val="TOC2"/>
                 <w:rPr>
                   <w:rFonts w:asciiTheme="minorHAnsi" w:hAnsiTheme="minorHAnsi"/>
                   <w:b w:val="0"/>
@@ -2717,7 +2717,7 @@
               <w:hyperlink w:anchor="_Toc533692916" w:history="1">
                 <w:r>
                   <w:rPr>
-                    <w:rStyle w:val="Collegamentoipertestuale"/>
+                    <w:rStyle w:val="Hyperlink"/>
                     <w:rFonts w:asciiTheme="minorHAnsi" w:hAnsiTheme="minorHAnsi"/>
                     <w:b w:val="0"/>
                     <w:sz w:val="20"/>
@@ -2749,7 +2749,7 @@
             </w:p>
             <w:p>
               <w:pPr>
-                <w:pStyle w:val="Sommario2"/>
+                <w:pStyle w:val="TOC2"/>
                 <w:rPr>
                   <w:rFonts w:asciiTheme="minorHAnsi" w:hAnsiTheme="minorHAnsi"/>
                   <w:b w:val="0"/>
@@ -2762,7 +2762,7 @@
               <w:hyperlink w:anchor="_Toc533692917" w:history="1">
                 <w:r>
                   <w:rPr>
-                    <w:rStyle w:val="Collegamentoipertestuale"/>
+                    <w:rStyle w:val="Hyperlink"/>
                     <w:rFonts w:asciiTheme="minorHAnsi" w:hAnsiTheme="minorHAnsi"/>
                     <w:b w:val="0"/>
                     <w:sz w:val="20"/>
@@ -2794,7 +2794,7 @@
             </w:p>
             <w:p>
               <w:pPr>
-                <w:pStyle w:val="Sommario2"/>
+                <w:pStyle w:val="TOC2"/>
                 <w:rPr>
                   <w:rFonts w:asciiTheme="minorHAnsi" w:hAnsiTheme="minorHAnsi"/>
                   <w:b w:val="0"/>
@@ -2807,7 +2807,7 @@
               <w:hyperlink w:anchor="_Toc533692914" w:history="1">
                 <w:r>
                   <w:rPr>
-                    <w:rStyle w:val="Collegamentoipertestuale"/>
+                    <w:rStyle w:val="Hyperlink"/>
                     <w:rFonts w:asciiTheme="minorHAnsi" w:hAnsiTheme="minorHAnsi"/>
                     <w:b w:val="0"/>
                     <w:sz w:val="20"/>
@@ -2839,7 +2839,7 @@
             </w:p>
             <w:p>
               <w:pPr>
-                <w:pStyle w:val="Sommario2"/>
+                <w:pStyle w:val="TOC2"/>
                 <w:rPr>
                   <w:rFonts w:asciiTheme="minorHAnsi" w:hAnsiTheme="minorHAnsi"/>
                   <w:b w:val="0"/>
@@ -2852,7 +2852,7 @@
               <w:hyperlink w:anchor="_Toc533692915" w:history="1">
                 <w:r>
                   <w:rPr>
-                    <w:rStyle w:val="Collegamentoipertestuale"/>
+                    <w:rStyle w:val="Hyperlink"/>
                     <w:rFonts w:asciiTheme="minorHAnsi" w:hAnsiTheme="minorHAnsi"/>
                     <w:b w:val="0"/>
                     <w:sz w:val="20"/>
@@ -2884,7 +2884,7 @@
             </w:p>
             <w:p>
               <w:pPr>
-                <w:pStyle w:val="Sommario2"/>
+                <w:pStyle w:val="TOC2"/>
                 <w:rPr>
                   <w:rFonts w:asciiTheme="minorHAnsi" w:hAnsiTheme="minorHAnsi"/>
                   <w:b w:val="0"/>
@@ -2897,7 +2897,7 @@
               <w:hyperlink w:anchor="_Toc533692916" w:history="1">
                 <w:r>
                   <w:rPr>
-                    <w:rStyle w:val="Collegamentoipertestuale"/>
+                    <w:rStyle w:val="Hyperlink"/>
                     <w:rFonts w:asciiTheme="minorHAnsi" w:hAnsiTheme="minorHAnsi"/>
                     <w:b w:val="0"/>
                     <w:sz w:val="20"/>
@@ -2929,7 +2929,7 @@
             </w:p>
             <w:p>
               <w:pPr>
-                <w:pStyle w:val="Sommario2"/>
+                <w:pStyle w:val="TOC2"/>
                 <w:rPr>
                   <w:rFonts w:asciiTheme="minorHAnsi" w:hAnsiTheme="minorHAnsi"/>
                   <w:b w:val="0"/>
@@ -2942,7 +2942,7 @@
               <w:hyperlink w:anchor="_Toc533692917" w:history="1">
                 <w:r>
                   <w:rPr>
-                    <w:rStyle w:val="Collegamentoipertestuale"/>
+                    <w:rStyle w:val="Hyperlink"/>
                     <w:rFonts w:asciiTheme="minorHAnsi" w:hAnsiTheme="minorHAnsi"/>
                     <w:b w:val="0"/>
                     <w:sz w:val="20"/>
@@ -2974,7 +2974,7 @@
             </w:p>
             <w:p>
               <w:pPr>
-                <w:pStyle w:val="Sommario2"/>
+                <w:pStyle w:val="TOC2"/>
                 <w:rPr>
                   <w:rFonts w:asciiTheme="minorHAnsi" w:hAnsiTheme="minorHAnsi"/>
                   <w:b w:val="0"/>
@@ -2987,7 +2987,7 @@
               <w:hyperlink w:anchor="_Toc533692914" w:history="1">
                 <w:r>
                   <w:rPr>
-                    <w:rStyle w:val="Collegamentoipertestuale"/>
+                    <w:rStyle w:val="Hyperlink"/>
                     <w:rFonts w:asciiTheme="minorHAnsi" w:hAnsiTheme="minorHAnsi"/>
                     <w:b w:val="0"/>
                     <w:sz w:val="20"/>
@@ -3019,7 +3019,7 @@
             </w:p>
             <w:p>
               <w:pPr>
-                <w:pStyle w:val="Sommario2"/>
+                <w:pStyle w:val="TOC2"/>
                 <w:rPr>
                   <w:rFonts w:asciiTheme="minorHAnsi" w:hAnsiTheme="minorHAnsi"/>
                   <w:b w:val="0"/>
@@ -3032,7 +3032,7 @@
               <w:hyperlink w:anchor="_Toc533692915" w:history="1">
                 <w:r>
                   <w:rPr>
-                    <w:rStyle w:val="Collegamentoipertestuale"/>
+                    <w:rStyle w:val="Hyperlink"/>
                     <w:rFonts w:asciiTheme="minorHAnsi" w:hAnsiTheme="minorHAnsi"/>
                     <w:b w:val="0"/>
                     <w:sz w:val="20"/>
@@ -3064,7 +3064,7 @@
             </w:p>
             <w:p>
               <w:pPr>
-                <w:pStyle w:val="Sommario2"/>
+                <w:pStyle w:val="TOC2"/>
                 <w:rPr>
                   <w:rFonts w:asciiTheme="minorHAnsi" w:hAnsiTheme="minorHAnsi"/>
                   <w:b w:val="0"/>
@@ -3077,7 +3077,7 @@
               <w:hyperlink w:anchor="_Toc533692916" w:history="1">
                 <w:r>
                   <w:rPr>
-                    <w:rStyle w:val="Collegamentoipertestuale"/>
+                    <w:rStyle w:val="Hyperlink"/>
                     <w:rFonts w:asciiTheme="minorHAnsi" w:hAnsiTheme="minorHAnsi"/>
                     <w:b w:val="0"/>
                     <w:sz w:val="20"/>
@@ -3109,9 +3109,9 @@
             </w:p>
             <w:p>
               <w:pPr>
-                <w:pStyle w:val="Sommario2"/>
+                <w:pStyle w:val="TOC2"/>
                 <w:rPr>
-                  <w:rStyle w:val="Collegamentoipertestuale"/>
+                  <w:rStyle w:val="Hyperlink"/>
                   <w:rFonts w:asciiTheme="minorHAnsi" w:hAnsiTheme="minorHAnsi"/>
                   <w:b w:val="0"/>
                   <w:sz w:val="20"/>
@@ -3121,7 +3121,7 @@
               <w:hyperlink w:anchor="_Toc533692917" w:history="1">
                 <w:r>
                   <w:rPr>
-                    <w:rStyle w:val="Collegamentoipertestuale"/>
+                    <w:rStyle w:val="Hyperlink"/>
                     <w:rFonts w:asciiTheme="minorHAnsi" w:hAnsiTheme="minorHAnsi"/>
                     <w:b w:val="0"/>
                     <w:sz w:val="20"/>
@@ -3153,7 +3153,7 @@
             </w:p>
             <w:p>
               <w:pPr>
-                <w:pStyle w:val="Sommario2"/>
+                <w:pStyle w:val="TOC2"/>
                 <w:rPr>
                   <w:rFonts w:asciiTheme="minorHAnsi" w:hAnsiTheme="minorHAnsi"/>
                   <w:b w:val="0"/>
@@ -3166,7 +3166,7 @@
               <w:hyperlink w:anchor="_Toc533692915" w:history="1">
                 <w:r>
                   <w:rPr>
-                    <w:rStyle w:val="Collegamentoipertestuale"/>
+                    <w:rStyle w:val="Hyperlink"/>
                     <w:rFonts w:asciiTheme="minorHAnsi" w:hAnsiTheme="minorHAnsi"/>
                     <w:b w:val="0"/>
                     <w:sz w:val="20"/>
@@ -3176,7 +3176,7 @@
                 </w:r>
                 <w:r>
                   <w:rPr>
-                    <w:rStyle w:val="Collegamentoipertestuale"/>
+                    <w:rStyle w:val="Hyperlink"/>
                     <w:rFonts w:asciiTheme="minorHAnsi" w:hAnsiTheme="minorHAnsi"/>
                     <w:b w:val="0"/>
                     <w:sz w:val="20"/>
@@ -3267,7 +3267,7 @@
             </w:p>
             <w:p>
               <w:pPr>
-                <w:pStyle w:val="Sommario2"/>
+                <w:pStyle w:val="TOC2"/>
                 <w:rPr>
                   <w:rFonts w:asciiTheme="minorHAnsi" w:hAnsiTheme="minorHAnsi"/>
                   <w:b w:val="0"/>
@@ -3280,7 +3280,7 @@
               <w:hyperlink w:anchor="_Toc533692916" w:history="1">
                 <w:r>
                   <w:rPr>
-                    <w:rStyle w:val="Collegamentoipertestuale"/>
+                    <w:rStyle w:val="Hyperlink"/>
                     <w:rFonts w:asciiTheme="minorHAnsi" w:hAnsiTheme="minorHAnsi"/>
                     <w:b w:val="0"/>
                     <w:sz w:val="20"/>
@@ -3290,7 +3290,7 @@
                 </w:r>
                 <w:r>
                   <w:rPr>
-                    <w:rStyle w:val="Collegamentoipertestuale"/>
+                    <w:rStyle w:val="Hyperlink"/>
                     <w:rFonts w:asciiTheme="minorHAnsi" w:hAnsiTheme="minorHAnsi"/>
                     <w:b w:val="0"/>
                     <w:sz w:val="20"/>
@@ -3322,9 +3322,9 @@
             </w:p>
             <w:p>
               <w:pPr>
-                <w:pStyle w:val="Sommario2"/>
+                <w:pStyle w:val="TOC2"/>
                 <w:rPr>
-                  <w:rStyle w:val="Collegamentoipertestuale"/>
+                  <w:rStyle w:val="Hyperlink"/>
                   <w:rFonts w:asciiTheme="minorHAnsi" w:hAnsiTheme="minorHAnsi"/>
                   <w:b w:val="0"/>
                   <w:sz w:val="20"/>
@@ -3334,7 +3334,7 @@
               <w:hyperlink w:anchor="_Toc533692917" w:history="1">
                 <w:r>
                   <w:rPr>
-                    <w:rStyle w:val="Collegamentoipertestuale"/>
+                    <w:rStyle w:val="Hyperlink"/>
                     <w:rFonts w:asciiTheme="minorHAnsi" w:hAnsiTheme="minorHAnsi"/>
                     <w:b w:val="0"/>
                     <w:sz w:val="20"/>
@@ -3344,7 +3344,7 @@
                 </w:r>
                 <w:r>
                   <w:rPr>
-                    <w:rStyle w:val="Collegamentoipertestuale"/>
+                    <w:rStyle w:val="Hyperlink"/>
                     <w:rFonts w:asciiTheme="minorHAnsi" w:hAnsiTheme="minorHAnsi"/>
                     <w:b w:val="0"/>
                     <w:sz w:val="20"/>
@@ -3376,7 +3376,7 @@
             </w:p>
             <w:p>
               <w:pPr>
-                <w:pStyle w:val="Sommario2"/>
+                <w:pStyle w:val="TOC2"/>
                 <w:rPr>
                   <w:rFonts w:asciiTheme="minorHAnsi" w:hAnsiTheme="minorHAnsi"/>
                   <w:b w:val="0"/>
@@ -3389,7 +3389,7 @@
               <w:hyperlink w:anchor="_Toc533692915" w:history="1">
                 <w:r>
                   <w:rPr>
-                    <w:rStyle w:val="Collegamentoipertestuale"/>
+                    <w:rStyle w:val="Hyperlink"/>
                     <w:rFonts w:asciiTheme="minorHAnsi" w:hAnsiTheme="minorHAnsi"/>
                     <w:b w:val="0"/>
                     <w:sz w:val="20"/>
@@ -3421,7 +3421,7 @@
             </w:p>
             <w:p>
               <w:pPr>
-                <w:pStyle w:val="Sommario2"/>
+                <w:pStyle w:val="TOC2"/>
                 <w:rPr>
                   <w:rFonts w:asciiTheme="minorHAnsi" w:hAnsiTheme="minorHAnsi"/>
                   <w:b w:val="0"/>
@@ -3434,7 +3434,7 @@
               <w:hyperlink w:anchor="_Toc533692916" w:history="1">
                 <w:r>
                   <w:rPr>
-                    <w:rStyle w:val="Collegamentoipertestuale"/>
+                    <w:rStyle w:val="Hyperlink"/>
                     <w:rFonts w:asciiTheme="minorHAnsi" w:hAnsiTheme="minorHAnsi"/>
                     <w:b w:val="0"/>
                     <w:sz w:val="20"/>
@@ -3466,9 +3466,9 @@
             </w:p>
             <w:p>
               <w:pPr>
-                <w:pStyle w:val="Sommario2"/>
+                <w:pStyle w:val="TOC2"/>
                 <w:rPr>
-                  <w:rStyle w:val="Collegamentoipertestuale"/>
+                  <w:rStyle w:val="Hyperlink"/>
                   <w:rFonts w:asciiTheme="minorHAnsi" w:hAnsiTheme="minorHAnsi"/>
                   <w:b w:val="0"/>
                   <w:sz w:val="20"/>
@@ -3477,7 +3477,7 @@
               </w:pPr>
               <w:r>
                 <w:rPr>
-                  <w:rStyle w:val="Collegamentoipertestuale"/>
+                  <w:rStyle w:val="Hyperlink"/>
                   <w:rFonts w:asciiTheme="minorHAnsi" w:hAnsiTheme="minorHAnsi"/>
                   <w:b w:val="0"/>
                   <w:sz w:val="20"/>
@@ -3489,7 +3489,7 @@
               <w:hyperlink w:anchor="_Toc533692917" w:history="1">
                 <w:r>
                   <w:rPr>
-                    <w:rStyle w:val="Collegamentoipertestuale"/>
+                    <w:rStyle w:val="Hyperlink"/>
                     <w:rFonts w:asciiTheme="minorHAnsi" w:hAnsiTheme="minorHAnsi"/>
                     <w:b w:val="0"/>
                     <w:sz w:val="20"/>
@@ -3521,7 +3521,7 @@
             </w:p>
             <w:p>
               <w:pPr>
-                <w:pStyle w:val="Sommario2"/>
+                <w:pStyle w:val="TOC2"/>
                 <w:rPr>
                   <w:rFonts w:asciiTheme="minorHAnsi" w:hAnsiTheme="minorHAnsi"/>
                   <w:b w:val="0"/>
@@ -3533,7 +3533,7 @@
               </w:pPr>
               <w:r>
                 <w:rPr>
-                  <w:rStyle w:val="Collegamentoipertestuale"/>
+                  <w:rStyle w:val="Hyperlink"/>
                   <w:rFonts w:asciiTheme="minorHAnsi" w:hAnsiTheme="minorHAnsi"/>
                   <w:b w:val="0"/>
                   <w:sz w:val="20"/>
@@ -3545,7 +3545,7 @@
               <w:hyperlink w:anchor="_Toc533692915" w:history="1">
                 <w:r>
                   <w:rPr>
-                    <w:rStyle w:val="Collegamentoipertestuale"/>
+                    <w:rStyle w:val="Hyperlink"/>
                     <w:rFonts w:asciiTheme="minorHAnsi" w:hAnsiTheme="minorHAnsi"/>
                     <w:b w:val="0"/>
                     <w:sz w:val="20"/>
@@ -3577,7 +3577,7 @@
             </w:p>
             <w:p>
               <w:pPr>
-                <w:pStyle w:val="Sommario2"/>
+                <w:pStyle w:val="TOC2"/>
                 <w:rPr>
                   <w:rFonts w:asciiTheme="minorHAnsi" w:hAnsiTheme="minorHAnsi"/>
                   <w:b w:val="0"/>
@@ -3590,7 +3590,7 @@
               <w:hyperlink w:anchor="_Toc533692916" w:history="1">
                 <w:r>
                   <w:rPr>
-                    <w:rStyle w:val="Collegamentoipertestuale"/>
+                    <w:rStyle w:val="Hyperlink"/>
                     <w:rFonts w:asciiTheme="minorHAnsi" w:hAnsiTheme="minorHAnsi"/>
                     <w:b w:val="0"/>
                     <w:sz w:val="20"/>
@@ -3622,9 +3622,9 @@
             </w:p>
             <w:p>
               <w:pPr>
-                <w:pStyle w:val="Sommario2"/>
+                <w:pStyle w:val="TOC2"/>
                 <w:rPr>
-                  <w:rStyle w:val="Collegamentoipertestuale"/>
+                  <w:rStyle w:val="Hyperlink"/>
                   <w:rFonts w:asciiTheme="minorHAnsi" w:hAnsiTheme="minorHAnsi"/>
                   <w:b w:val="0"/>
                   <w:sz w:val="20"/>
@@ -3634,7 +3634,7 @@
               <w:hyperlink w:anchor="_Toc533692917" w:history="1">
                 <w:r>
                   <w:rPr>
-                    <w:rStyle w:val="Collegamentoipertestuale"/>
+                    <w:rStyle w:val="Hyperlink"/>
                     <w:rFonts w:asciiTheme="minorHAnsi" w:hAnsiTheme="minorHAnsi"/>
                     <w:b w:val="0"/>
                     <w:sz w:val="20"/>
@@ -3666,7 +3666,7 @@
             </w:p>
             <w:p>
               <w:pPr>
-                <w:pStyle w:val="Sommario2"/>
+                <w:pStyle w:val="TOC2"/>
                 <w:rPr>
                   <w:rFonts w:asciiTheme="minorHAnsi" w:hAnsiTheme="minorHAnsi"/>
                   <w:b w:val="0"/>
@@ -3679,7 +3679,7 @@
               <w:hyperlink w:anchor="_Toc533692915" w:history="1">
                 <w:r>
                   <w:rPr>
-                    <w:rStyle w:val="Collegamentoipertestuale"/>
+                    <w:rStyle w:val="Hyperlink"/>
                     <w:rFonts w:asciiTheme="minorHAnsi" w:hAnsiTheme="minorHAnsi"/>
                     <w:b w:val="0"/>
                     <w:sz w:val="20"/>
@@ -3711,7 +3711,7 @@
             </w:p>
             <w:p>
               <w:pPr>
-                <w:pStyle w:val="Sommario2"/>
+                <w:pStyle w:val="TOC2"/>
                 <w:rPr>
                   <w:rFonts w:asciiTheme="minorHAnsi" w:hAnsiTheme="minorHAnsi"/>
                   <w:b w:val="0"/>
@@ -3724,7 +3724,7 @@
               <w:hyperlink w:anchor="_Toc533692916" w:history="1">
                 <w:r>
                   <w:rPr>
-                    <w:rStyle w:val="Collegamentoipertestuale"/>
+                    <w:rStyle w:val="Hyperlink"/>
                     <w:rFonts w:asciiTheme="minorHAnsi" w:hAnsiTheme="minorHAnsi"/>
                     <w:b w:val="0"/>
                     <w:sz w:val="20"/>
@@ -3756,9 +3756,9 @@
             </w:p>
             <w:p>
               <w:pPr>
-                <w:pStyle w:val="Sommario2"/>
+                <w:pStyle w:val="TOC2"/>
                 <w:rPr>
-                  <w:rStyle w:val="Collegamentoipertestuale"/>
+                  <w:rStyle w:val="Hyperlink"/>
                   <w:rFonts w:asciiTheme="minorHAnsi" w:hAnsiTheme="minorHAnsi"/>
                   <w:b w:val="0"/>
                   <w:sz w:val="20"/>
@@ -3768,7 +3768,7 @@
               <w:hyperlink w:anchor="_Toc533692917" w:history="1">
                 <w:r>
                   <w:rPr>
-                    <w:rStyle w:val="Collegamentoipertestuale"/>
+                    <w:rStyle w:val="Hyperlink"/>
                     <w:rFonts w:asciiTheme="minorHAnsi" w:hAnsiTheme="minorHAnsi"/>
                     <w:b w:val="0"/>
                     <w:sz w:val="20"/>
@@ -3800,7 +3800,7 @@
             </w:p>
             <w:p>
               <w:pPr>
-                <w:pStyle w:val="Sommario2"/>
+                <w:pStyle w:val="TOC2"/>
                 <w:numPr>
                   <w:ilvl w:val="1"/>
                   <w:numId w:val="14"/>
@@ -3817,7 +3817,7 @@
               <w:hyperlink w:anchor="_Toc533692915" w:history="1">
                 <w:r>
                   <w:rPr>
-                    <w:rStyle w:val="Collegamentoipertestuale"/>
+                    <w:rStyle w:val="Hyperlink"/>
                     <w:rFonts w:asciiTheme="minorHAnsi" w:hAnsiTheme="minorHAnsi"/>
                     <w:b w:val="0"/>
                     <w:sz w:val="20"/>
@@ -3849,9 +3849,9 @@
             </w:p>
             <w:p>
               <w:pPr>
-                <w:pStyle w:val="Sommario2"/>
+                <w:pStyle w:val="TOC2"/>
                 <w:rPr>
-                  <w:rStyle w:val="Collegamentoipertestuale"/>
+                  <w:rStyle w:val="Hyperlink"/>
                   <w:rFonts w:asciiTheme="minorHAnsi" w:hAnsiTheme="minorHAnsi"/>
                   <w:b w:val="0"/>
                   <w:sz w:val="20"/>
@@ -3860,7 +3860,7 @@
               </w:pPr>
               <w:r>
                 <w:rPr>
-                  <w:rStyle w:val="Collegamentoipertestuale"/>
+                  <w:rStyle w:val="Hyperlink"/>
                   <w:rFonts w:asciiTheme="minorHAnsi" w:hAnsiTheme="minorHAnsi"/>
                   <w:b w:val="0"/>
                   <w:sz w:val="20"/>
@@ -3872,7 +3872,7 @@
               <w:hyperlink w:anchor="_Toc533692917" w:history="1">
                 <w:r>
                   <w:rPr>
-                    <w:rStyle w:val="Collegamentoipertestuale"/>
+                    <w:rStyle w:val="Hyperlink"/>
                     <w:rFonts w:asciiTheme="minorHAnsi" w:hAnsiTheme="minorHAnsi"/>
                     <w:b w:val="0"/>
                     <w:sz w:val="20"/>
@@ -3933,7 +3933,7 @@
             <w:p/>
             <w:p>
               <w:pPr>
-                <w:pStyle w:val="Sommario1"/>
+                <w:pStyle w:val="TOC1"/>
                 <w:tabs>
                   <w:tab w:val="right" w:leader="dot" w:pos="9061"/>
                 </w:tabs>
@@ -4061,7 +4061,7 @@
         </w:p>
         <w:p>
           <w:pPr>
-            <w:pStyle w:val="Titolosommario"/>
+            <w:pStyle w:val="TOCHeading"/>
             <w:rPr>
               <w:lang w:val="it-IT"/>
             </w:rPr>
@@ -4075,16 +4075,16 @@
         </w:p>
         <w:p>
           <w:pPr>
-            <w:pStyle w:val="Titolo2"/>
+            <w:pStyle w:val="Heading2"/>
             <w:rPr>
               <w:rFonts w:asciiTheme="majorHAnsi" w:hAnsiTheme="majorHAnsi"/>
               <w:lang w:val="it-IT"/>
             </w:rPr>
           </w:pPr>
-          <w:bookmarkStart w:id="1" w:name="_Toc531864271"/>
-          <w:bookmarkStart w:id="2" w:name="_Toc531883244"/>
-          <w:bookmarkStart w:id="3" w:name="_Toc533327124"/>
-          <w:bookmarkStart w:id="4" w:name="_Toc533692914"/>
+          <w:bookmarkStart w:id="0" w:name="_Toc531864271"/>
+          <w:bookmarkStart w:id="1" w:name="_Toc531883244"/>
+          <w:bookmarkStart w:id="2" w:name="_Toc533327124"/>
+          <w:bookmarkStart w:id="3" w:name="_Toc533692914"/>
           <w:r>
             <w:rPr>
               <w:rFonts w:asciiTheme="majorHAnsi" w:hAnsiTheme="majorHAnsi"/>
@@ -4092,10 +4092,10 @@
             </w:rPr>
             <w:t>1.1 Scopo del sistema</w:t>
           </w:r>
+          <w:bookmarkEnd w:id="0"/>
           <w:bookmarkEnd w:id="1"/>
           <w:bookmarkEnd w:id="2"/>
           <w:bookmarkEnd w:id="3"/>
-          <w:bookmarkEnd w:id="4"/>
         </w:p>
         <w:p>
           <w:pPr>
@@ -4218,7 +4218,25 @@
               <w:sz w:val="20"/>
               <w:lang w:val="it-IT"/>
             </w:rPr>
-            <w:t xml:space="preserve">Il software si propone di essere funzionale sia su desktop che su dispositivi mobili come tablet e </w:t>
+            <w:t xml:space="preserve">Il software si propone di essere funzionale sia su desktop che su dispositivi mobili come </w:t>
+          </w:r>
+          <w:proofErr w:type="spellStart"/>
+          <w:r>
+            <w:rPr>
+              <w:rFonts w:asciiTheme="minorHAnsi" w:eastAsia="Times New Roman" w:hAnsiTheme="minorHAnsi"/>
+              <w:sz w:val="20"/>
+              <w:lang w:val="it-IT"/>
+            </w:rPr>
+            <w:t>tablet</w:t>
+          </w:r>
+          <w:proofErr w:type="spellEnd"/>
+          <w:r>
+            <w:rPr>
+              <w:rFonts w:asciiTheme="minorHAnsi" w:eastAsia="Times New Roman" w:hAnsiTheme="minorHAnsi"/>
+              <w:sz w:val="20"/>
+              <w:lang w:val="it-IT"/>
+            </w:rPr>
+            <w:t xml:space="preserve"> e </w:t>
           </w:r>
           <w:proofErr w:type="spellStart"/>
           <w:r>
@@ -4317,7 +4335,7 @@
         </w:p>
         <w:p>
           <w:pPr>
-            <w:pStyle w:val="Titolo2"/>
+            <w:pStyle w:val="Heading2"/>
             <w:rPr>
               <w:b w:val="0"/>
               <w:bCs w:val="0"/>
@@ -4329,13 +4347,13 @@
         </w:p>
         <w:p>
           <w:pPr>
-            <w:pStyle w:val="Titolo2"/>
+            <w:pStyle w:val="Heading2"/>
             <w:rPr>
               <w:rFonts w:asciiTheme="majorHAnsi" w:hAnsiTheme="majorHAnsi"/>
               <w:lang w:val="it-IT"/>
             </w:rPr>
           </w:pPr>
-          <w:bookmarkStart w:id="5" w:name="_Toc533692915"/>
+          <w:bookmarkStart w:id="4" w:name="_Toc533692915"/>
           <w:r>
             <w:rPr>
               <w:rFonts w:asciiTheme="majorHAnsi" w:hAnsiTheme="majorHAnsi"/>
@@ -4346,7 +4364,7 @@
         </w:p>
       </w:sdtContent>
     </w:sdt>
-    <w:bookmarkEnd w:id="5" w:displacedByCustomXml="prev"/>
+    <w:bookmarkEnd w:id="4" w:displacedByCustomXml="prev"/>
     <w:p>
       <w:pPr>
         <w:pStyle w:val="Standard"/>
@@ -5614,13 +5632,13 @@
     </w:p>
     <w:p>
       <w:pPr>
-        <w:pStyle w:val="Titolo2"/>
+        <w:pStyle w:val="Heading2"/>
         <w:rPr>
           <w:rFonts w:asciiTheme="majorHAnsi" w:hAnsiTheme="majorHAnsi"/>
           <w:lang w:val="it-IT"/>
         </w:rPr>
       </w:pPr>
-      <w:bookmarkStart w:id="6" w:name="_Toc533692916"/>
+      <w:bookmarkStart w:id="5" w:name="_Toc533692916"/>
       <w:r>
         <w:rPr>
           <w:rFonts w:asciiTheme="majorHAnsi" w:hAnsiTheme="majorHAnsi"/>
@@ -5629,7 +5647,7 @@
         <w:lastRenderedPageBreak/>
         <w:t>1.3 Definizioni, acronimi e abbreviazioni</w:t>
       </w:r>
-      <w:bookmarkEnd w:id="6"/>
+      <w:bookmarkEnd w:id="5"/>
     </w:p>
     <w:p>
       <w:pPr>
@@ -6029,13 +6047,13 @@
     </w:p>
     <w:p>
       <w:pPr>
-        <w:pStyle w:val="Titolo2"/>
+        <w:pStyle w:val="Heading2"/>
         <w:rPr>
           <w:rFonts w:asciiTheme="majorHAnsi" w:hAnsiTheme="majorHAnsi"/>
           <w:lang w:val="it-IT"/>
         </w:rPr>
       </w:pPr>
-      <w:bookmarkStart w:id="7" w:name="_Toc533692917"/>
+      <w:bookmarkStart w:id="6" w:name="_Toc533692917"/>
       <w:r>
         <w:rPr>
           <w:rFonts w:asciiTheme="majorHAnsi" w:hAnsiTheme="majorHAnsi"/>
@@ -6043,7 +6061,7 @@
         </w:rPr>
         <w:t>1.4 Riferimenti</w:t>
       </w:r>
-      <w:bookmarkEnd w:id="7"/>
+      <w:bookmarkEnd w:id="6"/>
     </w:p>
     <w:p>
       <w:pPr>
@@ -6612,7 +6630,7 @@
     </w:p>
     <w:p>
       <w:pPr>
-        <w:pStyle w:val="Titolosommario"/>
+        <w:pStyle w:val="TOCHeading"/>
         <w:rPr>
           <w:lang w:val="it-IT"/>
         </w:rPr>
@@ -6649,8 +6667,8 @@
           <w:lang w:val="it-IT"/>
         </w:rPr>
       </w:pPr>
-      <w:bookmarkStart w:id="8" w:name="_Toc533692712"/>
-      <w:bookmarkStart w:id="9" w:name="_Toc533692918"/>
+      <w:bookmarkStart w:id="7" w:name="_Toc533692712"/>
+      <w:bookmarkStart w:id="8" w:name="_Toc533692918"/>
       <w:r>
         <w:rPr>
           <w:rStyle w:val="Carpredefinitoparagrafo1"/>
@@ -6675,8 +6693,8 @@
         </w:rPr>
         <w:t>.1 Panoramica</w:t>
       </w:r>
+      <w:bookmarkEnd w:id="7"/>
       <w:bookmarkEnd w:id="8"/>
-      <w:bookmarkEnd w:id="9"/>
     </w:p>
     <w:p>
       <w:pPr>
@@ -7617,8 +7635,8 @@
         </w:rPr>
         <w:br/>
       </w:r>
-      <w:bookmarkStart w:id="10" w:name="docs-internal-guid-0b4aaeb9-415b-835a-95"/>
-      <w:bookmarkEnd w:id="10"/>
+      <w:bookmarkStart w:id="9" w:name="docs-internal-guid-0b4aaeb9-415b-835a-95"/>
+      <w:bookmarkEnd w:id="9"/>
       <w:r>
         <w:rPr>
           <w:rStyle w:val="Carpredefinitoparagrafo1"/>
@@ -7842,19 +7860,8 @@
           <w:sz w:val="20"/>
           <w:lang w:val="it-IT"/>
         </w:rPr>
-        <w:t xml:space="preserve">come </w:t>
-      </w:r>
-      <w:proofErr w:type="spellStart"/>
-      <w:r>
-        <w:rPr>
-          <w:rFonts w:asciiTheme="minorHAnsi" w:hAnsiTheme="minorHAnsi"/>
-          <w:color w:val="4C483D" w:themeColor="text2"/>
-          <w:sz w:val="20"/>
-          <w:lang w:val="it-IT"/>
-        </w:rPr>
-        <w:t>form</w:t>
-      </w:r>
-      <w:proofErr w:type="spellEnd"/>
+        <w:t>come form</w:t>
+      </w:r>
       <w:r>
         <w:rPr>
           <w:rFonts w:asciiTheme="minorHAnsi" w:hAnsiTheme="minorHAnsi"/>
@@ -7965,7 +7972,27 @@
           <w:sz w:val="20"/>
           <w:lang w:val="it-IT"/>
         </w:rPr>
-        <w:t xml:space="preserve">. Inoltre, questo strato interagirà con il database sottostante tramite lo storage </w:t>
+        <w:t xml:space="preserve">. Inoltre, questo strato interagirà con il database sottostante tramite lo </w:t>
+      </w:r>
+      <w:proofErr w:type="spellStart"/>
+      <w:r>
+        <w:rPr>
+          <w:rFonts w:asciiTheme="minorHAnsi" w:hAnsiTheme="minorHAnsi"/>
+          <w:color w:val="4C483D" w:themeColor="text2"/>
+          <w:sz w:val="20"/>
+          <w:lang w:val="it-IT"/>
+        </w:rPr>
+        <w:t>storage</w:t>
+      </w:r>
+      <w:proofErr w:type="spellEnd"/>
+      <w:r>
+        <w:rPr>
+          <w:rFonts w:asciiTheme="minorHAnsi" w:hAnsiTheme="minorHAnsi"/>
+          <w:color w:val="4C483D" w:themeColor="text2"/>
+          <w:sz w:val="20"/>
+          <w:lang w:val="it-IT"/>
+        </w:rPr>
+        <w:t xml:space="preserve"> </w:t>
       </w:r>
       <w:proofErr w:type="spellStart"/>
       <w:r>
@@ -9324,7 +9351,16 @@
           <w:rStyle w:val="Carpredefinitoparagrafo1"/>
           <w:lang w:val="it-IT"/>
         </w:rPr>
-        <w:t xml:space="preserve">All’interno di questa sezione verrà illustrato il procedimento di design sui dati persistenti partendo dal diagramma delle classi composto dagli </w:t>
+        <w:t xml:space="preserve">All’interno di questa sezione verrà illustrato il procedimento di design sui dati persistenti partendo dal diagramma delle classi composto </w:t>
+      </w:r>
+      <w:bookmarkStart w:id="10" w:name="_GoBack"/>
+      <w:bookmarkEnd w:id="10"/>
+      <w:r>
+        <w:rPr>
+          <w:rStyle w:val="Carpredefinitoparagrafo1"/>
+          <w:lang w:val="it-IT"/>
+        </w:rPr>
+        <w:t xml:space="preserve">dagli </w:t>
       </w:r>
       <w:proofErr w:type="spellStart"/>
       <w:r>
@@ -9355,7 +9391,23 @@
           <w:rStyle w:val="Carpredefinitoparagrafo1"/>
           <w:lang w:val="it-IT"/>
         </w:rPr>
-        <w:t xml:space="preserve">Di seguito riportiamo il class </w:t>
+        <w:t xml:space="preserve">Di seguito riportiamo il </w:t>
+      </w:r>
+      <w:proofErr w:type="spellStart"/>
+      <w:r>
+        <w:rPr>
+          <w:rStyle w:val="Carpredefinitoparagrafo1"/>
+          <w:lang w:val="it-IT"/>
+        </w:rPr>
+        <w:t>class</w:t>
+      </w:r>
+      <w:proofErr w:type="spellEnd"/>
+      <w:r>
+        <w:rPr>
+          <w:rStyle w:val="Carpredefinitoparagrafo1"/>
+          <w:lang w:val="it-IT"/>
+        </w:rPr>
+        <w:t xml:space="preserve"> </w:t>
       </w:r>
       <w:proofErr w:type="spellStart"/>
       <w:r>
@@ -9387,10 +9439,10 @@
           <w:lang w:val="it-IT"/>
         </w:rPr>
         <w:drawing>
-          <wp:inline distT="0" distB="0" distL="0" distR="0" wp14:anchorId="5B3FAAC3" wp14:editId="1E31D174">
-            <wp:extent cx="5760085" cy="3604260"/>
-            <wp:effectExtent l="0" t="0" r="5715" b="2540"/>
-            <wp:docPr id="7" name="Picture 7"/>
+          <wp:inline distT="0" distB="0" distL="0" distR="0" wp14:anchorId="6788C12F" wp14:editId="413FECBB">
+            <wp:extent cx="5760085" cy="3524250"/>
+            <wp:effectExtent l="0" t="0" r="5715" b="6350"/>
+            <wp:docPr id="1" name="Picture 1"/>
             <wp:cNvGraphicFramePr>
               <a:graphicFrameLocks xmlns:a="http://schemas.openxmlformats.org/drawingml/2006/main" noChangeAspect="1"/>
             </wp:cNvGraphicFramePr>
@@ -9398,7 +9450,7 @@
               <a:graphicData uri="http://schemas.openxmlformats.org/drawingml/2006/picture">
                 <pic:pic xmlns:pic="http://schemas.openxmlformats.org/drawingml/2006/picture">
                   <pic:nvPicPr>
-                    <pic:cNvPr id="7" name="entity.png"/>
+                    <pic:cNvPr id="1" name="entity.png"/>
                     <pic:cNvPicPr/>
                   </pic:nvPicPr>
                   <pic:blipFill>
@@ -9410,7 +9462,7 @@
                   <pic:spPr>
                     <a:xfrm>
                       <a:off x="0" y="0"/>
-                      <a:ext cx="5760085" cy="3604260"/>
+                      <a:ext cx="5760085" cy="3524250"/>
                     </a:xfrm>
                     <a:prstGeom prst="rect">
                       <a:avLst/>
@@ -9966,18 +10018,7 @@
           <w:sz w:val="20"/>
           <w:lang w:val="it-IT" w:bidi="ar-SA"/>
         </w:rPr>
-        <w:t xml:space="preserve">La classe “Carta di Credito” è rappresentata dalla tabella “Carta di Credito”: l’associazione “ha” rappresenta </w:t>
-      </w:r>
-      <w:r>
-        <w:rPr>
-          <w:rFonts w:asciiTheme="minorHAnsi" w:eastAsia="Lucida Sans Unicode" w:hAnsiTheme="minorHAnsi"/>
-          <w:bCs/>
-          <w:color w:val="4C483D" w:themeColor="text2"/>
-          <w:sz w:val="20"/>
-          <w:lang w:val="it-IT" w:bidi="ar-SA"/>
-        </w:rPr>
-        <w:lastRenderedPageBreak/>
-        <w:t>l’Utente che ha registrato quella carta di credito</w:t>
+        <w:t>La classe “Carta di Credito” è rappresentata dalla tabella “Carta di Credito”: l’associazione “ha” rappresenta l’Utente che ha registrato quella carta di credito</w:t>
       </w:r>
     </w:p>
     <w:p>
@@ -10098,7 +10139,7 @@
     </w:p>
     <w:tbl>
       <w:tblPr>
-        <w:tblStyle w:val="Tabellagriglia1chiara-colore2"/>
+        <w:tblStyle w:val="GridTable1Light-Accent2"/>
         <w:tblW w:w="9659" w:type="dxa"/>
         <w:tblLayout w:type="fixed"/>
         <w:tblLook w:val="0000" w:firstRow="0" w:lastRow="0" w:firstColumn="0" w:lastColumn="0" w:noHBand="0" w:noVBand="0"/>
@@ -10685,7 +10726,7 @@
     </w:p>
     <w:tbl>
       <w:tblPr>
-        <w:tblStyle w:val="Tabellagriglia1chiara-colore2"/>
+        <w:tblStyle w:val="GridTable1Light-Accent2"/>
         <w:tblW w:w="9659" w:type="dxa"/>
         <w:tblLayout w:type="fixed"/>
         <w:tblLook w:val="0000" w:firstRow="0" w:lastRow="0" w:firstColumn="0" w:lastColumn="0" w:noHBand="0" w:noVBand="0"/>
@@ -11764,7 +11805,6 @@
               <w:rPr>
                 <w:rFonts w:asciiTheme="minorHAnsi" w:hAnsiTheme="minorHAnsi"/>
               </w:rPr>
-              <w:lastRenderedPageBreak/>
               <w:t>NIscritti</w:t>
             </w:r>
             <w:proofErr w:type="spellEnd"/>
@@ -11893,7 +11933,7 @@
     </w:p>
     <w:tbl>
       <w:tblPr>
-        <w:tblStyle w:val="Tabellagriglia1chiara-colore2"/>
+        <w:tblStyle w:val="GridTable1Light-Accent2"/>
         <w:tblW w:w="9659" w:type="dxa"/>
         <w:tblLayout w:type="fixed"/>
         <w:tblLook w:val="0000" w:firstRow="0" w:lastRow="0" w:firstColumn="0" w:lastColumn="0" w:noHBand="0" w:noVBand="0"/>
@@ -12476,7 +12516,7 @@
     </w:p>
     <w:tbl>
       <w:tblPr>
-        <w:tblStyle w:val="Tabellagriglia1chiara-colore2"/>
+        <w:tblStyle w:val="GridTable1Light-Accent2"/>
         <w:tblW w:w="9656" w:type="dxa"/>
         <w:tblLayout w:type="fixed"/>
         <w:tblLook w:val="0000" w:firstRow="0" w:lastRow="0" w:firstColumn="0" w:lastColumn="0" w:noHBand="0" w:noVBand="0"/>
@@ -13141,7 +13181,7 @@
     </w:p>
     <w:tbl>
       <w:tblPr>
-        <w:tblStyle w:val="Tabellagriglia1chiara-colore2"/>
+        <w:tblStyle w:val="GridTable1Light-Accent2"/>
         <w:tblW w:w="9762" w:type="dxa"/>
         <w:tblLayout w:type="fixed"/>
         <w:tblLook w:val="0000" w:firstRow="0" w:lastRow="0" w:firstColumn="0" w:lastColumn="0" w:noHBand="0" w:noVBand="0"/>
@@ -13657,7 +13697,7 @@
     </w:p>
     <w:tbl>
       <w:tblPr>
-        <w:tblStyle w:val="Tabellagriglia1chiara-colore2"/>
+        <w:tblStyle w:val="GridTable1Light-Accent2"/>
         <w:tblW w:w="9656" w:type="dxa"/>
         <w:tblLayout w:type="fixed"/>
         <w:tblLook w:val="0000" w:firstRow="0" w:lastRow="0" w:firstColumn="0" w:lastColumn="0" w:noHBand="0" w:noVBand="0"/>
@@ -15739,7 +15779,23 @@
                 <w:rFonts w:asciiTheme="minorHAnsi" w:hAnsiTheme="minorHAnsi"/>
                 <w:sz w:val="20"/>
               </w:rPr>
-              <w:t xml:space="preserve"> una </w:t>
+              <w:t xml:space="preserve"> </w:t>
+            </w:r>
+            <w:proofErr w:type="spellStart"/>
+            <w:r>
+              <w:rPr>
+                <w:rFonts w:asciiTheme="minorHAnsi" w:hAnsiTheme="minorHAnsi"/>
+                <w:sz w:val="20"/>
+              </w:rPr>
+              <w:t>una</w:t>
+            </w:r>
+            <w:proofErr w:type="spellEnd"/>
+            <w:r>
+              <w:rPr>
+                <w:rFonts w:asciiTheme="minorHAnsi" w:hAnsiTheme="minorHAnsi"/>
+                <w:sz w:val="20"/>
+              </w:rPr>
+              <w:t xml:space="preserve"> </w:t>
             </w:r>
             <w:proofErr w:type="spellStart"/>
             <w:r>
@@ -15809,7 +15865,23 @@
                 <w:rFonts w:asciiTheme="minorHAnsi" w:hAnsiTheme="minorHAnsi"/>
                 <w:sz w:val="20"/>
               </w:rPr>
-              <w:t xml:space="preserve"> una </w:t>
+              <w:t xml:space="preserve"> </w:t>
+            </w:r>
+            <w:proofErr w:type="spellStart"/>
+            <w:r>
+              <w:rPr>
+                <w:rFonts w:asciiTheme="minorHAnsi" w:hAnsiTheme="minorHAnsi"/>
+                <w:sz w:val="20"/>
+              </w:rPr>
+              <w:t>una</w:t>
+            </w:r>
+            <w:proofErr w:type="spellEnd"/>
+            <w:r>
+              <w:rPr>
+                <w:rFonts w:asciiTheme="minorHAnsi" w:hAnsiTheme="minorHAnsi"/>
+                <w:sz w:val="20"/>
+              </w:rPr>
+              <w:t xml:space="preserve"> </w:t>
             </w:r>
             <w:proofErr w:type="spellStart"/>
             <w:r>
@@ -15862,7 +15934,23 @@
                 <w:rFonts w:asciiTheme="minorHAnsi" w:hAnsiTheme="minorHAnsi"/>
                 <w:sz w:val="20"/>
               </w:rPr>
-              <w:t xml:space="preserve"> una </w:t>
+              <w:t xml:space="preserve"> </w:t>
+            </w:r>
+            <w:proofErr w:type="spellStart"/>
+            <w:r>
+              <w:rPr>
+                <w:rFonts w:asciiTheme="minorHAnsi" w:hAnsiTheme="minorHAnsi"/>
+                <w:sz w:val="20"/>
+              </w:rPr>
+              <w:t>una</w:t>
+            </w:r>
+            <w:proofErr w:type="spellEnd"/>
+            <w:r>
+              <w:rPr>
+                <w:rFonts w:asciiTheme="minorHAnsi" w:hAnsiTheme="minorHAnsi"/>
+                <w:sz w:val="20"/>
+              </w:rPr>
+              <w:t xml:space="preserve"> </w:t>
             </w:r>
             <w:proofErr w:type="spellStart"/>
             <w:r>
@@ -16532,7 +16620,7 @@
           <w:sz w:val="20"/>
           <w:lang w:val="it-IT"/>
         </w:rPr>
-        <w:t xml:space="preserve"> continua da parte dell’utente; per questo motivo, il controllo del flusso globale che utilizziamo è di tipo event-</w:t>
+        <w:t xml:space="preserve"> continua da parte dell’utente; per questo motivo, il controllo del flusso globale che utilizziamo è di tipo </w:t>
       </w:r>
       <w:proofErr w:type="spellStart"/>
       <w:r>
@@ -16542,7 +16630,7 @@
           <w:sz w:val="20"/>
           <w:lang w:val="it-IT"/>
         </w:rPr>
-        <w:t>driven</w:t>
+        <w:t>event-driven</w:t>
       </w:r>
       <w:proofErr w:type="spellEnd"/>
       <w:r>
@@ -16572,7 +16660,6 @@
           <w:sz w:val="20"/>
           <w:szCs w:val="20"/>
         </w:rPr>
-        <w:lastRenderedPageBreak/>
         <w:t>Quindi non abbiamo una sequenza di operazioni prestabilite ma, è l’utente che sceglie l’operazione da eseguire.</w:t>
       </w:r>
     </w:p>
@@ -16706,7 +16793,7 @@
     </w:p>
     <w:tbl>
       <w:tblPr>
-        <w:tblStyle w:val="Grigliatabella"/>
+        <w:tblStyle w:val="TableGrid"/>
         <w:tblW w:w="0" w:type="auto"/>
         <w:tblLook w:val="04A0" w:firstRow="1" w:lastRow="0" w:firstColumn="1" w:lastColumn="0" w:noHBand="0" w:noVBand="1"/>
       </w:tblPr>
@@ -17025,7 +17112,7 @@
           </w:tcPr>
           <w:tbl>
             <w:tblPr>
-              <w:tblStyle w:val="Grigliatabella"/>
+              <w:tblStyle w:val="TableGrid"/>
               <w:tblW w:w="0" w:type="auto"/>
               <w:tblBorders>
                 <w:top w:val="none" w:sz="0" w:space="0" w:color="auto"/>
@@ -17473,7 +17560,7 @@
     </w:p>
     <w:tbl>
       <w:tblPr>
-        <w:tblStyle w:val="Grigliatabella"/>
+        <w:tblStyle w:val="TableGrid"/>
         <w:tblW w:w="0" w:type="auto"/>
         <w:tblLook w:val="04A0" w:firstRow="1" w:lastRow="0" w:firstColumn="1" w:lastColumn="0" w:noHBand="0" w:noVBand="1"/>
       </w:tblPr>
@@ -17812,7 +17899,7 @@
           </w:tcPr>
           <w:tbl>
             <w:tblPr>
-              <w:tblStyle w:val="Grigliatabella"/>
+              <w:tblStyle w:val="TableGrid"/>
               <w:tblW w:w="0" w:type="auto"/>
               <w:tblBorders>
                 <w:top w:val="none" w:sz="0" w:space="0" w:color="auto"/>
@@ -18333,7 +18420,6 @@
           <w:sz w:val="20"/>
           <w:szCs w:val="20"/>
         </w:rPr>
-        <w:lastRenderedPageBreak/>
         <w:t>Software che causa la chiusura inaspettata dovuta ad errori commessi durante la fase di implementazione. In questo caso non sono previste politiche di correzione; l’unico processo eseguibile, sarà la chiusura del sistema e il suo riavvio.</w:t>
       </w:r>
     </w:p>
@@ -18379,7 +18465,7 @@
     </w:p>
     <w:p>
       <w:pPr>
-        <w:pStyle w:val="Titolosommario"/>
+        <w:pStyle w:val="TOCHeading"/>
         <w:numPr>
           <w:ilvl w:val="0"/>
           <w:numId w:val="8"/>
@@ -18392,6 +18478,7 @@
         <w:rPr>
           <w:lang w:val="it-IT"/>
         </w:rPr>
+        <w:lastRenderedPageBreak/>
         <w:t>S</w:t>
       </w:r>
       <w:r>
@@ -20042,6 +20129,7 @@
           <w:szCs w:val="26"/>
           <w:lang w:val="it-IT" w:bidi="ar-SA"/>
         </w:rPr>
+        <w:lastRenderedPageBreak/>
         <w:t xml:space="preserve">3.2 </w:t>
       </w:r>
       <w:r>
@@ -21891,6 +21979,7 @@
           <w:szCs w:val="26"/>
           <w:lang w:val="it-IT" w:bidi="ar-SA"/>
         </w:rPr>
+        <w:lastRenderedPageBreak/>
         <w:t xml:space="preserve">3.4 </w:t>
       </w:r>
       <w:r>
@@ -25400,7 +25489,7 @@
     </w:p>
     <w:p>
       <w:pPr>
-        <w:pStyle w:val="Titolosommario"/>
+        <w:pStyle w:val="TOCHeading"/>
         <w:numPr>
           <w:ilvl w:val="0"/>
           <w:numId w:val="8"/>
@@ -26088,7 +26177,7 @@
   <w:sdt>
     <w:sdtPr>
       <w:rPr>
-        <w:rStyle w:val="Numeropagina"/>
+        <w:rStyle w:val="PageNumber"/>
       </w:rPr>
       <w:id w:val="-1738705659"/>
       <w:docPartObj>
@@ -26096,30 +26185,35 @@
         <w:docPartUnique/>
       </w:docPartObj>
     </w:sdtPr>
+    <w:sdtEndPr>
+      <w:rPr>
+        <w:rStyle w:val="PageNumber"/>
+      </w:rPr>
+    </w:sdtEndPr>
     <w:sdtContent>
       <w:p>
         <w:pPr>
-          <w:pStyle w:val="Pidipagina"/>
+          <w:pStyle w:val="Footer"/>
           <w:framePr w:wrap="none" w:vAnchor="text" w:hAnchor="margin" w:xAlign="right" w:y="1"/>
           <w:rPr>
-            <w:rStyle w:val="Numeropagina"/>
+            <w:rStyle w:val="PageNumber"/>
           </w:rPr>
         </w:pPr>
         <w:r>
           <w:rPr>
-            <w:rStyle w:val="Numeropagina"/>
+            <w:rStyle w:val="PageNumber"/>
           </w:rPr>
           <w:fldChar w:fldCharType="begin"/>
         </w:r>
         <w:r>
           <w:rPr>
-            <w:rStyle w:val="Numeropagina"/>
+            <w:rStyle w:val="PageNumber"/>
           </w:rPr>
           <w:instrText xml:space="preserve"> PAGE </w:instrText>
         </w:r>
         <w:r>
           <w:rPr>
-            <w:rStyle w:val="Numeropagina"/>
+            <w:rStyle w:val="PageNumber"/>
           </w:rPr>
           <w:fldChar w:fldCharType="end"/>
         </w:r>
@@ -26128,7 +26222,7 @@
   </w:sdt>
   <w:p>
     <w:pPr>
-      <w:pStyle w:val="Pidipagina"/>
+      <w:pStyle w:val="Footer"/>
       <w:ind w:right="360"/>
     </w:pPr>
   </w:p>
@@ -26140,7 +26234,7 @@
   <w:sdt>
     <w:sdtPr>
       <w:rPr>
-        <w:rStyle w:val="Numeropagina"/>
+        <w:rStyle w:val="PageNumber"/>
         <w:color w:val="0070C0"/>
       </w:rPr>
       <w:id w:val="782997673"/>
@@ -26149,40 +26243,45 @@
         <w:docPartUnique/>
       </w:docPartObj>
     </w:sdtPr>
+    <w:sdtEndPr>
+      <w:rPr>
+        <w:rStyle w:val="PageNumber"/>
+      </w:rPr>
+    </w:sdtEndPr>
     <w:sdtContent>
       <w:p>
         <w:pPr>
-          <w:pStyle w:val="Pidipagina"/>
+          <w:pStyle w:val="Footer"/>
           <w:framePr w:wrap="none" w:vAnchor="text" w:hAnchor="margin" w:xAlign="right" w:y="1"/>
           <w:rPr>
-            <w:rStyle w:val="Numeropagina"/>
+            <w:rStyle w:val="PageNumber"/>
             <w:color w:val="0070C0"/>
           </w:rPr>
         </w:pPr>
         <w:r>
           <w:rPr>
-            <w:rStyle w:val="Numeropagina"/>
+            <w:rStyle w:val="PageNumber"/>
             <w:color w:val="0070C0"/>
           </w:rPr>
           <w:fldChar w:fldCharType="begin"/>
         </w:r>
         <w:r>
           <w:rPr>
-            <w:rStyle w:val="Numeropagina"/>
+            <w:rStyle w:val="PageNumber"/>
             <w:color w:val="0070C0"/>
           </w:rPr>
           <w:instrText xml:space="preserve"> PAGE </w:instrText>
         </w:r>
         <w:r>
           <w:rPr>
-            <w:rStyle w:val="Numeropagina"/>
+            <w:rStyle w:val="PageNumber"/>
             <w:color w:val="0070C0"/>
           </w:rPr>
           <w:fldChar w:fldCharType="separate"/>
         </w:r>
         <w:r>
           <w:rPr>
-            <w:rStyle w:val="Numeropagina"/>
+            <w:rStyle w:val="PageNumber"/>
             <w:noProof/>
             <w:color w:val="0070C0"/>
           </w:rPr>
@@ -26190,7 +26289,7 @@
         </w:r>
         <w:r>
           <w:rPr>
-            <w:rStyle w:val="Numeropagina"/>
+            <w:rStyle w:val="PageNumber"/>
             <w:color w:val="0070C0"/>
           </w:rPr>
           <w:fldChar w:fldCharType="end"/>
@@ -26200,7 +26299,7 @@
   </w:sdt>
   <w:p>
     <w:pPr>
-      <w:pStyle w:val="Pidipagina"/>
+      <w:pStyle w:val="Footer"/>
       <w:ind w:right="360"/>
       <w:rPr>
         <w:color w:val="0070C0"/>
@@ -27937,15 +28036,15 @@
     <w:lsdException w:name="Hashtag" w:semiHidden="1" w:unhideWhenUsed="1"/>
     <w:lsdException w:name="Unresolved Mention" w:semiHidden="1" w:unhideWhenUsed="1"/>
   </w:latentStyles>
-  <w:style w:type="paragraph" w:default="1" w:styleId="Normale">
+  <w:style w:type="paragraph" w:default="1" w:styleId="Normal">
     <w:name w:val="Normal"/>
     <w:qFormat/>
   </w:style>
-  <w:style w:type="paragraph" w:styleId="Titolo1">
+  <w:style w:type="paragraph" w:styleId="Heading1">
     <w:name w:val="heading 1"/>
-    <w:basedOn w:val="Normale"/>
-    <w:next w:val="Normale"/>
-    <w:link w:val="Titolo1Carattere"/>
+    <w:basedOn w:val="Normal"/>
+    <w:next w:val="Normal"/>
+    <w:link w:val="Heading1Char"/>
     <w:uiPriority w:val="9"/>
     <w:qFormat/>
     <w:pPr>
@@ -27964,11 +28063,11 @@
       <w:szCs w:val="36"/>
     </w:rPr>
   </w:style>
-  <w:style w:type="paragraph" w:styleId="Titolo2">
+  <w:style w:type="paragraph" w:styleId="Heading2">
     <w:name w:val="heading 2"/>
-    <w:basedOn w:val="Normale"/>
-    <w:next w:val="Normale"/>
-    <w:link w:val="Titolo2Carattere"/>
+    <w:basedOn w:val="Normal"/>
+    <w:next w:val="Normal"/>
+    <w:link w:val="Heading2Char"/>
     <w:uiPriority w:val="9"/>
     <w:unhideWhenUsed/>
     <w:qFormat/>
@@ -27985,11 +28084,11 @@
       <w:szCs w:val="26"/>
     </w:rPr>
   </w:style>
-  <w:style w:type="paragraph" w:styleId="Titolo3">
+  <w:style w:type="paragraph" w:styleId="Heading3">
     <w:name w:val="heading 3"/>
-    <w:basedOn w:val="Normale"/>
-    <w:next w:val="Normale"/>
-    <w:link w:val="Titolo3Carattere"/>
+    <w:basedOn w:val="Normal"/>
+    <w:next w:val="Normal"/>
+    <w:link w:val="Heading3Char"/>
     <w:uiPriority w:val="9"/>
     <w:unhideWhenUsed/>
     <w:qFormat/>
@@ -28008,11 +28107,11 @@
       <w:szCs w:val="24"/>
     </w:rPr>
   </w:style>
-  <w:style w:type="paragraph" w:styleId="Titolo4">
+  <w:style w:type="paragraph" w:styleId="Heading4">
     <w:name w:val="heading 4"/>
-    <w:basedOn w:val="Normale"/>
-    <w:next w:val="Normale"/>
-    <w:link w:val="Titolo4Carattere"/>
+    <w:basedOn w:val="Normal"/>
+    <w:next w:val="Normal"/>
+    <w:link w:val="Heading4Char"/>
     <w:uiPriority w:val="9"/>
     <w:unhideWhenUsed/>
     <w:qFormat/>
@@ -28029,11 +28128,11 @@
       <w:color w:val="DF1010" w:themeColor="accent1" w:themeShade="BF"/>
     </w:rPr>
   </w:style>
-  <w:style w:type="paragraph" w:styleId="Titolo5">
+  <w:style w:type="paragraph" w:styleId="Heading5">
     <w:name w:val="heading 5"/>
-    <w:basedOn w:val="Normale"/>
-    <w:next w:val="Normale"/>
-    <w:link w:val="Titolo5Carattere"/>
+    <w:basedOn w:val="Normal"/>
+    <w:next w:val="Normal"/>
+    <w:link w:val="Heading5Char"/>
     <w:uiPriority w:val="9"/>
     <w:unhideWhenUsed/>
     <w:qFormat/>
@@ -28049,13 +28148,13 @@
       <w:color w:val="DF1010" w:themeColor="accent1" w:themeShade="BF"/>
     </w:rPr>
   </w:style>
-  <w:style w:type="character" w:default="1" w:styleId="Carpredefinitoparagrafo">
+  <w:style w:type="character" w:default="1" w:styleId="DefaultParagraphFont">
     <w:name w:val="Default Paragraph Font"/>
     <w:uiPriority w:val="1"/>
     <w:semiHidden/>
     <w:unhideWhenUsed/>
   </w:style>
-  <w:style w:type="table" w:default="1" w:styleId="Tabellanormale">
+  <w:style w:type="table" w:default="1" w:styleId="TableNormal">
     <w:name w:val="Normal Table"/>
     <w:uiPriority w:val="99"/>
     <w:semiHidden/>
@@ -28070,7 +28169,7 @@
       </w:tblCellMar>
     </w:tblPr>
   </w:style>
-  <w:style w:type="numbering" w:default="1" w:styleId="Nessunelenco">
+  <w:style w:type="numbering" w:default="1" w:styleId="NoList">
     <w:name w:val="No List"/>
     <w:uiPriority w:val="99"/>
     <w:semiHidden/>
@@ -28078,27 +28177,27 @@
   </w:style>
   <w:style w:type="paragraph" w:customStyle="1" w:styleId="Logo">
     <w:name w:val="Logo"/>
-    <w:basedOn w:val="Normale"/>
+    <w:basedOn w:val="Normal"/>
     <w:uiPriority w:val="99"/>
     <w:unhideWhenUsed/>
     <w:pPr>
       <w:spacing w:before="600"/>
     </w:pPr>
   </w:style>
-  <w:style w:type="character" w:styleId="Testosegnaposto">
+  <w:style w:type="character" w:styleId="PlaceholderText">
     <w:name w:val="Placeholder Text"/>
-    <w:basedOn w:val="Carpredefinitoparagrafo"/>
+    <w:basedOn w:val="DefaultParagraphFont"/>
     <w:uiPriority w:val="99"/>
     <w:semiHidden/>
     <w:rPr>
       <w:color w:val="808080"/>
     </w:rPr>
   </w:style>
-  <w:style w:type="paragraph" w:styleId="Titolo">
+  <w:style w:type="paragraph" w:styleId="Title">
     <w:name w:val="Title"/>
-    <w:basedOn w:val="Normale"/>
-    <w:next w:val="Normale"/>
-    <w:link w:val="TitoloCarattere"/>
+    <w:basedOn w:val="Normal"/>
+    <w:next w:val="Normal"/>
+    <w:link w:val="TitleChar"/>
     <w:uiPriority w:val="10"/>
     <w:qFormat/>
     <w:pPr>
@@ -28113,10 +28212,10 @@
       <w:szCs w:val="96"/>
     </w:rPr>
   </w:style>
-  <w:style w:type="character" w:customStyle="1" w:styleId="TitoloCarattere">
-    <w:name w:val="Titolo Carattere"/>
-    <w:basedOn w:val="Carpredefinitoparagrafo"/>
-    <w:link w:val="Titolo"/>
+  <w:style w:type="character" w:customStyle="1" w:styleId="TitleChar">
+    <w:name w:val="Title Char"/>
+    <w:basedOn w:val="DefaultParagraphFont"/>
+    <w:link w:val="Title"/>
     <w:uiPriority w:val="10"/>
     <w:rPr>
       <w:rFonts w:asciiTheme="majorHAnsi" w:eastAsiaTheme="majorEastAsia" w:hAnsiTheme="majorHAnsi" w:cstheme="majorBidi"/>
@@ -28126,11 +28225,11 @@
       <w:szCs w:val="96"/>
     </w:rPr>
   </w:style>
-  <w:style w:type="paragraph" w:styleId="Sottotitolo">
+  <w:style w:type="paragraph" w:styleId="Subtitle">
     <w:name w:val="Subtitle"/>
-    <w:basedOn w:val="Normale"/>
-    <w:next w:val="Normale"/>
-    <w:link w:val="SottotitoloCarattere"/>
+    <w:basedOn w:val="Normal"/>
+    <w:next w:val="Normal"/>
+    <w:link w:val="SubtitleChar"/>
     <w:uiPriority w:val="11"/>
     <w:qFormat/>
     <w:pPr>
@@ -28144,17 +28243,17 @@
       <w:szCs w:val="32"/>
     </w:rPr>
   </w:style>
-  <w:style w:type="character" w:customStyle="1" w:styleId="SottotitoloCarattere">
-    <w:name w:val="Sottotitolo Carattere"/>
-    <w:basedOn w:val="Carpredefinitoparagrafo"/>
-    <w:link w:val="Sottotitolo"/>
+  <w:style w:type="character" w:customStyle="1" w:styleId="SubtitleChar">
+    <w:name w:val="Subtitle Char"/>
+    <w:basedOn w:val="DefaultParagraphFont"/>
+    <w:link w:val="Subtitle"/>
     <w:uiPriority w:val="11"/>
     <w:rPr>
       <w:sz w:val="32"/>
       <w:szCs w:val="32"/>
     </w:rPr>
   </w:style>
-  <w:style w:type="paragraph" w:styleId="Nessunaspaziatura">
+  <w:style w:type="paragraph" w:styleId="NoSpacing">
     <w:name w:val="No Spacing"/>
     <w:uiPriority w:val="1"/>
     <w:qFormat/>
@@ -28162,9 +28261,9 @@
       <w:spacing w:after="0" w:line="240" w:lineRule="auto"/>
     </w:pPr>
   </w:style>
-  <w:style w:type="table" w:styleId="Grigliatabella">
+  <w:style w:type="table" w:styleId="TableGrid">
     <w:name w:val="Table Grid"/>
-    <w:basedOn w:val="Tabellanormale"/>
+    <w:basedOn w:val="TableNormal"/>
     <w:uiPriority w:val="39"/>
     <w:pPr>
       <w:spacing w:after="0" w:line="240" w:lineRule="auto"/>
@@ -28182,7 +28281,7 @@
   </w:style>
   <w:style w:type="paragraph" w:customStyle="1" w:styleId="Recapiti">
     <w:name w:val="Recapiti"/>
-    <w:basedOn w:val="Nessunaspaziatura"/>
+    <w:basedOn w:val="NoSpacing"/>
     <w:uiPriority w:val="99"/>
     <w:qFormat/>
     <w:rPr>
@@ -28193,16 +28292,16 @@
   </w:style>
   <w:style w:type="paragraph" w:customStyle="1" w:styleId="Spaziotabella">
     <w:name w:val="Spazio tabella"/>
-    <w:basedOn w:val="Nessunaspaziatura"/>
+    <w:basedOn w:val="NoSpacing"/>
     <w:uiPriority w:val="99"/>
     <w:pPr>
       <w:spacing w:line="14" w:lineRule="exact"/>
     </w:pPr>
   </w:style>
-  <w:style w:type="paragraph" w:styleId="Intestazione">
+  <w:style w:type="paragraph" w:styleId="Header">
     <w:name w:val="header"/>
-    <w:basedOn w:val="Normale"/>
-    <w:link w:val="IntestazioneCarattere"/>
+    <w:basedOn w:val="Normal"/>
+    <w:link w:val="HeaderChar"/>
     <w:uiPriority w:val="99"/>
     <w:unhideWhenUsed/>
     <w:pPr>
@@ -28213,16 +28312,16 @@
       <w:spacing w:after="0" w:line="240" w:lineRule="auto"/>
     </w:pPr>
   </w:style>
-  <w:style w:type="character" w:customStyle="1" w:styleId="IntestazioneCarattere">
-    <w:name w:val="Intestazione Carattere"/>
-    <w:basedOn w:val="Carpredefinitoparagrafo"/>
-    <w:link w:val="Intestazione"/>
+  <w:style w:type="character" w:customStyle="1" w:styleId="HeaderChar">
+    <w:name w:val="Header Char"/>
+    <w:basedOn w:val="DefaultParagraphFont"/>
+    <w:link w:val="Header"/>
     <w:uiPriority w:val="99"/>
   </w:style>
-  <w:style w:type="paragraph" w:styleId="Pidipagina">
+  <w:style w:type="paragraph" w:styleId="Footer">
     <w:name w:val="footer"/>
-    <w:basedOn w:val="Normale"/>
-    <w:link w:val="PidipaginaCarattere"/>
+    <w:basedOn w:val="Normal"/>
+    <w:link w:val="FooterChar"/>
     <w:uiPriority w:val="99"/>
     <w:unhideWhenUsed/>
     <w:qFormat/>
@@ -28237,10 +28336,10 @@
       <w:szCs w:val="16"/>
     </w:rPr>
   </w:style>
-  <w:style w:type="character" w:customStyle="1" w:styleId="PidipaginaCarattere">
-    <w:name w:val="Piè di pagina Carattere"/>
-    <w:basedOn w:val="Carpredefinitoparagrafo"/>
-    <w:link w:val="Pidipagina"/>
+  <w:style w:type="character" w:customStyle="1" w:styleId="FooterChar">
+    <w:name w:val="Footer Char"/>
+    <w:basedOn w:val="DefaultParagraphFont"/>
+    <w:link w:val="Footer"/>
     <w:uiPriority w:val="99"/>
     <w:rPr>
       <w:rFonts w:asciiTheme="majorHAnsi" w:eastAsiaTheme="majorEastAsia" w:hAnsiTheme="majorHAnsi" w:cstheme="majorBidi"/>
@@ -28250,10 +28349,10 @@
       <w:szCs w:val="16"/>
     </w:rPr>
   </w:style>
-  <w:style w:type="character" w:customStyle="1" w:styleId="Titolo1Carattere">
-    <w:name w:val="Titolo 1 Carattere"/>
-    <w:basedOn w:val="Carpredefinitoparagrafo"/>
-    <w:link w:val="Titolo1"/>
+  <w:style w:type="character" w:customStyle="1" w:styleId="Heading1Char">
+    <w:name w:val="Heading 1 Char"/>
+    <w:basedOn w:val="DefaultParagraphFont"/>
+    <w:link w:val="Heading1"/>
     <w:uiPriority w:val="9"/>
     <w:rPr>
       <w:rFonts w:asciiTheme="majorHAnsi" w:eastAsiaTheme="majorEastAsia" w:hAnsiTheme="majorHAnsi" w:cstheme="majorBidi"/>
@@ -28262,10 +28361,10 @@
       <w:szCs w:val="36"/>
     </w:rPr>
   </w:style>
-  <w:style w:type="character" w:customStyle="1" w:styleId="Titolo2Carattere">
-    <w:name w:val="Titolo 2 Carattere"/>
-    <w:basedOn w:val="Carpredefinitoparagrafo"/>
-    <w:link w:val="Titolo2"/>
+  <w:style w:type="character" w:customStyle="1" w:styleId="Heading2Char">
+    <w:name w:val="Heading 2 Char"/>
+    <w:basedOn w:val="DefaultParagraphFont"/>
+    <w:link w:val="Heading2"/>
     <w:uiPriority w:val="9"/>
     <w:rPr>
       <w:b/>
@@ -28274,10 +28373,10 @@
       <w:szCs w:val="26"/>
     </w:rPr>
   </w:style>
-  <w:style w:type="paragraph" w:styleId="Titolosommario">
+  <w:style w:type="paragraph" w:styleId="TOCHeading">
     <w:name w:val="TOC Heading"/>
-    <w:basedOn w:val="Titolo1"/>
-    <w:next w:val="Normale"/>
+    <w:basedOn w:val="Heading1"/>
+    <w:next w:val="Normal"/>
     <w:uiPriority w:val="39"/>
     <w:unhideWhenUsed/>
     <w:qFormat/>
@@ -28295,10 +28394,10 @@
       <w:szCs w:val="72"/>
     </w:rPr>
   </w:style>
-  <w:style w:type="paragraph" w:styleId="Sommario1">
+  <w:style w:type="paragraph" w:styleId="TOC1">
     <w:name w:val="toc 1"/>
-    <w:basedOn w:val="Normale"/>
-    <w:next w:val="Normale"/>
+    <w:basedOn w:val="Normal"/>
+    <w:next w:val="Normal"/>
     <w:autoRedefine/>
     <w:uiPriority w:val="39"/>
     <w:unhideWhenUsed/>
@@ -28314,10 +28413,10 @@
       <w:szCs w:val="24"/>
     </w:rPr>
   </w:style>
-  <w:style w:type="paragraph" w:styleId="Sommario2">
+  <w:style w:type="paragraph" w:styleId="TOC2">
     <w:name w:val="toc 2"/>
-    <w:basedOn w:val="Normale"/>
-    <w:next w:val="Normale"/>
+    <w:basedOn w:val="Normal"/>
+    <w:next w:val="Normal"/>
     <w:autoRedefine/>
     <w:uiPriority w:val="39"/>
     <w:unhideWhenUsed/>
@@ -28339,9 +28438,9 @@
       <w:lang w:val="it-IT"/>
     </w:rPr>
   </w:style>
-  <w:style w:type="character" w:styleId="Collegamentoipertestuale">
+  <w:style w:type="character" w:styleId="Hyperlink">
     <w:name w:val="Hyperlink"/>
-    <w:basedOn w:val="Carpredefinitoparagrafo"/>
+    <w:basedOn w:val="DefaultParagraphFont"/>
     <w:uiPriority w:val="99"/>
     <w:unhideWhenUsed/>
     <w:rPr>
@@ -28349,10 +28448,10 @@
       <w:u w:val="single"/>
     </w:rPr>
   </w:style>
-  <w:style w:type="character" w:customStyle="1" w:styleId="Titolo3Carattere">
-    <w:name w:val="Titolo 3 Carattere"/>
-    <w:basedOn w:val="Carpredefinitoparagrafo"/>
-    <w:link w:val="Titolo3"/>
+  <w:style w:type="character" w:customStyle="1" w:styleId="Heading3Char">
+    <w:name w:val="Heading 3 Char"/>
+    <w:basedOn w:val="DefaultParagraphFont"/>
+    <w:link w:val="Heading3"/>
     <w:uiPriority w:val="9"/>
     <w:rPr>
       <w:b/>
@@ -28365,7 +28464,7 @@
   </w:style>
   <w:style w:type="paragraph" w:customStyle="1" w:styleId="Logoalt">
     <w:name w:val="Logo alt."/>
-    <w:basedOn w:val="Normale"/>
+    <w:basedOn w:val="Normal"/>
     <w:uiPriority w:val="99"/>
     <w:unhideWhenUsed/>
     <w:pPr>
@@ -28375,7 +28474,7 @@
   </w:style>
   <w:style w:type="paragraph" w:customStyle="1" w:styleId="Pidipaginaalt">
     <w:name w:val="Piè di pagina alt."/>
-    <w:basedOn w:val="Normale"/>
+    <w:basedOn w:val="Normal"/>
     <w:uiPriority w:val="99"/>
     <w:unhideWhenUsed/>
     <w:qFormat/>
@@ -28391,7 +28490,7 @@
   </w:style>
   <w:style w:type="table" w:customStyle="1" w:styleId="Tabellasuggerimento">
     <w:name w:val="Tabella suggerimento"/>
-    <w:basedOn w:val="Tabellanormale"/>
+    <w:basedOn w:val="TableNormal"/>
     <w:uiPriority w:val="99"/>
     <w:pPr>
       <w:spacing w:after="0" w:line="240" w:lineRule="auto"/>
@@ -28420,7 +28519,7 @@
   </w:style>
   <w:style w:type="paragraph" w:customStyle="1" w:styleId="Testosuggerimento">
     <w:name w:val="Testo suggerimento"/>
-    <w:basedOn w:val="Normale"/>
+    <w:basedOn w:val="Normal"/>
     <w:uiPriority w:val="99"/>
     <w:pPr>
       <w:spacing w:before="160" w:after="160" w:line="264" w:lineRule="auto"/>
@@ -28436,7 +28535,7 @@
   </w:style>
   <w:style w:type="paragraph" w:customStyle="1" w:styleId="Icona">
     <w:name w:val="Icona"/>
-    <w:basedOn w:val="Normale"/>
+    <w:basedOn w:val="Normal"/>
     <w:uiPriority w:val="99"/>
     <w:unhideWhenUsed/>
     <w:qFormat/>
@@ -28445,10 +28544,10 @@
       <w:jc w:val="center"/>
     </w:pPr>
   </w:style>
-  <w:style w:type="character" w:customStyle="1" w:styleId="Titolo4Carattere">
-    <w:name w:val="Titolo 4 Carattere"/>
-    <w:basedOn w:val="Carpredefinitoparagrafo"/>
-    <w:link w:val="Titolo4"/>
+  <w:style w:type="character" w:customStyle="1" w:styleId="Heading4Char">
+    <w:name w:val="Heading 4 Char"/>
+    <w:basedOn w:val="DefaultParagraphFont"/>
+    <w:link w:val="Heading4"/>
     <w:uiPriority w:val="9"/>
     <w:rPr>
       <w:rFonts w:asciiTheme="majorHAnsi" w:eastAsiaTheme="majorEastAsia" w:hAnsiTheme="majorHAnsi" w:cstheme="majorBidi"/>
@@ -28459,7 +28558,7 @@
   </w:style>
   <w:style w:type="table" w:customStyle="1" w:styleId="Tabellafinanziaria">
     <w:name w:val="Tabella finanziaria"/>
-    <w:basedOn w:val="Tabellanormale"/>
+    <w:basedOn w:val="TableNormal"/>
     <w:uiPriority w:val="99"/>
     <w:pPr>
       <w:spacing w:before="60" w:after="60" w:line="240" w:lineRule="auto"/>
@@ -28514,10 +28613,10 @@
       </w:tcPr>
     </w:tblStylePr>
   </w:style>
-  <w:style w:type="paragraph" w:styleId="Sommario3">
+  <w:style w:type="paragraph" w:styleId="TOC3">
     <w:name w:val="toc 3"/>
-    <w:basedOn w:val="Normale"/>
-    <w:next w:val="Normale"/>
+    <w:basedOn w:val="Normal"/>
+    <w:next w:val="Normal"/>
     <w:autoRedefine/>
     <w:uiPriority w:val="39"/>
     <w:unhideWhenUsed/>
@@ -28526,10 +28625,10 @@
       <w:ind w:left="400"/>
     </w:pPr>
   </w:style>
-  <w:style w:type="paragraph" w:styleId="Sommario4">
+  <w:style w:type="paragraph" w:styleId="TOC4">
     <w:name w:val="toc 4"/>
-    <w:basedOn w:val="Normale"/>
-    <w:next w:val="Normale"/>
+    <w:basedOn w:val="Normal"/>
+    <w:next w:val="Normal"/>
     <w:autoRedefine/>
     <w:uiPriority w:val="39"/>
     <w:semiHidden/>
@@ -28541,7 +28640,7 @@
   </w:style>
   <w:style w:type="paragraph" w:customStyle="1" w:styleId="Kontaktopplysninger">
     <w:name w:val="Kontaktopplysninger"/>
-    <w:basedOn w:val="Nessunaspaziatura"/>
+    <w:basedOn w:val="NoSpacing"/>
     <w:uiPriority w:val="99"/>
     <w:qFormat/>
     <w:rsid w:val="007D5C6E"/>
@@ -28553,17 +28652,17 @@
   </w:style>
   <w:style w:type="paragraph" w:customStyle="1" w:styleId="Tabellomrde">
     <w:name w:val="Tabellområde"/>
-    <w:basedOn w:val="Nessunaspaziatura"/>
+    <w:basedOn w:val="NoSpacing"/>
     <w:uiPriority w:val="99"/>
     <w:rsid w:val="007D5C6E"/>
     <w:pPr>
       <w:spacing w:line="14" w:lineRule="exact"/>
     </w:pPr>
   </w:style>
-  <w:style w:type="paragraph" w:styleId="Testofumetto">
+  <w:style w:type="paragraph" w:styleId="BalloonText">
     <w:name w:val="Balloon Text"/>
-    <w:basedOn w:val="Normale"/>
-    <w:link w:val="TestofumettoCarattere"/>
+    <w:basedOn w:val="Normal"/>
+    <w:link w:val="BalloonTextChar"/>
     <w:uiPriority w:val="99"/>
     <w:semiHidden/>
     <w:unhideWhenUsed/>
@@ -28577,10 +28676,10 @@
       <w:szCs w:val="16"/>
     </w:rPr>
   </w:style>
-  <w:style w:type="character" w:customStyle="1" w:styleId="TestofumettoCarattere">
-    <w:name w:val="Testo fumetto Carattere"/>
-    <w:basedOn w:val="Carpredefinitoparagrafo"/>
-    <w:link w:val="Testofumetto"/>
+  <w:style w:type="character" w:customStyle="1" w:styleId="BalloonTextChar">
+    <w:name w:val="Balloon Text Char"/>
+    <w:basedOn w:val="DefaultParagraphFont"/>
+    <w:link w:val="BalloonText"/>
     <w:uiPriority w:val="99"/>
     <w:semiHidden/>
     <w:rsid w:val="006B4A8D"/>
@@ -28590,10 +28689,10 @@
       <w:szCs w:val="16"/>
     </w:rPr>
   </w:style>
-  <w:style w:type="character" w:customStyle="1" w:styleId="Titolo5Carattere">
-    <w:name w:val="Titolo 5 Carattere"/>
-    <w:basedOn w:val="Carpredefinitoparagrafo"/>
-    <w:link w:val="Titolo5"/>
+  <w:style w:type="character" w:customStyle="1" w:styleId="Heading5Char">
+    <w:name w:val="Heading 5 Char"/>
+    <w:basedOn w:val="DefaultParagraphFont"/>
+    <w:link w:val="Heading5"/>
     <w:uiPriority w:val="9"/>
     <w:rsid w:val="00556F1B"/>
     <w:rPr>
@@ -28601,9 +28700,9 @@
       <w:color w:val="DF1010" w:themeColor="accent1" w:themeShade="BF"/>
     </w:rPr>
   </w:style>
-  <w:style w:type="paragraph" w:styleId="Paragrafoelenco">
+  <w:style w:type="paragraph" w:styleId="ListParagraph">
     <w:name w:val="List Paragraph"/>
-    <w:basedOn w:val="Normale"/>
+    <w:basedOn w:val="Normal"/>
     <w:uiPriority w:val="34"/>
     <w:qFormat/>
     <w:rsid w:val="00DB40B5"/>
@@ -28612,9 +28711,9 @@
       <w:contextualSpacing/>
     </w:pPr>
   </w:style>
-  <w:style w:type="character" w:styleId="Enfasigrassetto">
+  <w:style w:type="character" w:styleId="Strong">
     <w:name w:val="Strong"/>
-    <w:basedOn w:val="Carpredefinitoparagrafo"/>
+    <w:basedOn w:val="DefaultParagraphFont"/>
     <w:uiPriority w:val="22"/>
     <w:qFormat/>
     <w:rsid w:val="00694A7D"/>
@@ -28623,10 +28722,10 @@
       <w:bCs/>
     </w:rPr>
   </w:style>
-  <w:style w:type="paragraph" w:styleId="Testonotadichiusura">
+  <w:style w:type="paragraph" w:styleId="EndnoteText">
     <w:name w:val="endnote text"/>
-    <w:basedOn w:val="Normale"/>
-    <w:link w:val="TestonotadichiusuraCarattere"/>
+    <w:basedOn w:val="Normal"/>
+    <w:link w:val="EndnoteTextChar"/>
     <w:uiPriority w:val="99"/>
     <w:semiHidden/>
     <w:unhideWhenUsed/>
@@ -28635,17 +28734,17 @@
       <w:spacing w:after="0" w:line="240" w:lineRule="auto"/>
     </w:pPr>
   </w:style>
-  <w:style w:type="character" w:customStyle="1" w:styleId="TestonotadichiusuraCarattere">
-    <w:name w:val="Testo nota di chiusura Carattere"/>
-    <w:basedOn w:val="Carpredefinitoparagrafo"/>
-    <w:link w:val="Testonotadichiusura"/>
+  <w:style w:type="character" w:customStyle="1" w:styleId="EndnoteTextChar">
+    <w:name w:val="Endnote Text Char"/>
+    <w:basedOn w:val="DefaultParagraphFont"/>
+    <w:link w:val="EndnoteText"/>
     <w:uiPriority w:val="99"/>
     <w:semiHidden/>
     <w:rsid w:val="008501EE"/>
   </w:style>
-  <w:style w:type="character" w:styleId="Rimandonotadichiusura">
+  <w:style w:type="character" w:styleId="EndnoteReference">
     <w:name w:val="endnote reference"/>
-    <w:basedOn w:val="Carpredefinitoparagrafo"/>
+    <w:basedOn w:val="DefaultParagraphFont"/>
     <w:uiPriority w:val="99"/>
     <w:semiHidden/>
     <w:unhideWhenUsed/>
@@ -28654,10 +28753,10 @@
       <w:vertAlign w:val="superscript"/>
     </w:rPr>
   </w:style>
-  <w:style w:type="paragraph" w:styleId="Indice1">
+  <w:style w:type="paragraph" w:styleId="Index1">
     <w:name w:val="index 1"/>
-    <w:basedOn w:val="Normale"/>
-    <w:next w:val="Normale"/>
+    <w:basedOn w:val="Normal"/>
+    <w:next w:val="Normal"/>
     <w:autoRedefine/>
     <w:uiPriority w:val="99"/>
     <w:unhideWhenUsed/>
@@ -28671,10 +28770,10 @@
       <w:szCs w:val="18"/>
     </w:rPr>
   </w:style>
-  <w:style w:type="paragraph" w:styleId="Indice2">
+  <w:style w:type="paragraph" w:styleId="Index2">
     <w:name w:val="index 2"/>
-    <w:basedOn w:val="Normale"/>
-    <w:next w:val="Normale"/>
+    <w:basedOn w:val="Normal"/>
+    <w:next w:val="Normal"/>
     <w:autoRedefine/>
     <w:uiPriority w:val="99"/>
     <w:unhideWhenUsed/>
@@ -28688,10 +28787,10 @@
       <w:szCs w:val="18"/>
     </w:rPr>
   </w:style>
-  <w:style w:type="paragraph" w:styleId="Indice3">
+  <w:style w:type="paragraph" w:styleId="Index3">
     <w:name w:val="index 3"/>
-    <w:basedOn w:val="Normale"/>
-    <w:next w:val="Normale"/>
+    <w:basedOn w:val="Normal"/>
+    <w:next w:val="Normal"/>
     <w:autoRedefine/>
     <w:uiPriority w:val="99"/>
     <w:unhideWhenUsed/>
@@ -28705,10 +28804,10 @@
       <w:szCs w:val="18"/>
     </w:rPr>
   </w:style>
-  <w:style w:type="paragraph" w:styleId="Indice4">
+  <w:style w:type="paragraph" w:styleId="Index4">
     <w:name w:val="index 4"/>
-    <w:basedOn w:val="Normale"/>
-    <w:next w:val="Normale"/>
+    <w:basedOn w:val="Normal"/>
+    <w:next w:val="Normal"/>
     <w:autoRedefine/>
     <w:uiPriority w:val="99"/>
     <w:unhideWhenUsed/>
@@ -28722,10 +28821,10 @@
       <w:szCs w:val="18"/>
     </w:rPr>
   </w:style>
-  <w:style w:type="paragraph" w:styleId="Indice5">
+  <w:style w:type="paragraph" w:styleId="Index5">
     <w:name w:val="index 5"/>
-    <w:basedOn w:val="Normale"/>
-    <w:next w:val="Normale"/>
+    <w:basedOn w:val="Normal"/>
+    <w:next w:val="Normal"/>
     <w:autoRedefine/>
     <w:uiPriority w:val="99"/>
     <w:unhideWhenUsed/>
@@ -28739,10 +28838,10 @@
       <w:szCs w:val="18"/>
     </w:rPr>
   </w:style>
-  <w:style w:type="paragraph" w:styleId="Indice6">
+  <w:style w:type="paragraph" w:styleId="Index6">
     <w:name w:val="index 6"/>
-    <w:basedOn w:val="Normale"/>
-    <w:next w:val="Normale"/>
+    <w:basedOn w:val="Normal"/>
+    <w:next w:val="Normal"/>
     <w:autoRedefine/>
     <w:uiPriority w:val="99"/>
     <w:unhideWhenUsed/>
@@ -28756,10 +28855,10 @@
       <w:szCs w:val="18"/>
     </w:rPr>
   </w:style>
-  <w:style w:type="paragraph" w:styleId="Indice7">
+  <w:style w:type="paragraph" w:styleId="Index7">
     <w:name w:val="index 7"/>
-    <w:basedOn w:val="Normale"/>
-    <w:next w:val="Normale"/>
+    <w:basedOn w:val="Normal"/>
+    <w:next w:val="Normal"/>
     <w:autoRedefine/>
     <w:uiPriority w:val="99"/>
     <w:unhideWhenUsed/>
@@ -28773,10 +28872,10 @@
       <w:szCs w:val="18"/>
     </w:rPr>
   </w:style>
-  <w:style w:type="paragraph" w:styleId="Indice8">
+  <w:style w:type="paragraph" w:styleId="Index8">
     <w:name w:val="index 8"/>
-    <w:basedOn w:val="Normale"/>
-    <w:next w:val="Normale"/>
+    <w:basedOn w:val="Normal"/>
+    <w:next w:val="Normal"/>
     <w:autoRedefine/>
     <w:uiPriority w:val="99"/>
     <w:unhideWhenUsed/>
@@ -28790,10 +28889,10 @@
       <w:szCs w:val="18"/>
     </w:rPr>
   </w:style>
-  <w:style w:type="paragraph" w:styleId="Indice9">
+  <w:style w:type="paragraph" w:styleId="Index9">
     <w:name w:val="index 9"/>
-    <w:basedOn w:val="Normale"/>
-    <w:next w:val="Normale"/>
+    <w:basedOn w:val="Normal"/>
+    <w:next w:val="Normal"/>
     <w:autoRedefine/>
     <w:uiPriority w:val="99"/>
     <w:unhideWhenUsed/>
@@ -28807,10 +28906,10 @@
       <w:szCs w:val="18"/>
     </w:rPr>
   </w:style>
-  <w:style w:type="paragraph" w:styleId="Titoloindice">
+  <w:style w:type="paragraph" w:styleId="IndexHeading">
     <w:name w:val="index heading"/>
-    <w:basedOn w:val="Normale"/>
-    <w:next w:val="Indice1"/>
+    <w:basedOn w:val="Normal"/>
+    <w:next w:val="Index1"/>
     <w:uiPriority w:val="99"/>
     <w:unhideWhenUsed/>
     <w:rsid w:val="008501EE"/>
@@ -28825,18 +28924,18 @@
       <w:szCs w:val="26"/>
     </w:rPr>
   </w:style>
-  <w:style w:type="character" w:styleId="Numeropagina">
+  <w:style w:type="character" w:styleId="PageNumber">
     <w:name w:val="page number"/>
-    <w:basedOn w:val="Carpredefinitoparagrafo"/>
+    <w:basedOn w:val="DefaultParagraphFont"/>
     <w:uiPriority w:val="99"/>
     <w:semiHidden/>
     <w:unhideWhenUsed/>
     <w:rsid w:val="004026F8"/>
   </w:style>
-  <w:style w:type="paragraph" w:styleId="Sommario5">
+  <w:style w:type="paragraph" w:styleId="TOC5">
     <w:name w:val="toc 5"/>
-    <w:basedOn w:val="Normale"/>
-    <w:next w:val="Normale"/>
+    <w:basedOn w:val="Normal"/>
+    <w:next w:val="Normal"/>
     <w:autoRedefine/>
     <w:uiPriority w:val="39"/>
     <w:semiHidden/>
@@ -28847,10 +28946,10 @@
       <w:ind w:left="800"/>
     </w:pPr>
   </w:style>
-  <w:style w:type="paragraph" w:styleId="Sommario6">
+  <w:style w:type="paragraph" w:styleId="TOC6">
     <w:name w:val="toc 6"/>
-    <w:basedOn w:val="Normale"/>
-    <w:next w:val="Normale"/>
+    <w:basedOn w:val="Normal"/>
+    <w:next w:val="Normal"/>
     <w:autoRedefine/>
     <w:uiPriority w:val="39"/>
     <w:semiHidden/>
@@ -28861,10 +28960,10 @@
       <w:ind w:left="1000"/>
     </w:pPr>
   </w:style>
-  <w:style w:type="paragraph" w:styleId="Sommario7">
+  <w:style w:type="paragraph" w:styleId="TOC7">
     <w:name w:val="toc 7"/>
-    <w:basedOn w:val="Normale"/>
-    <w:next w:val="Normale"/>
+    <w:basedOn w:val="Normal"/>
+    <w:next w:val="Normal"/>
     <w:autoRedefine/>
     <w:uiPriority w:val="39"/>
     <w:semiHidden/>
@@ -28875,10 +28974,10 @@
       <w:ind w:left="1200"/>
     </w:pPr>
   </w:style>
-  <w:style w:type="paragraph" w:styleId="Sommario8">
+  <w:style w:type="paragraph" w:styleId="TOC8">
     <w:name w:val="toc 8"/>
-    <w:basedOn w:val="Normale"/>
-    <w:next w:val="Normale"/>
+    <w:basedOn w:val="Normal"/>
+    <w:next w:val="Normal"/>
     <w:autoRedefine/>
     <w:uiPriority w:val="39"/>
     <w:semiHidden/>
@@ -28889,10 +28988,10 @@
       <w:ind w:left="1400"/>
     </w:pPr>
   </w:style>
-  <w:style w:type="paragraph" w:styleId="Sommario9">
+  <w:style w:type="paragraph" w:styleId="TOC9">
     <w:name w:val="toc 9"/>
-    <w:basedOn w:val="Normale"/>
-    <w:next w:val="Normale"/>
+    <w:basedOn w:val="Normal"/>
+    <w:next w:val="Normal"/>
     <w:autoRedefine/>
     <w:uiPriority w:val="39"/>
     <w:semiHidden/>
@@ -28903,9 +29002,9 @@
       <w:ind w:left="1600"/>
     </w:pPr>
   </w:style>
-  <w:style w:type="table" w:styleId="Tabellagriglia4-colore4">
+  <w:style w:type="table" w:styleId="GridTable4-Accent4">
     <w:name w:val="Grid Table 4 Accent 4"/>
-    <w:basedOn w:val="Tabellanormale"/>
+    <w:basedOn w:val="TableNormal"/>
     <w:uiPriority w:val="49"/>
     <w:rsid w:val="0067690C"/>
     <w:pPr>
@@ -28979,9 +29078,9 @@
       </w:tcPr>
     </w:tblStylePr>
   </w:style>
-  <w:style w:type="character" w:styleId="Enfasidelicata">
+  <w:style w:type="character" w:styleId="SubtleEmphasis">
     <w:name w:val="Subtle Emphasis"/>
-    <w:basedOn w:val="Carpredefinitoparagrafo"/>
+    <w:basedOn w:val="DefaultParagraphFont"/>
     <w:uiPriority w:val="19"/>
     <w:qFormat/>
     <w:rsid w:val="0067690C"/>
@@ -29009,9 +29108,9 @@
       <w:lang w:eastAsia="zh-CN" w:bidi="hi-IN"/>
     </w:rPr>
   </w:style>
-  <w:style w:type="table" w:styleId="Tabellagriglia1chiara-colore4">
+  <w:style w:type="table" w:styleId="GridTable1Light-Accent4">
     <w:name w:val="Grid Table 1 Light Accent 4"/>
-    <w:basedOn w:val="Tabellanormale"/>
+    <w:basedOn w:val="TableNormal"/>
     <w:uiPriority w:val="46"/>
     <w:rsid w:val="008157B8"/>
     <w:pPr>
@@ -29066,9 +29165,9 @@
       </w:rPr>
     </w:tblStylePr>
   </w:style>
-  <w:style w:type="table" w:styleId="Tabellagriglia5scura-colore1">
+  <w:style w:type="table" w:styleId="GridTable5Dark-Accent1">
     <w:name w:val="Grid Table 5 Dark Accent 1"/>
-    <w:basedOn w:val="Tabellanormale"/>
+    <w:basedOn w:val="TableNormal"/>
     <w:uiPriority w:val="50"/>
     <w:rsid w:val="008157B8"/>
     <w:pPr>
@@ -29180,9 +29279,9 @@
       <w:suppressLineNumbers/>
     </w:pPr>
   </w:style>
-  <w:style w:type="table" w:styleId="Tabellaelenco2-colore4">
+  <w:style w:type="table" w:styleId="ListTable2-Accent4">
     <w:name w:val="List Table 2 Accent 4"/>
-    <w:basedOn w:val="Tabellanormale"/>
+    <w:basedOn w:val="TableNormal"/>
     <w:uiPriority w:val="47"/>
     <w:rsid w:val="008157B8"/>
     <w:pPr>
@@ -29234,9 +29333,9 @@
       </w:tcPr>
     </w:tblStylePr>
   </w:style>
-  <w:style w:type="table" w:styleId="Tabellaelenco5scura-colore4">
+  <w:style w:type="table" w:styleId="ListTable5Dark-Accent4">
     <w:name w:val="List Table 5 Dark Accent 4"/>
-    <w:basedOn w:val="Tabellanormale"/>
+    <w:basedOn w:val="TableNormal"/>
     <w:uiPriority w:val="50"/>
     <w:rsid w:val="008157B8"/>
     <w:pPr>
@@ -29368,9 +29467,9 @@
       </w:tcPr>
     </w:tblStylePr>
   </w:style>
-  <w:style w:type="table" w:styleId="Tabellaelenco7acolori-colore1">
+  <w:style w:type="table" w:styleId="ListTable7Colorful-Accent1">
     <w:name w:val="List Table 7 Colorful Accent 1"/>
-    <w:basedOn w:val="Tabellanormale"/>
+    <w:basedOn w:val="TableNormal"/>
     <w:uiPriority w:val="52"/>
     <w:rsid w:val="008157B8"/>
     <w:pPr>
@@ -29491,9 +29590,9 @@
       </w:tcPr>
     </w:tblStylePr>
   </w:style>
-  <w:style w:type="table" w:styleId="Tabellaelenco6acolori-colore5">
+  <w:style w:type="table" w:styleId="ListTable6Colorful-Accent5">
     <w:name w:val="List Table 6 Colorful Accent 5"/>
-    <w:basedOn w:val="Tabellanormale"/>
+    <w:basedOn w:val="TableNormal"/>
     <w:uiPriority w:val="51"/>
     <w:rsid w:val="008157B8"/>
     <w:pPr>
@@ -29559,9 +29658,9 @@
       </w:tcPr>
     </w:tblStylePr>
   </w:style>
-  <w:style w:type="table" w:styleId="Tabellaelenco6acolori-colore4">
+  <w:style w:type="table" w:styleId="ListTable6Colorful-Accent4">
     <w:name w:val="List Table 6 Colorful Accent 4"/>
-    <w:basedOn w:val="Tabellanormale"/>
+    <w:basedOn w:val="TableNormal"/>
     <w:uiPriority w:val="51"/>
     <w:rsid w:val="008157B8"/>
     <w:pPr>
@@ -29627,9 +29726,9 @@
       </w:tcPr>
     </w:tblStylePr>
   </w:style>
-  <w:style w:type="table" w:styleId="Tabellaelenco5scura">
+  <w:style w:type="table" w:styleId="ListTable5Dark">
     <w:name w:val="List Table 5 Dark"/>
-    <w:basedOn w:val="Tabellanormale"/>
+    <w:basedOn w:val="TableNormal"/>
     <w:uiPriority w:val="50"/>
     <w:rsid w:val="008157B8"/>
     <w:pPr>
@@ -29820,7 +29919,7 @@
   </w:style>
   <w:style w:type="numbering" w:customStyle="1" w:styleId="WW8Num5">
     <w:name w:val="WW8Num5"/>
-    <w:basedOn w:val="Nessunelenco"/>
+    <w:basedOn w:val="NoList"/>
     <w:rsid w:val="001B21C3"/>
     <w:pPr>
       <w:numPr>
@@ -29848,7 +29947,7 @@
   </w:style>
   <w:style w:type="numbering" w:customStyle="1" w:styleId="WWNum10">
     <w:name w:val="WWNum10"/>
-    <w:basedOn w:val="Nessunelenco"/>
+    <w:basedOn w:val="NoList"/>
     <w:rsid w:val="00E4723B"/>
     <w:pPr>
       <w:numPr>
@@ -29856,9 +29955,9 @@
       </w:numPr>
     </w:pPr>
   </w:style>
-  <w:style w:type="table" w:styleId="Tabellagriglia1chiara-colore2">
+  <w:style w:type="table" w:styleId="GridTable1Light-Accent2">
     <w:name w:val="Grid Table 1 Light Accent 2"/>
-    <w:basedOn w:val="Tabellanormale"/>
+    <w:basedOn w:val="TableNormal"/>
     <w:uiPriority w:val="46"/>
     <w:rsid w:val="00AC7FD4"/>
     <w:pPr>
@@ -30158,7 +30257,7 @@
 </file>
 
 <file path=customXml/itemProps3.xml><?xml version="1.0" encoding="utf-8"?>
-<ds:datastoreItem xmlns:ds="http://schemas.openxmlformats.org/officeDocument/2006/customXml" ds:itemID="{3DC9C985-991F-45C6-8741-B6DFA8C98BDA}">
+<ds:datastoreItem xmlns:ds="http://schemas.openxmlformats.org/officeDocument/2006/customXml" ds:itemID="{7C5F4B68-B0B3-3B4A-ADC3-9A8B8F95B1B1}">
   <ds:schemaRefs>
     <ds:schemaRef ds:uri="http://schemas.openxmlformats.org/officeDocument/2006/bibliography"/>
   </ds:schemaRefs>

</xml_diff>

<commit_message>
Upgrade class diagram SDD e RAD
</commit_message>
<xml_diff>
--- a/SDD_YouLearn.docx
+++ b/SDD_YouLearn.docx
@@ -4218,34 +4218,7 @@
               <w:sz w:val="20"/>
               <w:lang w:val="it-IT"/>
             </w:rPr>
-            <w:t xml:space="preserve">Il software si propone di essere funzionale sia su desktop che su dispositivi mobili come </w:t>
-          </w:r>
-          <w:proofErr w:type="spellStart"/>
-          <w:r>
-            <w:rPr>
-              <w:rFonts w:asciiTheme="minorHAnsi" w:eastAsia="Times New Roman" w:hAnsiTheme="minorHAnsi"/>
-              <w:sz w:val="20"/>
-              <w:lang w:val="it-IT"/>
-            </w:rPr>
-            <w:t>tablet</w:t>
-          </w:r>
-          <w:proofErr w:type="spellEnd"/>
-          <w:r>
-            <w:rPr>
-              <w:rFonts w:asciiTheme="minorHAnsi" w:eastAsia="Times New Roman" w:hAnsiTheme="minorHAnsi"/>
-              <w:sz w:val="20"/>
-              <w:lang w:val="it-IT"/>
-            </w:rPr>
-            <w:t xml:space="preserve"> e </w:t>
-          </w:r>
-          <w:proofErr w:type="spellStart"/>
-          <w:r>
-            <w:rPr>
-              <w:rFonts w:asciiTheme="minorHAnsi" w:eastAsia="Times New Roman" w:hAnsiTheme="minorHAnsi"/>
-              <w:sz w:val="20"/>
-              <w:lang w:val="it-IT"/>
-            </w:rPr>
-            <w:t>smarthphon</w:t>
+            <w:t>Il software si propone di essere funzionale sia su desktop che su dispositivi mobili come tablet e smarthphon</w:t>
           </w:r>
           <w:r>
             <w:rPr>
@@ -4253,16 +4226,7 @@
               <w:sz w:val="20"/>
               <w:lang w:val="it-IT"/>
             </w:rPr>
-            <w:t>e</w:t>
-          </w:r>
-          <w:proofErr w:type="spellEnd"/>
-          <w:r>
-            <w:rPr>
-              <w:rFonts w:asciiTheme="minorHAnsi" w:eastAsia="Times New Roman" w:hAnsiTheme="minorHAnsi"/>
-              <w:sz w:val="20"/>
-              <w:lang w:val="it-IT"/>
-            </w:rPr>
-            <w:t>.</w:t>
+            <w:t>e.</w:t>
           </w:r>
         </w:p>
         <w:p>
@@ -5889,33 +5853,7 @@
           <w:sz w:val="20"/>
           <w:lang w:val="it-IT"/>
         </w:rPr>
-        <w:t>User-</w:t>
-      </w:r>
-      <w:proofErr w:type="spellStart"/>
-      <w:r>
-        <w:rPr>
-          <w:rStyle w:val="Carpredefinitoparagrafo1"/>
-          <w:rFonts w:asciiTheme="minorHAnsi" w:hAnsiTheme="minorHAnsi"/>
-          <w:b/>
-          <w:bCs/>
-          <w:color w:val="4C483D" w:themeColor="text2"/>
-          <w:sz w:val="20"/>
-          <w:lang w:val="it-IT"/>
-        </w:rPr>
-        <w:t>friendly</w:t>
-      </w:r>
-      <w:proofErr w:type="spellEnd"/>
-      <w:r>
-        <w:rPr>
-          <w:rStyle w:val="Carpredefinitoparagrafo1"/>
-          <w:rFonts w:asciiTheme="minorHAnsi" w:hAnsiTheme="minorHAnsi"/>
-          <w:b/>
-          <w:bCs/>
-          <w:color w:val="4C483D" w:themeColor="text2"/>
-          <w:sz w:val="20"/>
-          <w:lang w:val="it-IT"/>
-        </w:rPr>
-        <w:t>:</w:t>
+        <w:t>User-friendly:</w:t>
       </w:r>
       <w:r>
         <w:rPr>
@@ -6524,29 +6462,7 @@
           <w:sz w:val="20"/>
           <w:lang w:val="it-IT"/>
         </w:rPr>
-        <w:t xml:space="preserve"> che </w:t>
-      </w:r>
-      <w:proofErr w:type="spellStart"/>
-      <w:r>
-        <w:rPr>
-          <w:rStyle w:val="Carpredefinitoparagrafo1"/>
-          <w:rFonts w:asciiTheme="minorHAnsi" w:hAnsiTheme="minorHAnsi"/>
-          <w:color w:val="4C483D" w:themeColor="text2"/>
-          <w:sz w:val="20"/>
-          <w:lang w:val="it-IT"/>
-        </w:rPr>
-        <w:t>descive</w:t>
-      </w:r>
-      <w:proofErr w:type="spellEnd"/>
-      <w:r>
-        <w:rPr>
-          <w:rStyle w:val="Carpredefinitoparagrafo1"/>
-          <w:rFonts w:asciiTheme="minorHAnsi" w:hAnsiTheme="minorHAnsi"/>
-          <w:color w:val="4C483D" w:themeColor="text2"/>
-          <w:sz w:val="20"/>
-          <w:lang w:val="it-IT"/>
-        </w:rPr>
-        <w:t xml:space="preserve"> il modo in cui è implementato il controllo globale del software e come si sincronizzano i sottosistemi.</w:t>
+        <w:t xml:space="preserve"> che descive il modo in cui è implementato il controllo globale del software e come si sincronizzano i sottosistemi.</w:t>
       </w:r>
     </w:p>
     <w:p>
@@ -6582,27 +6498,7 @@
           <w:iCs/>
           <w:lang w:val="it-IT"/>
         </w:rPr>
-        <w:t xml:space="preserve">Condizioni </w:t>
-      </w:r>
-      <w:proofErr w:type="spellStart"/>
-      <w:r>
-        <w:rPr>
-          <w:rStyle w:val="Carpredefinitoparagrafo1"/>
-          <w:b/>
-          <w:iCs/>
-          <w:lang w:val="it-IT"/>
-        </w:rPr>
-        <w:t>Boundary</w:t>
-      </w:r>
-      <w:proofErr w:type="spellEnd"/>
-      <w:r>
-        <w:rPr>
-          <w:rStyle w:val="Carpredefinitoparagrafo1"/>
-          <w:b/>
-          <w:iCs/>
-          <w:lang w:val="it-IT"/>
-        </w:rPr>
-        <w:t>:</w:t>
+        <w:t>Condizioni Boundary:</w:t>
       </w:r>
       <w:r>
         <w:rPr>
@@ -6732,27 +6628,7 @@
           <w:sz w:val="20"/>
           <w:lang w:val="it-IT"/>
         </w:rPr>
-        <w:t>un software web-</w:t>
-      </w:r>
-      <w:proofErr w:type="spellStart"/>
-      <w:r>
-        <w:rPr>
-          <w:rFonts w:asciiTheme="minorHAnsi" w:hAnsiTheme="minorHAnsi"/>
-          <w:color w:val="4C483D" w:themeColor="text2"/>
-          <w:sz w:val="20"/>
-          <w:lang w:val="it-IT"/>
-        </w:rPr>
-        <w:t>based</w:t>
-      </w:r>
-      <w:proofErr w:type="spellEnd"/>
-      <w:r>
-        <w:rPr>
-          <w:rFonts w:asciiTheme="minorHAnsi" w:hAnsiTheme="minorHAnsi"/>
-          <w:color w:val="4C483D" w:themeColor="text2"/>
-          <w:sz w:val="20"/>
-          <w:lang w:val="it-IT"/>
-        </w:rPr>
-        <w:t xml:space="preserve"> e sarà un sistema dove sarà possibile pubblicare dei corsi e seguirne, previo il loro acquisto.</w:t>
+        <w:t>un software web-based e sarà un sistema dove sarà possibile pubblicare dei corsi e seguirne, previo il loro acquisto.</w:t>
       </w:r>
     </w:p>
     <w:p>
@@ -7274,47 +7150,7 @@
           <w:sz w:val="20"/>
           <w:lang w:val="it-IT"/>
         </w:rPr>
-        <w:t xml:space="preserve">La </w:t>
-      </w:r>
-      <w:proofErr w:type="spellStart"/>
-      <w:r>
-        <w:rPr>
-          <w:rFonts w:asciiTheme="minorHAnsi" w:hAnsiTheme="minorHAnsi"/>
-          <w:color w:val="4C483D" w:themeColor="text2"/>
-          <w:sz w:val="20"/>
-          <w:lang w:val="it-IT"/>
-        </w:rPr>
-        <w:t>view</w:t>
-      </w:r>
-      <w:proofErr w:type="spellEnd"/>
-      <w:r>
-        <w:rPr>
-          <w:rFonts w:asciiTheme="minorHAnsi" w:hAnsiTheme="minorHAnsi"/>
-          <w:color w:val="4C483D" w:themeColor="text2"/>
-          <w:sz w:val="20"/>
-          <w:lang w:val="it-IT"/>
-        </w:rPr>
-        <w:t xml:space="preserve"> si occuperà di curare l'interazione con l'utente, Il controller riceverà informazioni della </w:t>
-      </w:r>
-      <w:proofErr w:type="spellStart"/>
-      <w:r>
-        <w:rPr>
-          <w:rFonts w:asciiTheme="minorHAnsi" w:hAnsiTheme="minorHAnsi"/>
-          <w:color w:val="4C483D" w:themeColor="text2"/>
-          <w:sz w:val="20"/>
-          <w:lang w:val="it-IT"/>
-        </w:rPr>
-        <w:t>View</w:t>
-      </w:r>
-      <w:proofErr w:type="spellEnd"/>
-      <w:r>
-        <w:rPr>
-          <w:rFonts w:asciiTheme="minorHAnsi" w:hAnsiTheme="minorHAnsi"/>
-          <w:color w:val="4C483D" w:themeColor="text2"/>
-          <w:sz w:val="20"/>
-          <w:lang w:val="it-IT"/>
-        </w:rPr>
-        <w:t xml:space="preserve"> per interfacciarsi </w:t>
+        <w:t xml:space="preserve">La view si occuperà di curare l'interazione con l'utente, Il controller riceverà informazioni della View per interfacciarsi </w:t>
       </w:r>
       <w:proofErr w:type="gramStart"/>
       <w:r>
@@ -7462,9 +7298,8 @@
           <w:sz w:val="20"/>
           <w:lang w:val="it-IT"/>
         </w:rPr>
-        <w:t xml:space="preserve"> verranno realizzati utilizzando classi Java appropriate, la parte di </w:t>
-      </w:r>
-      <w:proofErr w:type="spellStart"/>
+        <w:t xml:space="preserve"> verranno realizzati utilizzando classi Java appropriate, la parte di view verrà implementata utilizzando</w:t>
+      </w:r>
       <w:r>
         <w:rPr>
           <w:rStyle w:val="Carpredefinitoparagrafo1"/>
@@ -7473,9 +7308,8 @@
           <w:sz w:val="20"/>
           <w:lang w:val="it-IT"/>
         </w:rPr>
-        <w:t>view</w:t>
-      </w:r>
-      <w:proofErr w:type="spellEnd"/>
+        <w:t xml:space="preserve"> HTML e Java</w:t>
+      </w:r>
       <w:r>
         <w:rPr>
           <w:rStyle w:val="Carpredefinitoparagrafo1"/>
@@ -7484,7 +7318,7 @@
           <w:sz w:val="20"/>
           <w:lang w:val="it-IT"/>
         </w:rPr>
-        <w:t xml:space="preserve"> verrà implementata utilizzando</w:t>
+        <w:t xml:space="preserve"> in pagine </w:t>
       </w:r>
       <w:r>
         <w:rPr>
@@ -7494,7 +7328,7 @@
           <w:sz w:val="20"/>
           <w:lang w:val="it-IT"/>
         </w:rPr>
-        <w:t xml:space="preserve"> HTML e Java</w:t>
+        <w:t xml:space="preserve">JSP </w:t>
       </w:r>
       <w:r>
         <w:rPr>
@@ -7504,7 +7338,7 @@
           <w:sz w:val="20"/>
           <w:lang w:val="it-IT"/>
         </w:rPr>
-        <w:t xml:space="preserve"> in pagine </w:t>
+        <w:t xml:space="preserve">e i control saranno realizzati tramite </w:t>
       </w:r>
       <w:r>
         <w:rPr>
@@ -7514,39 +7348,7 @@
           <w:sz w:val="20"/>
           <w:lang w:val="it-IT"/>
         </w:rPr>
-        <w:t xml:space="preserve">JSP </w:t>
-      </w:r>
-      <w:r>
-        <w:rPr>
-          <w:rStyle w:val="Carpredefinitoparagrafo1"/>
-          <w:rFonts w:asciiTheme="minorHAnsi" w:hAnsiTheme="minorHAnsi"/>
-          <w:color w:val="4C483D" w:themeColor="text2"/>
-          <w:sz w:val="20"/>
-          <w:lang w:val="it-IT"/>
-        </w:rPr>
-        <w:t xml:space="preserve">e i control saranno realizzati tramite </w:t>
-      </w:r>
-      <w:proofErr w:type="spellStart"/>
-      <w:r>
-        <w:rPr>
-          <w:rStyle w:val="Carpredefinitoparagrafo1"/>
-          <w:rFonts w:asciiTheme="minorHAnsi" w:hAnsiTheme="minorHAnsi"/>
-          <w:color w:val="4C483D" w:themeColor="text2"/>
-          <w:sz w:val="20"/>
-          <w:lang w:val="it-IT"/>
-        </w:rPr>
-        <w:t>Servlet</w:t>
-      </w:r>
-      <w:proofErr w:type="spellEnd"/>
-      <w:r>
-        <w:rPr>
-          <w:rStyle w:val="Carpredefinitoparagrafo1"/>
-          <w:rFonts w:asciiTheme="minorHAnsi" w:hAnsiTheme="minorHAnsi"/>
-          <w:color w:val="4C483D" w:themeColor="text2"/>
-          <w:sz w:val="20"/>
-          <w:lang w:val="it-IT"/>
-        </w:rPr>
-        <w:t>.</w:t>
+        <w:t>Servlet.</w:t>
       </w:r>
     </w:p>
     <w:p>
@@ -7679,9 +7481,8 @@
           <w:sz w:val="20"/>
           <w:lang w:val="it-IT"/>
         </w:rPr>
-        <w:t xml:space="preserve">Per la realizzazione del sistema sarà utilizzata una architettura </w:t>
-      </w:r>
-      <w:proofErr w:type="spellStart"/>
+        <w:t>Per la realizzazione del sistema sarà utilizzata una architettura three-tier.</w:t>
+      </w:r>
       <w:r>
         <w:rPr>
           <w:rFonts w:asciiTheme="minorHAnsi" w:hAnsiTheme="minorHAnsi"/>
@@ -7689,9 +7490,8 @@
           <w:sz w:val="20"/>
           <w:lang w:val="it-IT"/>
         </w:rPr>
-        <w:t>three-tier</w:t>
-      </w:r>
-      <w:proofErr w:type="spellEnd"/>
+        <w:t xml:space="preserve"> </w:t>
+      </w:r>
       <w:r>
         <w:rPr>
           <w:rFonts w:asciiTheme="minorHAnsi" w:hAnsiTheme="minorHAnsi"/>
@@ -7699,65 +7499,7 @@
           <w:sz w:val="20"/>
           <w:lang w:val="it-IT"/>
         </w:rPr>
-        <w:t>.</w:t>
-      </w:r>
-      <w:r>
-        <w:rPr>
-          <w:rFonts w:asciiTheme="minorHAnsi" w:hAnsiTheme="minorHAnsi"/>
-          <w:color w:val="4C483D" w:themeColor="text2"/>
-          <w:sz w:val="20"/>
-          <w:lang w:val="it-IT"/>
-        </w:rPr>
-        <w:t xml:space="preserve"> </w:t>
-      </w:r>
-      <w:r>
-        <w:rPr>
-          <w:rFonts w:asciiTheme="minorHAnsi" w:hAnsiTheme="minorHAnsi"/>
-          <w:color w:val="4C483D" w:themeColor="text2"/>
-          <w:sz w:val="20"/>
-          <w:lang w:val="it-IT"/>
-        </w:rPr>
-        <w:t>Utilizzeremo una particolare architettura multi-</w:t>
-      </w:r>
-      <w:proofErr w:type="spellStart"/>
-      <w:r>
-        <w:rPr>
-          <w:rFonts w:asciiTheme="minorHAnsi" w:hAnsiTheme="minorHAnsi"/>
-          <w:color w:val="4C483D" w:themeColor="text2"/>
-          <w:sz w:val="20"/>
-          <w:lang w:val="it-IT"/>
-        </w:rPr>
-        <w:t>tier</w:t>
-      </w:r>
-      <w:proofErr w:type="spellEnd"/>
-      <w:r>
-        <w:rPr>
-          <w:rFonts w:asciiTheme="minorHAnsi" w:hAnsiTheme="minorHAnsi"/>
-          <w:color w:val="4C483D" w:themeColor="text2"/>
-          <w:sz w:val="20"/>
-          <w:lang w:val="it-IT"/>
-        </w:rPr>
-        <w:t xml:space="preserve"> in cui la logica dell'applicazione verrà suddivisa in tre parti detti </w:t>
-      </w:r>
-      <w:proofErr w:type="spellStart"/>
-      <w:r>
-        <w:rPr>
-          <w:rFonts w:asciiTheme="minorHAnsi" w:hAnsiTheme="minorHAnsi"/>
-          <w:color w:val="4C483D" w:themeColor="text2"/>
-          <w:sz w:val="20"/>
-          <w:lang w:val="it-IT"/>
-        </w:rPr>
-        <w:t>layer</w:t>
-      </w:r>
-      <w:proofErr w:type="spellEnd"/>
-      <w:r>
-        <w:rPr>
-          <w:rFonts w:asciiTheme="minorHAnsi" w:hAnsiTheme="minorHAnsi"/>
-          <w:color w:val="4C483D" w:themeColor="text2"/>
-          <w:sz w:val="20"/>
-          <w:lang w:val="it-IT"/>
-        </w:rPr>
-        <w:t>:</w:t>
+        <w:t>Utilizzeremo una particolare architettura multi-tier in cui la logica dell'applicazione verrà suddivisa in tre parti detti layer:</w:t>
       </w:r>
     </w:p>
     <w:p>
@@ -7782,9 +7524,8 @@
           <w:sz w:val="20"/>
           <w:lang w:val="it-IT"/>
         </w:rPr>
-        <w:t xml:space="preserve">Presentation </w:t>
-      </w:r>
-      <w:proofErr w:type="spellStart"/>
+        <w:t>Presentation layer: composto da tutte le interfacce grafiche, in particolare dai boundar</w:t>
+      </w:r>
       <w:r>
         <w:rPr>
           <w:rFonts w:asciiTheme="minorHAnsi" w:hAnsiTheme="minorHAnsi"/>
@@ -7792,9 +7533,8 @@
           <w:sz w:val="20"/>
           <w:lang w:val="it-IT"/>
         </w:rPr>
-        <w:t>layer</w:t>
-      </w:r>
-      <w:proofErr w:type="spellEnd"/>
+        <w:t>y</w:t>
+      </w:r>
       <w:r>
         <w:rPr>
           <w:rFonts w:asciiTheme="minorHAnsi" w:hAnsiTheme="minorHAnsi"/>
@@ -7802,56 +7542,7 @@
           <w:sz w:val="20"/>
           <w:lang w:val="it-IT"/>
         </w:rPr>
-        <w:t xml:space="preserve">: composto da tutte le interfacce grafiche, in particolare dai </w:t>
-      </w:r>
-      <w:proofErr w:type="spellStart"/>
-      <w:r>
-        <w:rPr>
-          <w:rFonts w:asciiTheme="minorHAnsi" w:hAnsiTheme="minorHAnsi"/>
-          <w:color w:val="4C483D" w:themeColor="text2"/>
-          <w:sz w:val="20"/>
-          <w:lang w:val="it-IT"/>
-        </w:rPr>
-        <w:t>boundar</w:t>
-      </w:r>
-      <w:r>
-        <w:rPr>
-          <w:rFonts w:asciiTheme="minorHAnsi" w:hAnsiTheme="minorHAnsi"/>
-          <w:color w:val="4C483D" w:themeColor="text2"/>
-          <w:sz w:val="20"/>
-          <w:lang w:val="it-IT"/>
-        </w:rPr>
-        <w:t>y</w:t>
-      </w:r>
-      <w:proofErr w:type="spellEnd"/>
-      <w:r>
-        <w:rPr>
-          <w:rFonts w:asciiTheme="minorHAnsi" w:hAnsiTheme="minorHAnsi"/>
-          <w:color w:val="4C483D" w:themeColor="text2"/>
-          <w:sz w:val="20"/>
-          <w:lang w:val="it-IT"/>
-        </w:rPr>
-        <w:t xml:space="preserve"> </w:t>
-      </w:r>
-      <w:proofErr w:type="spellStart"/>
-      <w:r>
-        <w:rPr>
-          <w:rFonts w:asciiTheme="minorHAnsi" w:hAnsiTheme="minorHAnsi"/>
-          <w:color w:val="4C483D" w:themeColor="text2"/>
-          <w:sz w:val="20"/>
-          <w:lang w:val="it-IT"/>
-        </w:rPr>
-        <w:t>object</w:t>
-      </w:r>
-      <w:proofErr w:type="spellEnd"/>
-      <w:r>
-        <w:rPr>
-          <w:rFonts w:asciiTheme="minorHAnsi" w:hAnsiTheme="minorHAnsi"/>
-          <w:color w:val="4C483D" w:themeColor="text2"/>
-          <w:sz w:val="20"/>
-          <w:lang w:val="it-IT"/>
-        </w:rPr>
-        <w:t xml:space="preserve"> </w:t>
+        <w:t xml:space="preserve"> object </w:t>
       </w:r>
       <w:r>
         <w:rPr>
@@ -7912,107 +7603,7 @@
           <w:sz w:val="20"/>
           <w:lang w:val="it-IT"/>
         </w:rPr>
-        <w:t xml:space="preserve">Application </w:t>
-      </w:r>
-      <w:proofErr w:type="spellStart"/>
-      <w:r>
-        <w:rPr>
-          <w:rFonts w:asciiTheme="minorHAnsi" w:hAnsiTheme="minorHAnsi"/>
-          <w:color w:val="4C483D" w:themeColor="text2"/>
-          <w:sz w:val="20"/>
-          <w:lang w:val="it-IT"/>
-        </w:rPr>
-        <w:t>layer</w:t>
-      </w:r>
-      <w:proofErr w:type="spellEnd"/>
-      <w:r>
-        <w:rPr>
-          <w:rFonts w:asciiTheme="minorHAnsi" w:hAnsiTheme="minorHAnsi"/>
-          <w:color w:val="4C483D" w:themeColor="text2"/>
-          <w:sz w:val="20"/>
-          <w:lang w:val="it-IT"/>
-        </w:rPr>
-        <w:t xml:space="preserve">: composta dagli oggetti che si occuperanno dell'elaborazione dati e di notificare cambiamenti al </w:t>
-      </w:r>
-      <w:proofErr w:type="spellStart"/>
-      <w:r>
-        <w:rPr>
-          <w:rFonts w:asciiTheme="minorHAnsi" w:hAnsiTheme="minorHAnsi"/>
-          <w:color w:val="4C483D" w:themeColor="text2"/>
-          <w:sz w:val="20"/>
-          <w:lang w:val="it-IT"/>
-        </w:rPr>
-        <w:t>presentation</w:t>
-      </w:r>
-      <w:proofErr w:type="spellEnd"/>
-      <w:r>
-        <w:rPr>
-          <w:rFonts w:asciiTheme="minorHAnsi" w:hAnsiTheme="minorHAnsi"/>
-          <w:color w:val="4C483D" w:themeColor="text2"/>
-          <w:sz w:val="20"/>
-          <w:lang w:val="it-IT"/>
-        </w:rPr>
-        <w:t xml:space="preserve"> </w:t>
-      </w:r>
-      <w:proofErr w:type="spellStart"/>
-      <w:r>
-        <w:rPr>
-          <w:rFonts w:asciiTheme="minorHAnsi" w:hAnsiTheme="minorHAnsi"/>
-          <w:color w:val="4C483D" w:themeColor="text2"/>
-          <w:sz w:val="20"/>
-          <w:lang w:val="it-IT"/>
-        </w:rPr>
-        <w:t>layer</w:t>
-      </w:r>
-      <w:proofErr w:type="spellEnd"/>
-      <w:r>
-        <w:rPr>
-          <w:rFonts w:asciiTheme="minorHAnsi" w:hAnsiTheme="minorHAnsi"/>
-          <w:color w:val="4C483D" w:themeColor="text2"/>
-          <w:sz w:val="20"/>
-          <w:lang w:val="it-IT"/>
-        </w:rPr>
-        <w:t xml:space="preserve">. Inoltre, questo strato interagirà con il database sottostante tramite lo </w:t>
-      </w:r>
-      <w:proofErr w:type="spellStart"/>
-      <w:r>
-        <w:rPr>
-          <w:rFonts w:asciiTheme="minorHAnsi" w:hAnsiTheme="minorHAnsi"/>
-          <w:color w:val="4C483D" w:themeColor="text2"/>
-          <w:sz w:val="20"/>
-          <w:lang w:val="it-IT"/>
-        </w:rPr>
-        <w:t>storage</w:t>
-      </w:r>
-      <w:proofErr w:type="spellEnd"/>
-      <w:r>
-        <w:rPr>
-          <w:rFonts w:asciiTheme="minorHAnsi" w:hAnsiTheme="minorHAnsi"/>
-          <w:color w:val="4C483D" w:themeColor="text2"/>
-          <w:sz w:val="20"/>
-          <w:lang w:val="it-IT"/>
-        </w:rPr>
-        <w:t xml:space="preserve"> </w:t>
-      </w:r>
-      <w:proofErr w:type="spellStart"/>
-      <w:r>
-        <w:rPr>
-          <w:rFonts w:asciiTheme="minorHAnsi" w:hAnsiTheme="minorHAnsi"/>
-          <w:color w:val="4C483D" w:themeColor="text2"/>
-          <w:sz w:val="20"/>
-          <w:lang w:val="it-IT"/>
-        </w:rPr>
-        <w:t>layer</w:t>
-      </w:r>
-      <w:proofErr w:type="spellEnd"/>
-      <w:r>
-        <w:rPr>
-          <w:rFonts w:asciiTheme="minorHAnsi" w:hAnsiTheme="minorHAnsi"/>
-          <w:color w:val="4C483D" w:themeColor="text2"/>
-          <w:sz w:val="20"/>
-          <w:lang w:val="it-IT"/>
-        </w:rPr>
-        <w:t>.</w:t>
+        <w:t>Application layer: composta dagli oggetti che si occuperanno dell'elaborazione dati e di notificare cambiamenti al presentation layer. Inoltre, questo strato interagirà con il database sottostante tramite lo storage layer.</w:t>
       </w:r>
     </w:p>
     <w:p>
@@ -8037,27 +7628,7 @@
           <w:sz w:val="20"/>
           <w:lang w:val="it-IT"/>
         </w:rPr>
-        <w:t xml:space="preserve">Storage </w:t>
-      </w:r>
-      <w:proofErr w:type="spellStart"/>
-      <w:r>
-        <w:rPr>
-          <w:rFonts w:asciiTheme="minorHAnsi" w:hAnsiTheme="minorHAnsi"/>
-          <w:color w:val="4C483D" w:themeColor="text2"/>
-          <w:sz w:val="20"/>
-          <w:lang w:val="it-IT"/>
-        </w:rPr>
-        <w:t>layer</w:t>
-      </w:r>
-      <w:proofErr w:type="spellEnd"/>
-      <w:r>
-        <w:rPr>
-          <w:rFonts w:asciiTheme="minorHAnsi" w:hAnsiTheme="minorHAnsi"/>
-          <w:color w:val="4C483D" w:themeColor="text2"/>
-          <w:sz w:val="20"/>
-          <w:lang w:val="it-IT"/>
-        </w:rPr>
-        <w:t xml:space="preserve">: Si occupa della memorizzazione di dati persistenti e del loro recupero dal database attraverso </w:t>
+        <w:t xml:space="preserve">Storage layer: Si occupa della memorizzazione di dati persistenti e del loro recupero dal database attraverso </w:t>
       </w:r>
       <w:r>
         <w:rPr>
@@ -8105,47 +7676,7 @@
           <w:sz w:val="20"/>
           <w:lang w:val="it-IT"/>
         </w:rPr>
-        <w:t xml:space="preserve"> </w:t>
-      </w:r>
-      <w:proofErr w:type="spellStart"/>
-      <w:r>
-        <w:rPr>
-          <w:rFonts w:asciiTheme="minorHAnsi" w:hAnsiTheme="minorHAnsi"/>
-          <w:color w:val="4C483D" w:themeColor="text2"/>
-          <w:sz w:val="20"/>
-          <w:lang w:val="it-IT"/>
-        </w:rPr>
-        <w:t>presentation</w:t>
-      </w:r>
-      <w:proofErr w:type="spellEnd"/>
-      <w:r>
-        <w:rPr>
-          <w:rFonts w:asciiTheme="minorHAnsi" w:hAnsiTheme="minorHAnsi"/>
-          <w:color w:val="4C483D" w:themeColor="text2"/>
-          <w:sz w:val="20"/>
-          <w:lang w:val="it-IT"/>
-        </w:rPr>
-        <w:t xml:space="preserve"> </w:t>
-      </w:r>
-      <w:proofErr w:type="spellStart"/>
-      <w:r>
-        <w:rPr>
-          <w:rFonts w:asciiTheme="minorHAnsi" w:hAnsiTheme="minorHAnsi"/>
-          <w:color w:val="4C483D" w:themeColor="text2"/>
-          <w:sz w:val="20"/>
-          <w:lang w:val="it-IT"/>
-        </w:rPr>
-        <w:t>layer</w:t>
-      </w:r>
-      <w:proofErr w:type="spellEnd"/>
-      <w:r>
-        <w:rPr>
-          <w:rFonts w:asciiTheme="minorHAnsi" w:hAnsiTheme="minorHAnsi"/>
-          <w:color w:val="4C483D" w:themeColor="text2"/>
-          <w:sz w:val="20"/>
-          <w:lang w:val="it-IT"/>
-        </w:rPr>
-        <w:t xml:space="preserve"> è stato suddiviso in quattro sottosistemi</w:t>
+        <w:t xml:space="preserve"> presentation layer è stato suddiviso in quattro sottosistemi</w:t>
       </w:r>
     </w:p>
     <w:p>
@@ -8290,47 +7821,7 @@
           <w:sz w:val="20"/>
           <w:lang w:val="it-IT"/>
         </w:rPr>
-        <w:t xml:space="preserve">Il sottosistema </w:t>
-      </w:r>
-      <w:proofErr w:type="spellStart"/>
-      <w:r>
-        <w:rPr>
-          <w:rFonts w:asciiTheme="minorHAnsi" w:hAnsiTheme="minorHAnsi"/>
-          <w:color w:val="4C483D" w:themeColor="text2"/>
-          <w:sz w:val="20"/>
-          <w:lang w:val="it-IT"/>
-        </w:rPr>
-        <w:t>application</w:t>
-      </w:r>
-      <w:proofErr w:type="spellEnd"/>
-      <w:r>
-        <w:rPr>
-          <w:rFonts w:asciiTheme="minorHAnsi" w:hAnsiTheme="minorHAnsi"/>
-          <w:color w:val="4C483D" w:themeColor="text2"/>
-          <w:sz w:val="20"/>
-          <w:lang w:val="it-IT"/>
-        </w:rPr>
-        <w:t xml:space="preserve"> </w:t>
-      </w:r>
-      <w:proofErr w:type="spellStart"/>
-      <w:r>
-        <w:rPr>
-          <w:rFonts w:asciiTheme="minorHAnsi" w:hAnsiTheme="minorHAnsi"/>
-          <w:color w:val="4C483D" w:themeColor="text2"/>
-          <w:sz w:val="20"/>
-          <w:lang w:val="it-IT"/>
-        </w:rPr>
-        <w:t>layer</w:t>
-      </w:r>
-      <w:proofErr w:type="spellEnd"/>
-      <w:r>
-        <w:rPr>
-          <w:rFonts w:asciiTheme="minorHAnsi" w:hAnsiTheme="minorHAnsi"/>
-          <w:color w:val="4C483D" w:themeColor="text2"/>
-          <w:sz w:val="20"/>
-          <w:lang w:val="it-IT"/>
-        </w:rPr>
-        <w:t xml:space="preserve"> è stato suddiviso in vari sottosistemi</w:t>
+        <w:t>Il sottosistema application layer è stato suddiviso in vari sottosistemi</w:t>
       </w:r>
     </w:p>
     <w:p>
@@ -8945,21 +8436,107 @@
           <w:szCs w:val="24"/>
           <w:lang w:val="it-IT" w:bidi="ar-SA"/>
         </w:rPr>
-        <w:t xml:space="preserve">.2 Interface </w:t>
-      </w:r>
-      <w:proofErr w:type="spellStart"/>
-      <w:r>
+        <w:t>.2 Interface layer</w:t>
+      </w:r>
+    </w:p>
+    <w:p>
+      <w:pPr>
+        <w:pStyle w:val="Standard"/>
+        <w:rPr>
+          <w:rFonts w:asciiTheme="minorHAnsi" w:eastAsia="Lucida Sans Unicode" w:hAnsiTheme="minorHAnsi"/>
+          <w:b/>
+          <w:bCs/>
+          <w:color w:val="4C483D" w:themeColor="text2"/>
+          <w:szCs w:val="24"/>
+          <w:lang w:val="it-IT" w:bidi="ar-SA"/>
+        </w:rPr>
+      </w:pPr>
+    </w:p>
+    <w:p>
+      <w:pPr>
+        <w:pStyle w:val="Standard"/>
+        <w:rPr>
+          <w:rFonts w:asciiTheme="minorHAnsi" w:eastAsia="Lucida Sans Unicode" w:hAnsiTheme="minorHAnsi"/>
+          <w:color w:val="4C483D" w:themeColor="text2"/>
+          <w:sz w:val="20"/>
+          <w:lang w:val="it-IT" w:bidi="ar-SA"/>
+        </w:rPr>
+      </w:pPr>
+      <w:r>
+        <w:rPr>
+          <w:rFonts w:asciiTheme="minorHAnsi" w:eastAsia="Lucida Sans Unicode" w:hAnsiTheme="minorHAnsi"/>
+          <w:color w:val="4C483D" w:themeColor="text2"/>
+          <w:sz w:val="20"/>
+          <w:lang w:val="it-IT" w:bidi="ar-SA"/>
+        </w:rPr>
+        <w:t>L’utente utilizza il sistema mediante un Browser installato all’interno del suo calcolatore (ad</w:t>
+      </w:r>
+    </w:p>
+    <w:p>
+      <w:pPr>
+        <w:pStyle w:val="Standard"/>
+        <w:rPr>
+          <w:rFonts w:asciiTheme="minorHAnsi" w:eastAsia="Lucida Sans Unicode" w:hAnsiTheme="minorHAnsi"/>
+          <w:color w:val="4C483D" w:themeColor="text2"/>
+          <w:sz w:val="20"/>
+          <w:lang w:bidi="ar-SA"/>
+        </w:rPr>
+      </w:pPr>
+      <w:r>
+        <w:rPr>
+          <w:rFonts w:asciiTheme="minorHAnsi" w:eastAsia="Lucida Sans Unicode" w:hAnsiTheme="minorHAnsi"/>
+          <w:color w:val="4C483D" w:themeColor="text2"/>
+          <w:sz w:val="20"/>
+          <w:lang w:bidi="ar-SA"/>
+        </w:rPr>
+        <w:t>es. Opera, Firefox, Chrome).</w:t>
+      </w:r>
+    </w:p>
+    <w:p>
+      <w:pPr>
+        <w:pStyle w:val="Standard"/>
+        <w:rPr>
+          <w:rFonts w:asciiTheme="minorHAnsi" w:eastAsia="Lucida Sans Unicode" w:hAnsiTheme="minorHAnsi"/>
+          <w:color w:val="4C483D" w:themeColor="text2"/>
+          <w:szCs w:val="24"/>
+          <w:lang w:bidi="ar-SA"/>
+        </w:rPr>
+      </w:pPr>
+    </w:p>
+    <w:p>
+      <w:pPr>
+        <w:pStyle w:val="Standard"/>
         <w:rPr>
           <w:rFonts w:asciiTheme="majorHAnsi" w:eastAsia="Lucida Sans Unicode" w:hAnsiTheme="majorHAnsi"/>
           <w:b/>
           <w:bCs/>
           <w:color w:val="4C483D" w:themeColor="text2"/>
           <w:szCs w:val="24"/>
-          <w:lang w:val="it-IT" w:bidi="ar-SA"/>
-        </w:rPr>
-        <w:t>layer</w:t>
-      </w:r>
-      <w:proofErr w:type="spellEnd"/>
+          <w:lang w:bidi="ar-SA"/>
+        </w:rPr>
+      </w:pPr>
+      <w:r>
+        <w:rPr>
+          <w:rFonts w:asciiTheme="majorHAnsi" w:eastAsia="Lucida Sans Unicode" w:hAnsiTheme="majorHAnsi"/>
+          <w:b/>
+          <w:bCs/>
+          <w:color w:val="4C483D" w:themeColor="text2"/>
+          <w:szCs w:val="24"/>
+          <w:lang w:bidi="ar-SA"/>
+        </w:rPr>
+        <w:t>2.</w:t>
+      </w:r>
+      <w:r>
+        <w:rPr>
+          <w:rFonts w:asciiTheme="majorHAnsi" w:eastAsia="Lucida Sans Unicode" w:hAnsiTheme="majorHAnsi"/>
+          <w:b/>
+          <w:bCs/>
+          <w:color w:val="4C483D" w:themeColor="text2"/>
+          <w:szCs w:val="24"/>
+          <w:lang w:bidi="ar-SA"/>
+        </w:rPr>
+        <w:t>3.3 Application Logic layer</w:t>
+      </w:r>
     </w:p>
     <w:p>
       <w:pPr>
@@ -8970,7 +8547,7 @@
           <w:bCs/>
           <w:color w:val="4C483D" w:themeColor="text2"/>
           <w:szCs w:val="24"/>
-          <w:lang w:val="it-IT" w:bidi="ar-SA"/>
+          <w:lang w:bidi="ar-SA"/>
         </w:rPr>
       </w:pPr>
     </w:p>
@@ -8991,7 +8568,7 @@
           <w:sz w:val="20"/>
           <w:lang w:val="it-IT" w:bidi="ar-SA"/>
         </w:rPr>
-        <w:t>L’utente utilizza il sistema mediante un Browser installato all’interno del suo calcolatore (ad</w:t>
+        <w:t>Il sistema, e quindi le funzionalità, sono implementate in linguaggio HTML5 + java.</w:t>
       </w:r>
     </w:p>
     <w:p>
@@ -9000,28 +8577,8 @@
         <w:rPr>
           <w:rFonts w:asciiTheme="minorHAnsi" w:eastAsia="Lucida Sans Unicode" w:hAnsiTheme="minorHAnsi"/>
           <w:color w:val="4C483D" w:themeColor="text2"/>
-          <w:sz w:val="20"/>
-          <w:lang w:bidi="ar-SA"/>
-        </w:rPr>
-      </w:pPr>
-      <w:r>
-        <w:rPr>
-          <w:rFonts w:asciiTheme="minorHAnsi" w:eastAsia="Lucida Sans Unicode" w:hAnsiTheme="minorHAnsi"/>
-          <w:color w:val="4C483D" w:themeColor="text2"/>
-          <w:sz w:val="20"/>
-          <w:lang w:bidi="ar-SA"/>
-        </w:rPr>
-        <w:t>es. Opera, Firefox, Chrome).</w:t>
-      </w:r>
-    </w:p>
-    <w:p>
-      <w:pPr>
-        <w:pStyle w:val="Standard"/>
-        <w:rPr>
-          <w:rFonts w:asciiTheme="minorHAnsi" w:eastAsia="Lucida Sans Unicode" w:hAnsiTheme="minorHAnsi"/>
-          <w:color w:val="4C483D" w:themeColor="text2"/>
           <w:szCs w:val="24"/>
-          <w:lang w:bidi="ar-SA"/>
+          <w:lang w:val="it-IT" w:bidi="ar-SA"/>
         </w:rPr>
       </w:pPr>
     </w:p>
@@ -9034,7 +8591,7 @@
           <w:bCs/>
           <w:color w:val="4C483D" w:themeColor="text2"/>
           <w:szCs w:val="24"/>
-          <w:lang w:bidi="ar-SA"/>
+          <w:lang w:val="it-IT" w:bidi="ar-SA"/>
         </w:rPr>
       </w:pPr>
       <w:r>
@@ -9044,9 +8601,9 @@
           <w:bCs/>
           <w:color w:val="4C483D" w:themeColor="text2"/>
           <w:szCs w:val="24"/>
-          <w:lang w:bidi="ar-SA"/>
-        </w:rPr>
-        <w:t>2.</w:t>
+          <w:lang w:val="it-IT" w:bidi="ar-SA"/>
+        </w:rPr>
+        <w:t>2</w:t>
       </w:r>
       <w:r>
         <w:rPr>
@@ -9055,102 +8612,10 @@
           <w:bCs/>
           <w:color w:val="4C483D" w:themeColor="text2"/>
           <w:szCs w:val="24"/>
-          <w:lang w:bidi="ar-SA"/>
-        </w:rPr>
-        <w:t>3.3 Application Logic layer</w:t>
-      </w:r>
-    </w:p>
-    <w:p>
-      <w:pPr>
-        <w:pStyle w:val="Standard"/>
-        <w:rPr>
-          <w:rFonts w:asciiTheme="minorHAnsi" w:eastAsia="Lucida Sans Unicode" w:hAnsiTheme="minorHAnsi"/>
-          <w:b/>
-          <w:bCs/>
-          <w:color w:val="4C483D" w:themeColor="text2"/>
-          <w:szCs w:val="24"/>
-          <w:lang w:bidi="ar-SA"/>
-        </w:rPr>
-      </w:pPr>
-    </w:p>
-    <w:p>
-      <w:pPr>
-        <w:pStyle w:val="Standard"/>
-        <w:rPr>
-          <w:rFonts w:asciiTheme="minorHAnsi" w:eastAsia="Lucida Sans Unicode" w:hAnsiTheme="minorHAnsi"/>
-          <w:color w:val="4C483D" w:themeColor="text2"/>
-          <w:sz w:val="20"/>
           <w:lang w:val="it-IT" w:bidi="ar-SA"/>
         </w:rPr>
-      </w:pPr>
-      <w:r>
-        <w:rPr>
-          <w:rFonts w:asciiTheme="minorHAnsi" w:eastAsia="Lucida Sans Unicode" w:hAnsiTheme="minorHAnsi"/>
-          <w:color w:val="4C483D" w:themeColor="text2"/>
-          <w:sz w:val="20"/>
-          <w:lang w:val="it-IT" w:bidi="ar-SA"/>
-        </w:rPr>
-        <w:t>Il sistema, e quindi le funzionalità, sono implementate in linguaggio HTML5 + java.</w:t>
-      </w:r>
-    </w:p>
-    <w:p>
-      <w:pPr>
-        <w:pStyle w:val="Standard"/>
-        <w:rPr>
-          <w:rFonts w:asciiTheme="minorHAnsi" w:eastAsia="Lucida Sans Unicode" w:hAnsiTheme="minorHAnsi"/>
-          <w:color w:val="4C483D" w:themeColor="text2"/>
-          <w:szCs w:val="24"/>
-          <w:lang w:val="it-IT" w:bidi="ar-SA"/>
-        </w:rPr>
-      </w:pPr>
-    </w:p>
-    <w:p>
-      <w:pPr>
-        <w:pStyle w:val="Standard"/>
-        <w:rPr>
-          <w:rFonts w:asciiTheme="majorHAnsi" w:eastAsia="Lucida Sans Unicode" w:hAnsiTheme="majorHAnsi"/>
-          <w:b/>
-          <w:bCs/>
-          <w:color w:val="4C483D" w:themeColor="text2"/>
-          <w:szCs w:val="24"/>
-          <w:lang w:val="it-IT" w:bidi="ar-SA"/>
-        </w:rPr>
-      </w:pPr>
-      <w:r>
-        <w:rPr>
-          <w:rFonts w:asciiTheme="majorHAnsi" w:eastAsia="Lucida Sans Unicode" w:hAnsiTheme="majorHAnsi"/>
-          <w:b/>
-          <w:bCs/>
-          <w:color w:val="4C483D" w:themeColor="text2"/>
-          <w:szCs w:val="24"/>
-          <w:lang w:val="it-IT" w:bidi="ar-SA"/>
-        </w:rPr>
-        <w:t>2</w:t>
-      </w:r>
-      <w:r>
-        <w:rPr>
-          <w:rFonts w:asciiTheme="majorHAnsi" w:eastAsia="Lucida Sans Unicode" w:hAnsiTheme="majorHAnsi"/>
-          <w:b/>
-          <w:bCs/>
-          <w:color w:val="4C483D" w:themeColor="text2"/>
-          <w:szCs w:val="24"/>
-          <w:lang w:val="it-IT" w:bidi="ar-SA"/>
-        </w:rPr>
-        <w:t xml:space="preserve">.3.4 Storage </w:t>
-      </w:r>
-      <w:proofErr w:type="spellStart"/>
-      <w:r>
-        <w:rPr>
-          <w:rFonts w:asciiTheme="majorHAnsi" w:eastAsia="Lucida Sans Unicode" w:hAnsiTheme="majorHAnsi"/>
-          <w:b/>
-          <w:bCs/>
-          <w:color w:val="4C483D" w:themeColor="text2"/>
-          <w:szCs w:val="24"/>
-          <w:lang w:val="it-IT" w:bidi="ar-SA"/>
-        </w:rPr>
-        <w:t>layer</w:t>
-      </w:r>
-      <w:proofErr w:type="spellEnd"/>
+        <w:t>.3.4 Storage layer</w:t>
+      </w:r>
     </w:p>
     <w:p>
       <w:pPr>
@@ -9351,97 +8816,41 @@
           <w:rStyle w:val="Carpredefinitoparagrafo1"/>
           <w:lang w:val="it-IT"/>
         </w:rPr>
-        <w:t xml:space="preserve">All’interno di questa sezione verrà illustrato il procedimento di design sui dati persistenti partendo dal diagramma delle classi composto </w:t>
-      </w:r>
+        <w:t>All’interno di questa sezione verrà illustrato il procedimento di design sui dati persistenti partendo dal diagramma delle classi composto dagli entity per poi arrivare alla progettazione di un database relazionale.</w:t>
+      </w:r>
+    </w:p>
+    <w:p>
+      <w:pPr>
+        <w:rPr>
+          <w:rStyle w:val="Carpredefinitoparagrafo1"/>
+          <w:lang w:val="it-IT"/>
+        </w:rPr>
+      </w:pPr>
+      <w:r>
+        <w:rPr>
+          <w:rStyle w:val="Carpredefinitoparagrafo1"/>
+          <w:lang w:val="it-IT"/>
+        </w:rPr>
+        <w:t>Di seguito riportiamo il class diagram ripreso dal RAD di YouLearn:</w:t>
+      </w:r>
+    </w:p>
+    <w:p>
+      <w:pPr>
+        <w:rPr>
+          <w:rStyle w:val="Carpredefinitoparagrafo1"/>
+          <w:lang w:val="it-IT"/>
+        </w:rPr>
+      </w:pPr>
       <w:bookmarkStart w:id="10" w:name="_GoBack"/>
-      <w:bookmarkEnd w:id="10"/>
-      <w:r>
-        <w:rPr>
-          <w:rStyle w:val="Carpredefinitoparagrafo1"/>
-          <w:lang w:val="it-IT"/>
-        </w:rPr>
-        <w:t xml:space="preserve">dagli </w:t>
-      </w:r>
-      <w:proofErr w:type="spellStart"/>
-      <w:r>
-        <w:rPr>
-          <w:rStyle w:val="Carpredefinitoparagrafo1"/>
-          <w:lang w:val="it-IT"/>
-        </w:rPr>
-        <w:t>entity</w:t>
-      </w:r>
-      <w:proofErr w:type="spellEnd"/>
-      <w:r>
-        <w:rPr>
-          <w:rStyle w:val="Carpredefinitoparagrafo1"/>
-          <w:lang w:val="it-IT"/>
-        </w:rPr>
-        <w:t xml:space="preserve"> per poi arrivare alla progettazione di un database relazionale.</w:t>
-      </w:r>
-    </w:p>
-    <w:p>
-      <w:pPr>
-        <w:rPr>
-          <w:rStyle w:val="Carpredefinitoparagrafo1"/>
-          <w:lang w:val="it-IT"/>
-        </w:rPr>
-      </w:pPr>
-      <w:r>
-        <w:rPr>
-          <w:rStyle w:val="Carpredefinitoparagrafo1"/>
-          <w:lang w:val="it-IT"/>
-        </w:rPr>
-        <w:t xml:space="preserve">Di seguito riportiamo il </w:t>
-      </w:r>
-      <w:proofErr w:type="spellStart"/>
-      <w:r>
-        <w:rPr>
-          <w:rStyle w:val="Carpredefinitoparagrafo1"/>
-          <w:lang w:val="it-IT"/>
-        </w:rPr>
-        <w:t>class</w:t>
-      </w:r>
-      <w:proofErr w:type="spellEnd"/>
-      <w:r>
-        <w:rPr>
-          <w:rStyle w:val="Carpredefinitoparagrafo1"/>
-          <w:lang w:val="it-IT"/>
-        </w:rPr>
-        <w:t xml:space="preserve"> </w:t>
-      </w:r>
-      <w:proofErr w:type="spellStart"/>
-      <w:r>
-        <w:rPr>
-          <w:rStyle w:val="Carpredefinitoparagrafo1"/>
-          <w:lang w:val="it-IT"/>
-        </w:rPr>
-        <w:t>diagram</w:t>
-      </w:r>
-      <w:proofErr w:type="spellEnd"/>
-      <w:r>
-        <w:rPr>
-          <w:rStyle w:val="Carpredefinitoparagrafo1"/>
-          <w:lang w:val="it-IT"/>
-        </w:rPr>
-        <w:t xml:space="preserve"> ripreso dal RAD di YouLearn:</w:t>
-      </w:r>
-    </w:p>
-    <w:p>
-      <w:pPr>
-        <w:rPr>
-          <w:rStyle w:val="Carpredefinitoparagrafo1"/>
-          <w:lang w:val="it-IT"/>
-        </w:rPr>
-      </w:pPr>
       <w:r>
         <w:rPr>
           <w:noProof/>
           <w:lang w:val="it-IT"/>
         </w:rPr>
         <w:drawing>
-          <wp:inline distT="0" distB="0" distL="0" distR="0" wp14:anchorId="6788C12F" wp14:editId="413FECBB">
-            <wp:extent cx="5760085" cy="3524250"/>
-            <wp:effectExtent l="0" t="0" r="5715" b="6350"/>
+          <wp:inline distT="0" distB="0" distL="0" distR="0" wp14:anchorId="00A6E8E0" wp14:editId="3CBEE11D">
+            <wp:extent cx="5760085" cy="3479165"/>
+            <wp:effectExtent l="0" t="0" r="5715" b="635"/>
             <wp:docPr id="1" name="Picture 1"/>
             <wp:cNvGraphicFramePr>
               <a:graphicFrameLocks xmlns:a="http://schemas.openxmlformats.org/drawingml/2006/main" noChangeAspect="1"/>
@@ -9462,7 +8871,7 @@
                   <pic:spPr>
                     <a:xfrm>
                       <a:off x="0" y="0"/>
-                      <a:ext cx="5760085" cy="3524250"/>
+                      <a:ext cx="5760085" cy="3479165"/>
                     </a:xfrm>
                     <a:prstGeom prst="rect">
                       <a:avLst/>
@@ -9474,6 +8883,7 @@
           </wp:inline>
         </w:drawing>
       </w:r>
+      <w:bookmarkEnd w:id="10"/>
     </w:p>
     <w:p>
       <w:pPr>
@@ -9828,29 +9238,7 @@
           <w:sz w:val="20"/>
           <w:lang w:val="it-IT" w:bidi="ar-SA"/>
         </w:rPr>
-        <w:t>”: attraverso l’associazione “Scrive” si identifica l’utente che ha scritto il commento; attraverso l’associazione “</w:t>
-      </w:r>
-      <w:proofErr w:type="spellStart"/>
-      <w:r>
-        <w:rPr>
-          <w:rFonts w:asciiTheme="minorHAnsi" w:eastAsia="Lucida Sans Unicode" w:hAnsiTheme="minorHAnsi"/>
-          <w:bCs/>
-          <w:color w:val="4C483D" w:themeColor="text2"/>
-          <w:sz w:val="20"/>
-          <w:lang w:val="it-IT" w:bidi="ar-SA"/>
-        </w:rPr>
-        <w:t>appartieneA</w:t>
-      </w:r>
-      <w:proofErr w:type="spellEnd"/>
-      <w:r>
-        <w:rPr>
-          <w:rFonts w:asciiTheme="minorHAnsi" w:eastAsia="Lucida Sans Unicode" w:hAnsiTheme="minorHAnsi"/>
-          <w:bCs/>
-          <w:color w:val="4C483D" w:themeColor="text2"/>
-          <w:sz w:val="20"/>
-          <w:lang w:val="it-IT" w:bidi="ar-SA"/>
-        </w:rPr>
-        <w:t>” si identifica la Lezione a cui il commento appartiene.</w:t>
+        <w:t>”: attraverso l’associazione “Scrive” si identifica l’utente che ha scritto il commento; attraverso l’associazione “appartieneA” si identifica la Lezione a cui il commento appartiene.</w:t>
       </w:r>
     </w:p>
     <w:p>
@@ -9948,29 +9336,7 @@
           <w:sz w:val="20"/>
           <w:lang w:val="it-IT" w:bidi="ar-SA"/>
         </w:rPr>
-        <w:t>l’associazione “</w:t>
-      </w:r>
-      <w:proofErr w:type="spellStart"/>
-      <w:r>
-        <w:rPr>
-          <w:rFonts w:asciiTheme="minorHAnsi" w:eastAsia="Lucida Sans Unicode" w:hAnsiTheme="minorHAnsi"/>
-          <w:bCs/>
-          <w:color w:val="4C483D" w:themeColor="text2"/>
-          <w:sz w:val="20"/>
-          <w:lang w:val="it-IT" w:bidi="ar-SA"/>
-        </w:rPr>
-        <w:t>compostoDa</w:t>
-      </w:r>
-      <w:proofErr w:type="spellEnd"/>
-      <w:r>
-        <w:rPr>
-          <w:rFonts w:asciiTheme="minorHAnsi" w:eastAsia="Lucida Sans Unicode" w:hAnsiTheme="minorHAnsi"/>
-          <w:bCs/>
-          <w:color w:val="4C483D" w:themeColor="text2"/>
-          <w:sz w:val="20"/>
-          <w:lang w:val="it-IT" w:bidi="ar-SA"/>
-        </w:rPr>
-        <w:t>” rappresenta il corso a cui una lezione appartiene</w:t>
+        <w:t>l’associazione “compostoDa” rappresenta il corso a cui una lezione appartiene</w:t>
       </w:r>
       <w:r>
         <w:rPr>
@@ -10356,14 +9722,12 @@
                 <w:rFonts w:asciiTheme="minorHAnsi" w:hAnsiTheme="minorHAnsi"/>
               </w:rPr>
             </w:pPr>
-            <w:proofErr w:type="spellStart"/>
             <w:r>
               <w:rPr>
                 <w:rFonts w:asciiTheme="minorHAnsi" w:hAnsiTheme="minorHAnsi"/>
               </w:rPr>
               <w:t>Cognome</w:t>
             </w:r>
-            <w:proofErr w:type="spellEnd"/>
           </w:p>
         </w:tc>
         <w:tc>
@@ -10860,14 +10224,12 @@
                 <w:rFonts w:asciiTheme="minorHAnsi" w:hAnsiTheme="minorHAnsi"/>
               </w:rPr>
             </w:pPr>
-            <w:proofErr w:type="spellStart"/>
             <w:r>
               <w:rPr>
                 <w:rFonts w:asciiTheme="minorHAnsi" w:hAnsiTheme="minorHAnsi"/>
               </w:rPr>
               <w:t>idCorso</w:t>
             </w:r>
-            <w:proofErr w:type="spellEnd"/>
           </w:p>
         </w:tc>
         <w:tc>
@@ -10950,14 +10312,12 @@
                 <w:rFonts w:asciiTheme="minorHAnsi" w:hAnsiTheme="minorHAnsi"/>
               </w:rPr>
             </w:pPr>
-            <w:proofErr w:type="spellStart"/>
             <w:r>
               <w:rPr>
                 <w:rFonts w:asciiTheme="minorHAnsi" w:hAnsiTheme="minorHAnsi"/>
               </w:rPr>
               <w:t>AccountCreatore</w:t>
             </w:r>
-            <w:proofErr w:type="spellEnd"/>
           </w:p>
         </w:tc>
         <w:tc>
@@ -11041,14 +10401,12 @@
                 <w:rFonts w:asciiTheme="minorHAnsi" w:hAnsiTheme="minorHAnsi"/>
               </w:rPr>
             </w:pPr>
-            <w:proofErr w:type="spellStart"/>
             <w:r>
               <w:rPr>
                 <w:rFonts w:asciiTheme="minorHAnsi" w:hAnsiTheme="minorHAnsi"/>
               </w:rPr>
               <w:t>AccountSupervisore</w:t>
             </w:r>
-            <w:proofErr w:type="spellEnd"/>
           </w:p>
         </w:tc>
         <w:tc>
@@ -11215,14 +10573,12 @@
                 <w:rFonts w:asciiTheme="minorHAnsi" w:hAnsiTheme="minorHAnsi"/>
               </w:rPr>
             </w:pPr>
-            <w:proofErr w:type="spellStart"/>
             <w:r>
               <w:rPr>
                 <w:rFonts w:asciiTheme="minorHAnsi" w:hAnsiTheme="minorHAnsi"/>
               </w:rPr>
               <w:t>Descrizione</w:t>
             </w:r>
-            <w:proofErr w:type="spellEnd"/>
           </w:p>
         </w:tc>
         <w:tc>
@@ -11300,14 +10656,12 @@
                 <w:rFonts w:asciiTheme="minorHAnsi" w:hAnsiTheme="minorHAnsi"/>
               </w:rPr>
             </w:pPr>
-            <w:proofErr w:type="spellStart"/>
             <w:r>
               <w:rPr>
                 <w:rFonts w:asciiTheme="minorHAnsi" w:hAnsiTheme="minorHAnsi"/>
               </w:rPr>
               <w:t>DataCreazione</w:t>
             </w:r>
-            <w:proofErr w:type="spellEnd"/>
           </w:p>
         </w:tc>
         <w:tc>
@@ -11385,14 +10739,12 @@
                 <w:rFonts w:asciiTheme="minorHAnsi" w:hAnsiTheme="minorHAnsi"/>
               </w:rPr>
             </w:pPr>
-            <w:proofErr w:type="spellStart"/>
             <w:r>
               <w:rPr>
                 <w:rFonts w:asciiTheme="minorHAnsi" w:hAnsiTheme="minorHAnsi"/>
               </w:rPr>
               <w:t>DataFine</w:t>
             </w:r>
-            <w:proofErr w:type="spellEnd"/>
           </w:p>
         </w:tc>
         <w:tc>
@@ -11470,14 +10822,12 @@
                 <w:rFonts w:asciiTheme="minorHAnsi" w:hAnsiTheme="minorHAnsi"/>
               </w:rPr>
             </w:pPr>
-            <w:proofErr w:type="spellStart"/>
             <w:r>
               <w:rPr>
                 <w:rFonts w:asciiTheme="minorHAnsi" w:hAnsiTheme="minorHAnsi"/>
               </w:rPr>
               <w:t>Copertina</w:t>
             </w:r>
-            <w:proofErr w:type="spellEnd"/>
           </w:p>
         </w:tc>
         <w:tc>
@@ -11715,14 +11065,12 @@
                 <w:rFonts w:asciiTheme="minorHAnsi" w:hAnsiTheme="minorHAnsi"/>
               </w:rPr>
             </w:pPr>
-            <w:proofErr w:type="spellStart"/>
             <w:r>
               <w:rPr>
                 <w:rFonts w:asciiTheme="minorHAnsi" w:hAnsiTheme="minorHAnsi"/>
               </w:rPr>
               <w:t>NLezioni</w:t>
             </w:r>
-            <w:proofErr w:type="spellEnd"/>
           </w:p>
         </w:tc>
         <w:tc>
@@ -11800,14 +11148,12 @@
                 <w:rFonts w:asciiTheme="minorHAnsi" w:hAnsiTheme="minorHAnsi"/>
               </w:rPr>
             </w:pPr>
-            <w:proofErr w:type="spellStart"/>
             <w:r>
               <w:rPr>
                 <w:rFonts w:asciiTheme="minorHAnsi" w:hAnsiTheme="minorHAnsi"/>
               </w:rPr>
               <w:t>NIscritti</w:t>
             </w:r>
-            <w:proofErr w:type="spellEnd"/>
           </w:p>
         </w:tc>
         <w:tc>
@@ -12067,14 +11413,12 @@
                 <w:rFonts w:asciiTheme="minorHAnsi" w:hAnsiTheme="minorHAnsi"/>
               </w:rPr>
             </w:pPr>
-            <w:proofErr w:type="spellStart"/>
             <w:r>
               <w:rPr>
                 <w:rFonts w:asciiTheme="minorHAnsi" w:hAnsiTheme="minorHAnsi"/>
               </w:rPr>
               <w:t>AccountMail</w:t>
             </w:r>
-            <w:proofErr w:type="spellEnd"/>
           </w:p>
         </w:tc>
         <w:tc>
@@ -12152,14 +11496,12 @@
                 <w:rFonts w:asciiTheme="minorHAnsi" w:hAnsiTheme="minorHAnsi"/>
               </w:rPr>
             </w:pPr>
-            <w:proofErr w:type="spellStart"/>
             <w:r>
               <w:rPr>
                 <w:rFonts w:asciiTheme="minorHAnsi" w:hAnsiTheme="minorHAnsi"/>
               </w:rPr>
               <w:t>CorsoIDCorso</w:t>
             </w:r>
-            <w:proofErr w:type="spellEnd"/>
           </w:p>
         </w:tc>
         <w:tc>
@@ -12237,14 +11579,12 @@
                 <w:rFonts w:asciiTheme="minorHAnsi" w:hAnsiTheme="minorHAnsi"/>
               </w:rPr>
             </w:pPr>
-            <w:proofErr w:type="spellStart"/>
             <w:r>
               <w:rPr>
                 <w:rFonts w:asciiTheme="minorHAnsi" w:hAnsiTheme="minorHAnsi"/>
               </w:rPr>
               <w:t>DataPagemento</w:t>
             </w:r>
-            <w:proofErr w:type="spellEnd"/>
           </w:p>
         </w:tc>
         <w:tc>
@@ -12316,14 +11656,12 @@
                 <w:rFonts w:asciiTheme="minorHAnsi" w:hAnsiTheme="minorHAnsi"/>
               </w:rPr>
             </w:pPr>
-            <w:proofErr w:type="spellStart"/>
             <w:r>
               <w:rPr>
                 <w:rFonts w:asciiTheme="minorHAnsi" w:hAnsiTheme="minorHAnsi"/>
               </w:rPr>
               <w:t>Importo</w:t>
             </w:r>
-            <w:proofErr w:type="spellEnd"/>
           </w:p>
         </w:tc>
         <w:tc>
@@ -12395,14 +11733,12 @@
                 <w:rFonts w:asciiTheme="minorHAnsi" w:hAnsiTheme="minorHAnsi"/>
               </w:rPr>
             </w:pPr>
-            <w:proofErr w:type="spellStart"/>
             <w:r>
               <w:rPr>
                 <w:rFonts w:asciiTheme="minorHAnsi" w:hAnsiTheme="minorHAnsi"/>
               </w:rPr>
               <w:t>Fattura</w:t>
             </w:r>
-            <w:proofErr w:type="spellEnd"/>
           </w:p>
         </w:tc>
         <w:tc>
@@ -12650,14 +11986,12 @@
                 <w:rFonts w:asciiTheme="minorHAnsi" w:hAnsiTheme="minorHAnsi"/>
               </w:rPr>
             </w:pPr>
-            <w:proofErr w:type="spellStart"/>
             <w:r>
               <w:rPr>
                 <w:rFonts w:asciiTheme="minorHAnsi" w:hAnsiTheme="minorHAnsi"/>
               </w:rPr>
               <w:t>AccountMail</w:t>
             </w:r>
-            <w:proofErr w:type="spellEnd"/>
           </w:p>
         </w:tc>
         <w:tc>
@@ -12734,14 +12068,12 @@
                 <w:rFonts w:asciiTheme="minorHAnsi" w:hAnsiTheme="minorHAnsi"/>
               </w:rPr>
             </w:pPr>
-            <w:proofErr w:type="spellStart"/>
             <w:r>
               <w:rPr>
                 <w:rFonts w:asciiTheme="minorHAnsi" w:hAnsiTheme="minorHAnsi"/>
               </w:rPr>
               <w:t>NumeroCarta</w:t>
             </w:r>
-            <w:proofErr w:type="spellEnd"/>
           </w:p>
         </w:tc>
         <w:tc>
@@ -12819,14 +12151,12 @@
                 <w:rFonts w:asciiTheme="minorHAnsi" w:hAnsiTheme="minorHAnsi"/>
               </w:rPr>
             </w:pPr>
-            <w:proofErr w:type="spellStart"/>
             <w:r>
               <w:rPr>
                 <w:rFonts w:asciiTheme="minorHAnsi" w:hAnsiTheme="minorHAnsi"/>
               </w:rPr>
               <w:t>MeseScadenza</w:t>
             </w:r>
-            <w:proofErr w:type="spellEnd"/>
           </w:p>
         </w:tc>
         <w:tc>
@@ -12904,14 +12234,12 @@
                 <w:rFonts w:asciiTheme="minorHAnsi" w:hAnsiTheme="minorHAnsi"/>
               </w:rPr>
             </w:pPr>
-            <w:proofErr w:type="spellStart"/>
             <w:r>
               <w:rPr>
                 <w:rFonts w:asciiTheme="minorHAnsi" w:hAnsiTheme="minorHAnsi"/>
               </w:rPr>
               <w:t>AnnoScadenza</w:t>
             </w:r>
-            <w:proofErr w:type="spellEnd"/>
           </w:p>
         </w:tc>
         <w:tc>
@@ -13066,14 +12394,12 @@
                 <w:rFonts w:asciiTheme="minorHAnsi" w:hAnsiTheme="minorHAnsi"/>
               </w:rPr>
             </w:pPr>
-            <w:proofErr w:type="spellStart"/>
             <w:r>
               <w:rPr>
                 <w:rFonts w:asciiTheme="minorHAnsi" w:hAnsiTheme="minorHAnsi"/>
               </w:rPr>
               <w:t>NomeIntestatario</w:t>
             </w:r>
-            <w:proofErr w:type="spellEnd"/>
           </w:p>
         </w:tc>
         <w:tc>
@@ -13315,14 +12641,12 @@
                 <w:rFonts w:asciiTheme="minorHAnsi" w:hAnsiTheme="minorHAnsi"/>
               </w:rPr>
             </w:pPr>
-            <w:proofErr w:type="spellStart"/>
             <w:r>
               <w:rPr>
                 <w:rFonts w:asciiTheme="minorHAnsi" w:hAnsiTheme="minorHAnsi"/>
               </w:rPr>
               <w:t>CorsoIdCorso</w:t>
             </w:r>
-            <w:proofErr w:type="spellEnd"/>
           </w:p>
         </w:tc>
         <w:tc>
@@ -13494,14 +12818,12 @@
                 <w:rFonts w:asciiTheme="minorHAnsi" w:hAnsiTheme="minorHAnsi"/>
               </w:rPr>
             </w:pPr>
-            <w:proofErr w:type="spellStart"/>
             <w:r>
               <w:rPr>
                 <w:rFonts w:asciiTheme="minorHAnsi" w:hAnsiTheme="minorHAnsi"/>
               </w:rPr>
               <w:t>Visualizzazioni</w:t>
             </w:r>
-            <w:proofErr w:type="spellEnd"/>
           </w:p>
         </w:tc>
         <w:tc>
@@ -13576,14 +12898,12 @@
                 <w:rFonts w:asciiTheme="minorHAnsi" w:hAnsiTheme="minorHAnsi"/>
               </w:rPr>
             </w:pPr>
-            <w:proofErr w:type="spellStart"/>
             <w:r>
               <w:rPr>
                 <w:rFonts w:asciiTheme="minorHAnsi" w:hAnsiTheme="minorHAnsi"/>
               </w:rPr>
               <w:t>NumeroLezione</w:t>
             </w:r>
-            <w:proofErr w:type="spellEnd"/>
           </w:p>
         </w:tc>
         <w:tc>
@@ -13831,14 +13151,12 @@
                 <w:rFonts w:asciiTheme="minorHAnsi" w:hAnsiTheme="minorHAnsi"/>
               </w:rPr>
             </w:pPr>
-            <w:proofErr w:type="spellStart"/>
             <w:r>
               <w:rPr>
                 <w:rFonts w:asciiTheme="minorHAnsi" w:hAnsiTheme="minorHAnsi"/>
               </w:rPr>
               <w:t>LezioneIdLezione</w:t>
             </w:r>
-            <w:proofErr w:type="spellEnd"/>
           </w:p>
         </w:tc>
         <w:tc>
@@ -13915,14 +13233,12 @@
                 <w:rFonts w:asciiTheme="minorHAnsi" w:hAnsiTheme="minorHAnsi"/>
               </w:rPr>
             </w:pPr>
-            <w:proofErr w:type="spellStart"/>
             <w:r>
               <w:rPr>
                 <w:rFonts w:asciiTheme="minorHAnsi" w:hAnsiTheme="minorHAnsi"/>
               </w:rPr>
               <w:t>IdCommento</w:t>
             </w:r>
-            <w:proofErr w:type="spellEnd"/>
           </w:p>
         </w:tc>
         <w:tc>
@@ -14000,14 +13316,12 @@
                 <w:rFonts w:asciiTheme="minorHAnsi" w:hAnsiTheme="minorHAnsi"/>
               </w:rPr>
             </w:pPr>
-            <w:proofErr w:type="spellStart"/>
             <w:r>
               <w:rPr>
                 <w:rFonts w:asciiTheme="minorHAnsi" w:hAnsiTheme="minorHAnsi"/>
               </w:rPr>
               <w:t>Testo</w:t>
             </w:r>
-            <w:proofErr w:type="spellEnd"/>
           </w:p>
         </w:tc>
         <w:tc>
@@ -14079,14 +13393,12 @@
                 <w:rFonts w:asciiTheme="minorHAnsi" w:hAnsiTheme="minorHAnsi"/>
               </w:rPr>
             </w:pPr>
-            <w:proofErr w:type="spellStart"/>
             <w:r>
               <w:rPr>
                 <w:rFonts w:asciiTheme="minorHAnsi" w:hAnsiTheme="minorHAnsi"/>
               </w:rPr>
               <w:t>AccountMail</w:t>
             </w:r>
-            <w:proofErr w:type="spellEnd"/>
           </w:p>
         </w:tc>
         <w:tc>
@@ -14314,7 +13626,6 @@
                 <w:szCs w:val="24"/>
               </w:rPr>
             </w:pPr>
-            <w:proofErr w:type="spellStart"/>
             <w:r>
               <w:rPr>
                 <w:rFonts w:asciiTheme="minorHAnsi" w:hAnsiTheme="minorHAnsi"/>
@@ -14333,10 +13644,13 @@
                 <w:color w:val="FFFFFF"/>
                 <w:szCs w:val="24"/>
               </w:rPr>
-              <w:t>i</w:t>
-            </w:r>
-            <w:proofErr w:type="spellEnd"/>
-            <w:r>
+              <w:t>i -</w:t>
+            </w:r>
+          </w:p>
+          <w:p>
+            <w:pPr>
+              <w:pStyle w:val="Standard"/>
+              <w:jc w:val="center"/>
               <w:rPr>
                 <w:rFonts w:asciiTheme="minorHAnsi" w:hAnsiTheme="minorHAnsi"/>
                 <w:b/>
@@ -14344,13 +13658,8 @@
                 <w:color w:val="FFFFFF"/>
                 <w:szCs w:val="24"/>
               </w:rPr>
-              <w:t xml:space="preserve"> -</w:t>
-            </w:r>
-          </w:p>
-          <w:p>
-            <w:pPr>
-              <w:pStyle w:val="Standard"/>
-              <w:jc w:val="center"/>
+            </w:pPr>
+            <w:r>
               <w:rPr>
                 <w:rFonts w:asciiTheme="minorHAnsi" w:hAnsiTheme="minorHAnsi"/>
                 <w:b/>
@@ -14358,8 +13667,8 @@
                 <w:color w:val="FFFFFF"/>
                 <w:szCs w:val="24"/>
               </w:rPr>
-            </w:pPr>
-            <w:proofErr w:type="spellStart"/>
+              <w:t>Sottosistem</w:t>
+            </w:r>
             <w:r>
               <w:rPr>
                 <w:rFonts w:asciiTheme="minorHAnsi" w:hAnsiTheme="minorHAnsi"/>
@@ -14368,19 +13677,8 @@
                 <w:color w:val="FFFFFF"/>
                 <w:szCs w:val="24"/>
               </w:rPr>
-              <w:t>Sottosistem</w:t>
-            </w:r>
-            <w:r>
-              <w:rPr>
-                <w:rFonts w:asciiTheme="minorHAnsi" w:hAnsiTheme="minorHAnsi"/>
-                <w:b/>
-                <w:bCs/>
-                <w:color w:val="FFFFFF"/>
-                <w:szCs w:val="24"/>
-              </w:rPr>
               <w:t>i</w:t>
             </w:r>
-            <w:proofErr w:type="spellEnd"/>
           </w:p>
         </w:tc>
         <w:tc>
@@ -14411,7 +13709,6 @@
                 <w:szCs w:val="24"/>
               </w:rPr>
             </w:pPr>
-            <w:proofErr w:type="spellStart"/>
             <w:r>
               <w:rPr>
                 <w:rFonts w:asciiTheme="minorHAnsi" w:hAnsiTheme="minorHAnsi"/>
@@ -14422,7 +13719,6 @@
               </w:rPr>
               <w:t>Studente</w:t>
             </w:r>
-            <w:proofErr w:type="spellEnd"/>
           </w:p>
         </w:tc>
         <w:tc>
@@ -14453,7 +13749,6 @@
                 <w:szCs w:val="24"/>
               </w:rPr>
             </w:pPr>
-            <w:proofErr w:type="spellStart"/>
             <w:r>
               <w:rPr>
                 <w:rFonts w:asciiTheme="minorHAnsi" w:hAnsiTheme="minorHAnsi"/>
@@ -14464,7 +13759,6 @@
               </w:rPr>
               <w:t>Docente</w:t>
             </w:r>
-            <w:proofErr w:type="spellEnd"/>
           </w:p>
         </w:tc>
         <w:tc>
@@ -14495,7 +13789,6 @@
                 <w:szCs w:val="24"/>
               </w:rPr>
             </w:pPr>
-            <w:proofErr w:type="spellStart"/>
             <w:r>
               <w:rPr>
                 <w:rFonts w:asciiTheme="minorHAnsi" w:hAnsiTheme="minorHAnsi"/>
@@ -14506,7 +13799,6 @@
               </w:rPr>
               <w:t>Supervisore</w:t>
             </w:r>
-            <w:proofErr w:type="spellEnd"/>
           </w:p>
         </w:tc>
       </w:tr>
@@ -14591,7 +13883,6 @@
                 <w:szCs w:val="24"/>
               </w:rPr>
             </w:pPr>
-            <w:proofErr w:type="spellStart"/>
             <w:r>
               <w:rPr>
                 <w:rFonts w:asciiTheme="minorHAnsi" w:hAnsiTheme="minorHAnsi"/>
@@ -14602,7 +13893,6 @@
               </w:rPr>
               <w:t>Utenti</w:t>
             </w:r>
-            <w:proofErr w:type="spellEnd"/>
           </w:p>
         </w:tc>
         <w:tc>
@@ -14718,31 +14008,13 @@
                 <w:sz w:val="20"/>
               </w:rPr>
             </w:pPr>
-            <w:proofErr w:type="spellStart"/>
             <w:r>
               <w:rPr>
                 <w:rFonts w:asciiTheme="minorHAnsi" w:hAnsiTheme="minorHAnsi"/>
                 <w:sz w:val="20"/>
               </w:rPr>
-              <w:t>Visualizzazione</w:t>
-            </w:r>
-            <w:proofErr w:type="spellEnd"/>
-            <w:r>
-              <w:rPr>
-                <w:rFonts w:asciiTheme="minorHAnsi" w:hAnsiTheme="minorHAnsi"/>
-                <w:sz w:val="20"/>
-              </w:rPr>
-              <w:t xml:space="preserve"> info </w:t>
-            </w:r>
-            <w:proofErr w:type="spellStart"/>
-            <w:r>
-              <w:rPr>
-                <w:rFonts w:asciiTheme="minorHAnsi" w:hAnsiTheme="minorHAnsi"/>
-                <w:sz w:val="20"/>
-              </w:rPr>
-              <w:t>personali</w:t>
-            </w:r>
-            <w:proofErr w:type="spellEnd"/>
+              <w:t>Visualizzazione info personali</w:t>
+            </w:r>
           </w:p>
           <w:p>
             <w:pPr>
@@ -14771,31 +14043,13 @@
                 <w:sz w:val="20"/>
               </w:rPr>
             </w:pPr>
-            <w:proofErr w:type="spellStart"/>
             <w:r>
               <w:rPr>
                 <w:rFonts w:asciiTheme="minorHAnsi" w:hAnsiTheme="minorHAnsi"/>
                 <w:sz w:val="20"/>
               </w:rPr>
-              <w:t>Modifica</w:t>
-            </w:r>
-            <w:proofErr w:type="spellEnd"/>
-            <w:r>
-              <w:rPr>
-                <w:rFonts w:asciiTheme="minorHAnsi" w:hAnsiTheme="minorHAnsi"/>
-                <w:sz w:val="20"/>
-              </w:rPr>
-              <w:t xml:space="preserve"> Info </w:t>
-            </w:r>
-            <w:proofErr w:type="spellStart"/>
-            <w:r>
-              <w:rPr>
-                <w:rFonts w:asciiTheme="minorHAnsi" w:hAnsiTheme="minorHAnsi"/>
-                <w:sz w:val="20"/>
-              </w:rPr>
-              <w:t>Personali</w:t>
-            </w:r>
-            <w:proofErr w:type="spellEnd"/>
+              <w:t>Modifica Info Personali</w:t>
+            </w:r>
           </w:p>
           <w:p>
             <w:pPr>
@@ -14923,31 +14177,13 @@
                 <w:sz w:val="20"/>
               </w:rPr>
             </w:pPr>
-            <w:proofErr w:type="spellStart"/>
             <w:r>
               <w:rPr>
                 <w:rFonts w:asciiTheme="minorHAnsi" w:hAnsiTheme="minorHAnsi"/>
                 <w:sz w:val="20"/>
               </w:rPr>
-              <w:t>Visualizzazione</w:t>
-            </w:r>
-            <w:proofErr w:type="spellEnd"/>
-            <w:r>
-              <w:rPr>
-                <w:rFonts w:asciiTheme="minorHAnsi" w:hAnsiTheme="minorHAnsi"/>
-                <w:sz w:val="20"/>
-              </w:rPr>
-              <w:t xml:space="preserve"> info </w:t>
-            </w:r>
-            <w:proofErr w:type="spellStart"/>
-            <w:r>
-              <w:rPr>
-                <w:rFonts w:asciiTheme="minorHAnsi" w:hAnsiTheme="minorHAnsi"/>
-                <w:sz w:val="20"/>
-              </w:rPr>
-              <w:t>personali</w:t>
-            </w:r>
-            <w:proofErr w:type="spellEnd"/>
+              <w:t>Visualizzazione info personali</w:t>
+            </w:r>
           </w:p>
           <w:p>
             <w:pPr>
@@ -14976,31 +14212,13 @@
                 <w:sz w:val="20"/>
               </w:rPr>
             </w:pPr>
-            <w:proofErr w:type="spellStart"/>
             <w:r>
               <w:rPr>
                 <w:rFonts w:asciiTheme="minorHAnsi" w:hAnsiTheme="minorHAnsi"/>
                 <w:sz w:val="20"/>
               </w:rPr>
-              <w:t>Modifica</w:t>
-            </w:r>
-            <w:proofErr w:type="spellEnd"/>
-            <w:r>
-              <w:rPr>
-                <w:rFonts w:asciiTheme="minorHAnsi" w:hAnsiTheme="minorHAnsi"/>
-                <w:sz w:val="20"/>
-              </w:rPr>
-              <w:t xml:space="preserve"> Info </w:t>
-            </w:r>
-            <w:proofErr w:type="spellStart"/>
-            <w:r>
-              <w:rPr>
-                <w:rFonts w:asciiTheme="minorHAnsi" w:hAnsiTheme="minorHAnsi"/>
-                <w:sz w:val="20"/>
-              </w:rPr>
-              <w:t>Personali</w:t>
-            </w:r>
-            <w:proofErr w:type="spellEnd"/>
+              <w:t>Modifica Info Personali</w:t>
+            </w:r>
           </w:p>
         </w:tc>
         <w:tc>
@@ -15116,31 +14334,13 @@
                 <w:sz w:val="20"/>
               </w:rPr>
             </w:pPr>
-            <w:proofErr w:type="spellStart"/>
             <w:r>
               <w:rPr>
                 <w:rFonts w:asciiTheme="minorHAnsi" w:hAnsiTheme="minorHAnsi"/>
                 <w:sz w:val="20"/>
               </w:rPr>
-              <w:t>Modifica</w:t>
-            </w:r>
-            <w:proofErr w:type="spellEnd"/>
-            <w:r>
-              <w:rPr>
-                <w:rFonts w:asciiTheme="minorHAnsi" w:hAnsiTheme="minorHAnsi"/>
-                <w:sz w:val="20"/>
-              </w:rPr>
-              <w:t xml:space="preserve"> Info </w:t>
-            </w:r>
-            <w:proofErr w:type="spellStart"/>
-            <w:r>
-              <w:rPr>
-                <w:rFonts w:asciiTheme="minorHAnsi" w:hAnsiTheme="minorHAnsi"/>
-                <w:sz w:val="20"/>
-              </w:rPr>
-              <w:t>Personali</w:t>
-            </w:r>
-            <w:proofErr w:type="spellEnd"/>
+              <w:t>Modifica Info Personali</w:t>
+            </w:r>
           </w:p>
         </w:tc>
       </w:tr>
@@ -15212,7 +14412,6 @@
                 <w:szCs w:val="24"/>
               </w:rPr>
             </w:pPr>
-            <w:proofErr w:type="spellStart"/>
             <w:r>
               <w:rPr>
                 <w:rFonts w:asciiTheme="minorHAnsi" w:hAnsiTheme="minorHAnsi"/>
@@ -15223,7 +14422,6 @@
               </w:rPr>
               <w:t>Corsi</w:t>
             </w:r>
-            <w:proofErr w:type="spellEnd"/>
           </w:p>
         </w:tc>
         <w:tc>
@@ -15269,31 +14467,13 @@
                 <w:sz w:val="20"/>
               </w:rPr>
             </w:pPr>
-            <w:proofErr w:type="spellStart"/>
             <w:r>
               <w:rPr>
                 <w:rFonts w:asciiTheme="minorHAnsi" w:hAnsiTheme="minorHAnsi"/>
                 <w:sz w:val="20"/>
               </w:rPr>
-              <w:t>Visionare</w:t>
-            </w:r>
-            <w:proofErr w:type="spellEnd"/>
-            <w:r>
-              <w:rPr>
-                <w:rFonts w:asciiTheme="minorHAnsi" w:hAnsiTheme="minorHAnsi"/>
-                <w:sz w:val="20"/>
-              </w:rPr>
-              <w:t xml:space="preserve"> </w:t>
-            </w:r>
-            <w:proofErr w:type="spellStart"/>
-            <w:r>
-              <w:rPr>
-                <w:rFonts w:asciiTheme="minorHAnsi" w:hAnsiTheme="minorHAnsi"/>
-                <w:sz w:val="20"/>
-              </w:rPr>
-              <w:t>corso</w:t>
-            </w:r>
-            <w:proofErr w:type="spellEnd"/>
+              <w:t>Visionare corso</w:t>
+            </w:r>
           </w:p>
           <w:p>
             <w:pPr>
@@ -15322,31 +14502,13 @@
                 <w:sz w:val="20"/>
               </w:rPr>
             </w:pPr>
-            <w:proofErr w:type="spellStart"/>
             <w:r>
               <w:rPr>
                 <w:rFonts w:asciiTheme="minorHAnsi" w:hAnsiTheme="minorHAnsi"/>
                 <w:sz w:val="20"/>
               </w:rPr>
-              <w:t>Iscriversi</w:t>
-            </w:r>
-            <w:proofErr w:type="spellEnd"/>
-            <w:r>
-              <w:rPr>
-                <w:rFonts w:asciiTheme="minorHAnsi" w:hAnsiTheme="minorHAnsi"/>
-                <w:sz w:val="20"/>
-              </w:rPr>
-              <w:t xml:space="preserve"> ad un </w:t>
-            </w:r>
-            <w:proofErr w:type="spellStart"/>
-            <w:r>
-              <w:rPr>
-                <w:rFonts w:asciiTheme="minorHAnsi" w:hAnsiTheme="minorHAnsi"/>
-                <w:sz w:val="20"/>
-              </w:rPr>
-              <w:t>corso</w:t>
-            </w:r>
-            <w:proofErr w:type="spellEnd"/>
+              <w:t>Iscriversi ad un corso</w:t>
+            </w:r>
           </w:p>
         </w:tc>
         <w:tc>
@@ -15392,31 +14554,13 @@
                 <w:sz w:val="20"/>
               </w:rPr>
             </w:pPr>
-            <w:proofErr w:type="spellStart"/>
             <w:r>
               <w:rPr>
                 <w:rFonts w:asciiTheme="minorHAnsi" w:hAnsiTheme="minorHAnsi"/>
                 <w:sz w:val="20"/>
               </w:rPr>
-              <w:t>Creare</w:t>
-            </w:r>
-            <w:proofErr w:type="spellEnd"/>
-            <w:r>
-              <w:rPr>
-                <w:rFonts w:asciiTheme="minorHAnsi" w:hAnsiTheme="minorHAnsi"/>
-                <w:sz w:val="20"/>
-              </w:rPr>
-              <w:t xml:space="preserve"> un </w:t>
-            </w:r>
-            <w:proofErr w:type="spellStart"/>
-            <w:r>
-              <w:rPr>
-                <w:rFonts w:asciiTheme="minorHAnsi" w:hAnsiTheme="minorHAnsi"/>
-                <w:sz w:val="20"/>
-              </w:rPr>
-              <w:t>corso</w:t>
-            </w:r>
-            <w:proofErr w:type="spellEnd"/>
+              <w:t>Creare un corso</w:t>
+            </w:r>
           </w:p>
           <w:p>
             <w:pPr>
@@ -15445,31 +14589,13 @@
                 <w:sz w:val="20"/>
               </w:rPr>
             </w:pPr>
-            <w:proofErr w:type="spellStart"/>
             <w:r>
               <w:rPr>
                 <w:rFonts w:asciiTheme="minorHAnsi" w:hAnsiTheme="minorHAnsi"/>
                 <w:sz w:val="20"/>
               </w:rPr>
-              <w:t>Modificare</w:t>
-            </w:r>
-            <w:proofErr w:type="spellEnd"/>
-            <w:r>
-              <w:rPr>
-                <w:rFonts w:asciiTheme="minorHAnsi" w:hAnsiTheme="minorHAnsi"/>
-                <w:sz w:val="20"/>
-              </w:rPr>
-              <w:t xml:space="preserve"> un </w:t>
-            </w:r>
-            <w:proofErr w:type="spellStart"/>
-            <w:r>
-              <w:rPr>
-                <w:rFonts w:asciiTheme="minorHAnsi" w:hAnsiTheme="minorHAnsi"/>
-                <w:sz w:val="20"/>
-              </w:rPr>
-              <w:t>corso</w:t>
-            </w:r>
-            <w:proofErr w:type="spellEnd"/>
+              <w:t>Modificare un corso</w:t>
+            </w:r>
           </w:p>
           <w:p>
             <w:pPr>
@@ -15498,31 +14624,13 @@
                 <w:sz w:val="20"/>
               </w:rPr>
             </w:pPr>
-            <w:proofErr w:type="spellStart"/>
             <w:r>
               <w:rPr>
                 <w:rFonts w:asciiTheme="minorHAnsi" w:hAnsiTheme="minorHAnsi"/>
                 <w:sz w:val="20"/>
               </w:rPr>
-              <w:t>Eliminare</w:t>
-            </w:r>
-            <w:proofErr w:type="spellEnd"/>
-            <w:r>
-              <w:rPr>
-                <w:rFonts w:asciiTheme="minorHAnsi" w:hAnsiTheme="minorHAnsi"/>
-                <w:sz w:val="20"/>
-              </w:rPr>
-              <w:t xml:space="preserve"> un </w:t>
-            </w:r>
-            <w:proofErr w:type="spellStart"/>
-            <w:r>
-              <w:rPr>
-                <w:rFonts w:asciiTheme="minorHAnsi" w:hAnsiTheme="minorHAnsi"/>
-                <w:sz w:val="20"/>
-              </w:rPr>
-              <w:t>corso</w:t>
-            </w:r>
-            <w:proofErr w:type="spellEnd"/>
+              <w:t>Eliminare un corso</w:t>
+            </w:r>
           </w:p>
           <w:p>
             <w:pPr>
@@ -15579,31 +14687,13 @@
                 <w:sz w:val="20"/>
               </w:rPr>
             </w:pPr>
-            <w:proofErr w:type="spellStart"/>
             <w:r>
               <w:rPr>
                 <w:rFonts w:asciiTheme="minorHAnsi" w:hAnsiTheme="minorHAnsi"/>
                 <w:sz w:val="20"/>
               </w:rPr>
-              <w:t>Verificare</w:t>
-            </w:r>
-            <w:proofErr w:type="spellEnd"/>
-            <w:r>
-              <w:rPr>
-                <w:rFonts w:asciiTheme="minorHAnsi" w:hAnsiTheme="minorHAnsi"/>
-                <w:sz w:val="20"/>
-              </w:rPr>
-              <w:t xml:space="preserve"> un </w:t>
-            </w:r>
-            <w:proofErr w:type="spellStart"/>
-            <w:r>
-              <w:rPr>
-                <w:rFonts w:asciiTheme="minorHAnsi" w:hAnsiTheme="minorHAnsi"/>
-                <w:sz w:val="20"/>
-              </w:rPr>
-              <w:t>corso</w:t>
-            </w:r>
-            <w:proofErr w:type="spellEnd"/>
+              <w:t>Verificare un corso</w:t>
+            </w:r>
           </w:p>
           <w:p>
             <w:pPr>
@@ -15696,7 +14786,6 @@
                 <w:szCs w:val="24"/>
               </w:rPr>
             </w:pPr>
-            <w:proofErr w:type="spellStart"/>
             <w:r>
               <w:rPr>
                 <w:rFonts w:asciiTheme="minorHAnsi" w:hAnsiTheme="minorHAnsi"/>
@@ -15707,7 +14796,6 @@
               </w:rPr>
               <w:t>Lezioni</w:t>
             </w:r>
-            <w:proofErr w:type="spellEnd"/>
           </w:p>
         </w:tc>
         <w:tc>
@@ -15765,47 +14853,13 @@
                 <w:sz w:val="20"/>
               </w:rPr>
             </w:pPr>
-            <w:proofErr w:type="spellStart"/>
             <w:r>
               <w:rPr>
                 <w:rFonts w:asciiTheme="minorHAnsi" w:hAnsiTheme="minorHAnsi"/>
                 <w:sz w:val="20"/>
               </w:rPr>
-              <w:t>Visualizzare</w:t>
-            </w:r>
-            <w:proofErr w:type="spellEnd"/>
-            <w:r>
-              <w:rPr>
-                <w:rFonts w:asciiTheme="minorHAnsi" w:hAnsiTheme="minorHAnsi"/>
-                <w:sz w:val="20"/>
-              </w:rPr>
-              <w:t xml:space="preserve"> </w:t>
-            </w:r>
-            <w:proofErr w:type="spellStart"/>
-            <w:r>
-              <w:rPr>
-                <w:rFonts w:asciiTheme="minorHAnsi" w:hAnsiTheme="minorHAnsi"/>
-                <w:sz w:val="20"/>
-              </w:rPr>
-              <w:t>una</w:t>
-            </w:r>
-            <w:proofErr w:type="spellEnd"/>
-            <w:r>
-              <w:rPr>
-                <w:rFonts w:asciiTheme="minorHAnsi" w:hAnsiTheme="minorHAnsi"/>
-                <w:sz w:val="20"/>
-              </w:rPr>
-              <w:t xml:space="preserve"> </w:t>
-            </w:r>
-            <w:proofErr w:type="spellStart"/>
-            <w:r>
-              <w:rPr>
-                <w:rFonts w:asciiTheme="minorHAnsi" w:hAnsiTheme="minorHAnsi"/>
-                <w:sz w:val="20"/>
-              </w:rPr>
-              <w:t>lezione</w:t>
-            </w:r>
-            <w:proofErr w:type="spellEnd"/>
+              <w:t>Visualizzare una lezione</w:t>
+            </w:r>
           </w:p>
         </w:tc>
         <w:tc>
@@ -15851,47 +14905,13 @@
                 <w:sz w:val="20"/>
               </w:rPr>
             </w:pPr>
-            <w:proofErr w:type="spellStart"/>
             <w:r>
               <w:rPr>
                 <w:rFonts w:asciiTheme="minorHAnsi" w:hAnsiTheme="minorHAnsi"/>
                 <w:sz w:val="20"/>
               </w:rPr>
-              <w:t>Inserire</w:t>
-            </w:r>
-            <w:proofErr w:type="spellEnd"/>
-            <w:r>
-              <w:rPr>
-                <w:rFonts w:asciiTheme="minorHAnsi" w:hAnsiTheme="minorHAnsi"/>
-                <w:sz w:val="20"/>
-              </w:rPr>
-              <w:t xml:space="preserve"> </w:t>
-            </w:r>
-            <w:proofErr w:type="spellStart"/>
-            <w:r>
-              <w:rPr>
-                <w:rFonts w:asciiTheme="minorHAnsi" w:hAnsiTheme="minorHAnsi"/>
-                <w:sz w:val="20"/>
-              </w:rPr>
-              <w:t>una</w:t>
-            </w:r>
-            <w:proofErr w:type="spellEnd"/>
-            <w:r>
-              <w:rPr>
-                <w:rFonts w:asciiTheme="minorHAnsi" w:hAnsiTheme="minorHAnsi"/>
-                <w:sz w:val="20"/>
-              </w:rPr>
-              <w:t xml:space="preserve"> </w:t>
-            </w:r>
-            <w:proofErr w:type="spellStart"/>
-            <w:r>
-              <w:rPr>
-                <w:rFonts w:asciiTheme="minorHAnsi" w:hAnsiTheme="minorHAnsi"/>
-                <w:sz w:val="20"/>
-              </w:rPr>
-              <w:t>lezione</w:t>
-            </w:r>
-            <w:proofErr w:type="spellEnd"/>
+              <w:t>Inserire una lezione</w:t>
+            </w:r>
           </w:p>
           <w:p>
             <w:pPr>
@@ -15920,47 +14940,13 @@
                 <w:sz w:val="20"/>
               </w:rPr>
             </w:pPr>
-            <w:proofErr w:type="spellStart"/>
             <w:r>
               <w:rPr>
                 <w:rFonts w:asciiTheme="minorHAnsi" w:hAnsiTheme="minorHAnsi"/>
                 <w:sz w:val="20"/>
               </w:rPr>
-              <w:t>Eliminare</w:t>
-            </w:r>
-            <w:proofErr w:type="spellEnd"/>
-            <w:r>
-              <w:rPr>
-                <w:rFonts w:asciiTheme="minorHAnsi" w:hAnsiTheme="minorHAnsi"/>
-                <w:sz w:val="20"/>
-              </w:rPr>
-              <w:t xml:space="preserve"> </w:t>
-            </w:r>
-            <w:proofErr w:type="spellStart"/>
-            <w:r>
-              <w:rPr>
-                <w:rFonts w:asciiTheme="minorHAnsi" w:hAnsiTheme="minorHAnsi"/>
-                <w:sz w:val="20"/>
-              </w:rPr>
-              <w:t>una</w:t>
-            </w:r>
-            <w:proofErr w:type="spellEnd"/>
-            <w:r>
-              <w:rPr>
-                <w:rFonts w:asciiTheme="minorHAnsi" w:hAnsiTheme="minorHAnsi"/>
-                <w:sz w:val="20"/>
-              </w:rPr>
-              <w:t xml:space="preserve"> </w:t>
-            </w:r>
-            <w:proofErr w:type="spellStart"/>
-            <w:r>
-              <w:rPr>
-                <w:rFonts w:asciiTheme="minorHAnsi" w:hAnsiTheme="minorHAnsi"/>
-                <w:sz w:val="20"/>
-              </w:rPr>
-              <w:t>lezione</w:t>
-            </w:r>
-            <w:proofErr w:type="spellEnd"/>
+              <w:t>Eliminare una lezione</w:t>
+            </w:r>
           </w:p>
           <w:p>
             <w:pPr>
@@ -16059,7 +15045,6 @@
                 <w:szCs w:val="24"/>
               </w:rPr>
             </w:pPr>
-            <w:proofErr w:type="spellStart"/>
             <w:r>
               <w:rPr>
                 <w:rFonts w:asciiTheme="minorHAnsi" w:hAnsiTheme="minorHAnsi"/>
@@ -16070,7 +15055,6 @@
               </w:rPr>
               <w:t>Commenti</w:t>
             </w:r>
-            <w:proofErr w:type="spellEnd"/>
           </w:p>
         </w:tc>
         <w:tc>
@@ -16116,31 +15100,13 @@
                 <w:sz w:val="20"/>
               </w:rPr>
             </w:pPr>
-            <w:proofErr w:type="spellStart"/>
             <w:r>
               <w:rPr>
                 <w:rFonts w:asciiTheme="minorHAnsi" w:hAnsiTheme="minorHAnsi"/>
                 <w:sz w:val="20"/>
               </w:rPr>
-              <w:t>Inserire</w:t>
-            </w:r>
-            <w:proofErr w:type="spellEnd"/>
-            <w:r>
-              <w:rPr>
-                <w:rFonts w:asciiTheme="minorHAnsi" w:hAnsiTheme="minorHAnsi"/>
-                <w:sz w:val="20"/>
-              </w:rPr>
-              <w:t xml:space="preserve"> un </w:t>
-            </w:r>
-            <w:proofErr w:type="spellStart"/>
-            <w:r>
-              <w:rPr>
-                <w:rFonts w:asciiTheme="minorHAnsi" w:hAnsiTheme="minorHAnsi"/>
-                <w:sz w:val="20"/>
-              </w:rPr>
-              <w:t>commento</w:t>
-            </w:r>
-            <w:proofErr w:type="spellEnd"/>
+              <w:t>Inserire un commento</w:t>
+            </w:r>
           </w:p>
           <w:p>
             <w:pPr>
@@ -16169,21 +15135,12 @@
                 <w:sz w:val="20"/>
               </w:rPr>
             </w:pPr>
-            <w:proofErr w:type="spellStart"/>
             <w:r>
               <w:rPr>
                 <w:rFonts w:asciiTheme="minorHAnsi" w:hAnsiTheme="minorHAnsi"/>
                 <w:sz w:val="20"/>
               </w:rPr>
-              <w:t>Eliminare</w:t>
-            </w:r>
-            <w:proofErr w:type="spellEnd"/>
-            <w:r>
-              <w:rPr>
-                <w:rFonts w:asciiTheme="minorHAnsi" w:hAnsiTheme="minorHAnsi"/>
-                <w:sz w:val="20"/>
-              </w:rPr>
-              <w:t xml:space="preserve"> un </w:t>
+              <w:t xml:space="preserve">Eliminare un </w:t>
             </w:r>
             <w:r>
               <w:rPr>
@@ -16249,21 +15206,12 @@
                 <w:sz w:val="20"/>
               </w:rPr>
             </w:pPr>
-            <w:proofErr w:type="spellStart"/>
             <w:r>
               <w:rPr>
                 <w:rFonts w:asciiTheme="minorHAnsi" w:hAnsiTheme="minorHAnsi"/>
                 <w:sz w:val="20"/>
               </w:rPr>
-              <w:t>Inserire</w:t>
-            </w:r>
-            <w:proofErr w:type="spellEnd"/>
-            <w:r>
-              <w:rPr>
-                <w:rFonts w:asciiTheme="minorHAnsi" w:hAnsiTheme="minorHAnsi"/>
-                <w:sz w:val="20"/>
-              </w:rPr>
-              <w:t xml:space="preserve"> un comment</w:t>
+              <w:t>Inserire un comment</w:t>
             </w:r>
           </w:p>
           <w:p>
@@ -16293,31 +15241,13 @@
                 <w:sz w:val="20"/>
               </w:rPr>
             </w:pPr>
-            <w:proofErr w:type="spellStart"/>
             <w:r>
               <w:rPr>
                 <w:rFonts w:asciiTheme="minorHAnsi" w:hAnsiTheme="minorHAnsi"/>
                 <w:sz w:val="20"/>
               </w:rPr>
-              <w:t>Eliminare</w:t>
-            </w:r>
-            <w:proofErr w:type="spellEnd"/>
-            <w:r>
-              <w:rPr>
-                <w:rFonts w:asciiTheme="minorHAnsi" w:hAnsiTheme="minorHAnsi"/>
-                <w:sz w:val="20"/>
-              </w:rPr>
-              <w:t xml:space="preserve"> un </w:t>
-            </w:r>
-            <w:proofErr w:type="spellStart"/>
-            <w:r>
-              <w:rPr>
-                <w:rFonts w:asciiTheme="minorHAnsi" w:hAnsiTheme="minorHAnsi"/>
-                <w:sz w:val="20"/>
-              </w:rPr>
-              <w:t>commento</w:t>
-            </w:r>
-            <w:proofErr w:type="spellEnd"/>
+              <w:t>Eliminare un commento</w:t>
+            </w:r>
           </w:p>
           <w:p>
             <w:pPr>
@@ -16600,47 +15530,7 @@
           <w:sz w:val="20"/>
           <w:lang w:val="it-IT"/>
         </w:rPr>
-        <w:t xml:space="preserve">Il flusso di controllo globale è la sequenza di azioni nel sistema. Il sistema ha un flusso guidato di eventi; le funzionalità </w:t>
-      </w:r>
-      <w:proofErr w:type="spellStart"/>
-      <w:r>
-        <w:rPr>
-          <w:rFonts w:asciiTheme="minorHAnsi" w:hAnsiTheme="minorHAnsi"/>
-          <w:color w:val="4C483D" w:themeColor="text2"/>
-          <w:sz w:val="20"/>
-          <w:lang w:val="it-IT"/>
-        </w:rPr>
-        <w:t>richiedonoun’interazione</w:t>
-      </w:r>
-      <w:proofErr w:type="spellEnd"/>
-      <w:r>
-        <w:rPr>
-          <w:rFonts w:asciiTheme="minorHAnsi" w:hAnsiTheme="minorHAnsi"/>
-          <w:color w:val="4C483D" w:themeColor="text2"/>
-          <w:sz w:val="20"/>
-          <w:lang w:val="it-IT"/>
-        </w:rPr>
-        <w:t xml:space="preserve"> continua da parte dell’utente; per questo motivo, il controllo del flusso globale che utilizziamo è di tipo </w:t>
-      </w:r>
-      <w:proofErr w:type="spellStart"/>
-      <w:r>
-        <w:rPr>
-          <w:rFonts w:asciiTheme="minorHAnsi" w:hAnsiTheme="minorHAnsi"/>
-          <w:color w:val="4C483D" w:themeColor="text2"/>
-          <w:sz w:val="20"/>
-          <w:lang w:val="it-IT"/>
-        </w:rPr>
-        <w:t>event-driven</w:t>
-      </w:r>
-      <w:proofErr w:type="spellEnd"/>
-      <w:r>
-        <w:rPr>
-          <w:rFonts w:asciiTheme="minorHAnsi" w:hAnsiTheme="minorHAnsi"/>
-          <w:color w:val="4C483D" w:themeColor="text2"/>
-          <w:sz w:val="20"/>
-          <w:lang w:val="it-IT"/>
-        </w:rPr>
-        <w:t>.</w:t>
+        <w:t>Il flusso di controllo globale è la sequenza di azioni nel sistema. Il sistema ha un flusso guidato di eventi; le funzionalità richiedonoun’interazione continua da parte dell’utente; per questo motivo, il controllo del flusso globale che utilizziamo è di tipo event-driven.</w:t>
       </w:r>
     </w:p>
     <w:p>
@@ -16728,21 +15618,8 @@
           <w:szCs w:val="24"/>
           <w:lang w:val="it-IT" w:bidi="ar-SA"/>
         </w:rPr>
-        <w:t xml:space="preserve">.7 Condizione di </w:t>
-      </w:r>
-      <w:proofErr w:type="spellStart"/>
-      <w:r>
-        <w:rPr>
-          <w:rFonts w:asciiTheme="majorHAnsi" w:eastAsia="MS Gothic" w:hAnsiTheme="majorHAnsi" w:cs="Calibri"/>
-          <w:b/>
-          <w:bCs/>
-          <w:color w:val="4C483D" w:themeColor="text2"/>
-          <w:szCs w:val="24"/>
-          <w:lang w:val="it-IT" w:bidi="ar-SA"/>
-        </w:rPr>
-        <w:t>boundary</w:t>
-      </w:r>
-      <w:proofErr w:type="spellEnd"/>
+        <w:t>.7 Condizione di boundary</w:t>
+      </w:r>
     </w:p>
     <w:p>
       <w:pPr>
@@ -17673,7 +16550,6 @@
                 <w:lang w:val="it-IT"/>
               </w:rPr>
             </w:pPr>
-            <w:proofErr w:type="spellStart"/>
             <w:r>
               <w:rPr>
                 <w:b/>
@@ -17681,17 +16557,7 @@
                 <w:szCs w:val="22"/>
                 <w:lang w:val="it-IT"/>
               </w:rPr>
-              <w:t>Shutdown</w:t>
-            </w:r>
-            <w:proofErr w:type="spellEnd"/>
-            <w:r>
-              <w:rPr>
-                <w:b/>
-                <w:sz w:val="22"/>
-                <w:szCs w:val="22"/>
-                <w:lang w:val="it-IT"/>
-              </w:rPr>
-              <w:t xml:space="preserve"> del server</w:t>
+              <w:t>Shutdown del server</w:t>
             </w:r>
           </w:p>
         </w:tc>
@@ -18460,6 +17326,7 @@
           <w:szCs w:val="20"/>
           <w:lang w:bidi="ar-SA"/>
         </w:rPr>
+        <w:lastRenderedPageBreak/>
         <w:t>Errore critico nell’hardware. In questo caso, momentaneamente, non sono previste soluzioni.</w:t>
       </w:r>
     </w:p>
@@ -18478,7 +17345,6 @@
         <w:rPr>
           <w:lang w:val="it-IT"/>
         </w:rPr>
-        <w:lastRenderedPageBreak/>
         <w:t>S</w:t>
       </w:r>
       <w:r>
@@ -18608,7 +17474,6 @@
                 <w:szCs w:val="22"/>
               </w:rPr>
             </w:pPr>
-            <w:proofErr w:type="spellStart"/>
             <w:r>
               <w:rPr>
                 <w:rFonts w:asciiTheme="majorHAnsi" w:hAnsiTheme="majorHAnsi"/>
@@ -18620,7 +17485,6 @@
               </w:rPr>
               <w:t>Sottosistema</w:t>
             </w:r>
-            <w:proofErr w:type="spellEnd"/>
           </w:p>
         </w:tc>
         <w:tc>
@@ -18653,7 +17517,6 @@
                 <w:szCs w:val="22"/>
               </w:rPr>
             </w:pPr>
-            <w:proofErr w:type="spellStart"/>
             <w:r>
               <w:rPr>
                 <w:rFonts w:asciiTheme="majorHAnsi" w:hAnsiTheme="majorHAnsi"/>
@@ -18665,7 +17528,6 @@
               </w:rPr>
               <w:t>Autenticazione</w:t>
             </w:r>
-            <w:proofErr w:type="spellEnd"/>
           </w:p>
         </w:tc>
       </w:tr>
@@ -18714,7 +17576,6 @@
                 <w:szCs w:val="22"/>
               </w:rPr>
             </w:pPr>
-            <w:proofErr w:type="spellStart"/>
             <w:r>
               <w:rPr>
                 <w:rFonts w:asciiTheme="minorHAnsi" w:hAnsiTheme="minorHAnsi"/>
@@ -18725,7 +17586,6 @@
               </w:rPr>
               <w:t>Descrizione</w:t>
             </w:r>
-            <w:proofErr w:type="spellEnd"/>
           </w:p>
           <w:p>
             <w:pPr>
@@ -18851,7 +17711,6 @@
                 <w:szCs w:val="22"/>
               </w:rPr>
             </w:pPr>
-            <w:proofErr w:type="spellStart"/>
             <w:r>
               <w:rPr>
                 <w:rFonts w:asciiTheme="majorHAnsi" w:hAnsiTheme="majorHAnsi"/>
@@ -18861,33 +17720,8 @@
                 <w:sz w:val="22"/>
                 <w:szCs w:val="22"/>
               </w:rPr>
-              <w:t>Servizi</w:t>
-            </w:r>
-            <w:proofErr w:type="spellEnd"/>
-            <w:r>
-              <w:rPr>
-                <w:rFonts w:asciiTheme="majorHAnsi" w:hAnsiTheme="majorHAnsi"/>
-                <w:b/>
-                <w:bCs/>
-                <w:color w:val="FFFFFF"/>
-                <w:sz w:val="22"/>
-                <w:szCs w:val="22"/>
-              </w:rPr>
-              <w:t xml:space="preserve"> </w:t>
-            </w:r>
-            <w:proofErr w:type="spellStart"/>
-            <w:r>
-              <w:rPr>
-                <w:rFonts w:asciiTheme="majorHAnsi" w:hAnsiTheme="majorHAnsi"/>
-                <w:b/>
-                <w:bCs/>
-                <w:color w:val="FFFFFF"/>
-                <w:sz w:val="22"/>
-                <w:szCs w:val="22"/>
-              </w:rPr>
-              <w:t>offerti</w:t>
-            </w:r>
-            <w:proofErr w:type="spellEnd"/>
+              <w:t>Servizi offerti</w:t>
+            </w:r>
           </w:p>
         </w:tc>
         <w:tc>
@@ -18919,7 +17753,6 @@
                 <w:szCs w:val="22"/>
               </w:rPr>
             </w:pPr>
-            <w:proofErr w:type="spellStart"/>
             <w:r>
               <w:rPr>
                 <w:rFonts w:asciiTheme="majorHAnsi" w:hAnsiTheme="majorHAnsi"/>
@@ -18930,7 +17763,6 @@
               </w:rPr>
               <w:t>Descrizione</w:t>
             </w:r>
-            <w:proofErr w:type="spellEnd"/>
           </w:p>
         </w:tc>
       </w:tr>
@@ -18975,34 +17807,14 @@
                 <w:szCs w:val="22"/>
               </w:rPr>
             </w:pPr>
-            <w:proofErr w:type="spellStart"/>
-            <w:r>
-              <w:rPr>
-                <w:rFonts w:asciiTheme="minorHAnsi" w:hAnsiTheme="minorHAnsi"/>
-                <w:sz w:val="22"/>
-                <w:szCs w:val="22"/>
-              </w:rPr>
-              <w:t>Crea</w:t>
-            </w:r>
-            <w:proofErr w:type="spellEnd"/>
-            <w:r>
-              <w:rPr>
-                <w:rFonts w:asciiTheme="minorHAnsi" w:hAnsiTheme="minorHAnsi"/>
-                <w:sz w:val="22"/>
-                <w:szCs w:val="22"/>
-              </w:rPr>
-              <w:t xml:space="preserve"> </w:t>
-            </w:r>
-            <w:proofErr w:type="spellStart"/>
-            <w:r>
-              <w:rPr>
-                <w:rFonts w:asciiTheme="minorHAnsi" w:hAnsiTheme="minorHAnsi"/>
-                <w:sz w:val="22"/>
-                <w:szCs w:val="22"/>
-              </w:rPr>
-              <w:t>corso</w:t>
-            </w:r>
-            <w:proofErr w:type="spellEnd"/>
+            <w:r>
+              <w:rPr>
+                <w:rFonts w:asciiTheme="minorHAnsi" w:hAnsiTheme="minorHAnsi"/>
+                <w:sz w:val="22"/>
+                <w:szCs w:val="22"/>
+              </w:rPr>
+              <w:t>Crea corso</w:t>
+            </w:r>
           </w:p>
         </w:tc>
         <w:tc>
@@ -19113,23 +17925,13 @@
                 <w:szCs w:val="22"/>
               </w:rPr>
             </w:pPr>
-            <w:proofErr w:type="spellStart"/>
-            <w:r>
-              <w:rPr>
-                <w:rFonts w:asciiTheme="minorHAnsi" w:hAnsiTheme="minorHAnsi"/>
-                <w:sz w:val="22"/>
-                <w:szCs w:val="22"/>
-              </w:rPr>
-              <w:t>Modifica</w:t>
-            </w:r>
-            <w:proofErr w:type="spellEnd"/>
-            <w:r>
-              <w:rPr>
-                <w:rFonts w:asciiTheme="minorHAnsi" w:hAnsiTheme="minorHAnsi"/>
-                <w:sz w:val="22"/>
-                <w:szCs w:val="22"/>
-              </w:rPr>
-              <w:t xml:space="preserve"> Corso</w:t>
+            <w:r>
+              <w:rPr>
+                <w:rFonts w:asciiTheme="minorHAnsi" w:hAnsiTheme="minorHAnsi"/>
+                <w:sz w:val="22"/>
+                <w:szCs w:val="22"/>
+              </w:rPr>
+              <w:t>Modifica Corso</w:t>
             </w:r>
           </w:p>
           <w:p>
@@ -19251,23 +18053,13 @@
                 <w:szCs w:val="22"/>
               </w:rPr>
             </w:pPr>
-            <w:proofErr w:type="spellStart"/>
-            <w:r>
-              <w:rPr>
-                <w:rFonts w:asciiTheme="minorHAnsi" w:hAnsiTheme="minorHAnsi"/>
-                <w:sz w:val="22"/>
-                <w:szCs w:val="22"/>
-              </w:rPr>
-              <w:t>Verifica</w:t>
-            </w:r>
-            <w:proofErr w:type="spellEnd"/>
-            <w:r>
-              <w:rPr>
-                <w:rFonts w:asciiTheme="minorHAnsi" w:hAnsiTheme="minorHAnsi"/>
-                <w:sz w:val="22"/>
-                <w:szCs w:val="22"/>
-              </w:rPr>
-              <w:t xml:space="preserve"> Corso</w:t>
+            <w:r>
+              <w:rPr>
+                <w:rFonts w:asciiTheme="minorHAnsi" w:hAnsiTheme="minorHAnsi"/>
+                <w:sz w:val="22"/>
+                <w:szCs w:val="22"/>
+              </w:rPr>
+              <w:t>Verifica Corso</w:t>
             </w:r>
           </w:p>
           <w:p>
@@ -19388,23 +18180,13 @@
                 <w:szCs w:val="22"/>
               </w:rPr>
             </w:pPr>
-            <w:proofErr w:type="spellStart"/>
-            <w:r>
-              <w:rPr>
-                <w:rFonts w:asciiTheme="minorHAnsi" w:hAnsiTheme="minorHAnsi"/>
-                <w:sz w:val="22"/>
-                <w:szCs w:val="22"/>
-              </w:rPr>
-              <w:t>Visualizza</w:t>
-            </w:r>
-            <w:proofErr w:type="spellEnd"/>
-            <w:r>
-              <w:rPr>
-                <w:rFonts w:asciiTheme="minorHAnsi" w:hAnsiTheme="minorHAnsi"/>
-                <w:sz w:val="22"/>
-                <w:szCs w:val="22"/>
-              </w:rPr>
-              <w:t xml:space="preserve"> Corso</w:t>
+            <w:r>
+              <w:rPr>
+                <w:rFonts w:asciiTheme="minorHAnsi" w:hAnsiTheme="minorHAnsi"/>
+                <w:sz w:val="22"/>
+                <w:szCs w:val="22"/>
+              </w:rPr>
+              <w:t>Visualizza Corso</w:t>
             </w:r>
           </w:p>
           <w:p>
@@ -19749,7 +18531,6 @@
                 <w:szCs w:val="22"/>
               </w:rPr>
             </w:pPr>
-            <w:proofErr w:type="spellStart"/>
             <w:r>
               <w:rPr>
                 <w:rFonts w:asciiTheme="majorHAnsi" w:hAnsiTheme="majorHAnsi"/>
@@ -19758,31 +18539,8 @@
                 <w:sz w:val="22"/>
                 <w:szCs w:val="22"/>
               </w:rPr>
-              <w:t>Servizi</w:t>
-            </w:r>
-            <w:proofErr w:type="spellEnd"/>
-            <w:r>
-              <w:rPr>
-                <w:rFonts w:asciiTheme="majorHAnsi" w:hAnsiTheme="majorHAnsi"/>
-                <w:b/>
-                <w:color w:val="FFFFFF"/>
-                <w:sz w:val="22"/>
-                <w:szCs w:val="22"/>
-              </w:rPr>
-              <w:t xml:space="preserve"> </w:t>
-            </w:r>
-            <w:proofErr w:type="spellStart"/>
-            <w:r>
-              <w:rPr>
-                <w:rFonts w:asciiTheme="majorHAnsi" w:hAnsiTheme="majorHAnsi"/>
-                <w:b/>
-                <w:color w:val="FFFFFF"/>
-                <w:sz w:val="22"/>
-                <w:szCs w:val="22"/>
-              </w:rPr>
-              <w:t>richiesti</w:t>
-            </w:r>
-            <w:proofErr w:type="spellEnd"/>
+              <w:t>Servizi richiesti</w:t>
+            </w:r>
           </w:p>
         </w:tc>
         <w:tc>
@@ -19867,7 +18625,6 @@
                 <w:szCs w:val="22"/>
               </w:rPr>
             </w:pPr>
-            <w:proofErr w:type="spellStart"/>
             <w:r>
               <w:rPr>
                 <w:rFonts w:asciiTheme="minorHAnsi" w:hAnsiTheme="minorHAnsi"/>
@@ -19876,7 +18633,6 @@
               </w:rPr>
               <w:t>Pagamento</w:t>
             </w:r>
-            <w:proofErr w:type="spellEnd"/>
           </w:p>
           <w:p>
             <w:pPr>
@@ -20204,7 +18960,6 @@
                 <w:color w:val="FFFFFF" w:themeColor="background1"/>
               </w:rPr>
             </w:pPr>
-            <w:proofErr w:type="spellStart"/>
             <w:r>
               <w:rPr>
                 <w:rFonts w:asciiTheme="majorHAnsi" w:hAnsiTheme="majorHAnsi"/>
@@ -20214,7 +18969,6 @@
               </w:rPr>
               <w:t>Sottosistema</w:t>
             </w:r>
-            <w:proofErr w:type="spellEnd"/>
           </w:p>
         </w:tc>
         <w:tc>
@@ -20245,7 +18999,6 @@
                 <w:color w:val="FFFFFF" w:themeColor="background1"/>
               </w:rPr>
             </w:pPr>
-            <w:proofErr w:type="spellStart"/>
             <w:r>
               <w:rPr>
                 <w:rFonts w:asciiTheme="majorHAnsi" w:hAnsiTheme="majorHAnsi"/>
@@ -20255,7 +19008,6 @@
               </w:rPr>
               <w:t>Autenticazione</w:t>
             </w:r>
-            <w:proofErr w:type="spellEnd"/>
           </w:p>
         </w:tc>
       </w:tr>
@@ -20306,7 +19058,6 @@
                 <w:szCs w:val="22"/>
               </w:rPr>
             </w:pPr>
-            <w:proofErr w:type="spellStart"/>
             <w:r>
               <w:rPr>
                 <w:rFonts w:asciiTheme="minorHAnsi" w:hAnsiTheme="minorHAnsi"/>
@@ -20318,7 +19069,6 @@
               </w:rPr>
               <w:t>Descrizione</w:t>
             </w:r>
-            <w:proofErr w:type="spellEnd"/>
           </w:p>
           <w:p>
             <w:pPr>
@@ -20448,7 +19198,6 @@
                 <w:color w:val="FFFFFF" w:themeColor="background1"/>
               </w:rPr>
             </w:pPr>
-            <w:proofErr w:type="spellStart"/>
             <w:r>
               <w:rPr>
                 <w:rFonts w:asciiTheme="majorHAnsi" w:hAnsiTheme="majorHAnsi"/>
@@ -20456,29 +19205,8 @@
                 <w:bCs/>
                 <w:color w:val="FFFFFF" w:themeColor="background1"/>
               </w:rPr>
-              <w:t>Servizi</w:t>
-            </w:r>
-            <w:proofErr w:type="spellEnd"/>
-            <w:r>
-              <w:rPr>
-                <w:rFonts w:asciiTheme="majorHAnsi" w:hAnsiTheme="majorHAnsi"/>
-                <w:b/>
-                <w:bCs/>
-                <w:color w:val="FFFFFF" w:themeColor="background1"/>
-              </w:rPr>
-              <w:t xml:space="preserve"> </w:t>
-            </w:r>
-            <w:proofErr w:type="spellStart"/>
-            <w:r>
-              <w:rPr>
-                <w:rFonts w:asciiTheme="majorHAnsi" w:hAnsiTheme="majorHAnsi"/>
-                <w:b/>
-                <w:bCs/>
-                <w:color w:val="FFFFFF" w:themeColor="background1"/>
-              </w:rPr>
-              <w:t>offerti</w:t>
-            </w:r>
-            <w:proofErr w:type="spellEnd"/>
+              <w:t>Servizi offerti</w:t>
+            </w:r>
           </w:p>
         </w:tc>
         <w:tc>
@@ -20508,7 +19236,6 @@
                 <w:color w:val="FFFFFF" w:themeColor="background1"/>
               </w:rPr>
             </w:pPr>
-            <w:proofErr w:type="spellStart"/>
             <w:r>
               <w:rPr>
                 <w:rFonts w:asciiTheme="majorHAnsi" w:hAnsiTheme="majorHAnsi"/>
@@ -20517,7 +19244,6 @@
               </w:rPr>
               <w:t>Descrizione</w:t>
             </w:r>
-            <w:proofErr w:type="spellEnd"/>
           </w:p>
         </w:tc>
       </w:tr>
@@ -20963,34 +19689,14 @@
                 <w:color w:val="FFFFFF" w:themeColor="background1"/>
               </w:rPr>
             </w:pPr>
-            <w:proofErr w:type="spellStart"/>
             <w:r>
               <w:rPr>
                 <w:rFonts w:asciiTheme="majorHAnsi" w:hAnsiTheme="majorHAnsi"/>
                 <w:b/>
                 <w:color w:val="FFFFFF" w:themeColor="background1"/>
               </w:rPr>
-              <w:t>Servizi</w:t>
-            </w:r>
-            <w:proofErr w:type="spellEnd"/>
-            <w:r>
-              <w:rPr>
-                <w:rFonts w:asciiTheme="majorHAnsi" w:hAnsiTheme="majorHAnsi"/>
-                <w:b/>
-                <w:color w:val="FFFFFF" w:themeColor="background1"/>
-              </w:rPr>
-              <w:t xml:space="preserve"> </w:t>
-            </w:r>
-            <w:proofErr w:type="spellStart"/>
-            <w:r>
-              <w:rPr>
-                <w:rFonts w:asciiTheme="majorHAnsi" w:hAnsiTheme="majorHAnsi"/>
-                <w:b/>
-                <w:color w:val="FFFFFF" w:themeColor="background1"/>
-              </w:rPr>
-              <w:t>richiesti</w:t>
-            </w:r>
-            <w:proofErr w:type="spellEnd"/>
+              <w:t>Servizi richiesti</w:t>
+            </w:r>
           </w:p>
         </w:tc>
         <w:tc>
@@ -21186,7 +19892,6 @@
                 <w:color w:val="FFFFFF"/>
               </w:rPr>
             </w:pPr>
-            <w:proofErr w:type="spellStart"/>
             <w:r>
               <w:rPr>
                 <w:rFonts w:asciiTheme="majorHAnsi" w:hAnsiTheme="majorHAnsi"/>
@@ -21196,7 +19901,6 @@
               </w:rPr>
               <w:t>Sottosistema</w:t>
             </w:r>
-            <w:proofErr w:type="spellEnd"/>
           </w:p>
         </w:tc>
         <w:tc>
@@ -21227,7 +19931,6 @@
                 <w:color w:val="FFFFFF"/>
               </w:rPr>
             </w:pPr>
-            <w:proofErr w:type="spellStart"/>
             <w:r>
               <w:rPr>
                 <w:rFonts w:asciiTheme="majorHAnsi" w:hAnsiTheme="majorHAnsi"/>
@@ -21237,7 +19940,6 @@
               </w:rPr>
               <w:t>Autenticazione</w:t>
             </w:r>
-            <w:proofErr w:type="spellEnd"/>
           </w:p>
         </w:tc>
       </w:tr>
@@ -21286,7 +19988,6 @@
                 <w:szCs w:val="22"/>
               </w:rPr>
             </w:pPr>
-            <w:proofErr w:type="spellStart"/>
             <w:r>
               <w:rPr>
                 <w:rFonts w:asciiTheme="minorHAnsi" w:hAnsiTheme="minorHAnsi"/>
@@ -21297,7 +19998,6 @@
               </w:rPr>
               <w:t>Descrizione</w:t>
             </w:r>
-            <w:proofErr w:type="spellEnd"/>
           </w:p>
           <w:p>
             <w:pPr>
@@ -21421,7 +20121,6 @@
                 <w:color w:val="FFFFFF"/>
               </w:rPr>
             </w:pPr>
-            <w:proofErr w:type="spellStart"/>
             <w:r>
               <w:rPr>
                 <w:rFonts w:asciiTheme="majorHAnsi" w:hAnsiTheme="majorHAnsi"/>
@@ -21429,29 +20128,8 @@
                 <w:bCs/>
                 <w:color w:val="FFFFFF"/>
               </w:rPr>
-              <w:t>Servizi</w:t>
-            </w:r>
-            <w:proofErr w:type="spellEnd"/>
-            <w:r>
-              <w:rPr>
-                <w:rFonts w:asciiTheme="majorHAnsi" w:hAnsiTheme="majorHAnsi"/>
-                <w:b/>
-                <w:bCs/>
-                <w:color w:val="FFFFFF"/>
-              </w:rPr>
-              <w:t xml:space="preserve"> </w:t>
-            </w:r>
-            <w:proofErr w:type="spellStart"/>
-            <w:r>
-              <w:rPr>
-                <w:rFonts w:asciiTheme="majorHAnsi" w:hAnsiTheme="majorHAnsi"/>
-                <w:b/>
-                <w:bCs/>
-                <w:color w:val="FFFFFF"/>
-              </w:rPr>
-              <w:t>offerti</w:t>
-            </w:r>
-            <w:proofErr w:type="spellEnd"/>
+              <w:t>Servizi offerti</w:t>
+            </w:r>
           </w:p>
         </w:tc>
         <w:tc>
@@ -21481,7 +20159,6 @@
                 <w:color w:val="FFFFFF"/>
               </w:rPr>
             </w:pPr>
-            <w:proofErr w:type="spellStart"/>
             <w:r>
               <w:rPr>
                 <w:rFonts w:asciiTheme="majorHAnsi" w:hAnsiTheme="majorHAnsi"/>
@@ -21490,7 +20167,6 @@
               </w:rPr>
               <w:t>Descrizione</w:t>
             </w:r>
-            <w:proofErr w:type="spellEnd"/>
           </w:p>
         </w:tc>
       </w:tr>
@@ -21800,34 +20476,14 @@
                 <w:color w:val="FFFFFF"/>
               </w:rPr>
             </w:pPr>
-            <w:proofErr w:type="spellStart"/>
             <w:r>
               <w:rPr>
                 <w:rFonts w:asciiTheme="majorHAnsi" w:hAnsiTheme="majorHAnsi"/>
                 <w:b/>
                 <w:color w:val="FFFFFF"/>
               </w:rPr>
-              <w:t>Servizi</w:t>
-            </w:r>
-            <w:proofErr w:type="spellEnd"/>
-            <w:r>
-              <w:rPr>
-                <w:rFonts w:asciiTheme="majorHAnsi" w:hAnsiTheme="majorHAnsi"/>
-                <w:b/>
-                <w:color w:val="FFFFFF"/>
-              </w:rPr>
-              <w:t xml:space="preserve"> </w:t>
-            </w:r>
-            <w:proofErr w:type="spellStart"/>
-            <w:r>
-              <w:rPr>
-                <w:rFonts w:asciiTheme="majorHAnsi" w:hAnsiTheme="majorHAnsi"/>
-                <w:b/>
-                <w:color w:val="FFFFFF"/>
-              </w:rPr>
-              <w:t>richiesti</w:t>
-            </w:r>
-            <w:proofErr w:type="spellEnd"/>
+              <w:t>Servizi richiesti</w:t>
+            </w:r>
           </w:p>
         </w:tc>
         <w:tc>
@@ -22054,7 +20710,6 @@
                 <w:color w:val="FFFFFF" w:themeColor="background1"/>
               </w:rPr>
             </w:pPr>
-            <w:proofErr w:type="spellStart"/>
             <w:r>
               <w:rPr>
                 <w:rFonts w:asciiTheme="majorHAnsi" w:hAnsiTheme="majorHAnsi"/>
@@ -22064,7 +20719,6 @@
               </w:rPr>
               <w:t>Sottosistema</w:t>
             </w:r>
-            <w:proofErr w:type="spellEnd"/>
           </w:p>
         </w:tc>
         <w:tc>
@@ -22095,7 +20749,6 @@
                 <w:color w:val="FFFFFF" w:themeColor="background1"/>
               </w:rPr>
             </w:pPr>
-            <w:proofErr w:type="spellStart"/>
             <w:r>
               <w:rPr>
                 <w:rFonts w:asciiTheme="majorHAnsi" w:hAnsiTheme="majorHAnsi"/>
@@ -22105,7 +20758,6 @@
               </w:rPr>
               <w:t>Autenticazione</w:t>
             </w:r>
-            <w:proofErr w:type="spellEnd"/>
           </w:p>
         </w:tc>
       </w:tr>
@@ -22154,7 +20806,6 @@
                 <w:szCs w:val="22"/>
               </w:rPr>
             </w:pPr>
-            <w:proofErr w:type="spellStart"/>
             <w:r>
               <w:rPr>
                 <w:rFonts w:asciiTheme="minorHAnsi" w:hAnsiTheme="minorHAnsi"/>
@@ -22165,7 +20816,6 @@
               </w:rPr>
               <w:t>Descrizione</w:t>
             </w:r>
-            <w:proofErr w:type="spellEnd"/>
           </w:p>
           <w:p>
             <w:pPr>
@@ -22289,7 +20939,6 @@
                 <w:color w:val="FFFFFF"/>
               </w:rPr>
             </w:pPr>
-            <w:proofErr w:type="spellStart"/>
             <w:r>
               <w:rPr>
                 <w:rFonts w:asciiTheme="majorHAnsi" w:hAnsiTheme="majorHAnsi"/>
@@ -22297,29 +20946,8 @@
                 <w:bCs/>
                 <w:color w:val="FFFFFF"/>
               </w:rPr>
-              <w:t>Servizi</w:t>
-            </w:r>
-            <w:proofErr w:type="spellEnd"/>
-            <w:r>
-              <w:rPr>
-                <w:rFonts w:asciiTheme="majorHAnsi" w:hAnsiTheme="majorHAnsi"/>
-                <w:b/>
-                <w:bCs/>
-                <w:color w:val="FFFFFF"/>
-              </w:rPr>
-              <w:t xml:space="preserve"> </w:t>
-            </w:r>
-            <w:proofErr w:type="spellStart"/>
-            <w:r>
-              <w:rPr>
-                <w:rFonts w:asciiTheme="majorHAnsi" w:hAnsiTheme="majorHAnsi"/>
-                <w:b/>
-                <w:bCs/>
-                <w:color w:val="FFFFFF"/>
-              </w:rPr>
-              <w:t>offerti</w:t>
-            </w:r>
-            <w:proofErr w:type="spellEnd"/>
+              <w:t>Servizi offerti</w:t>
+            </w:r>
           </w:p>
         </w:tc>
         <w:tc>
@@ -22349,7 +20977,6 @@
                 <w:color w:val="FFFFFF"/>
               </w:rPr>
             </w:pPr>
-            <w:proofErr w:type="spellStart"/>
             <w:r>
               <w:rPr>
                 <w:rFonts w:asciiTheme="majorHAnsi" w:hAnsiTheme="majorHAnsi"/>
@@ -22358,7 +20985,6 @@
               </w:rPr>
               <w:t>Descrizione</w:t>
             </w:r>
-            <w:proofErr w:type="spellEnd"/>
           </w:p>
         </w:tc>
       </w:tr>
@@ -22405,7 +21031,6 @@
                 <w:lang w:val="it-IT"/>
               </w:rPr>
             </w:pPr>
-            <w:proofErr w:type="spellStart"/>
             <w:r>
               <w:rPr>
                 <w:rFonts w:asciiTheme="minorHAnsi" w:hAnsiTheme="minorHAnsi"/>
@@ -22415,7 +21040,6 @@
               </w:rPr>
               <w:t>InviaPagamento</w:t>
             </w:r>
-            <w:proofErr w:type="spellEnd"/>
           </w:p>
           <w:p>
             <w:pPr>
@@ -22522,34 +21146,14 @@
                 <w:color w:val="FFFFFF"/>
               </w:rPr>
             </w:pPr>
-            <w:proofErr w:type="spellStart"/>
             <w:r>
               <w:rPr>
                 <w:rFonts w:asciiTheme="majorHAnsi" w:hAnsiTheme="majorHAnsi"/>
                 <w:b/>
                 <w:color w:val="FFFFFF"/>
               </w:rPr>
-              <w:t>Servizi</w:t>
-            </w:r>
-            <w:proofErr w:type="spellEnd"/>
-            <w:r>
-              <w:rPr>
-                <w:rFonts w:asciiTheme="majorHAnsi" w:hAnsiTheme="majorHAnsi"/>
-                <w:b/>
-                <w:color w:val="FFFFFF"/>
-              </w:rPr>
-              <w:t xml:space="preserve"> </w:t>
-            </w:r>
-            <w:proofErr w:type="spellStart"/>
-            <w:r>
-              <w:rPr>
-                <w:rFonts w:asciiTheme="majorHAnsi" w:hAnsiTheme="majorHAnsi"/>
-                <w:b/>
-                <w:color w:val="FFFFFF"/>
-              </w:rPr>
-              <w:t>richiesti</w:t>
-            </w:r>
-            <w:proofErr w:type="spellEnd"/>
+              <w:t>Servizi richiesti</w:t>
+            </w:r>
           </w:p>
         </w:tc>
         <w:tc>
@@ -22817,7 +21421,6 @@
                 <w:color w:val="FFFFFF"/>
               </w:rPr>
             </w:pPr>
-            <w:proofErr w:type="spellStart"/>
             <w:r>
               <w:rPr>
                 <w:rFonts w:asciiTheme="majorHAnsi" w:hAnsiTheme="majorHAnsi"/>
@@ -22827,7 +21430,6 @@
               </w:rPr>
               <w:t>Sottosistema</w:t>
             </w:r>
-            <w:proofErr w:type="spellEnd"/>
           </w:p>
         </w:tc>
         <w:tc>
@@ -22858,7 +21460,6 @@
                 <w:color w:val="FFFFFF"/>
               </w:rPr>
             </w:pPr>
-            <w:proofErr w:type="spellStart"/>
             <w:r>
               <w:rPr>
                 <w:rFonts w:asciiTheme="majorHAnsi" w:hAnsiTheme="majorHAnsi"/>
@@ -22868,7 +21469,6 @@
               </w:rPr>
               <w:t>Autenticazione</w:t>
             </w:r>
-            <w:proofErr w:type="spellEnd"/>
           </w:p>
         </w:tc>
       </w:tr>
@@ -22917,7 +21517,6 @@
                 <w:szCs w:val="22"/>
               </w:rPr>
             </w:pPr>
-            <w:proofErr w:type="spellStart"/>
             <w:r>
               <w:rPr>
                 <w:rFonts w:asciiTheme="minorHAnsi" w:hAnsiTheme="minorHAnsi"/>
@@ -22928,7 +21527,6 @@
               </w:rPr>
               <w:t>Descrizione</w:t>
             </w:r>
-            <w:proofErr w:type="spellEnd"/>
           </w:p>
           <w:p>
             <w:pPr>
@@ -23062,7 +21660,6 @@
                 <w:color w:val="FFFFFF"/>
               </w:rPr>
             </w:pPr>
-            <w:proofErr w:type="spellStart"/>
             <w:r>
               <w:rPr>
                 <w:rFonts w:asciiTheme="majorHAnsi" w:hAnsiTheme="majorHAnsi"/>
@@ -23070,29 +21667,8 @@
                 <w:bCs/>
                 <w:color w:val="FFFFFF"/>
               </w:rPr>
-              <w:t>Servizi</w:t>
-            </w:r>
-            <w:proofErr w:type="spellEnd"/>
-            <w:r>
-              <w:rPr>
-                <w:rFonts w:asciiTheme="majorHAnsi" w:hAnsiTheme="majorHAnsi"/>
-                <w:b/>
-                <w:bCs/>
-                <w:color w:val="FFFFFF"/>
-              </w:rPr>
-              <w:t xml:space="preserve"> </w:t>
-            </w:r>
-            <w:proofErr w:type="spellStart"/>
-            <w:r>
-              <w:rPr>
-                <w:rFonts w:asciiTheme="majorHAnsi" w:hAnsiTheme="majorHAnsi"/>
-                <w:b/>
-                <w:bCs/>
-                <w:color w:val="FFFFFF"/>
-              </w:rPr>
-              <w:t>offerti</w:t>
-            </w:r>
-            <w:proofErr w:type="spellEnd"/>
+              <w:t>Servizi offerti</w:t>
+            </w:r>
           </w:p>
         </w:tc>
         <w:tc>
@@ -23122,7 +21698,6 @@
                 <w:color w:val="FFFFFF"/>
               </w:rPr>
             </w:pPr>
-            <w:proofErr w:type="spellStart"/>
             <w:r>
               <w:rPr>
                 <w:rFonts w:asciiTheme="majorHAnsi" w:hAnsiTheme="majorHAnsi"/>
@@ -23131,7 +21706,6 @@
               </w:rPr>
               <w:t>Descrizione</w:t>
             </w:r>
-            <w:proofErr w:type="spellEnd"/>
           </w:p>
         </w:tc>
       </w:tr>
@@ -23178,7 +21752,6 @@
                 <w:lang w:val="it-IT"/>
               </w:rPr>
             </w:pPr>
-            <w:proofErr w:type="spellStart"/>
             <w:r>
               <w:rPr>
                 <w:rFonts w:asciiTheme="minorHAnsi" w:hAnsiTheme="minorHAnsi"/>
@@ -23188,7 +21761,6 @@
               </w:rPr>
               <w:t>MailConfermaAccount</w:t>
             </w:r>
-            <w:proofErr w:type="spellEnd"/>
           </w:p>
           <w:p>
             <w:pPr>
@@ -23310,7 +21882,6 @@
                 <w:lang w:val="it-IT"/>
               </w:rPr>
             </w:pPr>
-            <w:proofErr w:type="spellStart"/>
             <w:r>
               <w:rPr>
                 <w:rFonts w:asciiTheme="minorHAnsi" w:hAnsiTheme="minorHAnsi"/>
@@ -23320,7 +21891,6 @@
               </w:rPr>
               <w:t>MailVerificaCorso</w:t>
             </w:r>
-            <w:proofErr w:type="spellEnd"/>
           </w:p>
         </w:tc>
         <w:tc>
@@ -23442,7 +22012,6 @@
                 <w:lang w:val="it-IT"/>
               </w:rPr>
             </w:pPr>
-            <w:proofErr w:type="spellStart"/>
             <w:r>
               <w:rPr>
                 <w:rFonts w:asciiTheme="minorHAnsi" w:hAnsiTheme="minorHAnsi"/>
@@ -23452,7 +22021,6 @@
               </w:rPr>
               <w:t>MailRecuperoPassword</w:t>
             </w:r>
-            <w:proofErr w:type="spellEnd"/>
           </w:p>
         </w:tc>
         <w:tc>
@@ -23568,34 +22136,14 @@
                 <w:color w:val="FFFFFF"/>
               </w:rPr>
             </w:pPr>
-            <w:proofErr w:type="spellStart"/>
             <w:r>
               <w:rPr>
                 <w:rFonts w:asciiTheme="majorHAnsi" w:hAnsiTheme="majorHAnsi"/>
                 <w:b/>
                 <w:color w:val="FFFFFF"/>
               </w:rPr>
-              <w:t>Servizi</w:t>
-            </w:r>
-            <w:proofErr w:type="spellEnd"/>
-            <w:r>
-              <w:rPr>
-                <w:rFonts w:asciiTheme="majorHAnsi" w:hAnsiTheme="majorHAnsi"/>
-                <w:b/>
-                <w:color w:val="FFFFFF"/>
-              </w:rPr>
-              <w:t xml:space="preserve"> </w:t>
-            </w:r>
-            <w:proofErr w:type="spellStart"/>
-            <w:r>
-              <w:rPr>
-                <w:rFonts w:asciiTheme="majorHAnsi" w:hAnsiTheme="majorHAnsi"/>
-                <w:b/>
-                <w:color w:val="FFFFFF"/>
-              </w:rPr>
-              <w:t>richiesti</w:t>
-            </w:r>
-            <w:proofErr w:type="spellEnd"/>
+              <w:t>Servizi richiesti</w:t>
+            </w:r>
           </w:p>
         </w:tc>
         <w:tc>
@@ -23960,7 +22508,6 @@
                 <w:color w:val="FFFFFF"/>
               </w:rPr>
             </w:pPr>
-            <w:proofErr w:type="spellStart"/>
             <w:r>
               <w:rPr>
                 <w:rFonts w:asciiTheme="majorHAnsi" w:hAnsiTheme="majorHAnsi"/>
@@ -23970,7 +22517,6 @@
               </w:rPr>
               <w:t>Sottosistema</w:t>
             </w:r>
-            <w:proofErr w:type="spellEnd"/>
           </w:p>
         </w:tc>
         <w:tc>
@@ -24001,7 +22547,6 @@
                 <w:color w:val="FFFFFF"/>
               </w:rPr>
             </w:pPr>
-            <w:proofErr w:type="spellStart"/>
             <w:r>
               <w:rPr>
                 <w:rFonts w:asciiTheme="majorHAnsi" w:hAnsiTheme="majorHAnsi"/>
@@ -24011,7 +22556,6 @@
               </w:rPr>
               <w:t>Autenticazione</w:t>
             </w:r>
-            <w:proofErr w:type="spellEnd"/>
           </w:p>
         </w:tc>
       </w:tr>
@@ -24060,7 +22604,6 @@
                 <w:szCs w:val="22"/>
               </w:rPr>
             </w:pPr>
-            <w:proofErr w:type="spellStart"/>
             <w:r>
               <w:rPr>
                 <w:rFonts w:asciiTheme="minorHAnsi" w:hAnsiTheme="minorHAnsi"/>
@@ -24071,7 +22614,6 @@
               </w:rPr>
               <w:t>Descrizione</w:t>
             </w:r>
-            <w:proofErr w:type="spellEnd"/>
           </w:p>
           <w:p>
             <w:pPr>
@@ -24195,7 +22737,6 @@
                 <w:color w:val="FFFFFF"/>
               </w:rPr>
             </w:pPr>
-            <w:proofErr w:type="spellStart"/>
             <w:r>
               <w:rPr>
                 <w:rFonts w:asciiTheme="majorHAnsi" w:hAnsiTheme="majorHAnsi"/>
@@ -24203,29 +22744,8 @@
                 <w:bCs/>
                 <w:color w:val="FFFFFF"/>
               </w:rPr>
-              <w:t>Servizi</w:t>
-            </w:r>
-            <w:proofErr w:type="spellEnd"/>
-            <w:r>
-              <w:rPr>
-                <w:rFonts w:asciiTheme="majorHAnsi" w:hAnsiTheme="majorHAnsi"/>
-                <w:b/>
-                <w:bCs/>
-                <w:color w:val="FFFFFF"/>
-              </w:rPr>
-              <w:t xml:space="preserve"> </w:t>
-            </w:r>
-            <w:proofErr w:type="spellStart"/>
-            <w:r>
-              <w:rPr>
-                <w:rFonts w:asciiTheme="majorHAnsi" w:hAnsiTheme="majorHAnsi"/>
-                <w:b/>
-                <w:bCs/>
-                <w:color w:val="FFFFFF"/>
-              </w:rPr>
-              <w:t>offerti</w:t>
-            </w:r>
-            <w:proofErr w:type="spellEnd"/>
+              <w:t>Servizi offerti</w:t>
+            </w:r>
           </w:p>
         </w:tc>
         <w:tc>
@@ -24255,7 +22775,6 @@
                 <w:color w:val="FFFFFF"/>
               </w:rPr>
             </w:pPr>
-            <w:proofErr w:type="spellStart"/>
             <w:r>
               <w:rPr>
                 <w:rFonts w:asciiTheme="majorHAnsi" w:hAnsiTheme="majorHAnsi"/>
@@ -24264,7 +22783,6 @@
               </w:rPr>
               <w:t>Descrizione</w:t>
             </w:r>
-            <w:proofErr w:type="spellEnd"/>
           </w:p>
         </w:tc>
       </w:tr>
@@ -24542,23 +23060,13 @@
                 <w:szCs w:val="22"/>
               </w:rPr>
             </w:pPr>
-            <w:proofErr w:type="spellStart"/>
-            <w:r>
-              <w:rPr>
-                <w:rFonts w:asciiTheme="minorHAnsi" w:hAnsiTheme="minorHAnsi"/>
-                <w:sz w:val="22"/>
-                <w:szCs w:val="22"/>
-              </w:rPr>
-              <w:t>Modifica</w:t>
-            </w:r>
-            <w:proofErr w:type="spellEnd"/>
-            <w:r>
-              <w:rPr>
-                <w:rFonts w:asciiTheme="minorHAnsi" w:hAnsiTheme="minorHAnsi"/>
-                <w:sz w:val="22"/>
-                <w:szCs w:val="22"/>
-              </w:rPr>
-              <w:t xml:space="preserve"> email</w:t>
+            <w:r>
+              <w:rPr>
+                <w:rFonts w:asciiTheme="minorHAnsi" w:hAnsiTheme="minorHAnsi"/>
+                <w:sz w:val="22"/>
+                <w:szCs w:val="22"/>
+              </w:rPr>
+              <w:t>Modifica email</w:t>
             </w:r>
           </w:p>
           <w:p>
@@ -25067,34 +23575,14 @@
                 <w:szCs w:val="22"/>
               </w:rPr>
             </w:pPr>
-            <w:proofErr w:type="spellStart"/>
-            <w:r>
-              <w:rPr>
-                <w:rFonts w:asciiTheme="minorHAnsi" w:hAnsiTheme="minorHAnsi"/>
-                <w:sz w:val="22"/>
-                <w:szCs w:val="22"/>
-              </w:rPr>
-              <w:t>Registrazione</w:t>
-            </w:r>
-            <w:proofErr w:type="spellEnd"/>
-            <w:r>
-              <w:rPr>
-                <w:rFonts w:asciiTheme="minorHAnsi" w:hAnsiTheme="minorHAnsi"/>
-                <w:sz w:val="22"/>
-                <w:szCs w:val="22"/>
-              </w:rPr>
-              <w:t xml:space="preserve"> </w:t>
-            </w:r>
-            <w:proofErr w:type="spellStart"/>
-            <w:r>
-              <w:rPr>
-                <w:rFonts w:asciiTheme="minorHAnsi" w:hAnsiTheme="minorHAnsi"/>
-                <w:sz w:val="22"/>
-                <w:szCs w:val="22"/>
-              </w:rPr>
-              <w:t>Utente</w:t>
-            </w:r>
-            <w:proofErr w:type="spellEnd"/>
+            <w:r>
+              <w:rPr>
+                <w:rFonts w:asciiTheme="minorHAnsi" w:hAnsiTheme="minorHAnsi"/>
+                <w:sz w:val="22"/>
+                <w:szCs w:val="22"/>
+              </w:rPr>
+              <w:t>Registrazione Utente</w:t>
+            </w:r>
           </w:p>
           <w:p>
             <w:pPr>
@@ -25198,34 +23686,14 @@
                 <w:color w:val="FFFFFF"/>
               </w:rPr>
             </w:pPr>
-            <w:proofErr w:type="spellStart"/>
             <w:r>
               <w:rPr>
                 <w:rFonts w:asciiTheme="majorHAnsi" w:hAnsiTheme="majorHAnsi"/>
                 <w:b/>
                 <w:color w:val="FFFFFF"/>
               </w:rPr>
-              <w:t>Servizi</w:t>
-            </w:r>
-            <w:proofErr w:type="spellEnd"/>
-            <w:r>
-              <w:rPr>
-                <w:rFonts w:asciiTheme="majorHAnsi" w:hAnsiTheme="majorHAnsi"/>
-                <w:b/>
-                <w:color w:val="FFFFFF"/>
-              </w:rPr>
-              <w:t xml:space="preserve"> </w:t>
-            </w:r>
-            <w:proofErr w:type="spellStart"/>
-            <w:r>
-              <w:rPr>
-                <w:rFonts w:asciiTheme="majorHAnsi" w:hAnsiTheme="majorHAnsi"/>
-                <w:b/>
-                <w:color w:val="FFFFFF"/>
-              </w:rPr>
-              <w:t>richiesti</w:t>
-            </w:r>
-            <w:proofErr w:type="spellEnd"/>
+              <w:t>Servizi richiesti</w:t>
+            </w:r>
           </w:p>
         </w:tc>
         <w:tc>
@@ -25591,9 +24059,155 @@
           <w:szCs w:val="22"/>
           <w:lang w:val="it-IT" w:eastAsia="en-US"/>
         </w:rPr>
-        <w:t xml:space="preserve">Deployment </w:t>
-      </w:r>
-      <w:proofErr w:type="spellStart"/>
+        <w:t>Deployment Diagram</w:t>
+      </w:r>
+      <w:r>
+        <w:rPr>
+          <w:rStyle w:val="Carpredefinitoparagrafo1"/>
+          <w:rFonts w:asciiTheme="minorHAnsi" w:eastAsia="Calibri" w:hAnsiTheme="minorHAnsi"/>
+          <w:b/>
+          <w:bCs/>
+          <w:color w:val="4C483D" w:themeColor="text2"/>
+          <w:sz w:val="22"/>
+          <w:szCs w:val="22"/>
+          <w:lang w:val="it-IT" w:eastAsia="en-US"/>
+        </w:rPr>
+        <w:t xml:space="preserve">: </w:t>
+      </w:r>
+      <w:r>
+        <w:rPr>
+          <w:rStyle w:val="Carpredefinitoparagrafo1"/>
+          <w:rFonts w:asciiTheme="minorHAnsi" w:eastAsia="Calibri" w:hAnsiTheme="minorHAnsi"/>
+          <w:color w:val="4C483D" w:themeColor="text2"/>
+          <w:sz w:val="22"/>
+          <w:szCs w:val="22"/>
+          <w:lang w:val="it-IT" w:eastAsia="en-US"/>
+        </w:rPr>
+        <w:t>Schema che descrive la struttura dinamica del sistema</w:t>
+      </w:r>
+    </w:p>
+    <w:p>
+      <w:pPr>
+        <w:pStyle w:val="Standard"/>
+        <w:jc w:val="both"/>
+        <w:rPr>
+          <w:rFonts w:asciiTheme="minorHAnsi" w:eastAsia="Times New Roman" w:hAnsiTheme="minorHAnsi"/>
+          <w:color w:val="4C483D" w:themeColor="text2"/>
+          <w:sz w:val="22"/>
+          <w:szCs w:val="22"/>
+          <w:lang w:val="it-IT"/>
+        </w:rPr>
+      </w:pPr>
+    </w:p>
+    <w:p>
+      <w:pPr>
+        <w:pStyle w:val="Standard"/>
+        <w:jc w:val="both"/>
+        <w:rPr>
+          <w:rFonts w:asciiTheme="minorHAnsi" w:hAnsiTheme="minorHAnsi"/>
+          <w:color w:val="4C483D" w:themeColor="text2"/>
+          <w:sz w:val="22"/>
+          <w:szCs w:val="22"/>
+          <w:lang w:val="it-IT"/>
+        </w:rPr>
+      </w:pPr>
+      <w:r>
+        <w:rPr>
+          <w:rStyle w:val="Carpredefinitoparagrafo1"/>
+          <w:rFonts w:asciiTheme="minorHAnsi" w:hAnsiTheme="minorHAnsi"/>
+          <w:b/>
+          <w:color w:val="4C483D" w:themeColor="text2"/>
+          <w:sz w:val="22"/>
+          <w:szCs w:val="22"/>
+          <w:lang w:val="it-IT"/>
+        </w:rPr>
+        <w:t>DBMS</w:t>
+      </w:r>
+      <w:r>
+        <w:rPr>
+          <w:rStyle w:val="Carpredefinitoparagrafo1"/>
+          <w:rFonts w:asciiTheme="minorHAnsi" w:hAnsiTheme="minorHAnsi"/>
+          <w:color w:val="4C483D" w:themeColor="text2"/>
+          <w:sz w:val="22"/>
+          <w:szCs w:val="22"/>
+          <w:lang w:val="it-IT"/>
+        </w:rPr>
+        <w:t>: programma informatico (o, più frequentemente, un insieme di programmi) progettato per gestire un database, ovvero un insieme di numerosi dati strutturati. Le operazioni, normalmente, sono richieste da un gran numero di utenti.</w:t>
+      </w:r>
+    </w:p>
+    <w:p>
+      <w:pPr>
+        <w:pStyle w:val="Standard"/>
+        <w:jc w:val="both"/>
+        <w:rPr>
+          <w:rFonts w:asciiTheme="minorHAnsi" w:hAnsiTheme="minorHAnsi"/>
+          <w:color w:val="4C483D" w:themeColor="text2"/>
+          <w:sz w:val="22"/>
+          <w:szCs w:val="22"/>
+          <w:lang w:val="it-IT"/>
+        </w:rPr>
+      </w:pPr>
+    </w:p>
+    <w:p>
+      <w:pPr>
+        <w:pStyle w:val="Standard"/>
+        <w:jc w:val="both"/>
+        <w:rPr>
+          <w:rFonts w:asciiTheme="minorHAnsi" w:hAnsiTheme="minorHAnsi"/>
+          <w:color w:val="4C483D" w:themeColor="text2"/>
+          <w:sz w:val="22"/>
+          <w:szCs w:val="22"/>
+          <w:lang w:val="it-IT"/>
+        </w:rPr>
+      </w:pPr>
+      <w:r>
+        <w:rPr>
+          <w:rStyle w:val="Carpredefinitoparagrafo1"/>
+          <w:rFonts w:asciiTheme="minorHAnsi" w:hAnsiTheme="minorHAnsi"/>
+          <w:b/>
+          <w:color w:val="4C483D" w:themeColor="text2"/>
+          <w:sz w:val="22"/>
+          <w:szCs w:val="22"/>
+          <w:lang w:val="it-IT"/>
+        </w:rPr>
+        <w:t>Login:</w:t>
+      </w:r>
+      <w:r>
+        <w:rPr>
+          <w:rStyle w:val="Carpredefinitoparagrafo1"/>
+          <w:rFonts w:asciiTheme="minorHAnsi" w:hAnsiTheme="minorHAnsi"/>
+          <w:color w:val="4C483D" w:themeColor="text2"/>
+          <w:sz w:val="22"/>
+          <w:szCs w:val="22"/>
+          <w:lang w:val="it-IT"/>
+        </w:rPr>
+        <w:t xml:space="preserve"> Procedura attraverso la quale ci si collega con un qualsiasi servizio in linea. All'utente viene assegnato un nome di login ed una password che vengono richiesti dal sistema ogni volta che ci si collega.</w:t>
+      </w:r>
+    </w:p>
+    <w:p>
+      <w:pPr>
+        <w:pStyle w:val="Standard"/>
+        <w:jc w:val="both"/>
+        <w:rPr>
+          <w:rFonts w:asciiTheme="minorHAnsi" w:hAnsiTheme="minorHAnsi"/>
+          <w:color w:val="4C483D" w:themeColor="text2"/>
+          <w:sz w:val="22"/>
+          <w:szCs w:val="22"/>
+          <w:lang w:val="it-IT"/>
+        </w:rPr>
+      </w:pPr>
+    </w:p>
+    <w:p>
+      <w:pPr>
+        <w:pStyle w:val="Standard"/>
+        <w:rPr>
+          <w:rFonts w:asciiTheme="minorHAnsi" w:hAnsiTheme="minorHAnsi"/>
+          <w:color w:val="4C483D" w:themeColor="text2"/>
+          <w:sz w:val="22"/>
+          <w:szCs w:val="22"/>
+          <w:lang w:val="it-IT"/>
+        </w:rPr>
+      </w:pPr>
       <w:r>
         <w:rPr>
           <w:rStyle w:val="Carpredefinitoparagrafo1"/>
@@ -25606,21 +24220,18 @@
           <w:szCs w:val="22"/>
           <w:lang w:val="it-IT" w:eastAsia="en-US"/>
         </w:rPr>
-        <w:t>Diagram</w:t>
-      </w:r>
-      <w:proofErr w:type="spellEnd"/>
+        <w:t xml:space="preserve">Layer: </w:t>
+      </w:r>
       <w:r>
         <w:rPr>
           <w:rStyle w:val="Carpredefinitoparagrafo1"/>
           <w:rFonts w:asciiTheme="minorHAnsi" w:eastAsia="Calibri" w:hAnsiTheme="minorHAnsi"/>
-          <w:b/>
-          <w:bCs/>
           <w:color w:val="4C483D" w:themeColor="text2"/>
           <w:sz w:val="22"/>
           <w:szCs w:val="22"/>
           <w:lang w:val="it-IT" w:eastAsia="en-US"/>
         </w:rPr>
-        <w:t xml:space="preserve">: </w:t>
+        <w:t>È</w:t>
       </w:r>
       <w:r>
         <w:rPr>
@@ -25631,117 +24242,40 @@
           <w:szCs w:val="22"/>
           <w:lang w:val="it-IT" w:eastAsia="en-US"/>
         </w:rPr>
-        <w:t>Schema che descrive la struttura dinamica del sistema</w:t>
+        <w:t xml:space="preserve"> un insieme di classi con funzionalità simile (tipicamente raggruppati in un unico</w:t>
       </w:r>
     </w:p>
     <w:p>
       <w:pPr>
         <w:pStyle w:val="Standard"/>
-        <w:jc w:val="both"/>
-        <w:rPr>
-          <w:rFonts w:asciiTheme="minorHAnsi" w:eastAsia="Times New Roman" w:hAnsiTheme="minorHAnsi"/>
+        <w:rPr>
+          <w:rFonts w:asciiTheme="minorHAnsi" w:eastAsia="Calibri" w:hAnsiTheme="minorHAnsi"/>
           <w:color w:val="4C483D" w:themeColor="text2"/>
           <w:sz w:val="22"/>
           <w:szCs w:val="22"/>
-          <w:lang w:val="it-IT"/>
-        </w:rPr>
-      </w:pPr>
-    </w:p>
-    <w:p>
-      <w:pPr>
-        <w:pStyle w:val="Standard"/>
-        <w:jc w:val="both"/>
-        <w:rPr>
-          <w:rFonts w:asciiTheme="minorHAnsi" w:hAnsiTheme="minorHAnsi"/>
+          <w:lang w:val="it-IT" w:eastAsia="en-US"/>
+        </w:rPr>
+      </w:pPr>
+      <w:r>
+        <w:rPr>
+          <w:rFonts w:asciiTheme="minorHAnsi" w:eastAsia="Calibri" w:hAnsiTheme="minorHAnsi"/>
           <w:color w:val="4C483D" w:themeColor="text2"/>
           <w:sz w:val="22"/>
           <w:szCs w:val="22"/>
-          <w:lang w:val="it-IT"/>
-        </w:rPr>
-      </w:pPr>
-      <w:r>
-        <w:rPr>
-          <w:rStyle w:val="Carpredefinitoparagrafo1"/>
-          <w:rFonts w:asciiTheme="minorHAnsi" w:hAnsiTheme="minorHAnsi"/>
-          <w:b/>
+          <w:lang w:val="it-IT" w:eastAsia="en-US"/>
+        </w:rPr>
+        <w:t>package).</w:t>
+      </w:r>
+    </w:p>
+    <w:p>
+      <w:pPr>
+        <w:pStyle w:val="Standard"/>
+        <w:rPr>
+          <w:rFonts w:asciiTheme="minorHAnsi" w:eastAsia="Calibri" w:hAnsiTheme="minorHAnsi"/>
           <w:color w:val="4C483D" w:themeColor="text2"/>
           <w:sz w:val="22"/>
           <w:szCs w:val="22"/>
-          <w:lang w:val="it-IT"/>
-        </w:rPr>
-        <w:t>DBMS</w:t>
-      </w:r>
-      <w:r>
-        <w:rPr>
-          <w:rStyle w:val="Carpredefinitoparagrafo1"/>
-          <w:rFonts w:asciiTheme="minorHAnsi" w:hAnsiTheme="minorHAnsi"/>
-          <w:color w:val="4C483D" w:themeColor="text2"/>
-          <w:sz w:val="22"/>
-          <w:szCs w:val="22"/>
-          <w:lang w:val="it-IT"/>
-        </w:rPr>
-        <w:t>: programma informatico (o, più frequentemente, un insieme di programmi) progettato per gestire un database, ovvero un insieme di numerosi dati strutturati. Le operazioni, normalmente, sono richieste da un gran numero di utenti.</w:t>
-      </w:r>
-    </w:p>
-    <w:p>
-      <w:pPr>
-        <w:pStyle w:val="Standard"/>
-        <w:jc w:val="both"/>
-        <w:rPr>
-          <w:rFonts w:asciiTheme="minorHAnsi" w:hAnsiTheme="minorHAnsi"/>
-          <w:color w:val="4C483D" w:themeColor="text2"/>
-          <w:sz w:val="22"/>
-          <w:szCs w:val="22"/>
-          <w:lang w:val="it-IT"/>
-        </w:rPr>
-      </w:pPr>
-    </w:p>
-    <w:p>
-      <w:pPr>
-        <w:pStyle w:val="Standard"/>
-        <w:jc w:val="both"/>
-        <w:rPr>
-          <w:rFonts w:asciiTheme="minorHAnsi" w:hAnsiTheme="minorHAnsi"/>
-          <w:color w:val="4C483D" w:themeColor="text2"/>
-          <w:sz w:val="22"/>
-          <w:szCs w:val="22"/>
-          <w:lang w:val="it-IT"/>
-        </w:rPr>
-      </w:pPr>
-      <w:r>
-        <w:rPr>
-          <w:rStyle w:val="Carpredefinitoparagrafo1"/>
-          <w:rFonts w:asciiTheme="minorHAnsi" w:hAnsiTheme="minorHAnsi"/>
-          <w:b/>
-          <w:color w:val="4C483D" w:themeColor="text2"/>
-          <w:sz w:val="22"/>
-          <w:szCs w:val="22"/>
-          <w:lang w:val="it-IT"/>
-        </w:rPr>
-        <w:t>Login:</w:t>
-      </w:r>
-      <w:r>
-        <w:rPr>
-          <w:rStyle w:val="Carpredefinitoparagrafo1"/>
-          <w:rFonts w:asciiTheme="minorHAnsi" w:hAnsiTheme="minorHAnsi"/>
-          <w:color w:val="4C483D" w:themeColor="text2"/>
-          <w:sz w:val="22"/>
-          <w:szCs w:val="22"/>
-          <w:lang w:val="it-IT"/>
-        </w:rPr>
-        <w:t xml:space="preserve"> Procedura attraverso la quale ci si collega con un qualsiasi servizio in linea. All'utente viene assegnato un nome di login ed una password che vengono richiesti dal sistema ogni volta che ci si collega.</w:t>
-      </w:r>
-    </w:p>
-    <w:p>
-      <w:pPr>
-        <w:pStyle w:val="Standard"/>
-        <w:jc w:val="both"/>
-        <w:rPr>
-          <w:rFonts w:asciiTheme="minorHAnsi" w:hAnsiTheme="minorHAnsi"/>
-          <w:color w:val="4C483D" w:themeColor="text2"/>
-          <w:sz w:val="22"/>
-          <w:szCs w:val="22"/>
-          <w:lang w:val="it-IT"/>
+          <w:lang w:val="it-IT" w:eastAsia="en-US"/>
         </w:rPr>
       </w:pPr>
     </w:p>
@@ -25768,7 +24302,7 @@
           <w:szCs w:val="22"/>
           <w:lang w:val="it-IT" w:eastAsia="en-US"/>
         </w:rPr>
-        <w:t xml:space="preserve">Layer: </w:t>
+        <w:t xml:space="preserve">Logout: </w:t>
       </w:r>
       <w:r>
         <w:rPr>
@@ -25779,8 +24313,20 @@
           <w:szCs w:val="22"/>
           <w:lang w:val="it-IT" w:eastAsia="en-US"/>
         </w:rPr>
-        <w:t>È</w:t>
-      </w:r>
+        <w:t>Operazione attraverso la quale si termina un collegamento con un sistema al quale</w:t>
+      </w:r>
+    </w:p>
+    <w:p>
+      <w:pPr>
+        <w:pStyle w:val="Standard"/>
+        <w:rPr>
+          <w:rFonts w:asciiTheme="minorHAnsi" w:hAnsiTheme="minorHAnsi"/>
+          <w:color w:val="4C483D" w:themeColor="text2"/>
+          <w:sz w:val="22"/>
+          <w:szCs w:val="22"/>
+          <w:lang w:val="it-IT"/>
+        </w:rPr>
+      </w:pPr>
       <w:r>
         <w:rPr>
           <w:rStyle w:val="Carpredefinitoparagrafo1"/>
@@ -25790,29 +24336,30 @@
           <w:szCs w:val="22"/>
           <w:lang w:val="it-IT" w:eastAsia="en-US"/>
         </w:rPr>
-        <w:t xml:space="preserve"> un insieme di classi con funzionalità simile (tipicamente raggruppati in un unico</w:t>
-      </w:r>
-    </w:p>
-    <w:p>
-      <w:pPr>
-        <w:pStyle w:val="Standard"/>
-        <w:rPr>
+        <w:t xml:space="preserve">si ha accesso attraverso un nome utente e una password (vedi </w:t>
+      </w:r>
+      <w:r>
+        <w:rPr>
+          <w:rStyle w:val="Carpredefinitoparagrafo1"/>
           <w:rFonts w:asciiTheme="minorHAnsi" w:eastAsia="Calibri" w:hAnsiTheme="minorHAnsi"/>
+          <w:iCs/>
           <w:color w:val="4C483D" w:themeColor="text2"/>
           <w:sz w:val="22"/>
           <w:szCs w:val="22"/>
           <w:lang w:val="it-IT" w:eastAsia="en-US"/>
         </w:rPr>
-      </w:pPr>
-      <w:r>
-        <w:rPr>
+        <w:t>login</w:t>
+      </w:r>
+      <w:r>
+        <w:rPr>
+          <w:rStyle w:val="Carpredefinitoparagrafo1"/>
           <w:rFonts w:asciiTheme="minorHAnsi" w:eastAsia="Calibri" w:hAnsiTheme="minorHAnsi"/>
           <w:color w:val="4C483D" w:themeColor="text2"/>
           <w:sz w:val="22"/>
           <w:szCs w:val="22"/>
           <w:lang w:val="it-IT" w:eastAsia="en-US"/>
         </w:rPr>
-        <w:t>package).</w:t>
+        <w:t>).</w:t>
       </w:r>
     </w:p>
     <w:p>
@@ -25830,117 +24377,6 @@
     <w:p>
       <w:pPr>
         <w:pStyle w:val="Standard"/>
-        <w:rPr>
-          <w:rFonts w:asciiTheme="minorHAnsi" w:hAnsiTheme="minorHAnsi"/>
-          <w:color w:val="4C483D" w:themeColor="text2"/>
-          <w:sz w:val="22"/>
-          <w:szCs w:val="22"/>
-          <w:lang w:val="it-IT"/>
-        </w:rPr>
-      </w:pPr>
-      <w:proofErr w:type="spellStart"/>
-      <w:r>
-        <w:rPr>
-          <w:rStyle w:val="Carpredefinitoparagrafo1"/>
-          <w:rFonts w:asciiTheme="minorHAnsi" w:eastAsia="Calibri" w:hAnsiTheme="minorHAnsi"/>
-          <w:b/>
-          <w:bCs/>
-          <w:iCs/>
-          <w:color w:val="4C483D" w:themeColor="text2"/>
-          <w:sz w:val="22"/>
-          <w:szCs w:val="22"/>
-          <w:lang w:val="it-IT" w:eastAsia="en-US"/>
-        </w:rPr>
-        <w:t>Logout</w:t>
-      </w:r>
-      <w:proofErr w:type="spellEnd"/>
-      <w:r>
-        <w:rPr>
-          <w:rStyle w:val="Carpredefinitoparagrafo1"/>
-          <w:rFonts w:asciiTheme="minorHAnsi" w:eastAsia="Calibri" w:hAnsiTheme="minorHAnsi"/>
-          <w:b/>
-          <w:bCs/>
-          <w:iCs/>
-          <w:color w:val="4C483D" w:themeColor="text2"/>
-          <w:sz w:val="22"/>
-          <w:szCs w:val="22"/>
-          <w:lang w:val="it-IT" w:eastAsia="en-US"/>
-        </w:rPr>
-        <w:t xml:space="preserve">: </w:t>
-      </w:r>
-      <w:r>
-        <w:rPr>
-          <w:rStyle w:val="Carpredefinitoparagrafo1"/>
-          <w:rFonts w:asciiTheme="minorHAnsi" w:eastAsia="Calibri" w:hAnsiTheme="minorHAnsi"/>
-          <w:color w:val="4C483D" w:themeColor="text2"/>
-          <w:sz w:val="22"/>
-          <w:szCs w:val="22"/>
-          <w:lang w:val="it-IT" w:eastAsia="en-US"/>
-        </w:rPr>
-        <w:t>Operazione attraverso la quale si termina un collegamento con un sistema al quale</w:t>
-      </w:r>
-    </w:p>
-    <w:p>
-      <w:pPr>
-        <w:pStyle w:val="Standard"/>
-        <w:rPr>
-          <w:rFonts w:asciiTheme="minorHAnsi" w:hAnsiTheme="minorHAnsi"/>
-          <w:color w:val="4C483D" w:themeColor="text2"/>
-          <w:sz w:val="22"/>
-          <w:szCs w:val="22"/>
-          <w:lang w:val="it-IT"/>
-        </w:rPr>
-      </w:pPr>
-      <w:r>
-        <w:rPr>
-          <w:rStyle w:val="Carpredefinitoparagrafo1"/>
-          <w:rFonts w:asciiTheme="minorHAnsi" w:eastAsia="Calibri" w:hAnsiTheme="minorHAnsi"/>
-          <w:color w:val="4C483D" w:themeColor="text2"/>
-          <w:sz w:val="22"/>
-          <w:szCs w:val="22"/>
-          <w:lang w:val="it-IT" w:eastAsia="en-US"/>
-        </w:rPr>
-        <w:t xml:space="preserve">si ha accesso attraverso un nome utente e una password (vedi </w:t>
-      </w:r>
-      <w:r>
-        <w:rPr>
-          <w:rStyle w:val="Carpredefinitoparagrafo1"/>
-          <w:rFonts w:asciiTheme="minorHAnsi" w:eastAsia="Calibri" w:hAnsiTheme="minorHAnsi"/>
-          <w:iCs/>
-          <w:color w:val="4C483D" w:themeColor="text2"/>
-          <w:sz w:val="22"/>
-          <w:szCs w:val="22"/>
-          <w:lang w:val="it-IT" w:eastAsia="en-US"/>
-        </w:rPr>
-        <w:t>login</w:t>
-      </w:r>
-      <w:r>
-        <w:rPr>
-          <w:rStyle w:val="Carpredefinitoparagrafo1"/>
-          <w:rFonts w:asciiTheme="minorHAnsi" w:eastAsia="Calibri" w:hAnsiTheme="minorHAnsi"/>
-          <w:color w:val="4C483D" w:themeColor="text2"/>
-          <w:sz w:val="22"/>
-          <w:szCs w:val="22"/>
-          <w:lang w:val="it-IT" w:eastAsia="en-US"/>
-        </w:rPr>
-        <w:t>).</w:t>
-      </w:r>
-    </w:p>
-    <w:p>
-      <w:pPr>
-        <w:pStyle w:val="Standard"/>
-        <w:rPr>
-          <w:rFonts w:asciiTheme="minorHAnsi" w:eastAsia="Calibri" w:hAnsiTheme="minorHAnsi"/>
-          <w:color w:val="4C483D" w:themeColor="text2"/>
-          <w:sz w:val="22"/>
-          <w:szCs w:val="22"/>
-          <w:lang w:val="it-IT" w:eastAsia="en-US"/>
-        </w:rPr>
-      </w:pPr>
-    </w:p>
-    <w:p>
-      <w:pPr>
-        <w:pStyle w:val="Standard"/>
         <w:jc w:val="both"/>
         <w:rPr>
           <w:rFonts w:asciiTheme="minorHAnsi" w:hAnsiTheme="minorHAnsi"/>
@@ -26049,7 +24485,6 @@
           <w:lang w:val="it-IT"/>
         </w:rPr>
       </w:pPr>
-      <w:proofErr w:type="spellStart"/>
       <w:r>
         <w:rPr>
           <w:rStyle w:val="Carpredefinitoparagrafo1"/>
@@ -26062,7 +24497,6 @@
         </w:rPr>
         <w:t>Shutdown</w:t>
       </w:r>
-      <w:proofErr w:type="spellEnd"/>
       <w:r>
         <w:rPr>
           <w:rStyle w:val="Carpredefinitoparagrafo1"/>
@@ -30257,7 +28691,7 @@
 </file>
 
 <file path=customXml/itemProps3.xml><?xml version="1.0" encoding="utf-8"?>
-<ds:datastoreItem xmlns:ds="http://schemas.openxmlformats.org/officeDocument/2006/customXml" ds:itemID="{7C5F4B68-B0B3-3B4A-ADC3-9A8B8F95B1B1}">
+<ds:datastoreItem xmlns:ds="http://schemas.openxmlformats.org/officeDocument/2006/customXml" ds:itemID="{ABB5E352-D396-4C4B-979A-607F479CA905}">
   <ds:schemaRefs>
     <ds:schemaRef ds:uri="http://schemas.openxmlformats.org/officeDocument/2006/bibliography"/>
   </ds:schemaRefs>

</xml_diff>

<commit_message>
Update RAD, SDD e ODD
Inserimento nuovo Scenario - RAD
Inserimento nuovo attributo EER - SDD
Modifica Class Interfaces - ODD
</commit_message>
<xml_diff>
--- a/SDD_YouLearn.docx
+++ b/SDD_YouLearn.docx
@@ -97,6 +97,7 @@
                                     <w:dataBinding w:prefixMappings="xmlns:ns0='http://purl.org/dc/elements/1.1/' xmlns:ns1='http://schemas.openxmlformats.org/package/2006/metadata/core-properties' " w:xpath="/ns1:coreProperties[1]/ns0:title[1]" w:storeItemID="{6C3C8BC8-F283-45AE-878A-BAB7291924A1}"/>
                                     <w:text/>
                                   </w:sdtPr>
+                                  <w:sdtEndPr/>
                                   <w:sdtContent>
                                     <w:r>
                                       <w:rPr>
@@ -119,6 +120,7 @@
                                     <w:dataBinding w:prefixMappings="xmlns:ns0='http://purl.org/dc/elements/1.1/' xmlns:ns1='http://schemas.openxmlformats.org/package/2006/metadata/core-properties' " w:xpath="/ns1:coreProperties[1]/ns0:subject[1]" w:storeItemID="{6C3C8BC8-F283-45AE-878A-BAB7291924A1}"/>
                                     <w:text/>
                                   </w:sdtPr>
+                                  <w:sdtEndPr/>
                                   <w:sdtContent>
                                     <w:r>
                                       <w:t>YouLearn Platform Project</w:t>
@@ -173,6 +175,7 @@
                               <w:dataBinding w:prefixMappings="xmlns:ns0='http://purl.org/dc/elements/1.1/' xmlns:ns1='http://schemas.openxmlformats.org/package/2006/metadata/core-properties' " w:xpath="/ns1:coreProperties[1]/ns0:title[1]" w:storeItemID="{6C3C8BC8-F283-45AE-878A-BAB7291924A1}"/>
                               <w:text/>
                             </w:sdtPr>
+                            <w:sdtEndPr/>
                             <w:sdtContent>
                               <w:r>
                                 <w:rPr>
@@ -195,6 +198,7 @@
                               <w:dataBinding w:prefixMappings="xmlns:ns0='http://purl.org/dc/elements/1.1/' xmlns:ns1='http://schemas.openxmlformats.org/package/2006/metadata/core-properties' " w:xpath="/ns1:coreProperties[1]/ns0:subject[1]" w:storeItemID="{6C3C8BC8-F283-45AE-878A-BAB7291924A1}"/>
                               <w:text/>
                             </w:sdtPr>
+                            <w:sdtEndPr/>
                             <w:sdtContent>
                               <w:r>
                                 <w:t>YouLearn Platform Project</w:t>
@@ -7732,8 +7736,19 @@
           <w:sz w:val="20"/>
           <w:lang w:val="it-IT"/>
         </w:rPr>
-        <w:t>come form</w:t>
-      </w:r>
+        <w:t xml:space="preserve">come </w:t>
+      </w:r>
+      <w:proofErr w:type="spellStart"/>
+      <w:r>
+        <w:rPr>
+          <w:rFonts w:asciiTheme="minorHAnsi" w:hAnsiTheme="minorHAnsi"/>
+          <w:color w:val="4C483D" w:themeColor="text2"/>
+          <w:sz w:val="20"/>
+          <w:lang w:val="it-IT"/>
+        </w:rPr>
+        <w:t>form</w:t>
+      </w:r>
+      <w:proofErr w:type="spellEnd"/>
       <w:r>
         <w:rPr>
           <w:rFonts w:asciiTheme="minorHAnsi" w:hAnsiTheme="minorHAnsi"/>
@@ -9810,10 +9825,10 @@
           <w:lang w:val="it-IT"/>
         </w:rPr>
         <w:drawing>
-          <wp:inline distT="0" distB="0" distL="0" distR="0" wp14:anchorId="6F56C01A" wp14:editId="52419A51">
-            <wp:extent cx="5753100" cy="3343275"/>
-            <wp:effectExtent l="0" t="0" r="0" b="9525"/>
-            <wp:docPr id="7" name="Immagine 7" descr="C:\Users\Antonio\Documents\Universita\IS\Progetto\YouLearn\InternalWorkProduct\ComponentiSDD\EER\EER.PNG"/>
+          <wp:inline distT="0" distB="0" distL="0" distR="0" wp14:anchorId="45445F70" wp14:editId="4D7F58C6">
+            <wp:extent cx="5755640" cy="3362960"/>
+            <wp:effectExtent l="0" t="0" r="0" b="8890"/>
+            <wp:docPr id="6" name="Immagine 6"/>
             <wp:cNvGraphicFramePr>
               <a:graphicFrameLocks xmlns:a="http://schemas.openxmlformats.org/drawingml/2006/main" noChangeAspect="1"/>
             </wp:cNvGraphicFramePr>
@@ -9821,7 +9836,7 @@
               <a:graphicData uri="http://schemas.openxmlformats.org/drawingml/2006/picture">
                 <pic:pic xmlns:pic="http://schemas.openxmlformats.org/drawingml/2006/picture">
                   <pic:nvPicPr>
-                    <pic:cNvPr id="0" name="Picture 1" descr="C:\Users\Antonio\Documents\Universita\IS\Progetto\YouLearn\InternalWorkProduct\ComponentiSDD\EER\EER.PNG"/>
+                    <pic:cNvPr id="0" name="Picture 1"/>
                     <pic:cNvPicPr>
                       <a:picLocks noChangeAspect="1" noChangeArrowheads="1"/>
                     </pic:cNvPicPr>
@@ -9842,7 +9857,7 @@
                   <pic:spPr bwMode="auto">
                     <a:xfrm>
                       <a:off x="0" y="0"/>
-                      <a:ext cx="5753100" cy="3343275"/>
+                      <a:ext cx="5755640" cy="3362960"/>
                     </a:xfrm>
                     <a:prstGeom prst="rect">
                       <a:avLst/>
@@ -10414,7 +10429,92 @@
             <w:pPr>
               <w:pStyle w:val="Standard"/>
               <w:snapToGrid w:val="0"/>
-              <w:jc w:val="center"/>
+              <w:rPr>
+                <w:rFonts w:asciiTheme="minorHAnsi" w:hAnsiTheme="minorHAnsi"/>
+              </w:rPr>
+            </w:pPr>
+          </w:p>
+        </w:tc>
+      </w:tr>
+      <w:tr>
+        <w:tc>
+          <w:tcPr>
+            <w:tcW w:w="2407" w:type="dxa"/>
+          </w:tcPr>
+          <w:p>
+            <w:pPr>
+              <w:pStyle w:val="Standard"/>
+              <w:jc w:val="center"/>
+              <w:rPr>
+                <w:rFonts w:asciiTheme="minorHAnsi" w:hAnsiTheme="minorHAnsi"/>
+              </w:rPr>
+            </w:pPr>
+            <w:proofErr w:type="spellStart"/>
+            <w:r>
+              <w:rPr>
+                <w:rFonts w:asciiTheme="minorHAnsi" w:hAnsiTheme="minorHAnsi"/>
+              </w:rPr>
+              <w:t>Verificato</w:t>
+            </w:r>
+            <w:proofErr w:type="spellEnd"/>
+          </w:p>
+        </w:tc>
+        <w:tc>
+          <w:tcPr>
+            <w:tcW w:w="2407" w:type="dxa"/>
+          </w:tcPr>
+          <w:p>
+            <w:pPr>
+              <w:pStyle w:val="Standard"/>
+              <w:jc w:val="center"/>
+              <w:rPr>
+                <w:rFonts w:asciiTheme="minorHAnsi" w:hAnsiTheme="minorHAnsi"/>
+              </w:rPr>
+            </w:pPr>
+            <w:r>
+              <w:rPr>
+                <w:rFonts w:asciiTheme="minorHAnsi" w:hAnsiTheme="minorHAnsi"/>
+              </w:rPr>
+              <w:t>TINYI</w:t>
+            </w:r>
+            <w:bookmarkStart w:id="10" w:name="_GoBack"/>
+            <w:bookmarkEnd w:id="10"/>
+            <w:r>
+              <w:rPr>
+                <w:rFonts w:asciiTheme="minorHAnsi" w:hAnsiTheme="minorHAnsi"/>
+              </w:rPr>
+              <w:t>NT(1)</w:t>
+            </w:r>
+          </w:p>
+        </w:tc>
+        <w:tc>
+          <w:tcPr>
+            <w:tcW w:w="2407" w:type="dxa"/>
+          </w:tcPr>
+          <w:p>
+            <w:pPr>
+              <w:pStyle w:val="Standard"/>
+              <w:jc w:val="center"/>
+              <w:rPr>
+                <w:rFonts w:asciiTheme="minorHAnsi" w:hAnsiTheme="minorHAnsi"/>
+              </w:rPr>
+            </w:pPr>
+            <w:r>
+              <w:rPr>
+                <w:rFonts w:asciiTheme="minorHAnsi" w:hAnsiTheme="minorHAnsi"/>
+              </w:rPr>
+              <w:t>NOT NULL</w:t>
+            </w:r>
+          </w:p>
+        </w:tc>
+        <w:tc>
+          <w:tcPr>
+            <w:tcW w:w="2438" w:type="dxa"/>
+          </w:tcPr>
+          <w:p>
+            <w:pPr>
+              <w:pStyle w:val="Standard"/>
+              <w:snapToGrid w:val="0"/>
               <w:rPr>
                 <w:rFonts w:asciiTheme="minorHAnsi" w:hAnsiTheme="minorHAnsi"/>
               </w:rPr>
@@ -11388,6 +11488,7 @@
               <w:rPr>
                 <w:rFonts w:asciiTheme="minorHAnsi" w:hAnsiTheme="minorHAnsi"/>
               </w:rPr>
+              <w:lastRenderedPageBreak/>
               <w:t>Stato</w:t>
             </w:r>
             <w:proofErr w:type="spellEnd"/>
@@ -11510,8 +11611,6 @@
               </w:rPr>
               <w:t>NOT NULL</w:t>
             </w:r>
-            <w:bookmarkStart w:id="10" w:name="_GoBack"/>
-            <w:bookmarkEnd w:id="10"/>
           </w:p>
         </w:tc>
         <w:tc>
@@ -11548,7 +11647,6 @@
               <w:rPr>
                 <w:rFonts w:asciiTheme="minorHAnsi" w:hAnsiTheme="minorHAnsi"/>
               </w:rPr>
-              <w:lastRenderedPageBreak/>
               <w:t>NLezioni</w:t>
             </w:r>
             <w:proofErr w:type="spellEnd"/>
@@ -13913,6 +14011,7 @@
               <w:rPr>
                 <w:rFonts w:asciiTheme="minorHAnsi" w:hAnsiTheme="minorHAnsi"/>
               </w:rPr>
+              <w:lastRenderedPageBreak/>
               <w:t>AccountMail</w:t>
             </w:r>
             <w:proofErr w:type="spellEnd"/>
@@ -16441,7 +16540,6 @@
           <w:sz w:val="20"/>
           <w:szCs w:val="20"/>
         </w:rPr>
-        <w:lastRenderedPageBreak/>
         <w:t>Quindi non abbiamo una sequenza di operazioni prestabilite ma, è l’utente che sceglie l’operazione da eseguire.</w:t>
       </w:r>
     </w:p>
@@ -18166,6 +18264,7 @@
           <w:sz w:val="20"/>
           <w:szCs w:val="20"/>
         </w:rPr>
+        <w:lastRenderedPageBreak/>
         <w:t>Interruzione inaspettata dell’alimentazione, non sono previsti metodi di ripristino dello stato del sistema prima dello spegnimento.</w:t>
       </w:r>
     </w:p>
@@ -18202,7 +18301,6 @@
           <w:sz w:val="20"/>
           <w:szCs w:val="20"/>
         </w:rPr>
-        <w:lastRenderedPageBreak/>
         <w:t>Software che causa la chiusura inaspettata dovuta ad errori commessi durante la fase di implementazione. In questo caso non sono previste politiche di correzione; l’unico processo eseguibile, sarà la chiusura del sistema e il suo riavvio.</w:t>
       </w:r>
     </w:p>
@@ -25965,6 +26063,11 @@
         <w:docPartUnique/>
       </w:docPartObj>
     </w:sdtPr>
+    <w:sdtEndPr>
+      <w:rPr>
+        <w:rStyle w:val="Numeropagina"/>
+      </w:rPr>
+    </w:sdtEndPr>
     <w:sdtContent>
       <w:p>
         <w:pPr>
@@ -26018,6 +26121,11 @@
         <w:docPartUnique/>
       </w:docPartObj>
     </w:sdtPr>
+    <w:sdtEndPr>
+      <w:rPr>
+        <w:rStyle w:val="Numeropagina"/>
+      </w:rPr>
+    </w:sdtEndPr>
     <w:sdtContent>
       <w:p>
         <w:pPr>
@@ -30027,7 +30135,7 @@
 </file>
 
 <file path=customXml/itemProps3.xml><?xml version="1.0" encoding="utf-8"?>
-<ds:datastoreItem xmlns:ds="http://schemas.openxmlformats.org/officeDocument/2006/customXml" ds:itemID="{B6D9D8C0-67D4-4998-B45A-D087974C8926}">
+<ds:datastoreItem xmlns:ds="http://schemas.openxmlformats.org/officeDocument/2006/customXml" ds:itemID="{9BA2CC86-AF36-471D-8005-D8EDBBC22281}">
   <ds:schemaRefs>
     <ds:schemaRef ds:uri="http://schemas.openxmlformats.org/officeDocument/2006/bibliography"/>
   </ds:schemaRefs>

</xml_diff>

<commit_message>
Modifiche SDD e Test Plan
</commit_message>
<xml_diff>
--- a/SDD_YouLearn.docx
+++ b/SDD_YouLearn.docx
@@ -2163,34 +2163,7 @@
               <w:sz w:val="20"/>
               <w:lang w:val="it-IT"/>
             </w:rPr>
-            <w:t xml:space="preserve">Il software si propone di essere funzionale sia su desktop che su dispositivi mobili come </w:t>
-          </w:r>
-          <w:proofErr w:type="spellStart"/>
-          <w:r>
-            <w:rPr>
-              <w:rFonts w:asciiTheme="majorHAnsi" w:eastAsia="Times New Roman" w:hAnsiTheme="majorHAnsi"/>
-              <w:sz w:val="20"/>
-              <w:lang w:val="it-IT"/>
-            </w:rPr>
-            <w:t>tablet</w:t>
-          </w:r>
-          <w:proofErr w:type="spellEnd"/>
-          <w:r>
-            <w:rPr>
-              <w:rFonts w:asciiTheme="majorHAnsi" w:eastAsia="Times New Roman" w:hAnsiTheme="majorHAnsi"/>
-              <w:sz w:val="20"/>
-              <w:lang w:val="it-IT"/>
-            </w:rPr>
-            <w:t xml:space="preserve"> e </w:t>
-          </w:r>
-          <w:proofErr w:type="spellStart"/>
-          <w:r>
-            <w:rPr>
-              <w:rFonts w:asciiTheme="majorHAnsi" w:eastAsia="Times New Roman" w:hAnsiTheme="majorHAnsi"/>
-              <w:sz w:val="20"/>
-              <w:lang w:val="it-IT"/>
-            </w:rPr>
-            <w:t>smarthphon</w:t>
+            <w:t>Il software si propone di essere funzionale sia su desktop che su dispositivi mobili come tablet e smarthphon</w:t>
           </w:r>
           <w:r>
             <w:rPr>
@@ -2198,16 +2171,7 @@
               <w:sz w:val="20"/>
               <w:lang w:val="it-IT"/>
             </w:rPr>
-            <w:t>e</w:t>
-          </w:r>
-          <w:proofErr w:type="spellEnd"/>
-          <w:r>
-            <w:rPr>
-              <w:rFonts w:asciiTheme="majorHAnsi" w:eastAsia="Times New Roman" w:hAnsiTheme="majorHAnsi"/>
-              <w:sz w:val="20"/>
-              <w:lang w:val="it-IT"/>
-            </w:rPr>
-            <w:t>.</w:t>
+            <w:t>e.</w:t>
           </w:r>
         </w:p>
         <w:p>
@@ -3720,33 +3684,7 @@
           <w:sz w:val="20"/>
           <w:lang w:val="it-IT"/>
         </w:rPr>
-        <w:t>User-</w:t>
-      </w:r>
-      <w:proofErr w:type="spellStart"/>
-      <w:r>
-        <w:rPr>
-          <w:rStyle w:val="Carpredefinitoparagrafo1"/>
-          <w:rFonts w:asciiTheme="majorHAnsi" w:hAnsiTheme="majorHAnsi"/>
-          <w:b/>
-          <w:bCs/>
-          <w:color w:val="4C483D" w:themeColor="text2"/>
-          <w:sz w:val="20"/>
-          <w:lang w:val="it-IT"/>
-        </w:rPr>
-        <w:t>friendly</w:t>
-      </w:r>
-      <w:proofErr w:type="spellEnd"/>
-      <w:r>
-        <w:rPr>
-          <w:rStyle w:val="Carpredefinitoparagrafo1"/>
-          <w:rFonts w:asciiTheme="majorHAnsi" w:hAnsiTheme="majorHAnsi"/>
-          <w:b/>
-          <w:bCs/>
-          <w:color w:val="4C483D" w:themeColor="text2"/>
-          <w:sz w:val="20"/>
-          <w:lang w:val="it-IT"/>
-        </w:rPr>
-        <w:t>:</w:t>
+        <w:t>User-friendly:</w:t>
       </w:r>
       <w:r>
         <w:rPr>
@@ -4359,29 +4297,7 @@
           <w:sz w:val="20"/>
           <w:lang w:val="it-IT"/>
         </w:rPr>
-        <w:t xml:space="preserve"> che </w:t>
-      </w:r>
-      <w:proofErr w:type="spellStart"/>
-      <w:r>
-        <w:rPr>
-          <w:rStyle w:val="Carpredefinitoparagrafo1"/>
-          <w:rFonts w:asciiTheme="majorHAnsi" w:hAnsiTheme="majorHAnsi"/>
-          <w:color w:val="4C483D" w:themeColor="text2"/>
-          <w:sz w:val="20"/>
-          <w:lang w:val="it-IT"/>
-        </w:rPr>
-        <w:t>descive</w:t>
-      </w:r>
-      <w:proofErr w:type="spellEnd"/>
-      <w:r>
-        <w:rPr>
-          <w:rStyle w:val="Carpredefinitoparagrafo1"/>
-          <w:rFonts w:asciiTheme="majorHAnsi" w:hAnsiTheme="majorHAnsi"/>
-          <w:color w:val="4C483D" w:themeColor="text2"/>
-          <w:sz w:val="20"/>
-          <w:lang w:val="it-IT"/>
-        </w:rPr>
-        <w:t xml:space="preserve"> il modo in cui è implementato il controllo globale del software e come si sincronizzano i sottosistemi.</w:t>
+        <w:t xml:space="preserve"> che descive il modo in cui è implementato il controllo globale del software e come si sincronizzano i sottosistemi.</w:t>
       </w:r>
     </w:p>
     <w:p>
@@ -4419,29 +4335,7 @@
           <w:iCs/>
           <w:lang w:val="it-IT"/>
         </w:rPr>
-        <w:t xml:space="preserve">Condizioni </w:t>
-      </w:r>
-      <w:proofErr w:type="spellStart"/>
-      <w:r>
-        <w:rPr>
-          <w:rStyle w:val="Carpredefinitoparagrafo1"/>
-          <w:rFonts w:asciiTheme="majorHAnsi" w:hAnsiTheme="majorHAnsi"/>
-          <w:b/>
-          <w:iCs/>
-          <w:lang w:val="it-IT"/>
-        </w:rPr>
-        <w:t>Boundary</w:t>
-      </w:r>
-      <w:proofErr w:type="spellEnd"/>
-      <w:r>
-        <w:rPr>
-          <w:rStyle w:val="Carpredefinitoparagrafo1"/>
-          <w:rFonts w:asciiTheme="majorHAnsi" w:hAnsiTheme="majorHAnsi"/>
-          <w:b/>
-          <w:iCs/>
-          <w:lang w:val="it-IT"/>
-        </w:rPr>
-        <w:t>:</w:t>
+        <w:t>Condizioni Boundary:</w:t>
       </w:r>
       <w:r>
         <w:rPr>
@@ -4543,27 +4437,7 @@
           <w:sz w:val="20"/>
           <w:lang w:val="it-IT"/>
         </w:rPr>
-        <w:t>un software web-</w:t>
-      </w:r>
-      <w:proofErr w:type="spellStart"/>
-      <w:r>
-        <w:rPr>
-          <w:rFonts w:asciiTheme="majorHAnsi" w:hAnsiTheme="majorHAnsi"/>
-          <w:color w:val="4C483D" w:themeColor="text2"/>
-          <w:sz w:val="20"/>
-          <w:lang w:val="it-IT"/>
-        </w:rPr>
-        <w:t>based</w:t>
-      </w:r>
-      <w:proofErr w:type="spellEnd"/>
-      <w:r>
-        <w:rPr>
-          <w:rFonts w:asciiTheme="majorHAnsi" w:hAnsiTheme="majorHAnsi"/>
-          <w:color w:val="4C483D" w:themeColor="text2"/>
-          <w:sz w:val="20"/>
-          <w:lang w:val="it-IT"/>
-        </w:rPr>
-        <w:t xml:space="preserve"> e sarà un sistema dove sarà possibile pubblicare dei corsi e seguirne, previo il loro acquisto.</w:t>
+        <w:t>un software web-based e sarà un sistema dove sarà possibile pubblicare dei corsi e seguirne, previo il loro acquisto.</w:t>
       </w:r>
     </w:p>
     <w:p>
@@ -5337,27 +5211,7 @@
           <w:sz w:val="20"/>
           <w:lang w:val="it-IT"/>
         </w:rPr>
-        <w:t xml:space="preserve">Per la realizzazione del sistema sarà utilizzata una architettura </w:t>
-      </w:r>
-      <w:proofErr w:type="spellStart"/>
-      <w:r>
-        <w:rPr>
-          <w:rFonts w:asciiTheme="majorHAnsi" w:hAnsiTheme="majorHAnsi"/>
-          <w:color w:val="4C483D" w:themeColor="text2"/>
-          <w:sz w:val="20"/>
-          <w:lang w:val="it-IT"/>
-        </w:rPr>
-        <w:t>three-tier</w:t>
-      </w:r>
-      <w:proofErr w:type="spellEnd"/>
-      <w:r>
-        <w:rPr>
-          <w:rFonts w:asciiTheme="majorHAnsi" w:hAnsiTheme="majorHAnsi"/>
-          <w:color w:val="4C483D" w:themeColor="text2"/>
-          <w:sz w:val="20"/>
-          <w:lang w:val="it-IT"/>
-        </w:rPr>
-        <w:t>.</w:t>
+        <w:t>Per la realizzazione del sistema sarà utilizzata una architettura three-tier.</w:t>
       </w:r>
       <w:r>
         <w:rPr>
@@ -5375,47 +5229,7 @@
           <w:sz w:val="20"/>
           <w:lang w:val="it-IT"/>
         </w:rPr>
-        <w:t>Utilizzeremo una particolare architettura multi-</w:t>
-      </w:r>
-      <w:proofErr w:type="spellStart"/>
-      <w:r>
-        <w:rPr>
-          <w:rFonts w:asciiTheme="majorHAnsi" w:hAnsiTheme="majorHAnsi"/>
-          <w:color w:val="4C483D" w:themeColor="text2"/>
-          <w:sz w:val="20"/>
-          <w:lang w:val="it-IT"/>
-        </w:rPr>
-        <w:t>tier</w:t>
-      </w:r>
-      <w:proofErr w:type="spellEnd"/>
-      <w:r>
-        <w:rPr>
-          <w:rFonts w:asciiTheme="majorHAnsi" w:hAnsiTheme="majorHAnsi"/>
-          <w:color w:val="4C483D" w:themeColor="text2"/>
-          <w:sz w:val="20"/>
-          <w:lang w:val="it-IT"/>
-        </w:rPr>
-        <w:t xml:space="preserve"> in cui la logica dell'applicazione verrà suddivisa in tre parti detti </w:t>
-      </w:r>
-      <w:proofErr w:type="spellStart"/>
-      <w:r>
-        <w:rPr>
-          <w:rFonts w:asciiTheme="majorHAnsi" w:hAnsiTheme="majorHAnsi"/>
-          <w:color w:val="4C483D" w:themeColor="text2"/>
-          <w:sz w:val="20"/>
-          <w:lang w:val="it-IT"/>
-        </w:rPr>
-        <w:t>layer</w:t>
-      </w:r>
-      <w:proofErr w:type="spellEnd"/>
-      <w:r>
-        <w:rPr>
-          <w:rFonts w:asciiTheme="majorHAnsi" w:hAnsiTheme="majorHAnsi"/>
-          <w:color w:val="4C483D" w:themeColor="text2"/>
-          <w:sz w:val="20"/>
-          <w:lang w:val="it-IT"/>
-        </w:rPr>
-        <w:t>:</w:t>
+        <w:t>Utilizzeremo una particolare architettura multi-tier in cui la logica dell'applicazione verrà suddivisa in tre parti detti layer:</w:t>
       </w:r>
     </w:p>
     <w:p>
@@ -5440,37 +5254,7 @@
           <w:sz w:val="20"/>
           <w:lang w:val="it-IT"/>
         </w:rPr>
-        <w:t xml:space="preserve">Presentation </w:t>
-      </w:r>
-      <w:proofErr w:type="spellStart"/>
-      <w:r>
-        <w:rPr>
-          <w:rFonts w:asciiTheme="majorHAnsi" w:hAnsiTheme="majorHAnsi"/>
-          <w:color w:val="4C483D" w:themeColor="text2"/>
-          <w:sz w:val="20"/>
-          <w:lang w:val="it-IT"/>
-        </w:rPr>
-        <w:t>layer</w:t>
-      </w:r>
-      <w:proofErr w:type="spellEnd"/>
-      <w:r>
-        <w:rPr>
-          <w:rFonts w:asciiTheme="majorHAnsi" w:hAnsiTheme="majorHAnsi"/>
-          <w:color w:val="4C483D" w:themeColor="text2"/>
-          <w:sz w:val="20"/>
-          <w:lang w:val="it-IT"/>
-        </w:rPr>
-        <w:t xml:space="preserve">: composto da tutte le interfacce grafiche, in particolare dai </w:t>
-      </w:r>
-      <w:proofErr w:type="spellStart"/>
-      <w:r>
-        <w:rPr>
-          <w:rFonts w:asciiTheme="majorHAnsi" w:hAnsiTheme="majorHAnsi"/>
-          <w:color w:val="4C483D" w:themeColor="text2"/>
-          <w:sz w:val="20"/>
-          <w:lang w:val="it-IT"/>
-        </w:rPr>
-        <w:t>boundar</w:t>
+        <w:t>Presentation layer: composto da tutte le interfacce grafiche, in particolare dai boundar</w:t>
       </w:r>
       <w:r>
         <w:rPr>
@@ -5481,35 +5265,14 @@
         </w:rPr>
         <w:t>y</w:t>
       </w:r>
-      <w:proofErr w:type="spellEnd"/>
-      <w:r>
-        <w:rPr>
-          <w:rFonts w:asciiTheme="majorHAnsi" w:hAnsiTheme="majorHAnsi"/>
-          <w:color w:val="4C483D" w:themeColor="text2"/>
-          <w:sz w:val="20"/>
-          <w:lang w:val="it-IT"/>
-        </w:rPr>
-        <w:t xml:space="preserve"> </w:t>
-      </w:r>
-      <w:proofErr w:type="spellStart"/>
-      <w:r>
-        <w:rPr>
-          <w:rFonts w:asciiTheme="majorHAnsi" w:hAnsiTheme="majorHAnsi"/>
-          <w:color w:val="4C483D" w:themeColor="text2"/>
-          <w:sz w:val="20"/>
-          <w:lang w:val="it-IT"/>
-        </w:rPr>
-        <w:t>object</w:t>
-      </w:r>
-      <w:proofErr w:type="spellEnd"/>
-      <w:r>
-        <w:rPr>
-          <w:rFonts w:asciiTheme="majorHAnsi" w:hAnsiTheme="majorHAnsi"/>
-          <w:color w:val="4C483D" w:themeColor="text2"/>
-          <w:sz w:val="20"/>
-          <w:lang w:val="it-IT"/>
-        </w:rPr>
-        <w:t xml:space="preserve"> </w:t>
+      <w:r>
+        <w:rPr>
+          <w:rFonts w:asciiTheme="majorHAnsi" w:hAnsiTheme="majorHAnsi"/>
+          <w:color w:val="4C483D" w:themeColor="text2"/>
+          <w:sz w:val="20"/>
+          <w:lang w:val="it-IT"/>
+        </w:rPr>
+        <w:t xml:space="preserve"> object </w:t>
       </w:r>
       <w:r>
         <w:rPr>
@@ -5570,107 +5333,7 @@
           <w:sz w:val="20"/>
           <w:lang w:val="it-IT"/>
         </w:rPr>
-        <w:t xml:space="preserve">Application </w:t>
-      </w:r>
-      <w:proofErr w:type="spellStart"/>
-      <w:r>
-        <w:rPr>
-          <w:rFonts w:asciiTheme="majorHAnsi" w:hAnsiTheme="majorHAnsi"/>
-          <w:color w:val="4C483D" w:themeColor="text2"/>
-          <w:sz w:val="20"/>
-          <w:lang w:val="it-IT"/>
-        </w:rPr>
-        <w:t>layer</w:t>
-      </w:r>
-      <w:proofErr w:type="spellEnd"/>
-      <w:r>
-        <w:rPr>
-          <w:rFonts w:asciiTheme="majorHAnsi" w:hAnsiTheme="majorHAnsi"/>
-          <w:color w:val="4C483D" w:themeColor="text2"/>
-          <w:sz w:val="20"/>
-          <w:lang w:val="it-IT"/>
-        </w:rPr>
-        <w:t xml:space="preserve">: composta dagli oggetti che si occuperanno dell'elaborazione dati e di notificare cambiamenti al </w:t>
-      </w:r>
-      <w:proofErr w:type="spellStart"/>
-      <w:r>
-        <w:rPr>
-          <w:rFonts w:asciiTheme="majorHAnsi" w:hAnsiTheme="majorHAnsi"/>
-          <w:color w:val="4C483D" w:themeColor="text2"/>
-          <w:sz w:val="20"/>
-          <w:lang w:val="it-IT"/>
-        </w:rPr>
-        <w:t>presentation</w:t>
-      </w:r>
-      <w:proofErr w:type="spellEnd"/>
-      <w:r>
-        <w:rPr>
-          <w:rFonts w:asciiTheme="majorHAnsi" w:hAnsiTheme="majorHAnsi"/>
-          <w:color w:val="4C483D" w:themeColor="text2"/>
-          <w:sz w:val="20"/>
-          <w:lang w:val="it-IT"/>
-        </w:rPr>
-        <w:t xml:space="preserve"> </w:t>
-      </w:r>
-      <w:proofErr w:type="spellStart"/>
-      <w:r>
-        <w:rPr>
-          <w:rFonts w:asciiTheme="majorHAnsi" w:hAnsiTheme="majorHAnsi"/>
-          <w:color w:val="4C483D" w:themeColor="text2"/>
-          <w:sz w:val="20"/>
-          <w:lang w:val="it-IT"/>
-        </w:rPr>
-        <w:t>layer</w:t>
-      </w:r>
-      <w:proofErr w:type="spellEnd"/>
-      <w:r>
-        <w:rPr>
-          <w:rFonts w:asciiTheme="majorHAnsi" w:hAnsiTheme="majorHAnsi"/>
-          <w:color w:val="4C483D" w:themeColor="text2"/>
-          <w:sz w:val="20"/>
-          <w:lang w:val="it-IT"/>
-        </w:rPr>
-        <w:t xml:space="preserve">. Inoltre, questo strato interagirà con il database sottostante tramite lo </w:t>
-      </w:r>
-      <w:proofErr w:type="spellStart"/>
-      <w:r>
-        <w:rPr>
-          <w:rFonts w:asciiTheme="majorHAnsi" w:hAnsiTheme="majorHAnsi"/>
-          <w:color w:val="4C483D" w:themeColor="text2"/>
-          <w:sz w:val="20"/>
-          <w:lang w:val="it-IT"/>
-        </w:rPr>
-        <w:t>storage</w:t>
-      </w:r>
-      <w:proofErr w:type="spellEnd"/>
-      <w:r>
-        <w:rPr>
-          <w:rFonts w:asciiTheme="majorHAnsi" w:hAnsiTheme="majorHAnsi"/>
-          <w:color w:val="4C483D" w:themeColor="text2"/>
-          <w:sz w:val="20"/>
-          <w:lang w:val="it-IT"/>
-        </w:rPr>
-        <w:t xml:space="preserve"> </w:t>
-      </w:r>
-      <w:proofErr w:type="spellStart"/>
-      <w:r>
-        <w:rPr>
-          <w:rFonts w:asciiTheme="majorHAnsi" w:hAnsiTheme="majorHAnsi"/>
-          <w:color w:val="4C483D" w:themeColor="text2"/>
-          <w:sz w:val="20"/>
-          <w:lang w:val="it-IT"/>
-        </w:rPr>
-        <w:t>layer</w:t>
-      </w:r>
-      <w:proofErr w:type="spellEnd"/>
-      <w:r>
-        <w:rPr>
-          <w:rFonts w:asciiTheme="majorHAnsi" w:hAnsiTheme="majorHAnsi"/>
-          <w:color w:val="4C483D" w:themeColor="text2"/>
-          <w:sz w:val="20"/>
-          <w:lang w:val="it-IT"/>
-        </w:rPr>
-        <w:t>.</w:t>
+        <w:t>Application layer: composta dagli oggetti che si occuperanno dell'elaborazione dati e di notificare cambiamenti al presentation layer. Inoltre, questo strato interagirà con il database sottostante tramite lo storage layer.</w:t>
       </w:r>
     </w:p>
     <w:p>
@@ -5695,27 +5358,7 @@
           <w:sz w:val="20"/>
           <w:lang w:val="it-IT"/>
         </w:rPr>
-        <w:t xml:space="preserve">Storage </w:t>
-      </w:r>
-      <w:proofErr w:type="spellStart"/>
-      <w:r>
-        <w:rPr>
-          <w:rFonts w:asciiTheme="majorHAnsi" w:hAnsiTheme="majorHAnsi"/>
-          <w:color w:val="4C483D" w:themeColor="text2"/>
-          <w:sz w:val="20"/>
-          <w:lang w:val="it-IT"/>
-        </w:rPr>
-        <w:t>layer</w:t>
-      </w:r>
-      <w:proofErr w:type="spellEnd"/>
-      <w:r>
-        <w:rPr>
-          <w:rFonts w:asciiTheme="majorHAnsi" w:hAnsiTheme="majorHAnsi"/>
-          <w:color w:val="4C483D" w:themeColor="text2"/>
-          <w:sz w:val="20"/>
-          <w:lang w:val="it-IT"/>
-        </w:rPr>
-        <w:t xml:space="preserve">: Si occupa della memorizzazione di dati persistenti e del loro recupero dal database attraverso </w:t>
+        <w:t xml:space="preserve">Storage layer: Si occupa della memorizzazione di dati persistenti e del loro recupero dal database attraverso </w:t>
       </w:r>
       <w:r>
         <w:rPr>
@@ -5763,47 +5406,7 @@
           <w:sz w:val="20"/>
           <w:lang w:val="it-IT"/>
         </w:rPr>
-        <w:t xml:space="preserve"> </w:t>
-      </w:r>
-      <w:proofErr w:type="spellStart"/>
-      <w:r>
-        <w:rPr>
-          <w:rFonts w:asciiTheme="majorHAnsi" w:hAnsiTheme="majorHAnsi"/>
-          <w:color w:val="4C483D" w:themeColor="text2"/>
-          <w:sz w:val="20"/>
-          <w:lang w:val="it-IT"/>
-        </w:rPr>
-        <w:t>presentation</w:t>
-      </w:r>
-      <w:proofErr w:type="spellEnd"/>
-      <w:r>
-        <w:rPr>
-          <w:rFonts w:asciiTheme="majorHAnsi" w:hAnsiTheme="majorHAnsi"/>
-          <w:color w:val="4C483D" w:themeColor="text2"/>
-          <w:sz w:val="20"/>
-          <w:lang w:val="it-IT"/>
-        </w:rPr>
-        <w:t xml:space="preserve"> </w:t>
-      </w:r>
-      <w:proofErr w:type="spellStart"/>
-      <w:r>
-        <w:rPr>
-          <w:rFonts w:asciiTheme="majorHAnsi" w:hAnsiTheme="majorHAnsi"/>
-          <w:color w:val="4C483D" w:themeColor="text2"/>
-          <w:sz w:val="20"/>
-          <w:lang w:val="it-IT"/>
-        </w:rPr>
-        <w:t>layer</w:t>
-      </w:r>
-      <w:proofErr w:type="spellEnd"/>
-      <w:r>
-        <w:rPr>
-          <w:rFonts w:asciiTheme="majorHAnsi" w:hAnsiTheme="majorHAnsi"/>
-          <w:color w:val="4C483D" w:themeColor="text2"/>
-          <w:sz w:val="20"/>
-          <w:lang w:val="it-IT"/>
-        </w:rPr>
-        <w:t xml:space="preserve"> è stato suddiviso in quattro sottosistemi</w:t>
+        <w:t xml:space="preserve"> presentation layer è stato suddiviso in quattro sottosistemi</w:t>
       </w:r>
     </w:p>
     <w:p>
@@ -5948,47 +5551,7 @@
           <w:sz w:val="20"/>
           <w:lang w:val="it-IT"/>
         </w:rPr>
-        <w:t xml:space="preserve">Il sottosistema </w:t>
-      </w:r>
-      <w:proofErr w:type="spellStart"/>
-      <w:r>
-        <w:rPr>
-          <w:rFonts w:asciiTheme="majorHAnsi" w:hAnsiTheme="majorHAnsi"/>
-          <w:color w:val="4C483D" w:themeColor="text2"/>
-          <w:sz w:val="20"/>
-          <w:lang w:val="it-IT"/>
-        </w:rPr>
-        <w:t>application</w:t>
-      </w:r>
-      <w:proofErr w:type="spellEnd"/>
-      <w:r>
-        <w:rPr>
-          <w:rFonts w:asciiTheme="majorHAnsi" w:hAnsiTheme="majorHAnsi"/>
-          <w:color w:val="4C483D" w:themeColor="text2"/>
-          <w:sz w:val="20"/>
-          <w:lang w:val="it-IT"/>
-        </w:rPr>
-        <w:t xml:space="preserve"> </w:t>
-      </w:r>
-      <w:proofErr w:type="spellStart"/>
-      <w:r>
-        <w:rPr>
-          <w:rFonts w:asciiTheme="majorHAnsi" w:hAnsiTheme="majorHAnsi"/>
-          <w:color w:val="4C483D" w:themeColor="text2"/>
-          <w:sz w:val="20"/>
-          <w:lang w:val="it-IT"/>
-        </w:rPr>
-        <w:t>layer</w:t>
-      </w:r>
-      <w:proofErr w:type="spellEnd"/>
-      <w:r>
-        <w:rPr>
-          <w:rFonts w:asciiTheme="majorHAnsi" w:hAnsiTheme="majorHAnsi"/>
-          <w:color w:val="4C483D" w:themeColor="text2"/>
-          <w:sz w:val="20"/>
-          <w:lang w:val="it-IT"/>
-        </w:rPr>
-        <w:t xml:space="preserve"> è stato suddiviso in vari sottosistemi</w:t>
+        <w:t>Il sottosistema application layer è stato suddiviso in vari sottosistemi</w:t>
       </w:r>
     </w:p>
     <w:p>
@@ -6187,18 +5750,16 @@
       </w:pPr>
       <w:r>
         <w:rPr>
-          <w:rStyle w:val="Carpredefinitoparagrafo1"/>
-          <w:rFonts w:asciiTheme="majorHAnsi" w:eastAsia="Lucida Sans Unicode" w:hAnsiTheme="majorHAnsi"/>
+          <w:rFonts w:asciiTheme="majorHAnsi" w:hAnsiTheme="majorHAnsi"/>
+          <w:b/>
           <w:noProof/>
-          <w:color w:val="000000"/>
-          <w:szCs w:val="24"/>
           <w:lang w:val="it-IT"/>
         </w:rPr>
         <w:drawing>
-          <wp:inline distT="0" distB="0" distL="0" distR="0" wp14:anchorId="22B79905" wp14:editId="40180137">
-            <wp:extent cx="5752465" cy="3891280"/>
-            <wp:effectExtent l="0" t="0" r="635" b="0"/>
-            <wp:docPr id="7" name="Immagine 7" descr="C:\Users\Antonio\Documents\Universita\IS\Progetto\YouLearn\InternalWorkProduct\ComponentiSDD\ComponentDiagram\Cattura.PNG"/>
+          <wp:inline distT="0" distB="0" distL="0" distR="0" wp14:anchorId="74EA0D86" wp14:editId="34E7584C">
+            <wp:extent cx="5760085" cy="4174490"/>
+            <wp:effectExtent l="0" t="0" r="5715" b="3810"/>
+            <wp:docPr id="1" name="Picture 1"/>
             <wp:cNvGraphicFramePr>
               <a:graphicFrameLocks xmlns:a="http://schemas.openxmlformats.org/drawingml/2006/main" noChangeAspect="1"/>
             </wp:cNvGraphicFramePr>
@@ -6206,36 +5767,23 @@
               <a:graphicData uri="http://schemas.openxmlformats.org/drawingml/2006/picture">
                 <pic:pic xmlns:pic="http://schemas.openxmlformats.org/drawingml/2006/picture">
                   <pic:nvPicPr>
-                    <pic:cNvPr id="0" name="Picture 1" descr="C:\Users\Antonio\Documents\Universita\IS\Progetto\YouLearn\InternalWorkProduct\ComponentiSDD\ComponentDiagram\Cattura.PNG"/>
-                    <pic:cNvPicPr>
-                      <a:picLocks noChangeAspect="1" noChangeArrowheads="1"/>
-                    </pic:cNvPicPr>
+                    <pic:cNvPr id="1" name="Cattura.PNG"/>
+                    <pic:cNvPicPr/>
                   </pic:nvPicPr>
                   <pic:blipFill>
-                    <a:blip r:embed="rId12">
-                      <a:extLst>
-                        <a:ext uri="{28A0092B-C50C-407E-A947-70E740481C1C}">
-                          <a14:useLocalDpi xmlns:a14="http://schemas.microsoft.com/office/drawing/2010/main" val="0"/>
-                        </a:ext>
-                      </a:extLst>
-                    </a:blip>
-                    <a:srcRect/>
+                    <a:blip r:embed="rId12"/>
                     <a:stretch>
                       <a:fillRect/>
                     </a:stretch>
                   </pic:blipFill>
-                  <pic:spPr bwMode="auto">
+                  <pic:spPr>
                     <a:xfrm>
                       <a:off x="0" y="0"/>
-                      <a:ext cx="5752465" cy="3891280"/>
+                      <a:ext cx="5760085" cy="4174490"/>
                     </a:xfrm>
                     <a:prstGeom prst="rect">
                       <a:avLst/>
                     </a:prstGeom>
-                    <a:noFill/>
-                    <a:ln>
-                      <a:noFill/>
-                    </a:ln>
                   </pic:spPr>
                 </pic:pic>
               </a:graphicData>
@@ -6315,6 +5863,8 @@
           <w:lang w:val="it-IT"/>
         </w:rPr>
       </w:pPr>
+      <w:bookmarkStart w:id="6" w:name="_GoBack"/>
+      <w:bookmarkEnd w:id="6"/>
     </w:p>
     <w:p>
       <w:pPr>
@@ -6370,31 +5920,7 @@
           <w:szCs w:val="24"/>
           <w:lang w:val="it-IT"/>
         </w:rPr>
-        <w:t xml:space="preserve"> </w:t>
-      </w:r>
-      <w:proofErr w:type="spellStart"/>
-      <w:r>
-        <w:rPr>
-          <w:rStyle w:val="Carpredefinitoparagrafo1"/>
-          <w:rFonts w:asciiTheme="majorHAnsi" w:hAnsiTheme="majorHAnsi"/>
-          <w:b/>
-          <w:sz w:val="24"/>
-          <w:szCs w:val="24"/>
-          <w:lang w:val="it-IT"/>
-        </w:rPr>
-        <w:t>Mapping</w:t>
-      </w:r>
-      <w:proofErr w:type="spellEnd"/>
-      <w:r>
-        <w:rPr>
-          <w:rStyle w:val="Carpredefinitoparagrafo1"/>
-          <w:rFonts w:asciiTheme="majorHAnsi" w:hAnsiTheme="majorHAnsi"/>
-          <w:b/>
-          <w:sz w:val="24"/>
-          <w:szCs w:val="24"/>
-          <w:lang w:val="it-IT"/>
-        </w:rPr>
-        <w:t xml:space="preserve"> hardware-software</w:t>
+        <w:t xml:space="preserve"> Mapping hardware-software</w:t>
       </w:r>
     </w:p>
     <w:p>
@@ -6625,10 +6151,12 @@
           <w:szCs w:val="24"/>
           <w:lang w:val="it-IT" w:bidi="ar-SA"/>
         </w:rPr>
-        <w:t xml:space="preserve">.2 Interface </w:t>
-      </w:r>
-      <w:proofErr w:type="spellStart"/>
-      <w:r>
+        <w:t>.2 Interface layer</w:t>
+      </w:r>
+    </w:p>
+    <w:p>
+      <w:pPr>
+        <w:pStyle w:val="Standard"/>
         <w:rPr>
           <w:rFonts w:asciiTheme="majorHAnsi" w:eastAsia="Lucida Sans Unicode" w:hAnsiTheme="majorHAnsi"/>
           <w:b/>
@@ -6637,9 +6165,58 @@
           <w:szCs w:val="24"/>
           <w:lang w:val="it-IT" w:bidi="ar-SA"/>
         </w:rPr>
-        <w:t>layer</w:t>
-      </w:r>
-      <w:proofErr w:type="spellEnd"/>
+      </w:pPr>
+    </w:p>
+    <w:p>
+      <w:pPr>
+        <w:pStyle w:val="Standard"/>
+        <w:rPr>
+          <w:rFonts w:asciiTheme="majorHAnsi" w:eastAsia="Lucida Sans Unicode" w:hAnsiTheme="majorHAnsi"/>
+          <w:color w:val="4C483D" w:themeColor="text2"/>
+          <w:sz w:val="20"/>
+          <w:lang w:val="it-IT" w:bidi="ar-SA"/>
+        </w:rPr>
+      </w:pPr>
+      <w:r>
+        <w:rPr>
+          <w:rFonts w:asciiTheme="majorHAnsi" w:eastAsia="Lucida Sans Unicode" w:hAnsiTheme="majorHAnsi"/>
+          <w:color w:val="4C483D" w:themeColor="text2"/>
+          <w:sz w:val="20"/>
+          <w:lang w:val="it-IT" w:bidi="ar-SA"/>
+        </w:rPr>
+        <w:t>L’utente utilizza il sistema mediante un Browser installato all’interno del suo calcolatore (ad</w:t>
+      </w:r>
+    </w:p>
+    <w:p>
+      <w:pPr>
+        <w:pStyle w:val="Standard"/>
+        <w:rPr>
+          <w:rFonts w:asciiTheme="majorHAnsi" w:eastAsia="Lucida Sans Unicode" w:hAnsiTheme="majorHAnsi"/>
+          <w:color w:val="4C483D" w:themeColor="text2"/>
+          <w:sz w:val="20"/>
+          <w:lang w:bidi="ar-SA"/>
+        </w:rPr>
+      </w:pPr>
+      <w:r>
+        <w:rPr>
+          <w:rFonts w:asciiTheme="majorHAnsi" w:eastAsia="Lucida Sans Unicode" w:hAnsiTheme="majorHAnsi"/>
+          <w:color w:val="4C483D" w:themeColor="text2"/>
+          <w:sz w:val="20"/>
+          <w:lang w:bidi="ar-SA"/>
+        </w:rPr>
+        <w:t>es. Opera, Firefox, Chrome).</w:t>
+      </w:r>
+    </w:p>
+    <w:p>
+      <w:pPr>
+        <w:pStyle w:val="Standard"/>
+        <w:rPr>
+          <w:rFonts w:asciiTheme="majorHAnsi" w:eastAsia="Lucida Sans Unicode" w:hAnsiTheme="majorHAnsi"/>
+          <w:color w:val="4C483D" w:themeColor="text2"/>
+          <w:szCs w:val="24"/>
+          <w:lang w:bidi="ar-SA"/>
+        </w:rPr>
+      </w:pPr>
     </w:p>
     <w:p>
       <w:pPr>
@@ -6650,64 +6227,10 @@
           <w:bCs/>
           <w:color w:val="4C483D" w:themeColor="text2"/>
           <w:szCs w:val="24"/>
-          <w:lang w:val="it-IT" w:bidi="ar-SA"/>
-        </w:rPr>
-      </w:pPr>
-    </w:p>
-    <w:p>
-      <w:pPr>
-        <w:pStyle w:val="Standard"/>
-        <w:rPr>
-          <w:rFonts w:asciiTheme="majorHAnsi" w:eastAsia="Lucida Sans Unicode" w:hAnsiTheme="majorHAnsi"/>
-          <w:color w:val="4C483D" w:themeColor="text2"/>
-          <w:sz w:val="20"/>
-          <w:lang w:val="it-IT" w:bidi="ar-SA"/>
-        </w:rPr>
-      </w:pPr>
-      <w:r>
-        <w:rPr>
-          <w:rFonts w:asciiTheme="majorHAnsi" w:eastAsia="Lucida Sans Unicode" w:hAnsiTheme="majorHAnsi"/>
-          <w:color w:val="4C483D" w:themeColor="text2"/>
-          <w:sz w:val="20"/>
-          <w:lang w:val="it-IT" w:bidi="ar-SA"/>
-        </w:rPr>
-        <w:t>L’utente utilizza il sistema mediante un Browser installato all’interno del suo calcolatore (ad</w:t>
-      </w:r>
-    </w:p>
-    <w:p>
-      <w:pPr>
-        <w:pStyle w:val="Standard"/>
-        <w:rPr>
-          <w:rFonts w:asciiTheme="majorHAnsi" w:eastAsia="Lucida Sans Unicode" w:hAnsiTheme="majorHAnsi"/>
-          <w:color w:val="4C483D" w:themeColor="text2"/>
-          <w:sz w:val="20"/>
           <w:lang w:bidi="ar-SA"/>
         </w:rPr>
       </w:pPr>
       <w:r>
-        <w:rPr>
-          <w:rFonts w:asciiTheme="majorHAnsi" w:eastAsia="Lucida Sans Unicode" w:hAnsiTheme="majorHAnsi"/>
-          <w:color w:val="4C483D" w:themeColor="text2"/>
-          <w:sz w:val="20"/>
-          <w:lang w:bidi="ar-SA"/>
-        </w:rPr>
-        <w:t>es. Opera, Firefox, Chrome).</w:t>
-      </w:r>
-    </w:p>
-    <w:p>
-      <w:pPr>
-        <w:pStyle w:val="Standard"/>
-        <w:rPr>
-          <w:rFonts w:asciiTheme="majorHAnsi" w:eastAsia="Lucida Sans Unicode" w:hAnsiTheme="majorHAnsi"/>
-          <w:color w:val="4C483D" w:themeColor="text2"/>
-          <w:szCs w:val="24"/>
-          <w:lang w:bidi="ar-SA"/>
-        </w:rPr>
-      </w:pPr>
-    </w:p>
-    <w:p>
-      <w:pPr>
-        <w:pStyle w:val="Standard"/>
         <w:rPr>
           <w:rFonts w:asciiTheme="majorHAnsi" w:eastAsia="Lucida Sans Unicode" w:hAnsiTheme="majorHAnsi"/>
           <w:b/>
@@ -6716,7 +6239,8 @@
           <w:szCs w:val="24"/>
           <w:lang w:bidi="ar-SA"/>
         </w:rPr>
-      </w:pPr>
+        <w:t>2.</w:t>
+      </w:r>
       <w:r>
         <w:rPr>
           <w:rFonts w:asciiTheme="majorHAnsi" w:eastAsia="Lucida Sans Unicode" w:hAnsiTheme="majorHAnsi"/>
@@ -6726,9 +6250,12 @@
           <w:szCs w:val="24"/>
           <w:lang w:bidi="ar-SA"/>
         </w:rPr>
-        <w:t>2.</w:t>
-      </w:r>
-      <w:r>
+        <w:t>3.3 Application Logic layer</w:t>
+      </w:r>
+    </w:p>
+    <w:p>
+      <w:pPr>
+        <w:pStyle w:val="Standard"/>
         <w:rPr>
           <w:rFonts w:asciiTheme="majorHAnsi" w:eastAsia="Lucida Sans Unicode" w:hAnsiTheme="majorHAnsi"/>
           <w:b/>
@@ -6737,8 +6264,38 @@
           <w:szCs w:val="24"/>
           <w:lang w:bidi="ar-SA"/>
         </w:rPr>
-        <w:t>3.3 Application Logic layer</w:t>
-      </w:r>
+      </w:pPr>
+    </w:p>
+    <w:p>
+      <w:pPr>
+        <w:pStyle w:val="Standard"/>
+        <w:rPr>
+          <w:rFonts w:asciiTheme="majorHAnsi" w:eastAsia="Lucida Sans Unicode" w:hAnsiTheme="majorHAnsi"/>
+          <w:color w:val="4C483D" w:themeColor="text2"/>
+          <w:sz w:val="20"/>
+          <w:lang w:val="it-IT" w:bidi="ar-SA"/>
+        </w:rPr>
+      </w:pPr>
+      <w:r>
+        <w:rPr>
+          <w:rFonts w:asciiTheme="majorHAnsi" w:eastAsia="Lucida Sans Unicode" w:hAnsiTheme="majorHAnsi"/>
+          <w:color w:val="4C483D" w:themeColor="text2"/>
+          <w:sz w:val="20"/>
+          <w:lang w:val="it-IT" w:bidi="ar-SA"/>
+        </w:rPr>
+        <w:t>Il sistema, e quindi le funzionalità, sono implementate in linguaggio HTML5 + java.</w:t>
+      </w:r>
+    </w:p>
+    <w:p>
+      <w:pPr>
+        <w:pStyle w:val="Standard"/>
+        <w:rPr>
+          <w:rFonts w:asciiTheme="majorHAnsi" w:eastAsia="Lucida Sans Unicode" w:hAnsiTheme="majorHAnsi"/>
+          <w:color w:val="4C483D" w:themeColor="text2"/>
+          <w:szCs w:val="24"/>
+          <w:lang w:val="it-IT" w:bidi="ar-SA"/>
+        </w:rPr>
+      </w:pPr>
     </w:p>
     <w:p>
       <w:pPr>
@@ -6749,44 +6306,10 @@
           <w:bCs/>
           <w:color w:val="4C483D" w:themeColor="text2"/>
           <w:szCs w:val="24"/>
-          <w:lang w:bidi="ar-SA"/>
-        </w:rPr>
-      </w:pPr>
-    </w:p>
-    <w:p>
-      <w:pPr>
-        <w:pStyle w:val="Standard"/>
-        <w:rPr>
-          <w:rFonts w:asciiTheme="majorHAnsi" w:eastAsia="Lucida Sans Unicode" w:hAnsiTheme="majorHAnsi"/>
-          <w:color w:val="4C483D" w:themeColor="text2"/>
-          <w:sz w:val="20"/>
           <w:lang w:val="it-IT" w:bidi="ar-SA"/>
         </w:rPr>
       </w:pPr>
       <w:r>
-        <w:rPr>
-          <w:rFonts w:asciiTheme="majorHAnsi" w:eastAsia="Lucida Sans Unicode" w:hAnsiTheme="majorHAnsi"/>
-          <w:color w:val="4C483D" w:themeColor="text2"/>
-          <w:sz w:val="20"/>
-          <w:lang w:val="it-IT" w:bidi="ar-SA"/>
-        </w:rPr>
-        <w:t>Il sistema, e quindi le funzionalità, sono implementate in linguaggio HTML5 + java.</w:t>
-      </w:r>
-    </w:p>
-    <w:p>
-      <w:pPr>
-        <w:pStyle w:val="Standard"/>
-        <w:rPr>
-          <w:rFonts w:asciiTheme="majorHAnsi" w:eastAsia="Lucida Sans Unicode" w:hAnsiTheme="majorHAnsi"/>
-          <w:color w:val="4C483D" w:themeColor="text2"/>
-          <w:szCs w:val="24"/>
-          <w:lang w:val="it-IT" w:bidi="ar-SA"/>
-        </w:rPr>
-      </w:pPr>
-    </w:p>
-    <w:p>
-      <w:pPr>
-        <w:pStyle w:val="Standard"/>
         <w:rPr>
           <w:rFonts w:asciiTheme="majorHAnsi" w:eastAsia="Lucida Sans Unicode" w:hAnsiTheme="majorHAnsi"/>
           <w:b/>
@@ -6795,7 +6318,8 @@
           <w:szCs w:val="24"/>
           <w:lang w:val="it-IT" w:bidi="ar-SA"/>
         </w:rPr>
-      </w:pPr>
+        <w:t>2</w:t>
+      </w:r>
       <w:r>
         <w:rPr>
           <w:rFonts w:asciiTheme="majorHAnsi" w:eastAsia="Lucida Sans Unicode" w:hAnsiTheme="majorHAnsi"/>
@@ -6805,9 +6329,12 @@
           <w:szCs w:val="24"/>
           <w:lang w:val="it-IT" w:bidi="ar-SA"/>
         </w:rPr>
-        <w:t>2</w:t>
-      </w:r>
-      <w:r>
+        <w:t>.3.4 Storage layer</w:t>
+      </w:r>
+    </w:p>
+    <w:p>
+      <w:pPr>
+        <w:pStyle w:val="Standard"/>
         <w:rPr>
           <w:rFonts w:asciiTheme="majorHAnsi" w:eastAsia="Lucida Sans Unicode" w:hAnsiTheme="majorHAnsi"/>
           <w:b/>
@@ -6816,10 +6343,62 @@
           <w:szCs w:val="24"/>
           <w:lang w:val="it-IT" w:bidi="ar-SA"/>
         </w:rPr>
-        <w:t xml:space="preserve">.3.4 Storage </w:t>
-      </w:r>
-      <w:proofErr w:type="spellStart"/>
-      <w:r>
+      </w:pPr>
+    </w:p>
+    <w:p>
+      <w:pPr>
+        <w:pStyle w:val="Standard"/>
+        <w:rPr>
+          <w:rFonts w:asciiTheme="majorHAnsi" w:eastAsia="Lucida Sans Unicode" w:hAnsiTheme="majorHAnsi"/>
+          <w:color w:val="4C483D" w:themeColor="text2"/>
+          <w:sz w:val="20"/>
+          <w:lang w:val="it-IT" w:bidi="ar-SA"/>
+        </w:rPr>
+      </w:pPr>
+      <w:r>
+        <w:rPr>
+          <w:rFonts w:asciiTheme="majorHAnsi" w:eastAsia="Lucida Sans Unicode" w:hAnsiTheme="majorHAnsi"/>
+          <w:color w:val="4C483D" w:themeColor="text2"/>
+          <w:sz w:val="20"/>
+          <w:lang w:val="it-IT" w:bidi="ar-SA"/>
+        </w:rPr>
+        <w:t>Rappresenta il collegamento con il server da parte del sistema e si occupa di tutte le richieste</w:t>
+      </w:r>
+    </w:p>
+    <w:p>
+      <w:pPr>
+        <w:pStyle w:val="Standard"/>
+        <w:rPr>
+          <w:rFonts w:asciiTheme="majorHAnsi" w:eastAsia="Lucida Sans Unicode" w:hAnsiTheme="majorHAnsi"/>
+          <w:color w:val="4C483D" w:themeColor="text2"/>
+          <w:sz w:val="20"/>
+          <w:lang w:val="it-IT" w:bidi="ar-SA"/>
+        </w:rPr>
+      </w:pPr>
+      <w:r>
+        <w:rPr>
+          <w:rFonts w:asciiTheme="majorHAnsi" w:eastAsia="Lucida Sans Unicode" w:hAnsiTheme="majorHAnsi"/>
+          <w:color w:val="4C483D" w:themeColor="text2"/>
+          <w:sz w:val="20"/>
+          <w:lang w:val="it-IT" w:bidi="ar-SA"/>
+        </w:rPr>
+        <w:t>di accesso e modifiche sui dati permanenti presenti nel database.</w:t>
+      </w:r>
+    </w:p>
+    <w:p>
+      <w:pPr>
+        <w:pStyle w:val="Standard"/>
+        <w:rPr>
+          <w:rFonts w:asciiTheme="majorHAnsi" w:eastAsia="Lucida Sans Unicode" w:hAnsiTheme="majorHAnsi"/>
+          <w:color w:val="4C483D" w:themeColor="text2"/>
+          <w:szCs w:val="24"/>
+          <w:lang w:val="it-IT" w:bidi="ar-SA"/>
+        </w:rPr>
+      </w:pPr>
+    </w:p>
+    <w:p>
+      <w:pPr>
+        <w:pStyle w:val="Standard"/>
         <w:rPr>
           <w:rFonts w:asciiTheme="majorHAnsi" w:eastAsia="Lucida Sans Unicode" w:hAnsiTheme="majorHAnsi"/>
           <w:b/>
@@ -6828,13 +6407,8 @@
           <w:szCs w:val="24"/>
           <w:lang w:val="it-IT" w:bidi="ar-SA"/>
         </w:rPr>
-        <w:t>layer</w:t>
-      </w:r>
-      <w:proofErr w:type="spellEnd"/>
-    </w:p>
-    <w:p>
-      <w:pPr>
-        <w:pStyle w:val="Standard"/>
+      </w:pPr>
+      <w:r>
         <w:rPr>
           <w:rFonts w:asciiTheme="majorHAnsi" w:eastAsia="Lucida Sans Unicode" w:hAnsiTheme="majorHAnsi"/>
           <w:b/>
@@ -6843,62 +6417,9 @@
           <w:szCs w:val="24"/>
           <w:lang w:val="it-IT" w:bidi="ar-SA"/>
         </w:rPr>
-      </w:pPr>
-    </w:p>
-    <w:p>
-      <w:pPr>
-        <w:pStyle w:val="Standard"/>
-        <w:rPr>
-          <w:rFonts w:asciiTheme="majorHAnsi" w:eastAsia="Lucida Sans Unicode" w:hAnsiTheme="majorHAnsi"/>
-          <w:color w:val="4C483D" w:themeColor="text2"/>
-          <w:sz w:val="20"/>
-          <w:lang w:val="it-IT" w:bidi="ar-SA"/>
-        </w:rPr>
-      </w:pPr>
-      <w:r>
-        <w:rPr>
-          <w:rFonts w:asciiTheme="majorHAnsi" w:eastAsia="Lucida Sans Unicode" w:hAnsiTheme="majorHAnsi"/>
-          <w:color w:val="4C483D" w:themeColor="text2"/>
-          <w:sz w:val="20"/>
-          <w:lang w:val="it-IT" w:bidi="ar-SA"/>
-        </w:rPr>
-        <w:t>Rappresenta il collegamento con il server da parte del sistema e si occupa di tutte le richieste</w:t>
-      </w:r>
-    </w:p>
-    <w:p>
-      <w:pPr>
-        <w:pStyle w:val="Standard"/>
-        <w:rPr>
-          <w:rFonts w:asciiTheme="majorHAnsi" w:eastAsia="Lucida Sans Unicode" w:hAnsiTheme="majorHAnsi"/>
-          <w:color w:val="4C483D" w:themeColor="text2"/>
-          <w:sz w:val="20"/>
-          <w:lang w:val="it-IT" w:bidi="ar-SA"/>
-        </w:rPr>
-      </w:pPr>
-      <w:r>
-        <w:rPr>
-          <w:rFonts w:asciiTheme="majorHAnsi" w:eastAsia="Lucida Sans Unicode" w:hAnsiTheme="majorHAnsi"/>
-          <w:color w:val="4C483D" w:themeColor="text2"/>
-          <w:sz w:val="20"/>
-          <w:lang w:val="it-IT" w:bidi="ar-SA"/>
-        </w:rPr>
-        <w:t>di accesso e modifiche sui dati permanenti presenti nel database.</w:t>
-      </w:r>
-    </w:p>
-    <w:p>
-      <w:pPr>
-        <w:pStyle w:val="Standard"/>
-        <w:rPr>
-          <w:rFonts w:asciiTheme="majorHAnsi" w:eastAsia="Lucida Sans Unicode" w:hAnsiTheme="majorHAnsi"/>
-          <w:color w:val="4C483D" w:themeColor="text2"/>
-          <w:szCs w:val="24"/>
-          <w:lang w:val="it-IT" w:bidi="ar-SA"/>
-        </w:rPr>
-      </w:pPr>
-    </w:p>
-    <w:p>
-      <w:pPr>
-        <w:pStyle w:val="Standard"/>
+        <w:t>2</w:t>
+      </w:r>
+      <w:r>
         <w:rPr>
           <w:rFonts w:asciiTheme="majorHAnsi" w:eastAsia="Lucida Sans Unicode" w:hAnsiTheme="majorHAnsi"/>
           <w:b/>
@@ -6907,8 +6428,12 @@
           <w:szCs w:val="24"/>
           <w:lang w:val="it-IT" w:bidi="ar-SA"/>
         </w:rPr>
-      </w:pPr>
-      <w:r>
+        <w:t>.3.5 Database Server</w:t>
+      </w:r>
+    </w:p>
+    <w:p>
+      <w:pPr>
+        <w:pStyle w:val="Standard"/>
         <w:rPr>
           <w:rFonts w:asciiTheme="majorHAnsi" w:eastAsia="Lucida Sans Unicode" w:hAnsiTheme="majorHAnsi"/>
           <w:b/>
@@ -6917,31 +6442,6 @@
           <w:szCs w:val="24"/>
           <w:lang w:val="it-IT" w:bidi="ar-SA"/>
         </w:rPr>
-        <w:t>2</w:t>
-      </w:r>
-      <w:r>
-        <w:rPr>
-          <w:rFonts w:asciiTheme="majorHAnsi" w:eastAsia="Lucida Sans Unicode" w:hAnsiTheme="majorHAnsi"/>
-          <w:b/>
-          <w:bCs/>
-          <w:color w:val="4C483D" w:themeColor="text2"/>
-          <w:szCs w:val="24"/>
-          <w:lang w:val="it-IT" w:bidi="ar-SA"/>
-        </w:rPr>
-        <w:t>.3.5 Database Server</w:t>
-      </w:r>
-    </w:p>
-    <w:p>
-      <w:pPr>
-        <w:pStyle w:val="Standard"/>
-        <w:rPr>
-          <w:rFonts w:asciiTheme="majorHAnsi" w:eastAsia="Lucida Sans Unicode" w:hAnsiTheme="majorHAnsi"/>
-          <w:b/>
-          <w:bCs/>
-          <w:color w:val="4C483D" w:themeColor="text2"/>
-          <w:szCs w:val="24"/>
-          <w:lang w:val="it-IT" w:bidi="ar-SA"/>
-        </w:rPr>
       </w:pPr>
     </w:p>
     <w:p>
@@ -7024,25 +6524,7 @@
           <w:rFonts w:asciiTheme="majorHAnsi" w:hAnsiTheme="majorHAnsi"/>
           <w:lang w:val="it-IT"/>
         </w:rPr>
-        <w:t xml:space="preserve">All’interno di questa sezione verrà illustrato il procedimento di design sui dati persistenti partendo dal diagramma delle classi composto dagli </w:t>
-      </w:r>
-      <w:proofErr w:type="spellStart"/>
-      <w:r>
-        <w:rPr>
-          <w:rStyle w:val="Carpredefinitoparagrafo1"/>
-          <w:rFonts w:asciiTheme="majorHAnsi" w:hAnsiTheme="majorHAnsi"/>
-          <w:lang w:val="it-IT"/>
-        </w:rPr>
-        <w:t>entity</w:t>
-      </w:r>
-      <w:proofErr w:type="spellEnd"/>
-      <w:r>
-        <w:rPr>
-          <w:rStyle w:val="Carpredefinitoparagrafo1"/>
-          <w:rFonts w:asciiTheme="majorHAnsi" w:hAnsiTheme="majorHAnsi"/>
-          <w:lang w:val="it-IT"/>
-        </w:rPr>
-        <w:t xml:space="preserve"> per poi arrivare alla progettazione di un database relazionale.</w:t>
+        <w:t>All’interno di questa sezione verrà illustrato il procedimento di design sui dati persistenti partendo dal diagramma delle classi composto dagli entity per poi arrivare alla progettazione di un database relazionale.</w:t>
       </w:r>
     </w:p>
     <w:p>
@@ -7059,43 +6541,7 @@
           <w:rFonts w:asciiTheme="majorHAnsi" w:hAnsiTheme="majorHAnsi"/>
           <w:lang w:val="it-IT"/>
         </w:rPr>
-        <w:t xml:space="preserve">Di seguito riportiamo il </w:t>
-      </w:r>
-      <w:proofErr w:type="spellStart"/>
-      <w:r>
-        <w:rPr>
-          <w:rStyle w:val="Carpredefinitoparagrafo1"/>
-          <w:rFonts w:asciiTheme="majorHAnsi" w:hAnsiTheme="majorHAnsi"/>
-          <w:lang w:val="it-IT"/>
-        </w:rPr>
-        <w:t>class</w:t>
-      </w:r>
-      <w:proofErr w:type="spellEnd"/>
-      <w:r>
-        <w:rPr>
-          <w:rStyle w:val="Carpredefinitoparagrafo1"/>
-          <w:rFonts w:asciiTheme="majorHAnsi" w:hAnsiTheme="majorHAnsi"/>
-          <w:lang w:val="it-IT"/>
-        </w:rPr>
-        <w:t xml:space="preserve"> </w:t>
-      </w:r>
-      <w:proofErr w:type="spellStart"/>
-      <w:r>
-        <w:rPr>
-          <w:rStyle w:val="Carpredefinitoparagrafo1"/>
-          <w:rFonts w:asciiTheme="majorHAnsi" w:hAnsiTheme="majorHAnsi"/>
-          <w:lang w:val="it-IT"/>
-        </w:rPr>
-        <w:t>diagram</w:t>
-      </w:r>
-      <w:proofErr w:type="spellEnd"/>
-      <w:r>
-        <w:rPr>
-          <w:rStyle w:val="Carpredefinitoparagrafo1"/>
-          <w:rFonts w:asciiTheme="majorHAnsi" w:hAnsiTheme="majorHAnsi"/>
-          <w:lang w:val="it-IT"/>
-        </w:rPr>
-        <w:t xml:space="preserve"> ripreso dal RAD di YouLearn:</w:t>
+        <w:t>Di seguito riportiamo il class diagram ripreso dal RAD di YouLearn:</w:t>
       </w:r>
     </w:p>
     <w:p>
@@ -7506,29 +6952,7 @@
           <w:lang w:val="it-IT" w:bidi="ar-SA"/>
         </w:rPr>
         <w:lastRenderedPageBreak/>
-        <w:t>l’associazione “</w:t>
-      </w:r>
-      <w:proofErr w:type="spellStart"/>
-      <w:r>
-        <w:rPr>
-          <w:rFonts w:asciiTheme="majorHAnsi" w:eastAsia="Lucida Sans Unicode" w:hAnsiTheme="majorHAnsi"/>
-          <w:bCs/>
-          <w:color w:val="4C483D" w:themeColor="text2"/>
-          <w:sz w:val="20"/>
-          <w:lang w:val="it-IT" w:bidi="ar-SA"/>
-        </w:rPr>
-        <w:t>appartieneA</w:t>
-      </w:r>
-      <w:proofErr w:type="spellEnd"/>
-      <w:r>
-        <w:rPr>
-          <w:rFonts w:asciiTheme="majorHAnsi" w:eastAsia="Lucida Sans Unicode" w:hAnsiTheme="majorHAnsi"/>
-          <w:bCs/>
-          <w:color w:val="4C483D" w:themeColor="text2"/>
-          <w:sz w:val="20"/>
-          <w:lang w:val="it-IT" w:bidi="ar-SA"/>
-        </w:rPr>
-        <w:t>” si identifica la Lezione a cui il commento appartiene.</w:t>
+        <w:t>l’associazione “appartieneA” si identifica la Lezione a cui il commento appartiene.</w:t>
       </w:r>
     </w:p>
     <w:p>
@@ -7626,29 +7050,7 @@
           <w:sz w:val="20"/>
           <w:lang w:val="it-IT" w:bidi="ar-SA"/>
         </w:rPr>
-        <w:t>l’associazione “</w:t>
-      </w:r>
-      <w:proofErr w:type="spellStart"/>
-      <w:r>
-        <w:rPr>
-          <w:rFonts w:asciiTheme="majorHAnsi" w:eastAsia="Lucida Sans Unicode" w:hAnsiTheme="majorHAnsi"/>
-          <w:bCs/>
-          <w:color w:val="4C483D" w:themeColor="text2"/>
-          <w:sz w:val="20"/>
-          <w:lang w:val="it-IT" w:bidi="ar-SA"/>
-        </w:rPr>
-        <w:t>compostoDa</w:t>
-      </w:r>
-      <w:proofErr w:type="spellEnd"/>
-      <w:r>
-        <w:rPr>
-          <w:rFonts w:asciiTheme="majorHAnsi" w:eastAsia="Lucida Sans Unicode" w:hAnsiTheme="majorHAnsi"/>
-          <w:bCs/>
-          <w:color w:val="4C483D" w:themeColor="text2"/>
-          <w:sz w:val="20"/>
-          <w:lang w:val="it-IT" w:bidi="ar-SA"/>
-        </w:rPr>
-        <w:t>” rappresenta il corso a cui una lezione appartiene</w:t>
+        <w:t>l’associazione “compostoDa” rappresenta il corso a cui una lezione appartiene</w:t>
       </w:r>
       <w:r>
         <w:rPr>
@@ -8034,14 +7436,12 @@
                 <w:rFonts w:asciiTheme="majorHAnsi" w:hAnsiTheme="majorHAnsi"/>
               </w:rPr>
             </w:pPr>
-            <w:proofErr w:type="spellStart"/>
             <w:r>
               <w:rPr>
                 <w:rFonts w:asciiTheme="majorHAnsi" w:hAnsiTheme="majorHAnsi"/>
               </w:rPr>
               <w:t>Cognome</w:t>
             </w:r>
-            <w:proofErr w:type="spellEnd"/>
           </w:p>
         </w:tc>
         <w:tc>
@@ -8349,14 +7749,12 @@
                 <w:rFonts w:asciiTheme="majorHAnsi" w:hAnsiTheme="majorHAnsi"/>
               </w:rPr>
             </w:pPr>
-            <w:proofErr w:type="spellStart"/>
             <w:r>
               <w:rPr>
                 <w:rFonts w:asciiTheme="majorHAnsi" w:hAnsiTheme="majorHAnsi"/>
               </w:rPr>
               <w:t>Verificato</w:t>
             </w:r>
-            <w:proofErr w:type="spellEnd"/>
           </w:p>
         </w:tc>
         <w:tc>
@@ -8427,14 +7825,12 @@
                 <w:rFonts w:asciiTheme="majorHAnsi" w:hAnsiTheme="majorHAnsi"/>
               </w:rPr>
             </w:pPr>
-            <w:proofErr w:type="spellStart"/>
             <w:r>
               <w:rPr>
                 <w:rFonts w:asciiTheme="majorHAnsi" w:hAnsiTheme="majorHAnsi"/>
               </w:rPr>
               <w:t>NumeroCarta</w:t>
             </w:r>
-            <w:proofErr w:type="spellEnd"/>
           </w:p>
         </w:tc>
         <w:tc>
@@ -8682,14 +8078,12 @@
                 <w:rFonts w:asciiTheme="majorHAnsi" w:hAnsiTheme="majorHAnsi"/>
               </w:rPr>
             </w:pPr>
-            <w:proofErr w:type="spellStart"/>
             <w:r>
               <w:rPr>
                 <w:rFonts w:asciiTheme="majorHAnsi" w:hAnsiTheme="majorHAnsi"/>
               </w:rPr>
               <w:t>idCorso</w:t>
             </w:r>
-            <w:proofErr w:type="spellEnd"/>
           </w:p>
         </w:tc>
         <w:tc>
@@ -8779,14 +8173,12 @@
                 <w:rFonts w:asciiTheme="majorHAnsi" w:hAnsiTheme="majorHAnsi"/>
               </w:rPr>
             </w:pPr>
-            <w:proofErr w:type="spellStart"/>
             <w:r>
               <w:rPr>
                 <w:rFonts w:asciiTheme="majorHAnsi" w:hAnsiTheme="majorHAnsi"/>
               </w:rPr>
               <w:t>AccountCreatore</w:t>
             </w:r>
-            <w:proofErr w:type="spellEnd"/>
           </w:p>
         </w:tc>
         <w:tc>
@@ -8864,14 +8256,12 @@
                 <w:rFonts w:asciiTheme="majorHAnsi" w:hAnsiTheme="majorHAnsi"/>
               </w:rPr>
             </w:pPr>
-            <w:proofErr w:type="spellStart"/>
             <w:r>
               <w:rPr>
                 <w:rFonts w:asciiTheme="majorHAnsi" w:hAnsiTheme="majorHAnsi"/>
               </w:rPr>
               <w:t>AccountSupervisore</w:t>
             </w:r>
-            <w:proofErr w:type="spellEnd"/>
           </w:p>
         </w:tc>
         <w:tc>
@@ -9026,14 +8416,12 @@
                 <w:rFonts w:asciiTheme="majorHAnsi" w:hAnsiTheme="majorHAnsi"/>
               </w:rPr>
             </w:pPr>
-            <w:proofErr w:type="spellStart"/>
             <w:r>
               <w:rPr>
                 <w:rFonts w:asciiTheme="majorHAnsi" w:hAnsiTheme="majorHAnsi"/>
               </w:rPr>
               <w:t>Descrizione</w:t>
             </w:r>
-            <w:proofErr w:type="spellEnd"/>
           </w:p>
         </w:tc>
         <w:tc>
@@ -9105,14 +8493,12 @@
                 <w:rFonts w:asciiTheme="majorHAnsi" w:hAnsiTheme="majorHAnsi"/>
               </w:rPr>
             </w:pPr>
-            <w:proofErr w:type="spellStart"/>
             <w:r>
               <w:rPr>
                 <w:rFonts w:asciiTheme="majorHAnsi" w:hAnsiTheme="majorHAnsi"/>
               </w:rPr>
               <w:t>DataCreazione</w:t>
             </w:r>
-            <w:proofErr w:type="spellEnd"/>
           </w:p>
         </w:tc>
         <w:tc>
@@ -9184,14 +8570,12 @@
                 <w:rFonts w:asciiTheme="majorHAnsi" w:hAnsiTheme="majorHAnsi"/>
               </w:rPr>
             </w:pPr>
-            <w:proofErr w:type="spellStart"/>
             <w:r>
               <w:rPr>
                 <w:rFonts w:asciiTheme="majorHAnsi" w:hAnsiTheme="majorHAnsi"/>
               </w:rPr>
               <w:t>DataFine</w:t>
             </w:r>
-            <w:proofErr w:type="spellEnd"/>
           </w:p>
         </w:tc>
         <w:tc>
@@ -9263,14 +8647,12 @@
                 <w:rFonts w:asciiTheme="majorHAnsi" w:hAnsiTheme="majorHAnsi"/>
               </w:rPr>
             </w:pPr>
-            <w:proofErr w:type="spellStart"/>
             <w:r>
               <w:rPr>
                 <w:rFonts w:asciiTheme="majorHAnsi" w:hAnsiTheme="majorHAnsi"/>
               </w:rPr>
               <w:t>Copertina</w:t>
             </w:r>
-            <w:proofErr w:type="spellEnd"/>
           </w:p>
         </w:tc>
         <w:tc>
@@ -9431,14 +8813,12 @@
                 <w:rFonts w:asciiTheme="majorHAnsi" w:hAnsiTheme="majorHAnsi"/>
               </w:rPr>
             </w:pPr>
-            <w:proofErr w:type="spellStart"/>
             <w:r>
               <w:rPr>
                 <w:rFonts w:asciiTheme="majorHAnsi" w:hAnsiTheme="majorHAnsi"/>
               </w:rPr>
               <w:t>Stato</w:t>
             </w:r>
-            <w:proofErr w:type="spellEnd"/>
           </w:p>
         </w:tc>
         <w:tc>
@@ -9510,14 +8890,12 @@
                 <w:rFonts w:asciiTheme="majorHAnsi" w:hAnsiTheme="majorHAnsi"/>
               </w:rPr>
             </w:pPr>
-            <w:proofErr w:type="spellStart"/>
             <w:r>
               <w:rPr>
                 <w:rFonts w:asciiTheme="majorHAnsi" w:hAnsiTheme="majorHAnsi"/>
               </w:rPr>
               <w:t>Categoria</w:t>
             </w:r>
-            <w:proofErr w:type="spellEnd"/>
           </w:p>
         </w:tc>
         <w:tc>
@@ -9589,14 +8967,12 @@
                 <w:rFonts w:asciiTheme="majorHAnsi" w:hAnsiTheme="majorHAnsi"/>
               </w:rPr>
             </w:pPr>
-            <w:proofErr w:type="spellStart"/>
             <w:r>
               <w:rPr>
                 <w:rFonts w:asciiTheme="majorHAnsi" w:hAnsiTheme="majorHAnsi"/>
               </w:rPr>
               <w:t>NLezioni</w:t>
             </w:r>
-            <w:proofErr w:type="spellEnd"/>
           </w:p>
         </w:tc>
         <w:tc>
@@ -9674,14 +9050,12 @@
                 <w:rFonts w:asciiTheme="majorHAnsi" w:hAnsiTheme="majorHAnsi"/>
               </w:rPr>
             </w:pPr>
-            <w:proofErr w:type="spellStart"/>
             <w:r>
               <w:rPr>
                 <w:rFonts w:asciiTheme="majorHAnsi" w:hAnsiTheme="majorHAnsi"/>
               </w:rPr>
               <w:t>NIscritti</w:t>
             </w:r>
-            <w:proofErr w:type="spellEnd"/>
           </w:p>
         </w:tc>
         <w:tc>
@@ -9923,14 +9297,12 @@
                 <w:rFonts w:asciiTheme="majorHAnsi" w:hAnsiTheme="majorHAnsi"/>
               </w:rPr>
             </w:pPr>
-            <w:proofErr w:type="spellStart"/>
             <w:r>
               <w:rPr>
                 <w:rFonts w:asciiTheme="majorHAnsi" w:hAnsiTheme="majorHAnsi"/>
               </w:rPr>
               <w:t>AccountMail</w:t>
             </w:r>
-            <w:proofErr w:type="spellEnd"/>
           </w:p>
         </w:tc>
         <w:tc>
@@ -10008,14 +9380,12 @@
                 <w:rFonts w:asciiTheme="majorHAnsi" w:hAnsiTheme="majorHAnsi"/>
               </w:rPr>
             </w:pPr>
-            <w:proofErr w:type="spellStart"/>
             <w:r>
               <w:rPr>
                 <w:rFonts w:asciiTheme="majorHAnsi" w:hAnsiTheme="majorHAnsi"/>
               </w:rPr>
               <w:t>CorsoIDCorso</w:t>
             </w:r>
-            <w:proofErr w:type="spellEnd"/>
           </w:p>
         </w:tc>
         <w:tc>
@@ -10093,7 +9463,6 @@
                 <w:rFonts w:asciiTheme="majorHAnsi" w:hAnsiTheme="majorHAnsi"/>
               </w:rPr>
             </w:pPr>
-            <w:proofErr w:type="spellStart"/>
             <w:r>
               <w:rPr>
                 <w:rFonts w:asciiTheme="majorHAnsi" w:hAnsiTheme="majorHAnsi"/>
@@ -10112,7 +9481,6 @@
               </w:rPr>
               <w:t>mento</w:t>
             </w:r>
-            <w:proofErr w:type="spellEnd"/>
           </w:p>
         </w:tc>
         <w:tc>
@@ -10184,14 +9552,12 @@
                 <w:rFonts w:asciiTheme="majorHAnsi" w:hAnsiTheme="majorHAnsi"/>
               </w:rPr>
             </w:pPr>
-            <w:proofErr w:type="spellStart"/>
             <w:r>
               <w:rPr>
                 <w:rFonts w:asciiTheme="majorHAnsi" w:hAnsiTheme="majorHAnsi"/>
               </w:rPr>
               <w:t>Importo</w:t>
             </w:r>
-            <w:proofErr w:type="spellEnd"/>
           </w:p>
         </w:tc>
         <w:tc>
@@ -10269,14 +9635,12 @@
                 <w:rFonts w:asciiTheme="majorHAnsi" w:hAnsiTheme="majorHAnsi"/>
               </w:rPr>
             </w:pPr>
-            <w:proofErr w:type="spellStart"/>
             <w:r>
               <w:rPr>
                 <w:rFonts w:asciiTheme="majorHAnsi" w:hAnsiTheme="majorHAnsi"/>
               </w:rPr>
               <w:t>Fattura</w:t>
             </w:r>
-            <w:proofErr w:type="spellEnd"/>
           </w:p>
         </w:tc>
         <w:tc>
@@ -10524,14 +9888,12 @@
                 <w:rFonts w:asciiTheme="majorHAnsi" w:hAnsiTheme="majorHAnsi"/>
               </w:rPr>
             </w:pPr>
-            <w:proofErr w:type="spellStart"/>
             <w:r>
               <w:rPr>
                 <w:rFonts w:asciiTheme="majorHAnsi" w:hAnsiTheme="majorHAnsi"/>
               </w:rPr>
               <w:t>numeroAccount</w:t>
             </w:r>
-            <w:proofErr w:type="spellEnd"/>
           </w:p>
         </w:tc>
         <w:tc>
@@ -10614,14 +9976,12 @@
                 <w:rFonts w:asciiTheme="majorHAnsi" w:hAnsiTheme="majorHAnsi"/>
               </w:rPr>
             </w:pPr>
-            <w:proofErr w:type="spellStart"/>
             <w:r>
               <w:rPr>
                 <w:rFonts w:asciiTheme="majorHAnsi" w:hAnsiTheme="majorHAnsi"/>
               </w:rPr>
               <w:t>NumeroCarta</w:t>
             </w:r>
-            <w:proofErr w:type="spellEnd"/>
           </w:p>
         </w:tc>
         <w:tc>
@@ -10699,14 +10059,12 @@
                 <w:rFonts w:asciiTheme="majorHAnsi" w:hAnsiTheme="majorHAnsi"/>
               </w:rPr>
             </w:pPr>
-            <w:proofErr w:type="spellStart"/>
             <w:r>
               <w:rPr>
                 <w:rFonts w:asciiTheme="majorHAnsi" w:hAnsiTheme="majorHAnsi"/>
               </w:rPr>
               <w:t>MeseScadenza</w:t>
             </w:r>
-            <w:proofErr w:type="spellEnd"/>
           </w:p>
         </w:tc>
         <w:tc>
@@ -10778,14 +10136,12 @@
                 <w:rFonts w:asciiTheme="majorHAnsi" w:hAnsiTheme="majorHAnsi"/>
               </w:rPr>
             </w:pPr>
-            <w:proofErr w:type="spellStart"/>
             <w:r>
               <w:rPr>
                 <w:rFonts w:asciiTheme="majorHAnsi" w:hAnsiTheme="majorHAnsi"/>
               </w:rPr>
               <w:t>AnnoScadenza</w:t>
             </w:r>
-            <w:proofErr w:type="spellEnd"/>
           </w:p>
         </w:tc>
         <w:tc>
@@ -10958,14 +10314,12 @@
                 <w:rFonts w:asciiTheme="majorHAnsi" w:hAnsiTheme="majorHAnsi"/>
               </w:rPr>
             </w:pPr>
-            <w:proofErr w:type="spellStart"/>
             <w:r>
               <w:rPr>
                 <w:rFonts w:asciiTheme="majorHAnsi" w:hAnsiTheme="majorHAnsi"/>
               </w:rPr>
               <w:t>NomeIntestatario</w:t>
             </w:r>
-            <w:proofErr w:type="spellEnd"/>
           </w:p>
         </w:tc>
         <w:tc>
@@ -11207,14 +10561,12 @@
                 <w:rFonts w:asciiTheme="majorHAnsi" w:hAnsiTheme="majorHAnsi"/>
               </w:rPr>
             </w:pPr>
-            <w:proofErr w:type="spellStart"/>
             <w:r>
               <w:rPr>
                 <w:rFonts w:asciiTheme="majorHAnsi" w:hAnsiTheme="majorHAnsi"/>
               </w:rPr>
               <w:t>CorsoIdCo</w:t>
             </w:r>
-            <w:proofErr w:type="spellEnd"/>
           </w:p>
         </w:tc>
         <w:tc>
@@ -11392,14 +10744,12 @@
                 <w:rFonts w:asciiTheme="majorHAnsi" w:hAnsiTheme="majorHAnsi"/>
               </w:rPr>
             </w:pPr>
-            <w:proofErr w:type="spellStart"/>
             <w:r>
               <w:rPr>
                 <w:rFonts w:asciiTheme="majorHAnsi" w:hAnsiTheme="majorHAnsi"/>
               </w:rPr>
               <w:t>Visualizzazioni</w:t>
             </w:r>
-            <w:proofErr w:type="spellEnd"/>
           </w:p>
         </w:tc>
         <w:tc>
@@ -11474,7 +10824,6 @@
                 <w:rFonts w:asciiTheme="majorHAnsi" w:hAnsiTheme="majorHAnsi"/>
               </w:rPr>
             </w:pPr>
-            <w:proofErr w:type="spellStart"/>
             <w:r>
               <w:rPr>
                 <w:rFonts w:asciiTheme="majorHAnsi" w:hAnsiTheme="majorHAnsi"/>
@@ -11482,7 +10831,6 @@
               <w:lastRenderedPageBreak/>
               <w:t>NumeroLezione</w:t>
             </w:r>
-            <w:proofErr w:type="spellEnd"/>
           </w:p>
         </w:tc>
         <w:tc>
@@ -11824,14 +11172,12 @@
                 <w:rFonts w:asciiTheme="majorHAnsi" w:hAnsiTheme="majorHAnsi"/>
               </w:rPr>
             </w:pPr>
-            <w:proofErr w:type="spellStart"/>
             <w:r>
               <w:rPr>
                 <w:rFonts w:asciiTheme="majorHAnsi" w:hAnsiTheme="majorHAnsi"/>
               </w:rPr>
               <w:t>IdCommento</w:t>
             </w:r>
-            <w:proofErr w:type="spellEnd"/>
           </w:p>
         </w:tc>
         <w:tc>
@@ -11921,14 +11267,12 @@
                 <w:rFonts w:asciiTheme="majorHAnsi" w:hAnsiTheme="majorHAnsi"/>
               </w:rPr>
             </w:pPr>
-            <w:proofErr w:type="spellStart"/>
             <w:r>
               <w:rPr>
                 <w:rFonts w:asciiTheme="majorHAnsi" w:hAnsiTheme="majorHAnsi"/>
               </w:rPr>
               <w:t>Testo</w:t>
             </w:r>
-            <w:proofErr w:type="spellEnd"/>
           </w:p>
         </w:tc>
         <w:tc>
@@ -12000,14 +11344,12 @@
                 <w:rFonts w:asciiTheme="majorHAnsi" w:hAnsiTheme="majorHAnsi"/>
               </w:rPr>
             </w:pPr>
-            <w:proofErr w:type="spellStart"/>
             <w:r>
               <w:rPr>
                 <w:rFonts w:asciiTheme="majorHAnsi" w:hAnsiTheme="majorHAnsi"/>
               </w:rPr>
               <w:t>AccountMail</w:t>
             </w:r>
-            <w:proofErr w:type="spellEnd"/>
           </w:p>
         </w:tc>
         <w:tc>
@@ -12085,14 +11427,12 @@
                 <w:rFonts w:asciiTheme="majorHAnsi" w:hAnsiTheme="majorHAnsi"/>
               </w:rPr>
             </w:pPr>
-            <w:proofErr w:type="spellStart"/>
             <w:r>
               <w:rPr>
                 <w:rFonts w:asciiTheme="majorHAnsi" w:hAnsiTheme="majorHAnsi"/>
               </w:rPr>
               <w:t>lezioneNumeroLezione</w:t>
             </w:r>
-            <w:proofErr w:type="spellEnd"/>
           </w:p>
         </w:tc>
         <w:tc>
@@ -12284,7 +11624,6 @@
                 <w:szCs w:val="24"/>
               </w:rPr>
             </w:pPr>
-            <w:proofErr w:type="spellStart"/>
             <w:r>
               <w:rPr>
                 <w:rFonts w:asciiTheme="majorHAnsi" w:hAnsiTheme="majorHAnsi"/>
@@ -12305,7 +11644,6 @@
               </w:rPr>
               <w:t>i -</w:t>
             </w:r>
-            <w:proofErr w:type="spellEnd"/>
           </w:p>
           <w:p>
             <w:pPr>
@@ -12319,7 +11657,6 @@
                 <w:szCs w:val="24"/>
               </w:rPr>
             </w:pPr>
-            <w:proofErr w:type="spellStart"/>
             <w:r>
               <w:rPr>
                 <w:rFonts w:asciiTheme="majorHAnsi" w:hAnsiTheme="majorHAnsi"/>
@@ -12340,7 +11677,6 @@
               </w:rPr>
               <w:t>i</w:t>
             </w:r>
-            <w:proofErr w:type="spellEnd"/>
           </w:p>
         </w:tc>
         <w:tc>
@@ -12371,7 +11707,6 @@
                 <w:szCs w:val="24"/>
               </w:rPr>
             </w:pPr>
-            <w:proofErr w:type="spellStart"/>
             <w:r>
               <w:rPr>
                 <w:rFonts w:asciiTheme="majorHAnsi" w:hAnsiTheme="majorHAnsi"/>
@@ -12382,7 +11717,6 @@
               </w:rPr>
               <w:t>Studente</w:t>
             </w:r>
-            <w:proofErr w:type="spellEnd"/>
           </w:p>
         </w:tc>
         <w:tc>
@@ -12413,7 +11747,6 @@
                 <w:szCs w:val="24"/>
               </w:rPr>
             </w:pPr>
-            <w:proofErr w:type="spellStart"/>
             <w:r>
               <w:rPr>
                 <w:rFonts w:asciiTheme="majorHAnsi" w:hAnsiTheme="majorHAnsi"/>
@@ -12424,7 +11757,6 @@
               </w:rPr>
               <w:t>Docente</w:t>
             </w:r>
-            <w:proofErr w:type="spellEnd"/>
           </w:p>
         </w:tc>
         <w:tc>
@@ -12455,7 +11787,6 @@
                 <w:szCs w:val="24"/>
               </w:rPr>
             </w:pPr>
-            <w:proofErr w:type="spellStart"/>
             <w:r>
               <w:rPr>
                 <w:rFonts w:asciiTheme="majorHAnsi" w:hAnsiTheme="majorHAnsi"/>
@@ -12466,7 +11797,6 @@
               </w:rPr>
               <w:t>Supervisore</w:t>
             </w:r>
-            <w:proofErr w:type="spellEnd"/>
           </w:p>
         </w:tc>
       </w:tr>
@@ -12551,7 +11881,6 @@
                 <w:szCs w:val="24"/>
               </w:rPr>
             </w:pPr>
-            <w:proofErr w:type="spellStart"/>
             <w:r>
               <w:rPr>
                 <w:rFonts w:asciiTheme="majorHAnsi" w:hAnsiTheme="majorHAnsi"/>
@@ -12562,7 +11891,6 @@
               </w:rPr>
               <w:t>Utenti</w:t>
             </w:r>
-            <w:proofErr w:type="spellEnd"/>
           </w:p>
         </w:tc>
         <w:tc>
@@ -12678,31 +12006,13 @@
                 <w:sz w:val="20"/>
               </w:rPr>
             </w:pPr>
-            <w:proofErr w:type="spellStart"/>
             <w:r>
               <w:rPr>
                 <w:rFonts w:asciiTheme="majorHAnsi" w:hAnsiTheme="majorHAnsi"/>
                 <w:sz w:val="20"/>
               </w:rPr>
-              <w:t>Visualizzazione</w:t>
-            </w:r>
-            <w:proofErr w:type="spellEnd"/>
-            <w:r>
-              <w:rPr>
-                <w:rFonts w:asciiTheme="majorHAnsi" w:hAnsiTheme="majorHAnsi"/>
-                <w:sz w:val="20"/>
-              </w:rPr>
-              <w:t xml:space="preserve"> info </w:t>
-            </w:r>
-            <w:proofErr w:type="spellStart"/>
-            <w:r>
-              <w:rPr>
-                <w:rFonts w:asciiTheme="majorHAnsi" w:hAnsiTheme="majorHAnsi"/>
-                <w:sz w:val="20"/>
-              </w:rPr>
-              <w:t>personali</w:t>
-            </w:r>
-            <w:proofErr w:type="spellEnd"/>
+              <w:t>Visualizzazione info personali</w:t>
+            </w:r>
           </w:p>
           <w:p>
             <w:pPr>
@@ -12731,31 +12041,13 @@
                 <w:sz w:val="20"/>
               </w:rPr>
             </w:pPr>
-            <w:proofErr w:type="spellStart"/>
             <w:r>
               <w:rPr>
                 <w:rFonts w:asciiTheme="majorHAnsi" w:hAnsiTheme="majorHAnsi"/>
                 <w:sz w:val="20"/>
               </w:rPr>
-              <w:t>Modifica</w:t>
-            </w:r>
-            <w:proofErr w:type="spellEnd"/>
-            <w:r>
-              <w:rPr>
-                <w:rFonts w:asciiTheme="majorHAnsi" w:hAnsiTheme="majorHAnsi"/>
-                <w:sz w:val="20"/>
-              </w:rPr>
-              <w:t xml:space="preserve"> Info </w:t>
-            </w:r>
-            <w:proofErr w:type="spellStart"/>
-            <w:r>
-              <w:rPr>
-                <w:rFonts w:asciiTheme="majorHAnsi" w:hAnsiTheme="majorHAnsi"/>
-                <w:sz w:val="20"/>
-              </w:rPr>
-              <w:t>Personali</w:t>
-            </w:r>
-            <w:proofErr w:type="spellEnd"/>
+              <w:t>Modifica Info Personali</w:t>
+            </w:r>
           </w:p>
           <w:p>
             <w:pPr>
@@ -12883,31 +12175,13 @@
                 <w:sz w:val="20"/>
               </w:rPr>
             </w:pPr>
-            <w:proofErr w:type="spellStart"/>
             <w:r>
               <w:rPr>
                 <w:rFonts w:asciiTheme="majorHAnsi" w:hAnsiTheme="majorHAnsi"/>
                 <w:sz w:val="20"/>
               </w:rPr>
-              <w:t>Visualizzazione</w:t>
-            </w:r>
-            <w:proofErr w:type="spellEnd"/>
-            <w:r>
-              <w:rPr>
-                <w:rFonts w:asciiTheme="majorHAnsi" w:hAnsiTheme="majorHAnsi"/>
-                <w:sz w:val="20"/>
-              </w:rPr>
-              <w:t xml:space="preserve"> info </w:t>
-            </w:r>
-            <w:proofErr w:type="spellStart"/>
-            <w:r>
-              <w:rPr>
-                <w:rFonts w:asciiTheme="majorHAnsi" w:hAnsiTheme="majorHAnsi"/>
-                <w:sz w:val="20"/>
-              </w:rPr>
-              <w:t>personali</w:t>
-            </w:r>
-            <w:proofErr w:type="spellEnd"/>
+              <w:t>Visualizzazione info personali</w:t>
+            </w:r>
           </w:p>
           <w:p>
             <w:pPr>
@@ -12936,31 +12210,13 @@
                 <w:sz w:val="20"/>
               </w:rPr>
             </w:pPr>
-            <w:proofErr w:type="spellStart"/>
             <w:r>
               <w:rPr>
                 <w:rFonts w:asciiTheme="majorHAnsi" w:hAnsiTheme="majorHAnsi"/>
                 <w:sz w:val="20"/>
               </w:rPr>
-              <w:t>Modifica</w:t>
-            </w:r>
-            <w:proofErr w:type="spellEnd"/>
-            <w:r>
-              <w:rPr>
-                <w:rFonts w:asciiTheme="majorHAnsi" w:hAnsiTheme="majorHAnsi"/>
-                <w:sz w:val="20"/>
-              </w:rPr>
-              <w:t xml:space="preserve"> Info </w:t>
-            </w:r>
-            <w:proofErr w:type="spellStart"/>
-            <w:r>
-              <w:rPr>
-                <w:rFonts w:asciiTheme="majorHAnsi" w:hAnsiTheme="majorHAnsi"/>
-                <w:sz w:val="20"/>
-              </w:rPr>
-              <w:t>Personali</w:t>
-            </w:r>
-            <w:proofErr w:type="spellEnd"/>
+              <w:t>Modifica Info Personali</w:t>
+            </w:r>
           </w:p>
         </w:tc>
         <w:tc>
@@ -13076,31 +12332,13 @@
                 <w:sz w:val="20"/>
               </w:rPr>
             </w:pPr>
-            <w:proofErr w:type="spellStart"/>
             <w:r>
               <w:rPr>
                 <w:rFonts w:asciiTheme="majorHAnsi" w:hAnsiTheme="majorHAnsi"/>
                 <w:sz w:val="20"/>
               </w:rPr>
-              <w:t>Modifica</w:t>
-            </w:r>
-            <w:proofErr w:type="spellEnd"/>
-            <w:r>
-              <w:rPr>
-                <w:rFonts w:asciiTheme="majorHAnsi" w:hAnsiTheme="majorHAnsi"/>
-                <w:sz w:val="20"/>
-              </w:rPr>
-              <w:t xml:space="preserve"> Info </w:t>
-            </w:r>
-            <w:proofErr w:type="spellStart"/>
-            <w:r>
-              <w:rPr>
-                <w:rFonts w:asciiTheme="majorHAnsi" w:hAnsiTheme="majorHAnsi"/>
-                <w:sz w:val="20"/>
-              </w:rPr>
-              <w:t>Personali</w:t>
-            </w:r>
-            <w:proofErr w:type="spellEnd"/>
+              <w:t>Modifica Info Personali</w:t>
+            </w:r>
           </w:p>
         </w:tc>
       </w:tr>
@@ -13172,7 +12410,6 @@
                 <w:szCs w:val="24"/>
               </w:rPr>
             </w:pPr>
-            <w:proofErr w:type="spellStart"/>
             <w:r>
               <w:rPr>
                 <w:rFonts w:asciiTheme="majorHAnsi" w:hAnsiTheme="majorHAnsi"/>
@@ -13183,7 +12420,6 @@
               </w:rPr>
               <w:t>Corsi</w:t>
             </w:r>
-            <w:proofErr w:type="spellEnd"/>
           </w:p>
         </w:tc>
         <w:tc>
@@ -13229,31 +12465,13 @@
                 <w:sz w:val="20"/>
               </w:rPr>
             </w:pPr>
-            <w:proofErr w:type="spellStart"/>
             <w:r>
               <w:rPr>
                 <w:rFonts w:asciiTheme="majorHAnsi" w:hAnsiTheme="majorHAnsi"/>
                 <w:sz w:val="20"/>
               </w:rPr>
-              <w:t>Visionare</w:t>
-            </w:r>
-            <w:proofErr w:type="spellEnd"/>
-            <w:r>
-              <w:rPr>
-                <w:rFonts w:asciiTheme="majorHAnsi" w:hAnsiTheme="majorHAnsi"/>
-                <w:sz w:val="20"/>
-              </w:rPr>
-              <w:t xml:space="preserve"> </w:t>
-            </w:r>
-            <w:proofErr w:type="spellStart"/>
-            <w:r>
-              <w:rPr>
-                <w:rFonts w:asciiTheme="majorHAnsi" w:hAnsiTheme="majorHAnsi"/>
-                <w:sz w:val="20"/>
-              </w:rPr>
-              <w:t>corso</w:t>
-            </w:r>
-            <w:proofErr w:type="spellEnd"/>
+              <w:t>Visionare corso</w:t>
+            </w:r>
           </w:p>
           <w:p>
             <w:pPr>
@@ -13282,31 +12500,13 @@
                 <w:sz w:val="20"/>
               </w:rPr>
             </w:pPr>
-            <w:proofErr w:type="spellStart"/>
             <w:r>
               <w:rPr>
                 <w:rFonts w:asciiTheme="majorHAnsi" w:hAnsiTheme="majorHAnsi"/>
                 <w:sz w:val="20"/>
               </w:rPr>
-              <w:t>Iscriversi</w:t>
-            </w:r>
-            <w:proofErr w:type="spellEnd"/>
-            <w:r>
-              <w:rPr>
-                <w:rFonts w:asciiTheme="majorHAnsi" w:hAnsiTheme="majorHAnsi"/>
-                <w:sz w:val="20"/>
-              </w:rPr>
-              <w:t xml:space="preserve"> ad un </w:t>
-            </w:r>
-            <w:proofErr w:type="spellStart"/>
-            <w:r>
-              <w:rPr>
-                <w:rFonts w:asciiTheme="majorHAnsi" w:hAnsiTheme="majorHAnsi"/>
-                <w:sz w:val="20"/>
-              </w:rPr>
-              <w:t>corso</w:t>
-            </w:r>
-            <w:proofErr w:type="spellEnd"/>
+              <w:t>Iscriversi ad un corso</w:t>
+            </w:r>
           </w:p>
         </w:tc>
         <w:tc>
@@ -13352,31 +12552,13 @@
                 <w:sz w:val="20"/>
               </w:rPr>
             </w:pPr>
-            <w:proofErr w:type="spellStart"/>
             <w:r>
               <w:rPr>
                 <w:rFonts w:asciiTheme="majorHAnsi" w:hAnsiTheme="majorHAnsi"/>
                 <w:sz w:val="20"/>
               </w:rPr>
-              <w:t>Creare</w:t>
-            </w:r>
-            <w:proofErr w:type="spellEnd"/>
-            <w:r>
-              <w:rPr>
-                <w:rFonts w:asciiTheme="majorHAnsi" w:hAnsiTheme="majorHAnsi"/>
-                <w:sz w:val="20"/>
-              </w:rPr>
-              <w:t xml:space="preserve"> un </w:t>
-            </w:r>
-            <w:proofErr w:type="spellStart"/>
-            <w:r>
-              <w:rPr>
-                <w:rFonts w:asciiTheme="majorHAnsi" w:hAnsiTheme="majorHAnsi"/>
-                <w:sz w:val="20"/>
-              </w:rPr>
-              <w:t>corso</w:t>
-            </w:r>
-            <w:proofErr w:type="spellEnd"/>
+              <w:t>Creare un corso</w:t>
+            </w:r>
           </w:p>
           <w:p>
             <w:pPr>
@@ -13405,31 +12587,13 @@
                 <w:sz w:val="20"/>
               </w:rPr>
             </w:pPr>
-            <w:proofErr w:type="spellStart"/>
             <w:r>
               <w:rPr>
                 <w:rFonts w:asciiTheme="majorHAnsi" w:hAnsiTheme="majorHAnsi"/>
                 <w:sz w:val="20"/>
               </w:rPr>
-              <w:t>Modificare</w:t>
-            </w:r>
-            <w:proofErr w:type="spellEnd"/>
-            <w:r>
-              <w:rPr>
-                <w:rFonts w:asciiTheme="majorHAnsi" w:hAnsiTheme="majorHAnsi"/>
-                <w:sz w:val="20"/>
-              </w:rPr>
-              <w:t xml:space="preserve"> un </w:t>
-            </w:r>
-            <w:proofErr w:type="spellStart"/>
-            <w:r>
-              <w:rPr>
-                <w:rFonts w:asciiTheme="majorHAnsi" w:hAnsiTheme="majorHAnsi"/>
-                <w:sz w:val="20"/>
-              </w:rPr>
-              <w:t>corso</w:t>
-            </w:r>
-            <w:proofErr w:type="spellEnd"/>
+              <w:t>Modificare un corso</w:t>
+            </w:r>
           </w:p>
           <w:p>
             <w:pPr>
@@ -13458,31 +12622,13 @@
                 <w:sz w:val="20"/>
               </w:rPr>
             </w:pPr>
-            <w:proofErr w:type="spellStart"/>
             <w:r>
               <w:rPr>
                 <w:rFonts w:asciiTheme="majorHAnsi" w:hAnsiTheme="majorHAnsi"/>
                 <w:sz w:val="20"/>
               </w:rPr>
-              <w:t>Eliminare</w:t>
-            </w:r>
-            <w:proofErr w:type="spellEnd"/>
-            <w:r>
-              <w:rPr>
-                <w:rFonts w:asciiTheme="majorHAnsi" w:hAnsiTheme="majorHAnsi"/>
-                <w:sz w:val="20"/>
-              </w:rPr>
-              <w:t xml:space="preserve"> un </w:t>
-            </w:r>
-            <w:proofErr w:type="spellStart"/>
-            <w:r>
-              <w:rPr>
-                <w:rFonts w:asciiTheme="majorHAnsi" w:hAnsiTheme="majorHAnsi"/>
-                <w:sz w:val="20"/>
-              </w:rPr>
-              <w:t>corso</w:t>
-            </w:r>
-            <w:proofErr w:type="spellEnd"/>
+              <w:t>Eliminare un corso</w:t>
+            </w:r>
           </w:p>
           <w:p>
             <w:pPr>
@@ -13539,31 +12685,13 @@
                 <w:sz w:val="20"/>
               </w:rPr>
             </w:pPr>
-            <w:proofErr w:type="spellStart"/>
             <w:r>
               <w:rPr>
                 <w:rFonts w:asciiTheme="majorHAnsi" w:hAnsiTheme="majorHAnsi"/>
                 <w:sz w:val="20"/>
               </w:rPr>
-              <w:t>Verificare</w:t>
-            </w:r>
-            <w:proofErr w:type="spellEnd"/>
-            <w:r>
-              <w:rPr>
-                <w:rFonts w:asciiTheme="majorHAnsi" w:hAnsiTheme="majorHAnsi"/>
-                <w:sz w:val="20"/>
-              </w:rPr>
-              <w:t xml:space="preserve"> un </w:t>
-            </w:r>
-            <w:proofErr w:type="spellStart"/>
-            <w:r>
-              <w:rPr>
-                <w:rFonts w:asciiTheme="majorHAnsi" w:hAnsiTheme="majorHAnsi"/>
-                <w:sz w:val="20"/>
-              </w:rPr>
-              <w:t>corso</w:t>
-            </w:r>
-            <w:proofErr w:type="spellEnd"/>
+              <w:t>Verificare un corso</w:t>
+            </w:r>
           </w:p>
           <w:p>
             <w:pPr>
@@ -13656,7 +12784,6 @@
                 <w:szCs w:val="24"/>
               </w:rPr>
             </w:pPr>
-            <w:proofErr w:type="spellStart"/>
             <w:r>
               <w:rPr>
                 <w:rFonts w:asciiTheme="majorHAnsi" w:hAnsiTheme="majorHAnsi"/>
@@ -13667,7 +12794,6 @@
               </w:rPr>
               <w:t>Lezioni</w:t>
             </w:r>
-            <w:proofErr w:type="spellEnd"/>
           </w:p>
         </w:tc>
         <w:tc>
@@ -13725,47 +12851,13 @@
                 <w:sz w:val="20"/>
               </w:rPr>
             </w:pPr>
-            <w:proofErr w:type="spellStart"/>
             <w:r>
               <w:rPr>
                 <w:rFonts w:asciiTheme="majorHAnsi" w:hAnsiTheme="majorHAnsi"/>
                 <w:sz w:val="20"/>
               </w:rPr>
-              <w:t>Visualizzare</w:t>
-            </w:r>
-            <w:proofErr w:type="spellEnd"/>
-            <w:r>
-              <w:rPr>
-                <w:rFonts w:asciiTheme="majorHAnsi" w:hAnsiTheme="majorHAnsi"/>
-                <w:sz w:val="20"/>
-              </w:rPr>
-              <w:t xml:space="preserve"> </w:t>
-            </w:r>
-            <w:proofErr w:type="spellStart"/>
-            <w:r>
-              <w:rPr>
-                <w:rFonts w:asciiTheme="majorHAnsi" w:hAnsiTheme="majorHAnsi"/>
-                <w:sz w:val="20"/>
-              </w:rPr>
-              <w:t>una</w:t>
-            </w:r>
-            <w:proofErr w:type="spellEnd"/>
-            <w:r>
-              <w:rPr>
-                <w:rFonts w:asciiTheme="majorHAnsi" w:hAnsiTheme="majorHAnsi"/>
-                <w:sz w:val="20"/>
-              </w:rPr>
-              <w:t xml:space="preserve"> </w:t>
-            </w:r>
-            <w:proofErr w:type="spellStart"/>
-            <w:r>
-              <w:rPr>
-                <w:rFonts w:asciiTheme="majorHAnsi" w:hAnsiTheme="majorHAnsi"/>
-                <w:sz w:val="20"/>
-              </w:rPr>
-              <w:t>lezione</w:t>
-            </w:r>
-            <w:proofErr w:type="spellEnd"/>
+              <w:t>Visualizzare una lezione</w:t>
+            </w:r>
           </w:p>
           <w:p>
             <w:pPr>
@@ -13782,31 +12874,13 @@
                 <w:sz w:val="20"/>
               </w:rPr>
             </w:pPr>
-            <w:proofErr w:type="spellStart"/>
             <w:r>
               <w:rPr>
                 <w:rFonts w:asciiTheme="majorHAnsi" w:hAnsiTheme="majorHAnsi"/>
                 <w:sz w:val="20"/>
               </w:rPr>
-              <w:t>Inserire un</w:t>
-            </w:r>
-            <w:proofErr w:type="spellEnd"/>
-            <w:r>
-              <w:rPr>
-                <w:rFonts w:asciiTheme="majorHAnsi" w:hAnsiTheme="majorHAnsi"/>
-                <w:sz w:val="20"/>
-              </w:rPr>
-              <w:t xml:space="preserve"> </w:t>
-            </w:r>
-            <w:proofErr w:type="spellStart"/>
-            <w:r>
-              <w:rPr>
-                <w:rFonts w:asciiTheme="majorHAnsi" w:hAnsiTheme="majorHAnsi"/>
-                <w:sz w:val="20"/>
-              </w:rPr>
-              <w:t>commento</w:t>
-            </w:r>
-            <w:proofErr w:type="spellEnd"/>
+              <w:t>Inserire un commento</w:t>
+            </w:r>
           </w:p>
           <w:p>
             <w:pPr>
@@ -13835,22 +12909,13 @@
                 <w:sz w:val="20"/>
               </w:rPr>
             </w:pPr>
-            <w:proofErr w:type="spellStart"/>
             <w:r>
               <w:rPr>
                 <w:rFonts w:asciiTheme="majorHAnsi" w:hAnsiTheme="majorHAnsi"/>
                 <w:sz w:val="20"/>
               </w:rPr>
               <w:lastRenderedPageBreak/>
-              <w:t>Eliminare</w:t>
-            </w:r>
-            <w:proofErr w:type="spellEnd"/>
-            <w:r>
-              <w:rPr>
-                <w:rFonts w:asciiTheme="majorHAnsi" w:hAnsiTheme="majorHAnsi"/>
-                <w:sz w:val="20"/>
-              </w:rPr>
-              <w:t xml:space="preserve"> un comment</w:t>
+              <w:t>Eliminare un comment</w:t>
             </w:r>
           </w:p>
           <w:p>
@@ -13908,47 +12973,13 @@
                 <w:sz w:val="20"/>
               </w:rPr>
             </w:pPr>
-            <w:proofErr w:type="spellStart"/>
             <w:r>
               <w:rPr>
                 <w:rFonts w:asciiTheme="majorHAnsi" w:hAnsiTheme="majorHAnsi"/>
                 <w:sz w:val="20"/>
               </w:rPr>
-              <w:t>Inserire</w:t>
-            </w:r>
-            <w:proofErr w:type="spellEnd"/>
-            <w:r>
-              <w:rPr>
-                <w:rFonts w:asciiTheme="majorHAnsi" w:hAnsiTheme="majorHAnsi"/>
-                <w:sz w:val="20"/>
-              </w:rPr>
-              <w:t xml:space="preserve"> </w:t>
-            </w:r>
-            <w:proofErr w:type="spellStart"/>
-            <w:r>
-              <w:rPr>
-                <w:rFonts w:asciiTheme="majorHAnsi" w:hAnsiTheme="majorHAnsi"/>
-                <w:sz w:val="20"/>
-              </w:rPr>
-              <w:t>una</w:t>
-            </w:r>
-            <w:proofErr w:type="spellEnd"/>
-            <w:r>
-              <w:rPr>
-                <w:rFonts w:asciiTheme="majorHAnsi" w:hAnsiTheme="majorHAnsi"/>
-                <w:sz w:val="20"/>
-              </w:rPr>
-              <w:t xml:space="preserve"> </w:t>
-            </w:r>
-            <w:proofErr w:type="spellStart"/>
-            <w:r>
-              <w:rPr>
-                <w:rFonts w:asciiTheme="majorHAnsi" w:hAnsiTheme="majorHAnsi"/>
-                <w:sz w:val="20"/>
-              </w:rPr>
-              <w:t>lezione</w:t>
-            </w:r>
-            <w:proofErr w:type="spellEnd"/>
+              <w:t>Inserire una lezione</w:t>
+            </w:r>
           </w:p>
           <w:p>
             <w:pPr>
@@ -13977,47 +13008,13 @@
                 <w:sz w:val="20"/>
               </w:rPr>
             </w:pPr>
-            <w:proofErr w:type="spellStart"/>
             <w:r>
               <w:rPr>
                 <w:rFonts w:asciiTheme="majorHAnsi" w:hAnsiTheme="majorHAnsi"/>
                 <w:sz w:val="20"/>
               </w:rPr>
-              <w:t>Eliminare</w:t>
-            </w:r>
-            <w:proofErr w:type="spellEnd"/>
-            <w:r>
-              <w:rPr>
-                <w:rFonts w:asciiTheme="majorHAnsi" w:hAnsiTheme="majorHAnsi"/>
-                <w:sz w:val="20"/>
-              </w:rPr>
-              <w:t xml:space="preserve"> </w:t>
-            </w:r>
-            <w:proofErr w:type="spellStart"/>
-            <w:r>
-              <w:rPr>
-                <w:rFonts w:asciiTheme="majorHAnsi" w:hAnsiTheme="majorHAnsi"/>
-                <w:sz w:val="20"/>
-              </w:rPr>
-              <w:t>una</w:t>
-            </w:r>
-            <w:proofErr w:type="spellEnd"/>
-            <w:r>
-              <w:rPr>
-                <w:rFonts w:asciiTheme="majorHAnsi" w:hAnsiTheme="majorHAnsi"/>
-                <w:sz w:val="20"/>
-              </w:rPr>
-              <w:t xml:space="preserve"> </w:t>
-            </w:r>
-            <w:proofErr w:type="spellStart"/>
-            <w:r>
-              <w:rPr>
-                <w:rFonts w:asciiTheme="majorHAnsi" w:hAnsiTheme="majorHAnsi"/>
-                <w:sz w:val="20"/>
-              </w:rPr>
-              <w:t>lezione</w:t>
-            </w:r>
-            <w:proofErr w:type="spellEnd"/>
+              <w:t>Eliminare una lezione</w:t>
+            </w:r>
           </w:p>
           <w:p>
             <w:pPr>
@@ -14046,22 +13043,13 @@
                 <w:sz w:val="20"/>
               </w:rPr>
             </w:pPr>
-            <w:proofErr w:type="spellStart"/>
             <w:r>
               <w:rPr>
                 <w:rFonts w:asciiTheme="majorHAnsi" w:hAnsiTheme="majorHAnsi"/>
                 <w:sz w:val="20"/>
               </w:rPr>
               <w:lastRenderedPageBreak/>
-              <w:t>Inserire</w:t>
-            </w:r>
-            <w:proofErr w:type="spellEnd"/>
-            <w:r>
-              <w:rPr>
-                <w:rFonts w:asciiTheme="majorHAnsi" w:hAnsiTheme="majorHAnsi"/>
-                <w:sz w:val="20"/>
-              </w:rPr>
-              <w:t xml:space="preserve"> un comment</w:t>
+              <w:t>Inserire un comment</w:t>
             </w:r>
           </w:p>
           <w:p>
@@ -14091,31 +13079,13 @@
                 <w:sz w:val="20"/>
               </w:rPr>
             </w:pPr>
-            <w:proofErr w:type="spellStart"/>
             <w:r>
               <w:rPr>
                 <w:rFonts w:asciiTheme="majorHAnsi" w:hAnsiTheme="majorHAnsi"/>
                 <w:sz w:val="20"/>
               </w:rPr>
-              <w:t>Eliminare</w:t>
-            </w:r>
-            <w:proofErr w:type="spellEnd"/>
-            <w:r>
-              <w:rPr>
-                <w:rFonts w:asciiTheme="majorHAnsi" w:hAnsiTheme="majorHAnsi"/>
-                <w:sz w:val="20"/>
-              </w:rPr>
-              <w:t xml:space="preserve"> un </w:t>
-            </w:r>
-            <w:proofErr w:type="spellStart"/>
-            <w:r>
-              <w:rPr>
-                <w:rFonts w:asciiTheme="majorHAnsi" w:hAnsiTheme="majorHAnsi"/>
-                <w:sz w:val="20"/>
-              </w:rPr>
-              <w:t>commento</w:t>
-            </w:r>
-            <w:proofErr w:type="spellEnd"/>
+              <w:t>Eliminare un commento</w:t>
+            </w:r>
           </w:p>
           <w:p>
             <w:pPr>
@@ -14539,47 +13509,7 @@
           <w:sz w:val="20"/>
           <w:lang w:val="it-IT"/>
         </w:rPr>
-        <w:t xml:space="preserve">Il flusso di controllo globale è la sequenza di azioni nel sistema. Il sistema ha un flusso guidato di eventi; le funzionalità </w:t>
-      </w:r>
-      <w:proofErr w:type="spellStart"/>
-      <w:r>
-        <w:rPr>
-          <w:rFonts w:asciiTheme="majorHAnsi" w:hAnsiTheme="majorHAnsi"/>
-          <w:color w:val="4C483D" w:themeColor="text2"/>
-          <w:sz w:val="20"/>
-          <w:lang w:val="it-IT"/>
-        </w:rPr>
-        <w:t>richiedonoun’interazione</w:t>
-      </w:r>
-      <w:proofErr w:type="spellEnd"/>
-      <w:r>
-        <w:rPr>
-          <w:rFonts w:asciiTheme="majorHAnsi" w:hAnsiTheme="majorHAnsi"/>
-          <w:color w:val="4C483D" w:themeColor="text2"/>
-          <w:sz w:val="20"/>
-          <w:lang w:val="it-IT"/>
-        </w:rPr>
-        <w:t xml:space="preserve"> continua da parte dell’utente; per questo motivo, il controllo del flusso globale che utilizziamo è di tipo </w:t>
-      </w:r>
-      <w:proofErr w:type="spellStart"/>
-      <w:r>
-        <w:rPr>
-          <w:rFonts w:asciiTheme="majorHAnsi" w:hAnsiTheme="majorHAnsi"/>
-          <w:color w:val="4C483D" w:themeColor="text2"/>
-          <w:sz w:val="20"/>
-          <w:lang w:val="it-IT"/>
-        </w:rPr>
-        <w:t>event-driven</w:t>
-      </w:r>
-      <w:proofErr w:type="spellEnd"/>
-      <w:r>
-        <w:rPr>
-          <w:rFonts w:asciiTheme="majorHAnsi" w:hAnsiTheme="majorHAnsi"/>
-          <w:color w:val="4C483D" w:themeColor="text2"/>
-          <w:sz w:val="20"/>
-          <w:lang w:val="it-IT"/>
-        </w:rPr>
-        <w:t>.</w:t>
+        <w:t>Il flusso di controllo globale è la sequenza di azioni nel sistema. Il sistema ha un flusso guidato di eventi; le funzionalità richiedonoun’interazione continua da parte dell’utente; per questo motivo, il controllo del flusso globale che utilizziamo è di tipo event-driven.</w:t>
       </w:r>
     </w:p>
     <w:p>
@@ -14635,21 +13565,8 @@
           <w:szCs w:val="24"/>
           <w:lang w:val="it-IT" w:bidi="ar-SA"/>
         </w:rPr>
-        <w:t xml:space="preserve">.7 Condizione di </w:t>
-      </w:r>
-      <w:proofErr w:type="spellStart"/>
-      <w:r>
-        <w:rPr>
-          <w:rFonts w:asciiTheme="majorHAnsi" w:eastAsia="MS Gothic" w:hAnsiTheme="majorHAnsi" w:cs="Calibri"/>
-          <w:b/>
-          <w:bCs/>
-          <w:color w:val="4C483D" w:themeColor="text2"/>
-          <w:szCs w:val="24"/>
-          <w:lang w:val="it-IT" w:bidi="ar-SA"/>
-        </w:rPr>
-        <w:t>boundary</w:t>
-      </w:r>
-      <w:proofErr w:type="spellEnd"/>
+        <w:t>.7 Condizione di boundary</w:t>
+      </w:r>
     </w:p>
     <w:p>
       <w:pPr>
@@ -15553,7 +14470,6 @@
                 <w:lang w:val="it-IT"/>
               </w:rPr>
             </w:pPr>
-            <w:proofErr w:type="spellStart"/>
             <w:r>
               <w:rPr>
                 <w:rFonts w:asciiTheme="majorHAnsi" w:hAnsiTheme="majorHAnsi"/>
@@ -15562,18 +14478,7 @@
                 <w:szCs w:val="22"/>
                 <w:lang w:val="it-IT"/>
               </w:rPr>
-              <w:t>Shutdown</w:t>
-            </w:r>
-            <w:proofErr w:type="spellEnd"/>
-            <w:r>
-              <w:rPr>
-                <w:rFonts w:asciiTheme="majorHAnsi" w:hAnsiTheme="majorHAnsi"/>
-                <w:b/>
-                <w:sz w:val="22"/>
-                <w:szCs w:val="22"/>
-                <w:lang w:val="it-IT"/>
-              </w:rPr>
-              <w:t xml:space="preserve"> del server</w:t>
+              <w:t>Shutdown del server</w:t>
             </w:r>
           </w:p>
         </w:tc>
@@ -16530,7 +15435,6 @@
                 <w:szCs w:val="22"/>
               </w:rPr>
             </w:pPr>
-            <w:proofErr w:type="spellStart"/>
             <w:r>
               <w:rPr>
                 <w:rFonts w:asciiTheme="majorHAnsi" w:hAnsiTheme="majorHAnsi"/>
@@ -16542,7 +15446,6 @@
               </w:rPr>
               <w:t>Sottosistema</w:t>
             </w:r>
-            <w:proofErr w:type="spellEnd"/>
           </w:p>
         </w:tc>
         <w:tc>
@@ -16575,7 +15478,6 @@
                 <w:szCs w:val="22"/>
               </w:rPr>
             </w:pPr>
-            <w:proofErr w:type="spellStart"/>
             <w:r>
               <w:rPr>
                 <w:rFonts w:asciiTheme="majorHAnsi" w:hAnsiTheme="majorHAnsi"/>
@@ -16587,7 +15489,6 @@
               </w:rPr>
               <w:t>Autenticazione</w:t>
             </w:r>
-            <w:proofErr w:type="spellEnd"/>
           </w:p>
         </w:tc>
       </w:tr>
@@ -16636,7 +15537,6 @@
                 <w:szCs w:val="22"/>
               </w:rPr>
             </w:pPr>
-            <w:proofErr w:type="spellStart"/>
             <w:r>
               <w:rPr>
                 <w:rFonts w:asciiTheme="majorHAnsi" w:hAnsiTheme="majorHAnsi"/>
@@ -16647,7 +15547,6 @@
               </w:rPr>
               <w:t>Descrizione</w:t>
             </w:r>
-            <w:proofErr w:type="spellEnd"/>
           </w:p>
           <w:p>
             <w:pPr>
@@ -16773,7 +15672,6 @@
                 <w:szCs w:val="22"/>
               </w:rPr>
             </w:pPr>
-            <w:proofErr w:type="spellStart"/>
             <w:r>
               <w:rPr>
                 <w:rFonts w:asciiTheme="majorHAnsi" w:hAnsiTheme="majorHAnsi"/>
@@ -16783,33 +15681,8 @@
                 <w:sz w:val="22"/>
                 <w:szCs w:val="22"/>
               </w:rPr>
-              <w:t>Servizi</w:t>
-            </w:r>
-            <w:proofErr w:type="spellEnd"/>
-            <w:r>
-              <w:rPr>
-                <w:rFonts w:asciiTheme="majorHAnsi" w:hAnsiTheme="majorHAnsi"/>
-                <w:b/>
-                <w:bCs/>
-                <w:color w:val="FFFFFF"/>
-                <w:sz w:val="22"/>
-                <w:szCs w:val="22"/>
-              </w:rPr>
-              <w:t xml:space="preserve"> </w:t>
-            </w:r>
-            <w:proofErr w:type="spellStart"/>
-            <w:r>
-              <w:rPr>
-                <w:rFonts w:asciiTheme="majorHAnsi" w:hAnsiTheme="majorHAnsi"/>
-                <w:b/>
-                <w:bCs/>
-                <w:color w:val="FFFFFF"/>
-                <w:sz w:val="22"/>
-                <w:szCs w:val="22"/>
-              </w:rPr>
-              <w:t>offerti</w:t>
-            </w:r>
-            <w:proofErr w:type="spellEnd"/>
+              <w:t>Servizi offerti</w:t>
+            </w:r>
           </w:p>
         </w:tc>
         <w:tc>
@@ -16841,7 +15714,6 @@
                 <w:szCs w:val="22"/>
               </w:rPr>
             </w:pPr>
-            <w:proofErr w:type="spellStart"/>
             <w:r>
               <w:rPr>
                 <w:rFonts w:asciiTheme="majorHAnsi" w:hAnsiTheme="majorHAnsi"/>
@@ -16852,7 +15724,6 @@
               </w:rPr>
               <w:t>Descrizione</w:t>
             </w:r>
-            <w:proofErr w:type="spellEnd"/>
           </w:p>
         </w:tc>
       </w:tr>
@@ -16897,34 +15768,14 @@
                 <w:szCs w:val="22"/>
               </w:rPr>
             </w:pPr>
-            <w:proofErr w:type="spellStart"/>
-            <w:r>
-              <w:rPr>
-                <w:rFonts w:asciiTheme="majorHAnsi" w:hAnsiTheme="majorHAnsi"/>
-                <w:sz w:val="22"/>
-                <w:szCs w:val="22"/>
-              </w:rPr>
-              <w:t>Crea</w:t>
-            </w:r>
-            <w:proofErr w:type="spellEnd"/>
-            <w:r>
-              <w:rPr>
-                <w:rFonts w:asciiTheme="majorHAnsi" w:hAnsiTheme="majorHAnsi"/>
-                <w:sz w:val="22"/>
-                <w:szCs w:val="22"/>
-              </w:rPr>
-              <w:t xml:space="preserve"> </w:t>
-            </w:r>
-            <w:proofErr w:type="spellStart"/>
-            <w:r>
-              <w:rPr>
-                <w:rFonts w:asciiTheme="majorHAnsi" w:hAnsiTheme="majorHAnsi"/>
-                <w:sz w:val="22"/>
-                <w:szCs w:val="22"/>
-              </w:rPr>
-              <w:t>corso</w:t>
-            </w:r>
-            <w:proofErr w:type="spellEnd"/>
+            <w:r>
+              <w:rPr>
+                <w:rFonts w:asciiTheme="majorHAnsi" w:hAnsiTheme="majorHAnsi"/>
+                <w:sz w:val="22"/>
+                <w:szCs w:val="22"/>
+              </w:rPr>
+              <w:t>Crea corso</w:t>
+            </w:r>
           </w:p>
         </w:tc>
         <w:tc>
@@ -17035,23 +15886,13 @@
                 <w:szCs w:val="22"/>
               </w:rPr>
             </w:pPr>
-            <w:proofErr w:type="spellStart"/>
-            <w:r>
-              <w:rPr>
-                <w:rFonts w:asciiTheme="majorHAnsi" w:hAnsiTheme="majorHAnsi"/>
-                <w:sz w:val="22"/>
-                <w:szCs w:val="22"/>
-              </w:rPr>
-              <w:t>Modifica</w:t>
-            </w:r>
-            <w:proofErr w:type="spellEnd"/>
-            <w:r>
-              <w:rPr>
-                <w:rFonts w:asciiTheme="majorHAnsi" w:hAnsiTheme="majorHAnsi"/>
-                <w:sz w:val="22"/>
-                <w:szCs w:val="22"/>
-              </w:rPr>
-              <w:t xml:space="preserve"> Corso</w:t>
+            <w:r>
+              <w:rPr>
+                <w:rFonts w:asciiTheme="majorHAnsi" w:hAnsiTheme="majorHAnsi"/>
+                <w:sz w:val="22"/>
+                <w:szCs w:val="22"/>
+              </w:rPr>
+              <w:t>Modifica Corso</w:t>
             </w:r>
           </w:p>
           <w:p>
@@ -17173,23 +16014,13 @@
                 <w:szCs w:val="22"/>
               </w:rPr>
             </w:pPr>
-            <w:proofErr w:type="spellStart"/>
-            <w:r>
-              <w:rPr>
-                <w:rFonts w:asciiTheme="majorHAnsi" w:hAnsiTheme="majorHAnsi"/>
-                <w:sz w:val="22"/>
-                <w:szCs w:val="22"/>
-              </w:rPr>
-              <w:t>Verifica</w:t>
-            </w:r>
-            <w:proofErr w:type="spellEnd"/>
-            <w:r>
-              <w:rPr>
-                <w:rFonts w:asciiTheme="majorHAnsi" w:hAnsiTheme="majorHAnsi"/>
-                <w:sz w:val="22"/>
-                <w:szCs w:val="22"/>
-              </w:rPr>
-              <w:t xml:space="preserve"> Corso</w:t>
+            <w:r>
+              <w:rPr>
+                <w:rFonts w:asciiTheme="majorHAnsi" w:hAnsiTheme="majorHAnsi"/>
+                <w:sz w:val="22"/>
+                <w:szCs w:val="22"/>
+              </w:rPr>
+              <w:t>Verifica Corso</w:t>
             </w:r>
           </w:p>
           <w:p>
@@ -17310,23 +16141,13 @@
                 <w:szCs w:val="22"/>
               </w:rPr>
             </w:pPr>
-            <w:proofErr w:type="spellStart"/>
-            <w:r>
-              <w:rPr>
-                <w:rFonts w:asciiTheme="majorHAnsi" w:hAnsiTheme="majorHAnsi"/>
-                <w:sz w:val="22"/>
-                <w:szCs w:val="22"/>
-              </w:rPr>
-              <w:t>Visualizza</w:t>
-            </w:r>
-            <w:proofErr w:type="spellEnd"/>
-            <w:r>
-              <w:rPr>
-                <w:rFonts w:asciiTheme="majorHAnsi" w:hAnsiTheme="majorHAnsi"/>
-                <w:sz w:val="22"/>
-                <w:szCs w:val="22"/>
-              </w:rPr>
-              <w:t xml:space="preserve"> Corso</w:t>
+            <w:r>
+              <w:rPr>
+                <w:rFonts w:asciiTheme="majorHAnsi" w:hAnsiTheme="majorHAnsi"/>
+                <w:sz w:val="22"/>
+                <w:szCs w:val="22"/>
+              </w:rPr>
+              <w:t>Visualizza Corso</w:t>
             </w:r>
           </w:p>
           <w:p>
@@ -17671,7 +16492,6 @@
                 <w:szCs w:val="22"/>
               </w:rPr>
             </w:pPr>
-            <w:proofErr w:type="spellStart"/>
             <w:r>
               <w:rPr>
                 <w:rFonts w:asciiTheme="majorHAnsi" w:hAnsiTheme="majorHAnsi"/>
@@ -17680,31 +16500,8 @@
                 <w:sz w:val="22"/>
                 <w:szCs w:val="22"/>
               </w:rPr>
-              <w:t>Servizi</w:t>
-            </w:r>
-            <w:proofErr w:type="spellEnd"/>
-            <w:r>
-              <w:rPr>
-                <w:rFonts w:asciiTheme="majorHAnsi" w:hAnsiTheme="majorHAnsi"/>
-                <w:b/>
-                <w:color w:val="FFFFFF"/>
-                <w:sz w:val="22"/>
-                <w:szCs w:val="22"/>
-              </w:rPr>
-              <w:t xml:space="preserve"> </w:t>
-            </w:r>
-            <w:proofErr w:type="spellStart"/>
-            <w:r>
-              <w:rPr>
-                <w:rFonts w:asciiTheme="majorHAnsi" w:hAnsiTheme="majorHAnsi"/>
-                <w:b/>
-                <w:color w:val="FFFFFF"/>
-                <w:sz w:val="22"/>
-                <w:szCs w:val="22"/>
-              </w:rPr>
-              <w:t>richiesti</w:t>
-            </w:r>
-            <w:proofErr w:type="spellEnd"/>
+              <w:t>Servizi richiesti</w:t>
+            </w:r>
           </w:p>
         </w:tc>
         <w:tc>
@@ -17789,7 +16586,6 @@
                 <w:szCs w:val="22"/>
               </w:rPr>
             </w:pPr>
-            <w:proofErr w:type="spellStart"/>
             <w:r>
               <w:rPr>
                 <w:rFonts w:asciiTheme="majorHAnsi" w:hAnsiTheme="majorHAnsi"/>
@@ -17798,7 +16594,6 @@
               </w:rPr>
               <w:t>Pagamento</w:t>
             </w:r>
-            <w:proofErr w:type="spellEnd"/>
           </w:p>
           <w:p>
             <w:pPr>
@@ -18096,7 +16891,6 @@
                 <w:color w:val="FFFFFF" w:themeColor="background1"/>
               </w:rPr>
             </w:pPr>
-            <w:proofErr w:type="spellStart"/>
             <w:r>
               <w:rPr>
                 <w:rFonts w:asciiTheme="majorHAnsi" w:hAnsiTheme="majorHAnsi"/>
@@ -18106,7 +16900,6 @@
               </w:rPr>
               <w:t>Sottosistema</w:t>
             </w:r>
-            <w:proofErr w:type="spellEnd"/>
           </w:p>
         </w:tc>
         <w:tc>
@@ -18137,7 +16930,6 @@
                 <w:color w:val="FFFFFF" w:themeColor="background1"/>
               </w:rPr>
             </w:pPr>
-            <w:proofErr w:type="spellStart"/>
             <w:r>
               <w:rPr>
                 <w:rFonts w:asciiTheme="majorHAnsi" w:hAnsiTheme="majorHAnsi"/>
@@ -18147,7 +16939,6 @@
               </w:rPr>
               <w:t>Autenticazione</w:t>
             </w:r>
-            <w:proofErr w:type="spellEnd"/>
           </w:p>
         </w:tc>
       </w:tr>
@@ -18198,7 +16989,6 @@
                 <w:szCs w:val="22"/>
               </w:rPr>
             </w:pPr>
-            <w:proofErr w:type="spellStart"/>
             <w:r>
               <w:rPr>
                 <w:rFonts w:asciiTheme="majorHAnsi" w:hAnsiTheme="majorHAnsi"/>
@@ -18210,7 +17000,6 @@
               </w:rPr>
               <w:t>Descrizione</w:t>
             </w:r>
-            <w:proofErr w:type="spellEnd"/>
           </w:p>
           <w:p>
             <w:pPr>
@@ -18340,7 +17129,6 @@
                 <w:color w:val="FFFFFF" w:themeColor="background1"/>
               </w:rPr>
             </w:pPr>
-            <w:proofErr w:type="spellStart"/>
             <w:r>
               <w:rPr>
                 <w:rFonts w:asciiTheme="majorHAnsi" w:hAnsiTheme="majorHAnsi"/>
@@ -18348,29 +17136,8 @@
                 <w:bCs/>
                 <w:color w:val="FFFFFF" w:themeColor="background1"/>
               </w:rPr>
-              <w:t>Servizi</w:t>
-            </w:r>
-            <w:proofErr w:type="spellEnd"/>
-            <w:r>
-              <w:rPr>
-                <w:rFonts w:asciiTheme="majorHAnsi" w:hAnsiTheme="majorHAnsi"/>
-                <w:b/>
-                <w:bCs/>
-                <w:color w:val="FFFFFF" w:themeColor="background1"/>
-              </w:rPr>
-              <w:t xml:space="preserve"> </w:t>
-            </w:r>
-            <w:proofErr w:type="spellStart"/>
-            <w:r>
-              <w:rPr>
-                <w:rFonts w:asciiTheme="majorHAnsi" w:hAnsiTheme="majorHAnsi"/>
-                <w:b/>
-                <w:bCs/>
-                <w:color w:val="FFFFFF" w:themeColor="background1"/>
-              </w:rPr>
-              <w:t>offerti</w:t>
-            </w:r>
-            <w:proofErr w:type="spellEnd"/>
+              <w:t>Servizi offerti</w:t>
+            </w:r>
           </w:p>
         </w:tc>
         <w:tc>
@@ -18400,7 +17167,6 @@
                 <w:color w:val="FFFFFF" w:themeColor="background1"/>
               </w:rPr>
             </w:pPr>
-            <w:proofErr w:type="spellStart"/>
             <w:r>
               <w:rPr>
                 <w:rFonts w:asciiTheme="majorHAnsi" w:hAnsiTheme="majorHAnsi"/>
@@ -18409,7 +17175,6 @@
               </w:rPr>
               <w:t>Descrizione</w:t>
             </w:r>
-            <w:proofErr w:type="spellEnd"/>
           </w:p>
         </w:tc>
       </w:tr>
@@ -19119,34 +17884,14 @@
                 <w:color w:val="FFFFFF" w:themeColor="background1"/>
               </w:rPr>
             </w:pPr>
-            <w:proofErr w:type="spellStart"/>
             <w:r>
               <w:rPr>
                 <w:rFonts w:asciiTheme="majorHAnsi" w:hAnsiTheme="majorHAnsi"/>
                 <w:b/>
                 <w:color w:val="FFFFFF" w:themeColor="background1"/>
               </w:rPr>
-              <w:t>Servizi</w:t>
-            </w:r>
-            <w:proofErr w:type="spellEnd"/>
-            <w:r>
-              <w:rPr>
-                <w:rFonts w:asciiTheme="majorHAnsi" w:hAnsiTheme="majorHAnsi"/>
-                <w:b/>
-                <w:color w:val="FFFFFF" w:themeColor="background1"/>
-              </w:rPr>
-              <w:t xml:space="preserve"> </w:t>
-            </w:r>
-            <w:proofErr w:type="spellStart"/>
-            <w:r>
-              <w:rPr>
-                <w:rFonts w:asciiTheme="majorHAnsi" w:hAnsiTheme="majorHAnsi"/>
-                <w:b/>
-                <w:color w:val="FFFFFF" w:themeColor="background1"/>
-              </w:rPr>
-              <w:t>richiesti</w:t>
-            </w:r>
-            <w:proofErr w:type="spellEnd"/>
+              <w:t>Servizi richiesti</w:t>
+            </w:r>
           </w:p>
         </w:tc>
         <w:tc>
@@ -19378,7 +18123,6 @@
                 <w:color w:val="FFFFFF" w:themeColor="background1"/>
               </w:rPr>
             </w:pPr>
-            <w:proofErr w:type="spellStart"/>
             <w:r>
               <w:rPr>
                 <w:rFonts w:asciiTheme="majorHAnsi" w:hAnsiTheme="majorHAnsi"/>
@@ -19388,7 +18132,6 @@
               </w:rPr>
               <w:t>Sottosistema</w:t>
             </w:r>
-            <w:proofErr w:type="spellEnd"/>
           </w:p>
         </w:tc>
         <w:tc>
@@ -19419,7 +18162,6 @@
                 <w:color w:val="FFFFFF" w:themeColor="background1"/>
               </w:rPr>
             </w:pPr>
-            <w:proofErr w:type="spellStart"/>
             <w:r>
               <w:rPr>
                 <w:rFonts w:asciiTheme="majorHAnsi" w:hAnsiTheme="majorHAnsi"/>
@@ -19429,7 +18171,6 @@
               </w:rPr>
               <w:t>Autenticazione</w:t>
             </w:r>
-            <w:proofErr w:type="spellEnd"/>
           </w:p>
         </w:tc>
       </w:tr>
@@ -19478,7 +18219,6 @@
                 <w:szCs w:val="22"/>
               </w:rPr>
             </w:pPr>
-            <w:proofErr w:type="spellStart"/>
             <w:r>
               <w:rPr>
                 <w:rFonts w:asciiTheme="majorHAnsi" w:hAnsiTheme="majorHAnsi"/>
@@ -19489,7 +18229,6 @@
               </w:rPr>
               <w:t>Descrizione</w:t>
             </w:r>
-            <w:proofErr w:type="spellEnd"/>
           </w:p>
           <w:p>
             <w:pPr>
@@ -19613,7 +18352,6 @@
                 <w:color w:val="FFFFFF"/>
               </w:rPr>
             </w:pPr>
-            <w:proofErr w:type="spellStart"/>
             <w:r>
               <w:rPr>
                 <w:rFonts w:asciiTheme="majorHAnsi" w:hAnsiTheme="majorHAnsi"/>
@@ -19622,29 +18360,8 @@
                 <w:color w:val="FFFFFF"/>
               </w:rPr>
               <w:lastRenderedPageBreak/>
-              <w:t>Servizi</w:t>
-            </w:r>
-            <w:proofErr w:type="spellEnd"/>
-            <w:r>
-              <w:rPr>
-                <w:rFonts w:asciiTheme="majorHAnsi" w:hAnsiTheme="majorHAnsi"/>
-                <w:b/>
-                <w:bCs/>
-                <w:color w:val="FFFFFF"/>
-              </w:rPr>
-              <w:t xml:space="preserve"> </w:t>
-            </w:r>
-            <w:proofErr w:type="spellStart"/>
-            <w:r>
-              <w:rPr>
-                <w:rFonts w:asciiTheme="majorHAnsi" w:hAnsiTheme="majorHAnsi"/>
-                <w:b/>
-                <w:bCs/>
-                <w:color w:val="FFFFFF"/>
-              </w:rPr>
-              <w:t>offerti</w:t>
-            </w:r>
-            <w:proofErr w:type="spellEnd"/>
+              <w:t>Servizi offerti</w:t>
+            </w:r>
           </w:p>
         </w:tc>
         <w:tc>
@@ -19674,7 +18391,6 @@
                 <w:color w:val="FFFFFF"/>
               </w:rPr>
             </w:pPr>
-            <w:proofErr w:type="spellStart"/>
             <w:r>
               <w:rPr>
                 <w:rFonts w:asciiTheme="majorHAnsi" w:hAnsiTheme="majorHAnsi"/>
@@ -19683,7 +18399,6 @@
               </w:rPr>
               <w:t>Descrizione</w:t>
             </w:r>
-            <w:proofErr w:type="spellEnd"/>
           </w:p>
         </w:tc>
       </w:tr>
@@ -19730,7 +18445,6 @@
                 <w:lang w:val="it-IT"/>
               </w:rPr>
             </w:pPr>
-            <w:proofErr w:type="spellStart"/>
             <w:r>
               <w:rPr>
                 <w:rFonts w:asciiTheme="majorHAnsi" w:hAnsiTheme="majorHAnsi"/>
@@ -19740,7 +18454,6 @@
               </w:rPr>
               <w:t>InviaPagamento</w:t>
             </w:r>
-            <w:proofErr w:type="spellEnd"/>
           </w:p>
           <w:p>
             <w:pPr>
@@ -19847,34 +18560,14 @@
                 <w:color w:val="FFFFFF"/>
               </w:rPr>
             </w:pPr>
-            <w:proofErr w:type="spellStart"/>
             <w:r>
               <w:rPr>
                 <w:rFonts w:asciiTheme="majorHAnsi" w:hAnsiTheme="majorHAnsi"/>
                 <w:b/>
                 <w:color w:val="FFFFFF"/>
               </w:rPr>
-              <w:t>Servizi</w:t>
-            </w:r>
-            <w:proofErr w:type="spellEnd"/>
-            <w:r>
-              <w:rPr>
-                <w:rFonts w:asciiTheme="majorHAnsi" w:hAnsiTheme="majorHAnsi"/>
-                <w:b/>
-                <w:color w:val="FFFFFF"/>
-              </w:rPr>
-              <w:t xml:space="preserve"> </w:t>
-            </w:r>
-            <w:proofErr w:type="spellStart"/>
-            <w:r>
-              <w:rPr>
-                <w:rFonts w:asciiTheme="majorHAnsi" w:hAnsiTheme="majorHAnsi"/>
-                <w:b/>
-                <w:color w:val="FFFFFF"/>
-              </w:rPr>
-              <w:t>richiesti</w:t>
-            </w:r>
-            <w:proofErr w:type="spellEnd"/>
+              <w:t>Servizi richiesti</w:t>
+            </w:r>
           </w:p>
         </w:tc>
         <w:tc>
@@ -20131,7 +18824,6 @@
                 <w:color w:val="FFFFFF"/>
               </w:rPr>
             </w:pPr>
-            <w:proofErr w:type="spellStart"/>
             <w:r>
               <w:rPr>
                 <w:rFonts w:asciiTheme="majorHAnsi" w:hAnsiTheme="majorHAnsi"/>
@@ -20141,7 +18833,6 @@
               </w:rPr>
               <w:t>Sottosistema</w:t>
             </w:r>
-            <w:proofErr w:type="spellEnd"/>
           </w:p>
         </w:tc>
         <w:tc>
@@ -20172,7 +18863,6 @@
                 <w:color w:val="FFFFFF"/>
               </w:rPr>
             </w:pPr>
-            <w:proofErr w:type="spellStart"/>
             <w:r>
               <w:rPr>
                 <w:rFonts w:asciiTheme="majorHAnsi" w:hAnsiTheme="majorHAnsi"/>
@@ -20182,7 +18872,6 @@
               </w:rPr>
               <w:t>Autenticazione</w:t>
             </w:r>
-            <w:proofErr w:type="spellEnd"/>
           </w:p>
         </w:tc>
       </w:tr>
@@ -20231,7 +18920,6 @@
                 <w:szCs w:val="22"/>
               </w:rPr>
             </w:pPr>
-            <w:proofErr w:type="spellStart"/>
             <w:r>
               <w:rPr>
                 <w:rFonts w:asciiTheme="majorHAnsi" w:hAnsiTheme="majorHAnsi"/>
@@ -20242,7 +18930,6 @@
               </w:rPr>
               <w:t>Descrizione</w:t>
             </w:r>
-            <w:proofErr w:type="spellEnd"/>
           </w:p>
           <w:p>
             <w:pPr>
@@ -20376,7 +19063,6 @@
                 <w:color w:val="FFFFFF"/>
               </w:rPr>
             </w:pPr>
-            <w:proofErr w:type="spellStart"/>
             <w:r>
               <w:rPr>
                 <w:rFonts w:asciiTheme="majorHAnsi" w:hAnsiTheme="majorHAnsi"/>
@@ -20384,29 +19070,8 @@
                 <w:bCs/>
                 <w:color w:val="FFFFFF"/>
               </w:rPr>
-              <w:t>Servizi</w:t>
-            </w:r>
-            <w:proofErr w:type="spellEnd"/>
-            <w:r>
-              <w:rPr>
-                <w:rFonts w:asciiTheme="majorHAnsi" w:hAnsiTheme="majorHAnsi"/>
-                <w:b/>
-                <w:bCs/>
-                <w:color w:val="FFFFFF"/>
-              </w:rPr>
-              <w:t xml:space="preserve"> </w:t>
-            </w:r>
-            <w:proofErr w:type="spellStart"/>
-            <w:r>
-              <w:rPr>
-                <w:rFonts w:asciiTheme="majorHAnsi" w:hAnsiTheme="majorHAnsi"/>
-                <w:b/>
-                <w:bCs/>
-                <w:color w:val="FFFFFF"/>
-              </w:rPr>
-              <w:t>offerti</w:t>
-            </w:r>
-            <w:proofErr w:type="spellEnd"/>
+              <w:t>Servizi offerti</w:t>
+            </w:r>
           </w:p>
         </w:tc>
         <w:tc>
@@ -20436,7 +19101,6 @@
                 <w:color w:val="FFFFFF"/>
               </w:rPr>
             </w:pPr>
-            <w:proofErr w:type="spellStart"/>
             <w:r>
               <w:rPr>
                 <w:rFonts w:asciiTheme="majorHAnsi" w:hAnsiTheme="majorHAnsi"/>
@@ -20445,7 +19109,6 @@
               </w:rPr>
               <w:t>Descrizione</w:t>
             </w:r>
-            <w:proofErr w:type="spellEnd"/>
           </w:p>
         </w:tc>
       </w:tr>
@@ -20492,7 +19155,6 @@
                 <w:lang w:val="it-IT"/>
               </w:rPr>
             </w:pPr>
-            <w:proofErr w:type="spellStart"/>
             <w:r>
               <w:rPr>
                 <w:rFonts w:asciiTheme="majorHAnsi" w:hAnsiTheme="majorHAnsi"/>
@@ -20502,7 +19164,6 @@
               </w:rPr>
               <w:t>MailConfermaAccount</w:t>
             </w:r>
-            <w:proofErr w:type="spellEnd"/>
           </w:p>
           <w:p>
             <w:pPr>
@@ -20624,7 +19285,6 @@
                 <w:lang w:val="it-IT"/>
               </w:rPr>
             </w:pPr>
-            <w:proofErr w:type="spellStart"/>
             <w:r>
               <w:rPr>
                 <w:rFonts w:asciiTheme="majorHAnsi" w:hAnsiTheme="majorHAnsi"/>
@@ -20634,7 +19294,6 @@
               </w:rPr>
               <w:t>MailVerificaCorso</w:t>
             </w:r>
-            <w:proofErr w:type="spellEnd"/>
           </w:p>
         </w:tc>
         <w:tc>
@@ -20756,7 +19415,6 @@
                 <w:lang w:val="it-IT"/>
               </w:rPr>
             </w:pPr>
-            <w:proofErr w:type="spellStart"/>
             <w:r>
               <w:rPr>
                 <w:rFonts w:asciiTheme="majorHAnsi" w:hAnsiTheme="majorHAnsi"/>
@@ -20766,7 +19424,6 @@
               </w:rPr>
               <w:t>MailRecuperoPassword</w:t>
             </w:r>
-            <w:proofErr w:type="spellEnd"/>
           </w:p>
         </w:tc>
         <w:tc>
@@ -20882,34 +19539,14 @@
                 <w:color w:val="FFFFFF"/>
               </w:rPr>
             </w:pPr>
-            <w:proofErr w:type="spellStart"/>
             <w:r>
               <w:rPr>
                 <w:rFonts w:asciiTheme="majorHAnsi" w:hAnsiTheme="majorHAnsi"/>
                 <w:b/>
                 <w:color w:val="FFFFFF"/>
               </w:rPr>
-              <w:t>Servizi</w:t>
-            </w:r>
-            <w:proofErr w:type="spellEnd"/>
-            <w:r>
-              <w:rPr>
-                <w:rFonts w:asciiTheme="majorHAnsi" w:hAnsiTheme="majorHAnsi"/>
-                <w:b/>
-                <w:color w:val="FFFFFF"/>
-              </w:rPr>
-              <w:t xml:space="preserve"> </w:t>
-            </w:r>
-            <w:proofErr w:type="spellStart"/>
-            <w:r>
-              <w:rPr>
-                <w:rFonts w:asciiTheme="majorHAnsi" w:hAnsiTheme="majorHAnsi"/>
-                <w:b/>
-                <w:color w:val="FFFFFF"/>
-              </w:rPr>
-              <w:t>richiesti</w:t>
-            </w:r>
-            <w:proofErr w:type="spellEnd"/>
+              <w:t>Servizi richiesti</w:t>
+            </w:r>
           </w:p>
         </w:tc>
         <w:tc>
@@ -21272,7 +19909,6 @@
                 <w:color w:val="FFFFFF"/>
               </w:rPr>
             </w:pPr>
-            <w:proofErr w:type="spellStart"/>
             <w:r>
               <w:rPr>
                 <w:rFonts w:asciiTheme="majorHAnsi" w:hAnsiTheme="majorHAnsi"/>
@@ -21282,7 +19918,6 @@
               </w:rPr>
               <w:t>Sottosistema</w:t>
             </w:r>
-            <w:proofErr w:type="spellEnd"/>
           </w:p>
         </w:tc>
         <w:tc>
@@ -21313,7 +19948,6 @@
                 <w:color w:val="FFFFFF"/>
               </w:rPr>
             </w:pPr>
-            <w:proofErr w:type="spellStart"/>
             <w:r>
               <w:rPr>
                 <w:rFonts w:asciiTheme="majorHAnsi" w:hAnsiTheme="majorHAnsi"/>
@@ -21323,7 +19957,6 @@
               </w:rPr>
               <w:t>Autenticazione</w:t>
             </w:r>
-            <w:proofErr w:type="spellEnd"/>
           </w:p>
         </w:tc>
       </w:tr>
@@ -21372,7 +20005,6 @@
                 <w:szCs w:val="22"/>
               </w:rPr>
             </w:pPr>
-            <w:proofErr w:type="spellStart"/>
             <w:r>
               <w:rPr>
                 <w:rFonts w:asciiTheme="majorHAnsi" w:hAnsiTheme="majorHAnsi"/>
@@ -21383,7 +20015,6 @@
               </w:rPr>
               <w:t>Descrizione</w:t>
             </w:r>
-            <w:proofErr w:type="spellEnd"/>
           </w:p>
           <w:p>
             <w:pPr>
@@ -21507,7 +20138,6 @@
                 <w:color w:val="FFFFFF"/>
               </w:rPr>
             </w:pPr>
-            <w:proofErr w:type="spellStart"/>
             <w:r>
               <w:rPr>
                 <w:rFonts w:asciiTheme="majorHAnsi" w:hAnsiTheme="majorHAnsi"/>
@@ -21515,29 +20145,8 @@
                 <w:bCs/>
                 <w:color w:val="FFFFFF"/>
               </w:rPr>
-              <w:t>Servizi</w:t>
-            </w:r>
-            <w:proofErr w:type="spellEnd"/>
-            <w:r>
-              <w:rPr>
-                <w:rFonts w:asciiTheme="majorHAnsi" w:hAnsiTheme="majorHAnsi"/>
-                <w:b/>
-                <w:bCs/>
-                <w:color w:val="FFFFFF"/>
-              </w:rPr>
-              <w:t xml:space="preserve"> </w:t>
-            </w:r>
-            <w:proofErr w:type="spellStart"/>
-            <w:r>
-              <w:rPr>
-                <w:rFonts w:asciiTheme="majorHAnsi" w:hAnsiTheme="majorHAnsi"/>
-                <w:b/>
-                <w:bCs/>
-                <w:color w:val="FFFFFF"/>
-              </w:rPr>
-              <w:t>offerti</w:t>
-            </w:r>
-            <w:proofErr w:type="spellEnd"/>
+              <w:t>Servizi offerti</w:t>
+            </w:r>
           </w:p>
         </w:tc>
         <w:tc>
@@ -21567,7 +20176,6 @@
                 <w:color w:val="FFFFFF"/>
               </w:rPr>
             </w:pPr>
-            <w:proofErr w:type="spellStart"/>
             <w:r>
               <w:rPr>
                 <w:rFonts w:asciiTheme="majorHAnsi" w:hAnsiTheme="majorHAnsi"/>
@@ -21576,7 +20184,6 @@
               </w:rPr>
               <w:t>Descrizione</w:t>
             </w:r>
-            <w:proofErr w:type="spellEnd"/>
           </w:p>
         </w:tc>
       </w:tr>
@@ -21854,23 +20461,13 @@
                 <w:szCs w:val="22"/>
               </w:rPr>
             </w:pPr>
-            <w:proofErr w:type="spellStart"/>
-            <w:r>
-              <w:rPr>
-                <w:rFonts w:asciiTheme="majorHAnsi" w:hAnsiTheme="majorHAnsi"/>
-                <w:sz w:val="22"/>
-                <w:szCs w:val="22"/>
-              </w:rPr>
-              <w:t>Modifica</w:t>
-            </w:r>
-            <w:proofErr w:type="spellEnd"/>
-            <w:r>
-              <w:rPr>
-                <w:rFonts w:asciiTheme="majorHAnsi" w:hAnsiTheme="majorHAnsi"/>
-                <w:sz w:val="22"/>
-                <w:szCs w:val="22"/>
-              </w:rPr>
-              <w:t xml:space="preserve"> email</w:t>
+            <w:r>
+              <w:rPr>
+                <w:rFonts w:asciiTheme="majorHAnsi" w:hAnsiTheme="majorHAnsi"/>
+                <w:sz w:val="22"/>
+                <w:szCs w:val="22"/>
+              </w:rPr>
+              <w:t>Modifica email</w:t>
             </w:r>
           </w:p>
           <w:p>
@@ -22379,34 +20976,14 @@
                 <w:szCs w:val="22"/>
               </w:rPr>
             </w:pPr>
-            <w:proofErr w:type="spellStart"/>
-            <w:r>
-              <w:rPr>
-                <w:rFonts w:asciiTheme="majorHAnsi" w:hAnsiTheme="majorHAnsi"/>
-                <w:sz w:val="22"/>
-                <w:szCs w:val="22"/>
-              </w:rPr>
-              <w:t>Registrazione</w:t>
-            </w:r>
-            <w:proofErr w:type="spellEnd"/>
-            <w:r>
-              <w:rPr>
-                <w:rFonts w:asciiTheme="majorHAnsi" w:hAnsiTheme="majorHAnsi"/>
-                <w:sz w:val="22"/>
-                <w:szCs w:val="22"/>
-              </w:rPr>
-              <w:t xml:space="preserve"> </w:t>
-            </w:r>
-            <w:proofErr w:type="spellStart"/>
-            <w:r>
-              <w:rPr>
-                <w:rFonts w:asciiTheme="majorHAnsi" w:hAnsiTheme="majorHAnsi"/>
-                <w:sz w:val="22"/>
-                <w:szCs w:val="22"/>
-              </w:rPr>
-              <w:t>Utente</w:t>
-            </w:r>
-            <w:proofErr w:type="spellEnd"/>
+            <w:r>
+              <w:rPr>
+                <w:rFonts w:asciiTheme="majorHAnsi" w:hAnsiTheme="majorHAnsi"/>
+                <w:sz w:val="22"/>
+                <w:szCs w:val="22"/>
+              </w:rPr>
+              <w:t>Registrazione Utente</w:t>
+            </w:r>
           </w:p>
           <w:p>
             <w:pPr>
@@ -22510,34 +21087,14 @@
                 <w:color w:val="FFFFFF"/>
               </w:rPr>
             </w:pPr>
-            <w:proofErr w:type="spellStart"/>
             <w:r>
               <w:rPr>
                 <w:rFonts w:asciiTheme="majorHAnsi" w:hAnsiTheme="majorHAnsi"/>
                 <w:b/>
                 <w:color w:val="FFFFFF"/>
               </w:rPr>
-              <w:t>Servizi</w:t>
-            </w:r>
-            <w:proofErr w:type="spellEnd"/>
-            <w:r>
-              <w:rPr>
-                <w:rFonts w:asciiTheme="majorHAnsi" w:hAnsiTheme="majorHAnsi"/>
-                <w:b/>
-                <w:color w:val="FFFFFF"/>
-              </w:rPr>
-              <w:t xml:space="preserve"> </w:t>
-            </w:r>
-            <w:proofErr w:type="spellStart"/>
-            <w:r>
-              <w:rPr>
-                <w:rFonts w:asciiTheme="majorHAnsi" w:hAnsiTheme="majorHAnsi"/>
-                <w:b/>
-                <w:color w:val="FFFFFF"/>
-              </w:rPr>
-              <w:t>richiesti</w:t>
-            </w:r>
-            <w:proofErr w:type="spellEnd"/>
+              <w:t>Servizi richiesti</w:t>
+            </w:r>
           </w:p>
         </w:tc>
         <w:tc>
@@ -22915,9 +21472,155 @@
           <w:szCs w:val="22"/>
           <w:lang w:val="it-IT" w:eastAsia="en-US"/>
         </w:rPr>
-        <w:t xml:space="preserve">Deployment </w:t>
-      </w:r>
-      <w:proofErr w:type="spellStart"/>
+        <w:t>Deployment Diagram</w:t>
+      </w:r>
+      <w:r>
+        <w:rPr>
+          <w:rStyle w:val="Carpredefinitoparagrafo1"/>
+          <w:rFonts w:asciiTheme="majorHAnsi" w:eastAsia="Calibri" w:hAnsiTheme="majorHAnsi"/>
+          <w:b/>
+          <w:bCs/>
+          <w:color w:val="4C483D" w:themeColor="text2"/>
+          <w:sz w:val="22"/>
+          <w:szCs w:val="22"/>
+          <w:lang w:val="it-IT" w:eastAsia="en-US"/>
+        </w:rPr>
+        <w:t xml:space="preserve">: </w:t>
+      </w:r>
+      <w:r>
+        <w:rPr>
+          <w:rStyle w:val="Carpredefinitoparagrafo1"/>
+          <w:rFonts w:asciiTheme="majorHAnsi" w:eastAsia="Calibri" w:hAnsiTheme="majorHAnsi"/>
+          <w:color w:val="4C483D" w:themeColor="text2"/>
+          <w:sz w:val="22"/>
+          <w:szCs w:val="22"/>
+          <w:lang w:val="it-IT" w:eastAsia="en-US"/>
+        </w:rPr>
+        <w:t>Schema che descrive la struttura dinamica del sistema</w:t>
+      </w:r>
+    </w:p>
+    <w:p>
+      <w:pPr>
+        <w:pStyle w:val="Standard"/>
+        <w:jc w:val="both"/>
+        <w:rPr>
+          <w:rFonts w:asciiTheme="majorHAnsi" w:eastAsia="Times New Roman" w:hAnsiTheme="majorHAnsi"/>
+          <w:color w:val="4C483D" w:themeColor="text2"/>
+          <w:sz w:val="22"/>
+          <w:szCs w:val="22"/>
+          <w:lang w:val="it-IT"/>
+        </w:rPr>
+      </w:pPr>
+    </w:p>
+    <w:p>
+      <w:pPr>
+        <w:pStyle w:val="Standard"/>
+        <w:jc w:val="both"/>
+        <w:rPr>
+          <w:rFonts w:asciiTheme="majorHAnsi" w:hAnsiTheme="majorHAnsi"/>
+          <w:color w:val="4C483D" w:themeColor="text2"/>
+          <w:sz w:val="22"/>
+          <w:szCs w:val="22"/>
+          <w:lang w:val="it-IT"/>
+        </w:rPr>
+      </w:pPr>
+      <w:r>
+        <w:rPr>
+          <w:rStyle w:val="Carpredefinitoparagrafo1"/>
+          <w:rFonts w:asciiTheme="majorHAnsi" w:hAnsiTheme="majorHAnsi"/>
+          <w:b/>
+          <w:color w:val="4C483D" w:themeColor="text2"/>
+          <w:sz w:val="22"/>
+          <w:szCs w:val="22"/>
+          <w:lang w:val="it-IT"/>
+        </w:rPr>
+        <w:t>DBMS</w:t>
+      </w:r>
+      <w:r>
+        <w:rPr>
+          <w:rStyle w:val="Carpredefinitoparagrafo1"/>
+          <w:rFonts w:asciiTheme="majorHAnsi" w:hAnsiTheme="majorHAnsi"/>
+          <w:color w:val="4C483D" w:themeColor="text2"/>
+          <w:sz w:val="22"/>
+          <w:szCs w:val="22"/>
+          <w:lang w:val="it-IT"/>
+        </w:rPr>
+        <w:t>: programma informatico (o, più frequentemente, un insieme di programmi) progettato per gestire un database, ovvero un insieme di numerosi dati strutturati. Le operazioni, normalmente, sono richieste da un gran numero di utenti.</w:t>
+      </w:r>
+    </w:p>
+    <w:p>
+      <w:pPr>
+        <w:pStyle w:val="Standard"/>
+        <w:jc w:val="both"/>
+        <w:rPr>
+          <w:rFonts w:asciiTheme="majorHAnsi" w:hAnsiTheme="majorHAnsi"/>
+          <w:color w:val="4C483D" w:themeColor="text2"/>
+          <w:sz w:val="22"/>
+          <w:szCs w:val="22"/>
+          <w:lang w:val="it-IT"/>
+        </w:rPr>
+      </w:pPr>
+    </w:p>
+    <w:p>
+      <w:pPr>
+        <w:pStyle w:val="Standard"/>
+        <w:jc w:val="both"/>
+        <w:rPr>
+          <w:rFonts w:asciiTheme="majorHAnsi" w:hAnsiTheme="majorHAnsi"/>
+          <w:color w:val="4C483D" w:themeColor="text2"/>
+          <w:sz w:val="22"/>
+          <w:szCs w:val="22"/>
+          <w:lang w:val="it-IT"/>
+        </w:rPr>
+      </w:pPr>
+      <w:r>
+        <w:rPr>
+          <w:rStyle w:val="Carpredefinitoparagrafo1"/>
+          <w:rFonts w:asciiTheme="majorHAnsi" w:hAnsiTheme="majorHAnsi"/>
+          <w:b/>
+          <w:color w:val="4C483D" w:themeColor="text2"/>
+          <w:sz w:val="22"/>
+          <w:szCs w:val="22"/>
+          <w:lang w:val="it-IT"/>
+        </w:rPr>
+        <w:t>Login:</w:t>
+      </w:r>
+      <w:r>
+        <w:rPr>
+          <w:rStyle w:val="Carpredefinitoparagrafo1"/>
+          <w:rFonts w:asciiTheme="majorHAnsi" w:hAnsiTheme="majorHAnsi"/>
+          <w:color w:val="4C483D" w:themeColor="text2"/>
+          <w:sz w:val="22"/>
+          <w:szCs w:val="22"/>
+          <w:lang w:val="it-IT"/>
+        </w:rPr>
+        <w:t xml:space="preserve"> Procedura attraverso la quale ci si collega con un qualsiasi servizio in linea. All'utente viene assegnato un nome di login ed una password che vengono richiesti dal sistema ogni volta che ci si collega.</w:t>
+      </w:r>
+    </w:p>
+    <w:p>
+      <w:pPr>
+        <w:pStyle w:val="Standard"/>
+        <w:jc w:val="both"/>
+        <w:rPr>
+          <w:rFonts w:asciiTheme="majorHAnsi" w:hAnsiTheme="majorHAnsi"/>
+          <w:color w:val="4C483D" w:themeColor="text2"/>
+          <w:sz w:val="22"/>
+          <w:szCs w:val="22"/>
+          <w:lang w:val="it-IT"/>
+        </w:rPr>
+      </w:pPr>
+    </w:p>
+    <w:p>
+      <w:pPr>
+        <w:pStyle w:val="Standard"/>
+        <w:rPr>
+          <w:rFonts w:asciiTheme="majorHAnsi" w:hAnsiTheme="majorHAnsi"/>
+          <w:color w:val="4C483D" w:themeColor="text2"/>
+          <w:sz w:val="22"/>
+          <w:szCs w:val="22"/>
+          <w:lang w:val="it-IT"/>
+        </w:rPr>
+      </w:pPr>
       <w:r>
         <w:rPr>
           <w:rStyle w:val="Carpredefinitoparagrafo1"/>
@@ -22930,21 +21633,18 @@
           <w:szCs w:val="22"/>
           <w:lang w:val="it-IT" w:eastAsia="en-US"/>
         </w:rPr>
-        <w:t>Diagram</w:t>
-      </w:r>
-      <w:proofErr w:type="spellEnd"/>
+        <w:t xml:space="preserve">Layer: </w:t>
+      </w:r>
       <w:r>
         <w:rPr>
           <w:rStyle w:val="Carpredefinitoparagrafo1"/>
           <w:rFonts w:asciiTheme="majorHAnsi" w:eastAsia="Calibri" w:hAnsiTheme="majorHAnsi"/>
-          <w:b/>
-          <w:bCs/>
           <w:color w:val="4C483D" w:themeColor="text2"/>
           <w:sz w:val="22"/>
           <w:szCs w:val="22"/>
           <w:lang w:val="it-IT" w:eastAsia="en-US"/>
         </w:rPr>
-        <w:t xml:space="preserve">: </w:t>
+        <w:t>È</w:t>
       </w:r>
       <w:r>
         <w:rPr>
@@ -22955,117 +21655,40 @@
           <w:szCs w:val="22"/>
           <w:lang w:val="it-IT" w:eastAsia="en-US"/>
         </w:rPr>
-        <w:t>Schema che descrive la struttura dinamica del sistema</w:t>
+        <w:t xml:space="preserve"> un insieme di classi con funzionalità simile (tipicamente raggruppati in un unico</w:t>
       </w:r>
     </w:p>
     <w:p>
       <w:pPr>
         <w:pStyle w:val="Standard"/>
-        <w:jc w:val="both"/>
-        <w:rPr>
-          <w:rFonts w:asciiTheme="majorHAnsi" w:eastAsia="Times New Roman" w:hAnsiTheme="majorHAnsi"/>
+        <w:rPr>
+          <w:rFonts w:asciiTheme="majorHAnsi" w:eastAsia="Calibri" w:hAnsiTheme="majorHAnsi"/>
           <w:color w:val="4C483D" w:themeColor="text2"/>
           <w:sz w:val="22"/>
           <w:szCs w:val="22"/>
-          <w:lang w:val="it-IT"/>
-        </w:rPr>
-      </w:pPr>
+          <w:lang w:val="it-IT" w:eastAsia="en-US"/>
+        </w:rPr>
+      </w:pPr>
+      <w:r>
+        <w:rPr>
+          <w:rFonts w:asciiTheme="majorHAnsi" w:eastAsia="Calibri" w:hAnsiTheme="majorHAnsi"/>
+          <w:color w:val="4C483D" w:themeColor="text2"/>
+          <w:sz w:val="22"/>
+          <w:szCs w:val="22"/>
+          <w:lang w:val="it-IT" w:eastAsia="en-US"/>
+        </w:rPr>
+        <w:t>package).</w:t>
+      </w:r>
     </w:p>
     <w:p>
       <w:pPr>
         <w:pStyle w:val="Standard"/>
-        <w:jc w:val="both"/>
-        <w:rPr>
-          <w:rFonts w:asciiTheme="majorHAnsi" w:hAnsiTheme="majorHAnsi"/>
+        <w:rPr>
+          <w:rFonts w:asciiTheme="majorHAnsi" w:eastAsia="Calibri" w:hAnsiTheme="majorHAnsi"/>
           <w:color w:val="4C483D" w:themeColor="text2"/>
           <w:sz w:val="22"/>
           <w:szCs w:val="22"/>
-          <w:lang w:val="it-IT"/>
-        </w:rPr>
-      </w:pPr>
-      <w:r>
-        <w:rPr>
-          <w:rStyle w:val="Carpredefinitoparagrafo1"/>
-          <w:rFonts w:asciiTheme="majorHAnsi" w:hAnsiTheme="majorHAnsi"/>
-          <w:b/>
-          <w:color w:val="4C483D" w:themeColor="text2"/>
-          <w:sz w:val="22"/>
-          <w:szCs w:val="22"/>
-          <w:lang w:val="it-IT"/>
-        </w:rPr>
-        <w:t>DBMS</w:t>
-      </w:r>
-      <w:r>
-        <w:rPr>
-          <w:rStyle w:val="Carpredefinitoparagrafo1"/>
-          <w:rFonts w:asciiTheme="majorHAnsi" w:hAnsiTheme="majorHAnsi"/>
-          <w:color w:val="4C483D" w:themeColor="text2"/>
-          <w:sz w:val="22"/>
-          <w:szCs w:val="22"/>
-          <w:lang w:val="it-IT"/>
-        </w:rPr>
-        <w:t>: programma informatico (o, più frequentemente, un insieme di programmi) progettato per gestire un database, ovvero un insieme di numerosi dati strutturati. Le operazioni, normalmente, sono richieste da un gran numero di utenti.</w:t>
-      </w:r>
-    </w:p>
-    <w:p>
-      <w:pPr>
-        <w:pStyle w:val="Standard"/>
-        <w:jc w:val="both"/>
-        <w:rPr>
-          <w:rFonts w:asciiTheme="majorHAnsi" w:hAnsiTheme="majorHAnsi"/>
-          <w:color w:val="4C483D" w:themeColor="text2"/>
-          <w:sz w:val="22"/>
-          <w:szCs w:val="22"/>
-          <w:lang w:val="it-IT"/>
-        </w:rPr>
-      </w:pPr>
-    </w:p>
-    <w:p>
-      <w:pPr>
-        <w:pStyle w:val="Standard"/>
-        <w:jc w:val="both"/>
-        <w:rPr>
-          <w:rFonts w:asciiTheme="majorHAnsi" w:hAnsiTheme="majorHAnsi"/>
-          <w:color w:val="4C483D" w:themeColor="text2"/>
-          <w:sz w:val="22"/>
-          <w:szCs w:val="22"/>
-          <w:lang w:val="it-IT"/>
-        </w:rPr>
-      </w:pPr>
-      <w:r>
-        <w:rPr>
-          <w:rStyle w:val="Carpredefinitoparagrafo1"/>
-          <w:rFonts w:asciiTheme="majorHAnsi" w:hAnsiTheme="majorHAnsi"/>
-          <w:b/>
-          <w:color w:val="4C483D" w:themeColor="text2"/>
-          <w:sz w:val="22"/>
-          <w:szCs w:val="22"/>
-          <w:lang w:val="it-IT"/>
-        </w:rPr>
-        <w:t>Login:</w:t>
-      </w:r>
-      <w:r>
-        <w:rPr>
-          <w:rStyle w:val="Carpredefinitoparagrafo1"/>
-          <w:rFonts w:asciiTheme="majorHAnsi" w:hAnsiTheme="majorHAnsi"/>
-          <w:color w:val="4C483D" w:themeColor="text2"/>
-          <w:sz w:val="22"/>
-          <w:szCs w:val="22"/>
-          <w:lang w:val="it-IT"/>
-        </w:rPr>
-        <w:t xml:space="preserve"> Procedura attraverso la quale ci si collega con un qualsiasi servizio in linea. All'utente viene assegnato un nome di login ed una password che vengono richiesti dal sistema ogni volta che ci si collega.</w:t>
-      </w:r>
-    </w:p>
-    <w:p>
-      <w:pPr>
-        <w:pStyle w:val="Standard"/>
-        <w:jc w:val="both"/>
-        <w:rPr>
-          <w:rFonts w:asciiTheme="majorHAnsi" w:hAnsiTheme="majorHAnsi"/>
-          <w:color w:val="4C483D" w:themeColor="text2"/>
-          <w:sz w:val="22"/>
-          <w:szCs w:val="22"/>
-          <w:lang w:val="it-IT"/>
+          <w:lang w:val="it-IT" w:eastAsia="en-US"/>
         </w:rPr>
       </w:pPr>
     </w:p>
@@ -23092,7 +21715,7 @@
           <w:szCs w:val="22"/>
           <w:lang w:val="it-IT" w:eastAsia="en-US"/>
         </w:rPr>
-        <w:t xml:space="preserve">Layer: </w:t>
+        <w:t xml:space="preserve">Logout: </w:t>
       </w:r>
       <w:r>
         <w:rPr>
@@ -23103,8 +21726,20 @@
           <w:szCs w:val="22"/>
           <w:lang w:val="it-IT" w:eastAsia="en-US"/>
         </w:rPr>
-        <w:t>È</w:t>
-      </w:r>
+        <w:t>Operazione attraverso la quale si termina un collegamento con un sistema al quale</w:t>
+      </w:r>
+    </w:p>
+    <w:p>
+      <w:pPr>
+        <w:pStyle w:val="Standard"/>
+        <w:rPr>
+          <w:rFonts w:asciiTheme="majorHAnsi" w:hAnsiTheme="majorHAnsi"/>
+          <w:color w:val="4C483D" w:themeColor="text2"/>
+          <w:sz w:val="22"/>
+          <w:szCs w:val="22"/>
+          <w:lang w:val="it-IT"/>
+        </w:rPr>
+      </w:pPr>
       <w:r>
         <w:rPr>
           <w:rStyle w:val="Carpredefinitoparagrafo1"/>
@@ -23114,29 +21749,30 @@
           <w:szCs w:val="22"/>
           <w:lang w:val="it-IT" w:eastAsia="en-US"/>
         </w:rPr>
-        <w:t xml:space="preserve"> un insieme di classi con funzionalità simile (tipicamente raggruppati in un unico</w:t>
-      </w:r>
-    </w:p>
-    <w:p>
-      <w:pPr>
-        <w:pStyle w:val="Standard"/>
-        <w:rPr>
+        <w:t xml:space="preserve">si ha accesso attraverso un nome utente e una password (vedi </w:t>
+      </w:r>
+      <w:r>
+        <w:rPr>
+          <w:rStyle w:val="Carpredefinitoparagrafo1"/>
           <w:rFonts w:asciiTheme="majorHAnsi" w:eastAsia="Calibri" w:hAnsiTheme="majorHAnsi"/>
+          <w:iCs/>
           <w:color w:val="4C483D" w:themeColor="text2"/>
           <w:sz w:val="22"/>
           <w:szCs w:val="22"/>
           <w:lang w:val="it-IT" w:eastAsia="en-US"/>
         </w:rPr>
-      </w:pPr>
-      <w:r>
-        <w:rPr>
+        <w:t>login</w:t>
+      </w:r>
+      <w:r>
+        <w:rPr>
+          <w:rStyle w:val="Carpredefinitoparagrafo1"/>
           <w:rFonts w:asciiTheme="majorHAnsi" w:eastAsia="Calibri" w:hAnsiTheme="majorHAnsi"/>
           <w:color w:val="4C483D" w:themeColor="text2"/>
           <w:sz w:val="22"/>
           <w:szCs w:val="22"/>
           <w:lang w:val="it-IT" w:eastAsia="en-US"/>
         </w:rPr>
-        <w:t>package).</w:t>
+        <w:t>).</w:t>
       </w:r>
     </w:p>
     <w:p>
@@ -23154,6 +21790,7 @@
     <w:p>
       <w:pPr>
         <w:pStyle w:val="Standard"/>
+        <w:jc w:val="both"/>
         <w:rPr>
           <w:rFonts w:asciiTheme="majorHAnsi" w:hAnsiTheme="majorHAnsi"/>
           <w:color w:val="4C483D" w:themeColor="text2"/>
@@ -23162,51 +21799,47 @@
           <w:lang w:val="it-IT"/>
         </w:rPr>
       </w:pPr>
-      <w:proofErr w:type="spellStart"/>
       <w:r>
         <w:rPr>
           <w:rStyle w:val="Carpredefinitoparagrafo1"/>
-          <w:rFonts w:asciiTheme="majorHAnsi" w:eastAsia="Calibri" w:hAnsiTheme="majorHAnsi"/>
+          <w:rFonts w:asciiTheme="majorHAnsi" w:hAnsiTheme="majorHAnsi"/>
           <w:b/>
-          <w:bCs/>
-          <w:iCs/>
           <w:color w:val="4C483D" w:themeColor="text2"/>
           <w:sz w:val="22"/>
           <w:szCs w:val="22"/>
-          <w:lang w:val="it-IT" w:eastAsia="en-US"/>
-        </w:rPr>
-        <w:t>Logout</w:t>
-      </w:r>
-      <w:proofErr w:type="spellEnd"/>
+          <w:lang w:val="it-IT"/>
+        </w:rPr>
+        <w:t>MySQL</w:t>
+      </w:r>
       <w:r>
         <w:rPr>
           <w:rStyle w:val="Carpredefinitoparagrafo1"/>
-          <w:rFonts w:asciiTheme="majorHAnsi" w:eastAsia="Calibri" w:hAnsiTheme="majorHAnsi"/>
-          <w:b/>
-          <w:bCs/>
-          <w:iCs/>
+          <w:rFonts w:asciiTheme="majorHAnsi" w:hAnsiTheme="majorHAnsi"/>
           <w:color w:val="4C483D" w:themeColor="text2"/>
           <w:sz w:val="22"/>
           <w:szCs w:val="22"/>
-          <w:lang w:val="it-IT" w:eastAsia="en-US"/>
-        </w:rPr>
-        <w:t xml:space="preserve">: </w:t>
-      </w:r>
-      <w:r>
-        <w:rPr>
-          <w:rStyle w:val="Carpredefinitoparagrafo1"/>
-          <w:rFonts w:asciiTheme="majorHAnsi" w:eastAsia="Calibri" w:hAnsiTheme="majorHAnsi"/>
+          <w:lang w:val="it-IT"/>
+        </w:rPr>
+        <w:t>: Database management system relazionale, composto da un client con interfaccia a caratteri e un server, disponibile su molte piattaforme.</w:t>
+      </w:r>
+    </w:p>
+    <w:p>
+      <w:pPr>
+        <w:pStyle w:val="Standard"/>
+        <w:jc w:val="both"/>
+        <w:rPr>
+          <w:rFonts w:asciiTheme="majorHAnsi" w:hAnsiTheme="majorHAnsi"/>
           <w:color w:val="4C483D" w:themeColor="text2"/>
           <w:sz w:val="22"/>
           <w:szCs w:val="22"/>
-          <w:lang w:val="it-IT" w:eastAsia="en-US"/>
-        </w:rPr>
-        <w:t>Operazione attraverso la quale si termina un collegamento con un sistema al quale</w:t>
-      </w:r>
+          <w:lang w:val="it-IT"/>
+        </w:rPr>
+      </w:pPr>
     </w:p>
     <w:p>
       <w:pPr>
         <w:pStyle w:val="Standard"/>
+        <w:jc w:val="both"/>
         <w:rPr>
           <w:rFonts w:asciiTheme="majorHAnsi" w:hAnsiTheme="majorHAnsi"/>
           <w:color w:val="4C483D" w:themeColor="text2"/>
@@ -23218,188 +21851,65 @@
       <w:r>
         <w:rPr>
           <w:rStyle w:val="Carpredefinitoparagrafo1"/>
-          <w:rFonts w:asciiTheme="majorHAnsi" w:eastAsia="Calibri" w:hAnsiTheme="majorHAnsi"/>
+          <w:rFonts w:asciiTheme="majorHAnsi" w:hAnsiTheme="majorHAnsi"/>
+          <w:b/>
           <w:color w:val="4C483D" w:themeColor="text2"/>
           <w:sz w:val="22"/>
           <w:szCs w:val="22"/>
-          <w:lang w:val="it-IT" w:eastAsia="en-US"/>
-        </w:rPr>
-        <w:t xml:space="preserve">si ha accesso attraverso un nome utente e una </w:t>
-      </w:r>
-      <w:bookmarkStart w:id="6" w:name="_GoBack"/>
-      <w:bookmarkEnd w:id="6"/>
+          <w:lang w:val="it-IT"/>
+        </w:rPr>
+        <w:t>Server:</w:t>
+      </w:r>
       <w:r>
         <w:rPr>
           <w:rStyle w:val="Carpredefinitoparagrafo1"/>
-          <w:rFonts w:asciiTheme="majorHAnsi" w:eastAsia="Calibri" w:hAnsiTheme="majorHAnsi"/>
+          <w:rFonts w:asciiTheme="majorHAnsi" w:hAnsiTheme="majorHAnsi"/>
           <w:color w:val="4C483D" w:themeColor="text2"/>
           <w:sz w:val="22"/>
           <w:szCs w:val="22"/>
-          <w:lang w:val="it-IT" w:eastAsia="en-US"/>
-        </w:rPr>
-        <w:t xml:space="preserve">password (vedi </w:t>
-      </w:r>
-      <w:r>
-        <w:rPr>
-          <w:rStyle w:val="Carpredefinitoparagrafo1"/>
-          <w:rFonts w:asciiTheme="majorHAnsi" w:eastAsia="Calibri" w:hAnsiTheme="majorHAnsi"/>
-          <w:iCs/>
+          <w:lang w:val="it-IT"/>
+        </w:rPr>
+        <w:t xml:space="preserve"> Programma di gestione di un servizio che invia informazioni in un particolare formato ricevuto e interpretato da un programma Client dal lato ricevente.</w:t>
+      </w:r>
+    </w:p>
+    <w:p>
+      <w:pPr>
+        <w:pStyle w:val="Standard"/>
+        <w:jc w:val="both"/>
+        <w:rPr>
+          <w:rFonts w:asciiTheme="majorHAnsi" w:hAnsiTheme="majorHAnsi"/>
+          <w:b/>
           <w:color w:val="4C483D" w:themeColor="text2"/>
           <w:sz w:val="22"/>
           <w:szCs w:val="22"/>
-          <w:lang w:val="it-IT" w:eastAsia="en-US"/>
-        </w:rPr>
-        <w:t>login</w:t>
-      </w:r>
-      <w:r>
-        <w:rPr>
-          <w:rStyle w:val="Carpredefinitoparagrafo1"/>
-          <w:rFonts w:asciiTheme="majorHAnsi" w:eastAsia="Calibri" w:hAnsiTheme="majorHAnsi"/>
+          <w:lang w:val="it-IT"/>
+        </w:rPr>
+      </w:pPr>
+    </w:p>
+    <w:p>
+      <w:pPr>
+        <w:pStyle w:val="Standard"/>
+        <w:jc w:val="both"/>
+        <w:rPr>
+          <w:rFonts w:asciiTheme="majorHAnsi" w:hAnsiTheme="majorHAnsi"/>
           <w:color w:val="4C483D" w:themeColor="text2"/>
           <w:sz w:val="22"/>
           <w:szCs w:val="22"/>
-          <w:lang w:val="it-IT" w:eastAsia="en-US"/>
-        </w:rPr>
-        <w:t>).</w:t>
-      </w:r>
-    </w:p>
-    <w:p>
-      <w:pPr>
-        <w:pStyle w:val="Standard"/>
-        <w:rPr>
-          <w:rFonts w:asciiTheme="majorHAnsi" w:eastAsia="Calibri" w:hAnsiTheme="majorHAnsi"/>
+          <w:lang w:val="it-IT"/>
+        </w:rPr>
+      </w:pPr>
+      <w:r>
+        <w:rPr>
+          <w:rStyle w:val="Carpredefinitoparagrafo1"/>
+          <w:rFonts w:asciiTheme="majorHAnsi" w:hAnsiTheme="majorHAnsi"/>
+          <w:b/>
           <w:color w:val="4C483D" w:themeColor="text2"/>
           <w:sz w:val="22"/>
           <w:szCs w:val="22"/>
-          <w:lang w:val="it-IT" w:eastAsia="en-US"/>
-        </w:rPr>
-      </w:pPr>
-    </w:p>
-    <w:p>
-      <w:pPr>
-        <w:pStyle w:val="Standard"/>
-        <w:jc w:val="both"/>
-        <w:rPr>
-          <w:rFonts w:asciiTheme="majorHAnsi" w:hAnsiTheme="majorHAnsi"/>
-          <w:color w:val="4C483D" w:themeColor="text2"/>
-          <w:sz w:val="22"/>
-          <w:szCs w:val="22"/>
-          <w:lang w:val="it-IT"/>
-        </w:rPr>
-      </w:pPr>
-      <w:r>
-        <w:rPr>
-          <w:rStyle w:val="Carpredefinitoparagrafo1"/>
-          <w:rFonts w:asciiTheme="majorHAnsi" w:hAnsiTheme="majorHAnsi"/>
-          <w:b/>
-          <w:color w:val="4C483D" w:themeColor="text2"/>
-          <w:sz w:val="22"/>
-          <w:szCs w:val="22"/>
-          <w:lang w:val="it-IT"/>
-        </w:rPr>
-        <w:t>MySQL</w:t>
-      </w:r>
-      <w:r>
-        <w:rPr>
-          <w:rStyle w:val="Carpredefinitoparagrafo1"/>
-          <w:rFonts w:asciiTheme="majorHAnsi" w:hAnsiTheme="majorHAnsi"/>
-          <w:color w:val="4C483D" w:themeColor="text2"/>
-          <w:sz w:val="22"/>
-          <w:szCs w:val="22"/>
-          <w:lang w:val="it-IT"/>
-        </w:rPr>
-        <w:t>: Database management system relazionale, composto da un client con interfaccia a caratteri e un server, disponibile su molte piattaforme.</w:t>
-      </w:r>
-    </w:p>
-    <w:p>
-      <w:pPr>
-        <w:pStyle w:val="Standard"/>
-        <w:jc w:val="both"/>
-        <w:rPr>
-          <w:rFonts w:asciiTheme="majorHAnsi" w:hAnsiTheme="majorHAnsi"/>
-          <w:color w:val="4C483D" w:themeColor="text2"/>
-          <w:sz w:val="22"/>
-          <w:szCs w:val="22"/>
-          <w:lang w:val="it-IT"/>
-        </w:rPr>
-      </w:pPr>
-    </w:p>
-    <w:p>
-      <w:pPr>
-        <w:pStyle w:val="Standard"/>
-        <w:jc w:val="both"/>
-        <w:rPr>
-          <w:rFonts w:asciiTheme="majorHAnsi" w:hAnsiTheme="majorHAnsi"/>
-          <w:color w:val="4C483D" w:themeColor="text2"/>
-          <w:sz w:val="22"/>
-          <w:szCs w:val="22"/>
-          <w:lang w:val="it-IT"/>
-        </w:rPr>
-      </w:pPr>
-      <w:r>
-        <w:rPr>
-          <w:rStyle w:val="Carpredefinitoparagrafo1"/>
-          <w:rFonts w:asciiTheme="majorHAnsi" w:hAnsiTheme="majorHAnsi"/>
-          <w:b/>
-          <w:color w:val="4C483D" w:themeColor="text2"/>
-          <w:sz w:val="22"/>
-          <w:szCs w:val="22"/>
-          <w:lang w:val="it-IT"/>
-        </w:rPr>
-        <w:t>Server:</w:t>
-      </w:r>
-      <w:r>
-        <w:rPr>
-          <w:rStyle w:val="Carpredefinitoparagrafo1"/>
-          <w:rFonts w:asciiTheme="majorHAnsi" w:hAnsiTheme="majorHAnsi"/>
-          <w:color w:val="4C483D" w:themeColor="text2"/>
-          <w:sz w:val="22"/>
-          <w:szCs w:val="22"/>
-          <w:lang w:val="it-IT"/>
-        </w:rPr>
-        <w:t xml:space="preserve"> Programma di gestione di un servizio che invia informazioni in un particolare formato ricevuto e interpretato da un programma Client dal lato ricevente.</w:t>
-      </w:r>
-    </w:p>
-    <w:p>
-      <w:pPr>
-        <w:pStyle w:val="Standard"/>
-        <w:jc w:val="both"/>
-        <w:rPr>
-          <w:rFonts w:asciiTheme="majorHAnsi" w:hAnsiTheme="majorHAnsi"/>
-          <w:b/>
-          <w:color w:val="4C483D" w:themeColor="text2"/>
-          <w:sz w:val="22"/>
-          <w:szCs w:val="22"/>
-          <w:lang w:val="it-IT"/>
-        </w:rPr>
-      </w:pPr>
-    </w:p>
-    <w:p>
-      <w:pPr>
-        <w:pStyle w:val="Standard"/>
-        <w:jc w:val="both"/>
-        <w:rPr>
-          <w:rFonts w:asciiTheme="majorHAnsi" w:hAnsiTheme="majorHAnsi"/>
-          <w:color w:val="4C483D" w:themeColor="text2"/>
-          <w:sz w:val="22"/>
-          <w:szCs w:val="22"/>
-          <w:lang w:val="it-IT"/>
-        </w:rPr>
-      </w:pPr>
-      <w:proofErr w:type="spellStart"/>
-      <w:r>
-        <w:rPr>
-          <w:rStyle w:val="Carpredefinitoparagrafo1"/>
-          <w:rFonts w:asciiTheme="majorHAnsi" w:hAnsiTheme="majorHAnsi"/>
-          <w:b/>
-          <w:color w:val="4C483D" w:themeColor="text2"/>
-          <w:sz w:val="22"/>
-          <w:szCs w:val="22"/>
           <w:lang w:val="it-IT"/>
         </w:rPr>
         <w:t>Shutdown</w:t>
       </w:r>
-      <w:proofErr w:type="spellEnd"/>
       <w:r>
         <w:rPr>
           <w:rStyle w:val="Carpredefinitoparagrafo1"/>
@@ -27827,7 +26337,7 @@
 </file>
 
 <file path=customXml/itemProps3.xml><?xml version="1.0" encoding="utf-8"?>
-<ds:datastoreItem xmlns:ds="http://schemas.openxmlformats.org/officeDocument/2006/customXml" ds:itemID="{F3F29E3D-F1D1-2E4F-96DD-FACC28D90198}">
+<ds:datastoreItem xmlns:ds="http://schemas.openxmlformats.org/officeDocument/2006/customXml" ds:itemID="{D85D6D06-0154-ED40-A363-1D36F8675BF2}">
   <ds:schemaRefs>
     <ds:schemaRef ds:uri="http://schemas.openxmlformats.org/officeDocument/2006/bibliography"/>
   </ds:schemaRefs>

</xml_diff>

<commit_message>
Aggiornamento Package ODD, Correzione SDD
</commit_message>
<xml_diff>
--- a/SDD_YouLearn.docx
+++ b/SDD_YouLearn.docx
@@ -18,7 +18,6 @@
           <w:docPartUnique/>
         </w:docPartObj>
       </w:sdtPr>
-      <w:sdtEndPr/>
       <w:sdtContent>
         <w:p>
           <w:pPr>
@@ -97,7 +96,6 @@
                                     <w:dataBinding w:prefixMappings="xmlns:ns0='http://purl.org/dc/elements/1.1/' xmlns:ns1='http://schemas.openxmlformats.org/package/2006/metadata/core-properties' " w:xpath="/ns1:coreProperties[1]/ns0:title[1]" w:storeItemID="{6C3C8BC8-F283-45AE-878A-BAB7291924A1}"/>
                                     <w:text/>
                                   </w:sdtPr>
-                                  <w:sdtEndPr/>
                                   <w:sdtContent>
                                     <w:r>
                                       <w:rPr>
@@ -120,7 +118,6 @@
                                     <w:dataBinding w:prefixMappings="xmlns:ns0='http://purl.org/dc/elements/1.1/' xmlns:ns1='http://schemas.openxmlformats.org/package/2006/metadata/core-properties' " w:xpath="/ns1:coreProperties[1]/ns0:subject[1]" w:storeItemID="{6C3C8BC8-F283-45AE-878A-BAB7291924A1}"/>
                                     <w:text/>
                                   </w:sdtPr>
-                                  <w:sdtEndPr/>
                                   <w:sdtContent>
                                     <w:r>
                                       <w:t>YouLearn Platform Project</w:t>
@@ -154,7 +151,7 @@
                     <v:stroke joinstyle="miter"/>
                     <v:path gradientshapeok="t" o:connecttype="rect"/>
                   </v:shapetype>
-                  <v:shape id="Casella di testo 2" o:spid="_x0000_s1026" type="#_x0000_t202" alt="Casella di testo in cui sono visualizzati titolo e sottotitolo del documento" style="position:absolute;left:0;text-align:left;margin-left:527.1pt;margin-top:197.95pt;width:308.35pt;height:231.35pt;z-index:251663360;visibility:visible;mso-wrap-style:square;mso-width-percent:0;mso-height-percent:0;mso-wrap-distance-left:9pt;mso-wrap-distance-top:0;mso-wrap-distance-right:9pt;mso-wrap-distance-bottom:0;mso-position-horizontal:absolute;mso-position-horizontal-relative:margin;mso-position-vertical:absolute;mso-position-vertical-relative:margin;mso-width-percent:0;mso-height-percent:0;mso-width-relative:margin;mso-height-relative:margin;v-text-anchor:top" o:gfxdata="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" filled="f" stroked="f" strokeweight=".5pt">
+                  <v:shape id="Casella di testo 2" o:spid="_x0000_s1026" type="#_x0000_t202" alt="Casella di testo in cui sono visualizzati titolo e sottotitolo del documento" style="position:absolute;left:0;text-align:left;margin-left:527.1pt;margin-top:197.95pt;width:308.35pt;height:231.35pt;z-index:251663360;visibility:visible;mso-wrap-style:square;mso-width-percent:0;mso-height-percent:0;mso-wrap-distance-left:9pt;mso-wrap-distance-top:0;mso-wrap-distance-right:9pt;mso-wrap-distance-bottom:0;mso-position-horizontal:absolute;mso-position-horizontal-relative:margin;mso-position-vertical:absolute;mso-position-vertical-relative:margin;mso-width-percent:0;mso-height-percent:0;mso-width-relative:margin;mso-height-relative:margin;v-text-anchor:top" o:gfxdata="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" filled="f" stroked="f" strokeweight=".5pt">
                     <v:textbox inset="0,0,0,0">
                       <w:txbxContent>
                         <w:p>
@@ -187,7 +184,7 @@
                         </w:p>
                         <w:p>
                           <w:pPr>
-                            <w:pStyle w:val="Titolo"/>
+                            <w:pStyle w:val="Title"/>
                           </w:pPr>
                           <w:sdt>
                             <w:sdtPr>
@@ -1725,6 +1722,115 @@
               </w:p>
             </w:tc>
           </w:tr>
+          <w:tr>
+            <w:tc>
+              <w:tcPr>
+                <w:cnfStyle w:val="001000000000" w:firstRow="0" w:lastRow="0" w:firstColumn="1" w:lastColumn="0" w:oddVBand="0" w:evenVBand="0" w:oddHBand="0" w:evenHBand="0" w:firstRowFirstColumn="0" w:firstRowLastColumn="0" w:lastRowFirstColumn="0" w:lastRowLastColumn="0"/>
+                <w:tcW w:w="2340" w:type="dxa"/>
+              </w:tcPr>
+              <w:p>
+                <w:pPr>
+                  <w:rPr>
+                    <w:sz w:val="40"/>
+                    <w:szCs w:val="40"/>
+                    <w:lang w:val="it-IT"/>
+                  </w:rPr>
+                </w:pPr>
+                <w:r>
+                  <w:rPr>
+                    <w:sz w:val="40"/>
+                    <w:szCs w:val="40"/>
+                    <w:lang w:val="it-IT"/>
+                  </w:rPr>
+                  <w:t>14/02/2019</w:t>
+                </w:r>
+              </w:p>
+            </w:tc>
+            <w:tc>
+              <w:tcPr>
+                <w:tcW w:w="1969" w:type="dxa"/>
+              </w:tcPr>
+              <w:p>
+                <w:pPr>
+                  <w:cnfStyle w:val="000000000000" w:firstRow="0" w:lastRow="0" w:firstColumn="0" w:lastColumn="0" w:oddVBand="0" w:evenVBand="0" w:oddHBand="0" w:evenHBand="0" w:firstRowFirstColumn="0" w:firstRowLastColumn="0" w:lastRowFirstColumn="0" w:lastRowLastColumn="0"/>
+                  <w:rPr>
+                    <w:rFonts w:asciiTheme="majorHAnsi" w:hAnsiTheme="majorHAnsi"/>
+                    <w:sz w:val="40"/>
+                    <w:szCs w:val="40"/>
+                    <w:lang w:val="it-IT"/>
+                  </w:rPr>
+                </w:pPr>
+                <w:r>
+                  <w:rPr>
+                    <w:rFonts w:asciiTheme="majorHAnsi" w:hAnsiTheme="majorHAnsi"/>
+                    <w:sz w:val="40"/>
+                    <w:szCs w:val="40"/>
+                    <w:lang w:val="it-IT"/>
+                  </w:rPr>
+                  <w:t>1.5</w:t>
+                </w:r>
+              </w:p>
+            </w:tc>
+            <w:tc>
+              <w:tcPr>
+                <w:tcW w:w="3477" w:type="dxa"/>
+              </w:tcPr>
+              <w:p>
+                <w:pPr>
+                  <w:cnfStyle w:val="000000000000" w:firstRow="0" w:lastRow="0" w:firstColumn="0" w:lastColumn="0" w:oddVBand="0" w:evenVBand="0" w:oddHBand="0" w:evenHBand="0" w:firstRowFirstColumn="0" w:firstRowLastColumn="0" w:lastRowFirstColumn="0" w:lastRowLastColumn="0"/>
+                  <w:rPr>
+                    <w:rFonts w:asciiTheme="majorHAnsi" w:hAnsiTheme="majorHAnsi"/>
+                    <w:sz w:val="40"/>
+                    <w:szCs w:val="40"/>
+                    <w:lang w:val="it-IT"/>
+                  </w:rPr>
+                </w:pPr>
+                <w:r>
+                  <w:rPr>
+                    <w:rFonts w:asciiTheme="majorHAnsi" w:hAnsiTheme="majorHAnsi"/>
+                    <w:sz w:val="40"/>
+                    <w:szCs w:val="40"/>
+                    <w:lang w:val="it-IT"/>
+                  </w:rPr>
+                  <w:t>Co</w:t>
+                </w:r>
+                <w:r>
+                  <w:rPr>
+                    <w:rFonts w:asciiTheme="majorHAnsi" w:hAnsiTheme="majorHAnsi"/>
+                    <w:sz w:val="40"/>
+                    <w:szCs w:val="40"/>
+                    <w:lang w:val="it-IT"/>
+                  </w:rPr>
+                  <w:t>rrezioni logiche EER e servizi dei sottosistemi</w:t>
+                </w:r>
+              </w:p>
+            </w:tc>
+            <w:tc>
+              <w:tcPr>
+                <w:tcW w:w="1501" w:type="dxa"/>
+              </w:tcPr>
+              <w:p>
+                <w:pPr>
+                  <w:cnfStyle w:val="000000000000" w:firstRow="0" w:lastRow="0" w:firstColumn="0" w:lastColumn="0" w:oddVBand="0" w:evenVBand="0" w:oddHBand="0" w:evenHBand="0" w:firstRowFirstColumn="0" w:firstRowLastColumn="0" w:lastRowFirstColumn="0" w:lastRowLastColumn="0"/>
+                  <w:rPr>
+                    <w:rFonts w:asciiTheme="majorHAnsi" w:hAnsiTheme="majorHAnsi"/>
+                    <w:sz w:val="40"/>
+                    <w:szCs w:val="40"/>
+                    <w:lang w:val="it-IT"/>
+                  </w:rPr>
+                </w:pPr>
+                <w:r>
+                  <w:rPr>
+                    <w:rFonts w:asciiTheme="majorHAnsi" w:hAnsiTheme="majorHAnsi"/>
+                    <w:sz w:val="40"/>
+                    <w:szCs w:val="40"/>
+                    <w:lang w:val="it-IT"/>
+                  </w:rPr>
+                  <w:t>Mario Sessa</w:t>
+                </w:r>
+              </w:p>
+            </w:tc>
+          </w:tr>
         </w:tbl>
         <w:p>
           <w:pPr>
@@ -4888,7 +4994,27 @@
           <w:sz w:val="20"/>
           <w:lang w:val="it-IT"/>
         </w:rPr>
-        <w:t xml:space="preserve"> Il sistema garantirà reattività nel completamento delle task, anche se tale aspetto è molto influenzato dalla qualità della connessione ad internet che l'utente finale possiede.</w:t>
+        <w:t xml:space="preserve"> Il sistema garantirà reattività nel completamento </w:t>
+      </w:r>
+      <w:proofErr w:type="gramStart"/>
+      <w:r>
+        <w:rPr>
+          <w:rFonts w:asciiTheme="majorHAnsi" w:hAnsiTheme="majorHAnsi"/>
+          <w:color w:val="4C483D" w:themeColor="text2"/>
+          <w:sz w:val="20"/>
+          <w:lang w:val="it-IT"/>
+        </w:rPr>
+        <w:t>delle task</w:t>
+      </w:r>
+      <w:proofErr w:type="gramEnd"/>
+      <w:r>
+        <w:rPr>
+          <w:rFonts w:asciiTheme="majorHAnsi" w:hAnsiTheme="majorHAnsi"/>
+          <w:color w:val="4C483D" w:themeColor="text2"/>
+          <w:sz w:val="20"/>
+          <w:lang w:val="it-IT"/>
+        </w:rPr>
+        <w:t>, anche se tale aspetto è molto influenzato dalla qualità della connessione ad internet che l'utente finale possiede.</w:t>
       </w:r>
     </w:p>
     <w:p>
@@ -5863,8 +5989,6 @@
           <w:lang w:val="it-IT"/>
         </w:rPr>
       </w:pPr>
-      <w:bookmarkStart w:id="6" w:name="_GoBack"/>
-      <w:bookmarkEnd w:id="6"/>
     </w:p>
     <w:p>
       <w:pPr>
@@ -6541,7 +6665,25 @@
           <w:rFonts w:asciiTheme="majorHAnsi" w:hAnsiTheme="majorHAnsi"/>
           <w:lang w:val="it-IT"/>
         </w:rPr>
-        <w:t>Di seguito riportiamo il class diagram ripreso dal RAD di YouLearn:</w:t>
+        <w:t xml:space="preserve">Di seguito riportiamo </w:t>
+      </w:r>
+      <w:proofErr w:type="gramStart"/>
+      <w:r>
+        <w:rPr>
+          <w:rStyle w:val="Carpredefinitoparagrafo1"/>
+          <w:rFonts w:asciiTheme="majorHAnsi" w:hAnsiTheme="majorHAnsi"/>
+          <w:lang w:val="it-IT"/>
+        </w:rPr>
+        <w:t>il class</w:t>
+      </w:r>
+      <w:proofErr w:type="gramEnd"/>
+      <w:r>
+        <w:rPr>
+          <w:rStyle w:val="Carpredefinitoparagrafo1"/>
+          <w:rFonts w:asciiTheme="majorHAnsi" w:hAnsiTheme="majorHAnsi"/>
+          <w:lang w:val="it-IT"/>
+        </w:rPr>
+        <w:t xml:space="preserve"> diagram ripreso dal RAD di YouLearn:</w:t>
       </w:r>
     </w:p>
     <w:p>
@@ -6772,7 +6914,29 @@
           <w:sz w:val="20"/>
           <w:lang w:val="it-IT" w:bidi="ar-SA"/>
         </w:rPr>
-        <w:t>1-  In creazione;</w:t>
+        <w:t>1</w:t>
+      </w:r>
+      <w:proofErr w:type="gramStart"/>
+      <w:r>
+        <w:rPr>
+          <w:rFonts w:asciiTheme="majorHAnsi" w:eastAsia="Lucida Sans Unicode" w:hAnsiTheme="majorHAnsi"/>
+          <w:bCs/>
+          <w:color w:val="4C483D" w:themeColor="text2"/>
+          <w:sz w:val="20"/>
+          <w:lang w:val="it-IT" w:bidi="ar-SA"/>
+        </w:rPr>
+        <w:t>-  In</w:t>
+      </w:r>
+      <w:proofErr w:type="gramEnd"/>
+      <w:r>
+        <w:rPr>
+          <w:rFonts w:asciiTheme="majorHAnsi" w:eastAsia="Lucida Sans Unicode" w:hAnsiTheme="majorHAnsi"/>
+          <w:bCs/>
+          <w:color w:val="4C483D" w:themeColor="text2"/>
+          <w:sz w:val="20"/>
+          <w:lang w:val="it-IT" w:bidi="ar-SA"/>
+        </w:rPr>
+        <w:t xml:space="preserve"> creazione;</w:t>
       </w:r>
     </w:p>
     <w:p>
@@ -7145,16 +7309,15 @@
       </w:pPr>
       <w:r>
         <w:rPr>
-          <w:rStyle w:val="Carpredefinitoparagrafo1"/>
           <w:rFonts w:asciiTheme="majorHAnsi" w:hAnsiTheme="majorHAnsi"/>
           <w:noProof/>
           <w:lang w:val="it-IT"/>
         </w:rPr>
         <w:drawing>
-          <wp:inline distT="0" distB="0" distL="0" distR="0" wp14:anchorId="45445F70" wp14:editId="4D7F58C6">
-            <wp:extent cx="5755640" cy="3362960"/>
-            <wp:effectExtent l="0" t="0" r="0" b="8890"/>
-            <wp:docPr id="6" name="Immagine 6"/>
+          <wp:inline distT="0" distB="0" distL="0" distR="0" wp14:anchorId="6CC4DC71" wp14:editId="048E57F5">
+            <wp:extent cx="5760085" cy="3576320"/>
+            <wp:effectExtent l="0" t="0" r="5715" b="5080"/>
+            <wp:docPr id="2" name="Picture 2" descr="A screenshot of a cell phone&#10;&#10;Description automatically generated"/>
             <wp:cNvGraphicFramePr>
               <a:graphicFrameLocks xmlns:a="http://schemas.openxmlformats.org/drawingml/2006/main" noChangeAspect="1"/>
             </wp:cNvGraphicFramePr>
@@ -7162,36 +7325,23 @@
               <a:graphicData uri="http://schemas.openxmlformats.org/drawingml/2006/picture">
                 <pic:pic xmlns:pic="http://schemas.openxmlformats.org/drawingml/2006/picture">
                   <pic:nvPicPr>
-                    <pic:cNvPr id="0" name="Picture 1"/>
-                    <pic:cNvPicPr>
-                      <a:picLocks noChangeAspect="1" noChangeArrowheads="1"/>
-                    </pic:cNvPicPr>
+                    <pic:cNvPr id="2" name="EER.PNG"/>
+                    <pic:cNvPicPr/>
                   </pic:nvPicPr>
                   <pic:blipFill>
-                    <a:blip r:embed="rId15">
-                      <a:extLst>
-                        <a:ext uri="{28A0092B-C50C-407E-A947-70E740481C1C}">
-                          <a14:useLocalDpi xmlns:a14="http://schemas.microsoft.com/office/drawing/2010/main" val="0"/>
-                        </a:ext>
-                      </a:extLst>
-                    </a:blip>
-                    <a:srcRect/>
+                    <a:blip r:embed="rId15"/>
                     <a:stretch>
                       <a:fillRect/>
                     </a:stretch>
                   </pic:blipFill>
-                  <pic:spPr bwMode="auto">
+                  <pic:spPr>
                     <a:xfrm>
                       <a:off x="0" y="0"/>
-                      <a:ext cx="5755640" cy="3362960"/>
+                      <a:ext cx="5760085" cy="3576320"/>
                     </a:xfrm>
                     <a:prstGeom prst="rect">
                       <a:avLst/>
                     </a:prstGeom>
-                    <a:noFill/>
-                    <a:ln>
-                      <a:noFill/>
-                    </a:ln>
                   </pic:spPr>
                 </pic:pic>
               </a:graphicData>
@@ -7379,11 +7529,19 @@
                 <w:rFonts w:asciiTheme="majorHAnsi" w:hAnsiTheme="majorHAnsi"/>
               </w:rPr>
             </w:pPr>
-            <w:r>
-              <w:rPr>
-                <w:rFonts w:asciiTheme="majorHAnsi" w:hAnsiTheme="majorHAnsi"/>
-              </w:rPr>
-              <w:t>VARCHAR(25)</w:t>
+            <w:proofErr w:type="gramStart"/>
+            <w:r>
+              <w:rPr>
+                <w:rFonts w:asciiTheme="majorHAnsi" w:hAnsiTheme="majorHAnsi"/>
+              </w:rPr>
+              <w:t>VARCHAR(</w:t>
+            </w:r>
+            <w:proofErr w:type="gramEnd"/>
+            <w:r>
+              <w:rPr>
+                <w:rFonts w:asciiTheme="majorHAnsi" w:hAnsiTheme="majorHAnsi"/>
+              </w:rPr>
+              <w:t>25)</w:t>
             </w:r>
           </w:p>
         </w:tc>
@@ -7456,11 +7614,19 @@
                 <w:rFonts w:asciiTheme="majorHAnsi" w:hAnsiTheme="majorHAnsi"/>
               </w:rPr>
             </w:pPr>
-            <w:r>
-              <w:rPr>
-                <w:rFonts w:asciiTheme="majorHAnsi" w:hAnsiTheme="majorHAnsi"/>
-              </w:rPr>
-              <w:t>VARCHAR(25)</w:t>
+            <w:proofErr w:type="gramStart"/>
+            <w:r>
+              <w:rPr>
+                <w:rFonts w:asciiTheme="majorHAnsi" w:hAnsiTheme="majorHAnsi"/>
+              </w:rPr>
+              <w:t>VARCHAR(</w:t>
+            </w:r>
+            <w:proofErr w:type="gramEnd"/>
+            <w:r>
+              <w:rPr>
+                <w:rFonts w:asciiTheme="majorHAnsi" w:hAnsiTheme="majorHAnsi"/>
+              </w:rPr>
+              <w:t>25)</w:t>
             </w:r>
           </w:p>
         </w:tc>
@@ -7533,11 +7699,19 @@
                 <w:rFonts w:asciiTheme="majorHAnsi" w:hAnsiTheme="majorHAnsi"/>
               </w:rPr>
             </w:pPr>
-            <w:r>
-              <w:rPr>
-                <w:rFonts w:asciiTheme="majorHAnsi" w:hAnsiTheme="majorHAnsi"/>
-              </w:rPr>
-              <w:t>VARCHAR(45)</w:t>
+            <w:proofErr w:type="gramStart"/>
+            <w:r>
+              <w:rPr>
+                <w:rFonts w:asciiTheme="majorHAnsi" w:hAnsiTheme="majorHAnsi"/>
+              </w:rPr>
+              <w:t>VARCHAR(</w:t>
+            </w:r>
+            <w:proofErr w:type="gramEnd"/>
+            <w:r>
+              <w:rPr>
+                <w:rFonts w:asciiTheme="majorHAnsi" w:hAnsiTheme="majorHAnsi"/>
+              </w:rPr>
+              <w:t>45)</w:t>
             </w:r>
           </w:p>
         </w:tc>
@@ -7610,11 +7784,19 @@
                 <w:rFonts w:asciiTheme="majorHAnsi" w:hAnsiTheme="majorHAnsi"/>
               </w:rPr>
             </w:pPr>
-            <w:r>
-              <w:rPr>
-                <w:rFonts w:asciiTheme="majorHAnsi" w:hAnsiTheme="majorHAnsi"/>
-              </w:rPr>
-              <w:t>VARCHAR(255)</w:t>
+            <w:proofErr w:type="gramStart"/>
+            <w:r>
+              <w:rPr>
+                <w:rFonts w:asciiTheme="majorHAnsi" w:hAnsiTheme="majorHAnsi"/>
+              </w:rPr>
+              <w:t>VARCHAR(</w:t>
+            </w:r>
+            <w:proofErr w:type="gramEnd"/>
+            <w:r>
+              <w:rPr>
+                <w:rFonts w:asciiTheme="majorHAnsi" w:hAnsiTheme="majorHAnsi"/>
+              </w:rPr>
+              <w:t>255)</w:t>
             </w:r>
           </w:p>
         </w:tc>
@@ -7693,11 +7875,19 @@
                 <w:rFonts w:asciiTheme="majorHAnsi" w:hAnsiTheme="majorHAnsi"/>
               </w:rPr>
             </w:pPr>
-            <w:r>
-              <w:rPr>
-                <w:rFonts w:asciiTheme="majorHAnsi" w:hAnsiTheme="majorHAnsi"/>
-              </w:rPr>
-              <w:t>INTEGER(10)</w:t>
+            <w:proofErr w:type="gramStart"/>
+            <w:r>
+              <w:rPr>
+                <w:rFonts w:asciiTheme="majorHAnsi" w:hAnsiTheme="majorHAnsi"/>
+              </w:rPr>
+              <w:t>INTEGER(</w:t>
+            </w:r>
+            <w:proofErr w:type="gramEnd"/>
+            <w:r>
+              <w:rPr>
+                <w:rFonts w:asciiTheme="majorHAnsi" w:hAnsiTheme="majorHAnsi"/>
+              </w:rPr>
+              <w:t>10)</w:t>
             </w:r>
           </w:p>
         </w:tc>
@@ -7769,11 +7959,19 @@
                 <w:rFonts w:asciiTheme="majorHAnsi" w:hAnsiTheme="majorHAnsi"/>
               </w:rPr>
             </w:pPr>
-            <w:r>
-              <w:rPr>
-                <w:rFonts w:asciiTheme="majorHAnsi" w:hAnsiTheme="majorHAnsi"/>
-              </w:rPr>
-              <w:t>TINYINT(1)</w:t>
+            <w:proofErr w:type="gramStart"/>
+            <w:r>
+              <w:rPr>
+                <w:rFonts w:asciiTheme="majorHAnsi" w:hAnsiTheme="majorHAnsi"/>
+              </w:rPr>
+              <w:t>TINYINT(</w:t>
+            </w:r>
+            <w:proofErr w:type="gramEnd"/>
+            <w:r>
+              <w:rPr>
+                <w:rFonts w:asciiTheme="majorHAnsi" w:hAnsiTheme="majorHAnsi"/>
+              </w:rPr>
+              <w:t>1)</w:t>
             </w:r>
           </w:p>
         </w:tc>
@@ -8082,6 +8280,7 @@
               <w:rPr>
                 <w:rFonts w:asciiTheme="majorHAnsi" w:hAnsiTheme="majorHAnsi"/>
               </w:rPr>
+              <w:lastRenderedPageBreak/>
               <w:t>idCorso</w:t>
             </w:r>
           </w:p>
@@ -8127,14 +8326,7 @@
               <w:rPr>
                 <w:rFonts w:asciiTheme="majorHAnsi" w:hAnsiTheme="majorHAnsi"/>
               </w:rPr>
-              <w:t xml:space="preserve">, </w:t>
-            </w:r>
-            <w:r>
-              <w:rPr>
-                <w:rFonts w:asciiTheme="majorHAnsi" w:hAnsiTheme="majorHAnsi"/>
-              </w:rPr>
-              <w:lastRenderedPageBreak/>
-              <w:t>AUTO_INCREMENT</w:t>
+              <w:t>, AUTO_INCREMENT</w:t>
             </w:r>
           </w:p>
         </w:tc>
@@ -8154,7 +8346,6 @@
               <w:rPr>
                 <w:rFonts w:asciiTheme="majorHAnsi" w:hAnsiTheme="majorHAnsi"/>
               </w:rPr>
-              <w:lastRenderedPageBreak/>
               <w:t>PRIMARY KEY</w:t>
             </w:r>
           </w:p>
@@ -8193,11 +8384,19 @@
                 <w:rFonts w:asciiTheme="majorHAnsi" w:hAnsiTheme="majorHAnsi"/>
               </w:rPr>
             </w:pPr>
-            <w:r>
-              <w:rPr>
-                <w:rFonts w:asciiTheme="majorHAnsi" w:hAnsiTheme="majorHAnsi"/>
-              </w:rPr>
-              <w:t>VARCHAR(255)</w:t>
+            <w:proofErr w:type="gramStart"/>
+            <w:r>
+              <w:rPr>
+                <w:rFonts w:asciiTheme="majorHAnsi" w:hAnsiTheme="majorHAnsi"/>
+              </w:rPr>
+              <w:t>VARCHAR(</w:t>
+            </w:r>
+            <w:proofErr w:type="gramEnd"/>
+            <w:r>
+              <w:rPr>
+                <w:rFonts w:asciiTheme="majorHAnsi" w:hAnsiTheme="majorHAnsi"/>
+              </w:rPr>
+              <w:t>255)</w:t>
             </w:r>
           </w:p>
         </w:tc>
@@ -8276,11 +8475,19 @@
                 <w:rFonts w:asciiTheme="majorHAnsi" w:hAnsiTheme="majorHAnsi"/>
               </w:rPr>
             </w:pPr>
-            <w:r>
-              <w:rPr>
-                <w:rFonts w:asciiTheme="majorHAnsi" w:hAnsiTheme="majorHAnsi"/>
-              </w:rPr>
-              <w:t>VARCHAR(255)</w:t>
+            <w:proofErr w:type="gramStart"/>
+            <w:r>
+              <w:rPr>
+                <w:rFonts w:asciiTheme="majorHAnsi" w:hAnsiTheme="majorHAnsi"/>
+              </w:rPr>
+              <w:t>VARCHAR(</w:t>
+            </w:r>
+            <w:proofErr w:type="gramEnd"/>
+            <w:r>
+              <w:rPr>
+                <w:rFonts w:asciiTheme="majorHAnsi" w:hAnsiTheme="majorHAnsi"/>
+              </w:rPr>
+              <w:t>255)</w:t>
             </w:r>
           </w:p>
         </w:tc>
@@ -8359,11 +8566,19 @@
                 <w:rFonts w:asciiTheme="majorHAnsi" w:hAnsiTheme="majorHAnsi"/>
               </w:rPr>
             </w:pPr>
-            <w:r>
-              <w:rPr>
-                <w:rFonts w:asciiTheme="majorHAnsi" w:hAnsiTheme="majorHAnsi"/>
-              </w:rPr>
-              <w:t>VARCHAR(255)</w:t>
+            <w:proofErr w:type="gramStart"/>
+            <w:r>
+              <w:rPr>
+                <w:rFonts w:asciiTheme="majorHAnsi" w:hAnsiTheme="majorHAnsi"/>
+              </w:rPr>
+              <w:t>VARCHAR(</w:t>
+            </w:r>
+            <w:proofErr w:type="gramEnd"/>
+            <w:r>
+              <w:rPr>
+                <w:rFonts w:asciiTheme="majorHAnsi" w:hAnsiTheme="majorHAnsi"/>
+              </w:rPr>
+              <w:t>255)</w:t>
             </w:r>
           </w:p>
         </w:tc>
@@ -8436,11 +8651,19 @@
                 <w:rFonts w:asciiTheme="majorHAnsi" w:hAnsiTheme="majorHAnsi"/>
               </w:rPr>
             </w:pPr>
-            <w:r>
-              <w:rPr>
-                <w:rFonts w:asciiTheme="majorHAnsi" w:hAnsiTheme="majorHAnsi"/>
-              </w:rPr>
-              <w:t>VARCHAR(1048)</w:t>
+            <w:proofErr w:type="gramStart"/>
+            <w:r>
+              <w:rPr>
+                <w:rFonts w:asciiTheme="majorHAnsi" w:hAnsiTheme="majorHAnsi"/>
+              </w:rPr>
+              <w:t>VARCHAR(</w:t>
+            </w:r>
+            <w:proofErr w:type="gramEnd"/>
+            <w:r>
+              <w:rPr>
+                <w:rFonts w:asciiTheme="majorHAnsi" w:hAnsiTheme="majorHAnsi"/>
+              </w:rPr>
+              <w:t>1048)</w:t>
             </w:r>
           </w:p>
         </w:tc>
@@ -8756,11 +8979,19 @@
                 <w:rFonts w:asciiTheme="majorHAnsi" w:hAnsiTheme="majorHAnsi"/>
               </w:rPr>
             </w:pPr>
-            <w:r>
-              <w:rPr>
-                <w:rFonts w:asciiTheme="majorHAnsi" w:hAnsiTheme="majorHAnsi"/>
-              </w:rPr>
-              <w:t>VARCHAR(10)</w:t>
+            <w:proofErr w:type="gramStart"/>
+            <w:r>
+              <w:rPr>
+                <w:rFonts w:asciiTheme="majorHAnsi" w:hAnsiTheme="majorHAnsi"/>
+              </w:rPr>
+              <w:t>VARCHAR(</w:t>
+            </w:r>
+            <w:proofErr w:type="gramEnd"/>
+            <w:r>
+              <w:rPr>
+                <w:rFonts w:asciiTheme="majorHAnsi" w:hAnsiTheme="majorHAnsi"/>
+              </w:rPr>
+              <w:t>10)</w:t>
             </w:r>
           </w:p>
         </w:tc>
@@ -8776,12 +9007,14 @@
                 <w:rFonts w:asciiTheme="majorHAnsi" w:hAnsiTheme="majorHAnsi"/>
               </w:rPr>
             </w:pPr>
+            <w:proofErr w:type="gramStart"/>
             <w:r>
               <w:rPr>
                 <w:rFonts w:asciiTheme="majorHAnsi" w:hAnsiTheme="majorHAnsi"/>
               </w:rPr>
               <w:t>NOT  NULL</w:t>
             </w:r>
+            <w:proofErr w:type="gramEnd"/>
           </w:p>
         </w:tc>
         <w:tc>
@@ -8833,11 +9066,19 @@
                 <w:rFonts w:asciiTheme="majorHAnsi" w:hAnsiTheme="majorHAnsi"/>
               </w:rPr>
             </w:pPr>
-            <w:r>
-              <w:rPr>
-                <w:rFonts w:asciiTheme="majorHAnsi" w:hAnsiTheme="majorHAnsi"/>
-              </w:rPr>
-              <w:t>INTEGER(10)</w:t>
+            <w:proofErr w:type="gramStart"/>
+            <w:r>
+              <w:rPr>
+                <w:rFonts w:asciiTheme="majorHAnsi" w:hAnsiTheme="majorHAnsi"/>
+              </w:rPr>
+              <w:t>INTEGER(</w:t>
+            </w:r>
+            <w:proofErr w:type="gramEnd"/>
+            <w:r>
+              <w:rPr>
+                <w:rFonts w:asciiTheme="majorHAnsi" w:hAnsiTheme="majorHAnsi"/>
+              </w:rPr>
+              <w:t>10)</w:t>
             </w:r>
           </w:p>
         </w:tc>
@@ -8910,11 +9151,19 @@
                 <w:rFonts w:asciiTheme="majorHAnsi" w:hAnsiTheme="majorHAnsi"/>
               </w:rPr>
             </w:pPr>
-            <w:r>
-              <w:rPr>
-                <w:rFonts w:asciiTheme="majorHAnsi" w:hAnsiTheme="majorHAnsi"/>
-              </w:rPr>
-              <w:t>VARCHAR(30)</w:t>
+            <w:proofErr w:type="gramStart"/>
+            <w:r>
+              <w:rPr>
+                <w:rFonts w:asciiTheme="majorHAnsi" w:hAnsiTheme="majorHAnsi"/>
+              </w:rPr>
+              <w:t>VARCHAR(</w:t>
+            </w:r>
+            <w:proofErr w:type="gramEnd"/>
+            <w:r>
+              <w:rPr>
+                <w:rFonts w:asciiTheme="majorHAnsi" w:hAnsiTheme="majorHAnsi"/>
+              </w:rPr>
+              <w:t>30)</w:t>
             </w:r>
           </w:p>
         </w:tc>
@@ -9013,12 +9262,14 @@
                 <w:rFonts w:asciiTheme="majorHAnsi" w:hAnsiTheme="majorHAnsi"/>
               </w:rPr>
             </w:pPr>
+            <w:proofErr w:type="gramStart"/>
             <w:r>
               <w:rPr>
                 <w:rFonts w:asciiTheme="majorHAnsi" w:hAnsiTheme="majorHAnsi"/>
               </w:rPr>
               <w:t>NOT  NULL</w:t>
             </w:r>
+            <w:proofErr w:type="gramEnd"/>
           </w:p>
         </w:tc>
         <w:tc>
@@ -9070,11 +9321,19 @@
                 <w:rFonts w:asciiTheme="majorHAnsi" w:hAnsiTheme="majorHAnsi"/>
               </w:rPr>
             </w:pPr>
-            <w:r>
-              <w:rPr>
-                <w:rFonts w:asciiTheme="majorHAnsi" w:hAnsiTheme="majorHAnsi"/>
-              </w:rPr>
-              <w:t>INTEGER(10)</w:t>
+            <w:proofErr w:type="gramStart"/>
+            <w:r>
+              <w:rPr>
+                <w:rFonts w:asciiTheme="majorHAnsi" w:hAnsiTheme="majorHAnsi"/>
+              </w:rPr>
+              <w:t>INTEGER(</w:t>
+            </w:r>
+            <w:proofErr w:type="gramEnd"/>
+            <w:r>
+              <w:rPr>
+                <w:rFonts w:asciiTheme="majorHAnsi" w:hAnsiTheme="majorHAnsi"/>
+              </w:rPr>
+              <w:t>10)</w:t>
             </w:r>
           </w:p>
         </w:tc>
@@ -9158,7 +9417,7 @@
           <w:szCs w:val="22"/>
           <w:lang w:val="it-IT"/>
         </w:rPr>
-        <w:t>Pagamento</w:t>
+        <w:t>Iscrizione</w:t>
       </w:r>
     </w:p>
     <w:tbl>
@@ -9317,11 +9576,19 @@
                 <w:rFonts w:asciiTheme="majorHAnsi" w:hAnsiTheme="majorHAnsi"/>
               </w:rPr>
             </w:pPr>
-            <w:r>
-              <w:rPr>
-                <w:rFonts w:asciiTheme="majorHAnsi" w:hAnsiTheme="majorHAnsi"/>
-              </w:rPr>
-              <w:t>VARCHAR(255)</w:t>
+            <w:proofErr w:type="gramStart"/>
+            <w:r>
+              <w:rPr>
+                <w:rFonts w:asciiTheme="majorHAnsi" w:hAnsiTheme="majorHAnsi"/>
+              </w:rPr>
+              <w:t>VARCHAR(</w:t>
+            </w:r>
+            <w:proofErr w:type="gramEnd"/>
+            <w:r>
+              <w:rPr>
+                <w:rFonts w:asciiTheme="majorHAnsi" w:hAnsiTheme="majorHAnsi"/>
+              </w:rPr>
+              <w:t>255)</w:t>
             </w:r>
           </w:p>
         </w:tc>
@@ -9655,11 +9922,19 @@
                 <w:rFonts w:asciiTheme="majorHAnsi" w:hAnsiTheme="majorHAnsi"/>
               </w:rPr>
             </w:pPr>
-            <w:r>
-              <w:rPr>
-                <w:rFonts w:asciiTheme="majorHAnsi" w:hAnsiTheme="majorHAnsi"/>
-              </w:rPr>
-              <w:t>INTEGER(10)</w:t>
+            <w:proofErr w:type="gramStart"/>
+            <w:r>
+              <w:rPr>
+                <w:rFonts w:asciiTheme="majorHAnsi" w:hAnsiTheme="majorHAnsi"/>
+              </w:rPr>
+              <w:t>INTEGER(</w:t>
+            </w:r>
+            <w:proofErr w:type="gramEnd"/>
+            <w:r>
+              <w:rPr>
+                <w:rFonts w:asciiTheme="majorHAnsi" w:hAnsiTheme="majorHAnsi"/>
+              </w:rPr>
+              <w:t>10)</w:t>
             </w:r>
           </w:p>
         </w:tc>
@@ -9996,11 +10271,19 @@
                 <w:rFonts w:asciiTheme="majorHAnsi" w:hAnsiTheme="majorHAnsi"/>
               </w:rPr>
             </w:pPr>
-            <w:r>
-              <w:rPr>
-                <w:rFonts w:asciiTheme="majorHAnsi" w:hAnsiTheme="majorHAnsi"/>
-              </w:rPr>
-              <w:t>VARCHAR(16)</w:t>
+            <w:proofErr w:type="gramStart"/>
+            <w:r>
+              <w:rPr>
+                <w:rFonts w:asciiTheme="majorHAnsi" w:hAnsiTheme="majorHAnsi"/>
+              </w:rPr>
+              <w:t>VARCHAR(</w:t>
+            </w:r>
+            <w:proofErr w:type="gramEnd"/>
+            <w:r>
+              <w:rPr>
+                <w:rFonts w:asciiTheme="majorHAnsi" w:hAnsiTheme="majorHAnsi"/>
+              </w:rPr>
+              <w:t>16)</w:t>
             </w:r>
           </w:p>
         </w:tc>
@@ -10334,11 +10617,19 @@
                 <w:rFonts w:asciiTheme="majorHAnsi" w:hAnsiTheme="majorHAnsi"/>
               </w:rPr>
             </w:pPr>
-            <w:r>
-              <w:rPr>
-                <w:rFonts w:asciiTheme="majorHAnsi" w:hAnsiTheme="majorHAnsi"/>
-              </w:rPr>
-              <w:t>VARCHAR(50)</w:t>
+            <w:proofErr w:type="gramStart"/>
+            <w:r>
+              <w:rPr>
+                <w:rFonts w:asciiTheme="majorHAnsi" w:hAnsiTheme="majorHAnsi"/>
+              </w:rPr>
+              <w:t>VARCHAR(</w:t>
+            </w:r>
+            <w:proofErr w:type="gramEnd"/>
+            <w:r>
+              <w:rPr>
+                <w:rFonts w:asciiTheme="majorHAnsi" w:hAnsiTheme="majorHAnsi"/>
+              </w:rPr>
+              <w:t>50)</w:t>
             </w:r>
           </w:p>
         </w:tc>
@@ -10684,11 +10975,19 @@
                 <w:rFonts w:asciiTheme="majorHAnsi" w:hAnsiTheme="majorHAnsi"/>
               </w:rPr>
             </w:pPr>
-            <w:r>
-              <w:rPr>
-                <w:rFonts w:asciiTheme="majorHAnsi" w:hAnsiTheme="majorHAnsi"/>
-              </w:rPr>
-              <w:t>VARCHAR(255)</w:t>
+            <w:proofErr w:type="gramStart"/>
+            <w:r>
+              <w:rPr>
+                <w:rFonts w:asciiTheme="majorHAnsi" w:hAnsiTheme="majorHAnsi"/>
+              </w:rPr>
+              <w:t>VARCHAR(</w:t>
+            </w:r>
+            <w:proofErr w:type="gramEnd"/>
+            <w:r>
+              <w:rPr>
+                <w:rFonts w:asciiTheme="majorHAnsi" w:hAnsiTheme="majorHAnsi"/>
+              </w:rPr>
+              <w:t>255)</w:t>
             </w:r>
           </w:p>
         </w:tc>
@@ -10748,6 +11047,7 @@
               <w:rPr>
                 <w:rFonts w:asciiTheme="majorHAnsi" w:hAnsiTheme="majorHAnsi"/>
               </w:rPr>
+              <w:lastRenderedPageBreak/>
               <w:t>Visualizzazioni</w:t>
             </w:r>
           </w:p>
@@ -10764,11 +11064,19 @@
                 <w:rFonts w:asciiTheme="majorHAnsi" w:hAnsiTheme="majorHAnsi"/>
               </w:rPr>
             </w:pPr>
-            <w:r>
-              <w:rPr>
-                <w:rFonts w:asciiTheme="majorHAnsi" w:hAnsiTheme="majorHAnsi"/>
-              </w:rPr>
-              <w:t>INTEGER(32)</w:t>
+            <w:proofErr w:type="gramStart"/>
+            <w:r>
+              <w:rPr>
+                <w:rFonts w:asciiTheme="majorHAnsi" w:hAnsiTheme="majorHAnsi"/>
+              </w:rPr>
+              <w:t>INTEGER(</w:t>
+            </w:r>
+            <w:proofErr w:type="gramEnd"/>
+            <w:r>
+              <w:rPr>
+                <w:rFonts w:asciiTheme="majorHAnsi" w:hAnsiTheme="majorHAnsi"/>
+              </w:rPr>
+              <w:t>32)</w:t>
             </w:r>
           </w:p>
         </w:tc>
@@ -10828,7 +11136,6 @@
               <w:rPr>
                 <w:rFonts w:asciiTheme="majorHAnsi" w:hAnsiTheme="majorHAnsi"/>
               </w:rPr>
-              <w:lastRenderedPageBreak/>
               <w:t>NumeroLezione</w:t>
             </w:r>
           </w:p>
@@ -10845,11 +11152,19 @@
                 <w:rFonts w:asciiTheme="majorHAnsi" w:hAnsiTheme="majorHAnsi"/>
               </w:rPr>
             </w:pPr>
-            <w:r>
-              <w:rPr>
-                <w:rFonts w:asciiTheme="majorHAnsi" w:hAnsiTheme="majorHAnsi"/>
-              </w:rPr>
-              <w:t>INTEGER(10)</w:t>
+            <w:proofErr w:type="gramStart"/>
+            <w:r>
+              <w:rPr>
+                <w:rFonts w:asciiTheme="majorHAnsi" w:hAnsiTheme="majorHAnsi"/>
+              </w:rPr>
+              <w:t>INTEGER(</w:t>
+            </w:r>
+            <w:proofErr w:type="gramEnd"/>
+            <w:r>
+              <w:rPr>
+                <w:rFonts w:asciiTheme="majorHAnsi" w:hAnsiTheme="majorHAnsi"/>
+              </w:rPr>
+              <w:t>10)</w:t>
             </w:r>
           </w:p>
         </w:tc>
@@ -11287,11 +11602,19 @@
                 <w:rFonts w:asciiTheme="majorHAnsi" w:hAnsiTheme="majorHAnsi"/>
               </w:rPr>
             </w:pPr>
-            <w:r>
-              <w:rPr>
-                <w:rFonts w:asciiTheme="majorHAnsi" w:hAnsiTheme="majorHAnsi"/>
-              </w:rPr>
-              <w:t>VARCHAR(255)</w:t>
+            <w:proofErr w:type="gramStart"/>
+            <w:r>
+              <w:rPr>
+                <w:rFonts w:asciiTheme="majorHAnsi" w:hAnsiTheme="majorHAnsi"/>
+              </w:rPr>
+              <w:t>VARCHAR(</w:t>
+            </w:r>
+            <w:proofErr w:type="gramEnd"/>
+            <w:r>
+              <w:rPr>
+                <w:rFonts w:asciiTheme="majorHAnsi" w:hAnsiTheme="majorHAnsi"/>
+              </w:rPr>
+              <w:t>255)</w:t>
             </w:r>
           </w:p>
         </w:tc>
@@ -11364,11 +11687,19 @@
                 <w:rFonts w:asciiTheme="majorHAnsi" w:hAnsiTheme="majorHAnsi"/>
               </w:rPr>
             </w:pPr>
-            <w:r>
-              <w:rPr>
-                <w:rFonts w:asciiTheme="majorHAnsi" w:hAnsiTheme="majorHAnsi"/>
-              </w:rPr>
-              <w:t>VARCHAR(255)</w:t>
+            <w:proofErr w:type="gramStart"/>
+            <w:r>
+              <w:rPr>
+                <w:rFonts w:asciiTheme="majorHAnsi" w:hAnsiTheme="majorHAnsi"/>
+              </w:rPr>
+              <w:t>VARCHAR(</w:t>
+            </w:r>
+            <w:proofErr w:type="gramEnd"/>
+            <w:r>
+              <w:rPr>
+                <w:rFonts w:asciiTheme="majorHAnsi" w:hAnsiTheme="majorHAnsi"/>
+              </w:rPr>
+              <w:t>255)</w:t>
             </w:r>
           </w:p>
         </w:tc>
@@ -11561,7 +11892,25 @@
           <w:sz w:val="20"/>
           <w:lang w:val="it-IT" w:bidi="ar-SA"/>
         </w:rPr>
-        <w:t>All’ interno del sistema i vari attori hanno il permesso di eseguire operazioni diverse sui vari sottosistemi. Per schematizzare meglio il controllo si è deciso di usare la matrice degli accessi riportata di seguito:</w:t>
+        <w:t>All’ interno del sistema i vari attori hanno il permesso di eseguire operazioni diverse sui vari sottosistemi</w:t>
+      </w:r>
+      <w:r>
+        <w:rPr>
+          <w:rFonts w:asciiTheme="majorHAnsi" w:eastAsia="Lucida Sans Unicode" w:hAnsiTheme="majorHAnsi"/>
+          <w:color w:val="4C483D" w:themeColor="text2"/>
+          <w:sz w:val="20"/>
+          <w:lang w:val="it-IT" w:bidi="ar-SA"/>
+        </w:rPr>
+        <w:t>, sono escluse le operazioni che non verranno implementate in questa versione del software, quali sistema di gestione delle e-mail e dei pagamenti dei corsi</w:t>
+      </w:r>
+      <w:r>
+        <w:rPr>
+          <w:rFonts w:asciiTheme="majorHAnsi" w:eastAsia="Lucida Sans Unicode" w:hAnsiTheme="majorHAnsi"/>
+          <w:color w:val="4C483D" w:themeColor="text2"/>
+          <w:sz w:val="20"/>
+          <w:lang w:val="it-IT" w:bidi="ar-SA"/>
+        </w:rPr>
+        <w:t>. Per schematizzare meglio il controllo si è deciso di usare la matrice degli accessi riportata di seguito:</w:t>
       </w:r>
     </w:p>
     <w:p>
@@ -12039,14 +12388,24 @@
               <w:rPr>
                 <w:rFonts w:asciiTheme="majorHAnsi" w:hAnsiTheme="majorHAnsi"/>
                 <w:sz w:val="20"/>
+                <w:lang w:val="it-IT"/>
               </w:rPr>
             </w:pPr>
             <w:r>
               <w:rPr>
                 <w:rFonts w:asciiTheme="majorHAnsi" w:hAnsiTheme="majorHAnsi"/>
                 <w:sz w:val="20"/>
-              </w:rPr>
-              <w:t>Modifica Info Personali</w:t>
+                <w:lang w:val="it-IT"/>
+              </w:rPr>
+              <w:t xml:space="preserve">Modifica </w:t>
+            </w:r>
+            <w:r>
+              <w:rPr>
+                <w:rFonts w:asciiTheme="majorHAnsi" w:hAnsiTheme="majorHAnsi"/>
+                <w:sz w:val="20"/>
+                <w:lang w:val="it-IT"/>
+              </w:rPr>
+              <w:t>e-mail, password e carta di credito.</w:t>
             </w:r>
           </w:p>
           <w:p>
@@ -12058,6 +12417,7 @@
               <w:rPr>
                 <w:rFonts w:asciiTheme="majorHAnsi" w:hAnsiTheme="majorHAnsi"/>
                 <w:sz w:val="20"/>
+                <w:lang w:val="it-IT"/>
               </w:rPr>
             </w:pPr>
           </w:p>
@@ -12087,6 +12447,7 @@
               <w:rPr>
                 <w:rFonts w:asciiTheme="majorHAnsi" w:hAnsiTheme="majorHAnsi"/>
                 <w:sz w:val="20"/>
+                <w:lang w:val="it-IT"/>
               </w:rPr>
             </w:pPr>
           </w:p>
@@ -12180,7 +12541,14 @@
                 <w:rFonts w:asciiTheme="majorHAnsi" w:hAnsiTheme="majorHAnsi"/>
                 <w:sz w:val="20"/>
               </w:rPr>
-              <w:t>Visualizzazione info personali</w:t>
+              <w:t xml:space="preserve">Visualizzazione </w:t>
+            </w:r>
+            <w:r>
+              <w:rPr>
+                <w:rFonts w:asciiTheme="majorHAnsi" w:hAnsiTheme="majorHAnsi"/>
+                <w:sz w:val="20"/>
+              </w:rPr>
+              <w:t>info personali.</w:t>
             </w:r>
           </w:p>
           <w:p>
@@ -12208,14 +12576,24 @@
               <w:rPr>
                 <w:rFonts w:asciiTheme="majorHAnsi" w:hAnsiTheme="majorHAnsi"/>
                 <w:sz w:val="20"/>
+                <w:lang w:val="it-IT"/>
               </w:rPr>
             </w:pPr>
             <w:r>
               <w:rPr>
                 <w:rFonts w:asciiTheme="majorHAnsi" w:hAnsiTheme="majorHAnsi"/>
                 <w:sz w:val="20"/>
-              </w:rPr>
-              <w:t>Modifica Info Personali</w:t>
+                <w:lang w:val="it-IT"/>
+              </w:rPr>
+              <w:t xml:space="preserve">Modifica </w:t>
+            </w:r>
+            <w:r>
+              <w:rPr>
+                <w:rFonts w:asciiTheme="majorHAnsi" w:hAnsiTheme="majorHAnsi"/>
+                <w:sz w:val="20"/>
+                <w:lang w:val="it-IT"/>
+              </w:rPr>
+              <w:t>e-mail, password e carta di credito</w:t>
             </w:r>
           </w:p>
         </w:tc>
@@ -12244,6 +12622,7 @@
               <w:rPr>
                 <w:rFonts w:asciiTheme="majorHAnsi" w:hAnsiTheme="majorHAnsi"/>
                 <w:sz w:val="20"/>
+                <w:lang w:val="it-IT"/>
               </w:rPr>
             </w:pPr>
           </w:p>
@@ -12320,6 +12699,18 @@
           <w:p>
             <w:pPr>
               <w:pStyle w:val="Paragrafoelenco1"/>
+              <w:spacing w:after="0"/>
+              <w:ind w:left="334"/>
+              <w:jc w:val="center"/>
+              <w:rPr>
+                <w:rFonts w:asciiTheme="majorHAnsi" w:hAnsiTheme="majorHAnsi"/>
+                <w:sz w:val="20"/>
+              </w:rPr>
+            </w:pPr>
+          </w:p>
+          <w:p>
+            <w:pPr>
+              <w:pStyle w:val="Paragrafoelenco1"/>
               <w:numPr>
                 <w:ilvl w:val="0"/>
                 <w:numId w:val="5"/>
@@ -12337,7 +12728,51 @@
                 <w:rFonts w:asciiTheme="majorHAnsi" w:hAnsiTheme="majorHAnsi"/>
                 <w:sz w:val="20"/>
               </w:rPr>
-              <w:t>Modifica Info Personali</w:t>
+              <w:t>Visualizzare info personali</w:t>
+            </w:r>
+          </w:p>
+          <w:p>
+            <w:pPr>
+              <w:pStyle w:val="Paragrafoelenco1"/>
+              <w:spacing w:after="0"/>
+              <w:ind w:left="334"/>
+              <w:rPr>
+                <w:rFonts w:asciiTheme="majorHAnsi" w:hAnsiTheme="majorHAnsi"/>
+                <w:sz w:val="20"/>
+              </w:rPr>
+            </w:pPr>
+          </w:p>
+          <w:p>
+            <w:pPr>
+              <w:pStyle w:val="Paragrafoelenco1"/>
+              <w:numPr>
+                <w:ilvl w:val="0"/>
+                <w:numId w:val="5"/>
+              </w:numPr>
+              <w:spacing w:after="0"/>
+              <w:ind w:left="334" w:hanging="283"/>
+              <w:jc w:val="center"/>
+              <w:rPr>
+                <w:rFonts w:asciiTheme="majorHAnsi" w:hAnsiTheme="majorHAnsi"/>
+                <w:sz w:val="20"/>
+                <w:lang w:val="it-IT"/>
+              </w:rPr>
+            </w:pPr>
+            <w:r>
+              <w:rPr>
+                <w:rFonts w:asciiTheme="majorHAnsi" w:hAnsiTheme="majorHAnsi"/>
+                <w:sz w:val="20"/>
+                <w:lang w:val="it-IT"/>
+              </w:rPr>
+              <w:t>Modifica</w:t>
+            </w:r>
+            <w:r>
+              <w:rPr>
+                <w:rFonts w:asciiTheme="majorHAnsi" w:hAnsiTheme="majorHAnsi"/>
+                <w:sz w:val="20"/>
+                <w:lang w:val="it-IT"/>
+              </w:rPr>
+              <w:t xml:space="preserve"> e-mail o password.</w:t>
             </w:r>
           </w:p>
         </w:tc>
@@ -12369,6 +12804,7 @@
                 <w:bCs/>
                 <w:color w:val="FFFFFF"/>
                 <w:szCs w:val="24"/>
+                <w:lang w:val="it-IT"/>
               </w:rPr>
             </w:pPr>
           </w:p>
@@ -12382,6 +12818,7 @@
                 <w:bCs/>
                 <w:color w:val="FFFFFF"/>
                 <w:szCs w:val="24"/>
+                <w:lang w:val="it-IT"/>
               </w:rPr>
             </w:pPr>
           </w:p>
@@ -12395,6 +12832,7 @@
                 <w:bCs/>
                 <w:color w:val="FFFFFF"/>
                 <w:szCs w:val="24"/>
+                <w:lang w:val="it-IT"/>
               </w:rPr>
             </w:pPr>
           </w:p>
@@ -12470,7 +12908,14 @@
                 <w:rFonts w:asciiTheme="majorHAnsi" w:hAnsiTheme="majorHAnsi"/>
                 <w:sz w:val="20"/>
               </w:rPr>
-              <w:t>Visionare corso</w:t>
+              <w:t>Visionare cors</w:t>
+            </w:r>
+            <w:r>
+              <w:rPr>
+                <w:rFonts w:asciiTheme="majorHAnsi" w:hAnsiTheme="majorHAnsi"/>
+                <w:sz w:val="20"/>
+              </w:rPr>
+              <w:t>i</w:t>
             </w:r>
           </w:p>
           <w:p>
@@ -12856,8 +13301,20 @@
                 <w:rFonts w:asciiTheme="majorHAnsi" w:hAnsiTheme="majorHAnsi"/>
                 <w:sz w:val="20"/>
               </w:rPr>
+              <w:lastRenderedPageBreak/>
               <w:t>Visualizzare una lezione</w:t>
             </w:r>
+          </w:p>
+          <w:p>
+            <w:pPr>
+              <w:pStyle w:val="Paragrafoelenco1"/>
+              <w:spacing w:after="0"/>
+              <w:ind w:left="334"/>
+              <w:rPr>
+                <w:rFonts w:asciiTheme="majorHAnsi" w:hAnsiTheme="majorHAnsi"/>
+                <w:sz w:val="20"/>
+              </w:rPr>
+            </w:pPr>
           </w:p>
           <w:p>
             <w:pPr>
@@ -12914,8 +13371,14 @@
                 <w:rFonts w:asciiTheme="majorHAnsi" w:hAnsiTheme="majorHAnsi"/>
                 <w:sz w:val="20"/>
               </w:rPr>
-              <w:lastRenderedPageBreak/>
               <w:t>Eliminare un comment</w:t>
+            </w:r>
+            <w:r>
+              <w:rPr>
+                <w:rFonts w:asciiTheme="majorHAnsi" w:hAnsiTheme="majorHAnsi"/>
+                <w:sz w:val="20"/>
+              </w:rPr>
+              <w:t>o</w:t>
             </w:r>
           </w:p>
           <w:p>
@@ -12978,7 +13441,15 @@
                 <w:rFonts w:asciiTheme="majorHAnsi" w:hAnsiTheme="majorHAnsi"/>
                 <w:sz w:val="20"/>
               </w:rPr>
-              <w:t>Inserire una lezione</w:t>
+              <w:t xml:space="preserve">Inserire una </w:t>
+            </w:r>
+            <w:r>
+              <w:rPr>
+                <w:rFonts w:asciiTheme="majorHAnsi" w:hAnsiTheme="majorHAnsi"/>
+                <w:sz w:val="20"/>
+              </w:rPr>
+              <w:lastRenderedPageBreak/>
+              <w:t>lezione</w:t>
             </w:r>
           </w:p>
           <w:p>
@@ -13048,8 +13519,14 @@
                 <w:rFonts w:asciiTheme="majorHAnsi" w:hAnsiTheme="majorHAnsi"/>
                 <w:sz w:val="20"/>
               </w:rPr>
-              <w:lastRenderedPageBreak/>
               <w:t>Inserire un comment</w:t>
+            </w:r>
+            <w:r>
+              <w:rPr>
+                <w:rFonts w:asciiTheme="majorHAnsi" w:hAnsiTheme="majorHAnsi"/>
+                <w:sz w:val="20"/>
+              </w:rPr>
+              <w:t>o</w:t>
             </w:r>
           </w:p>
           <w:p>
@@ -13084,8 +13561,33 @@
                 <w:rFonts w:asciiTheme="majorHAnsi" w:hAnsiTheme="majorHAnsi"/>
                 <w:sz w:val="20"/>
               </w:rPr>
-              <w:t>Eliminare un commento</w:t>
-            </w:r>
+              <w:t xml:space="preserve">Eliminare un </w:t>
+            </w:r>
+            <w:r>
+              <w:rPr>
+                <w:rFonts w:asciiTheme="majorHAnsi" w:hAnsiTheme="majorHAnsi"/>
+                <w:sz w:val="20"/>
+              </w:rPr>
+              <w:t>comment</w:t>
+            </w:r>
+            <w:r>
+              <w:rPr>
+                <w:rFonts w:asciiTheme="majorHAnsi" w:hAnsiTheme="majorHAnsi"/>
+                <w:sz w:val="20"/>
+              </w:rPr>
+              <w:t>o</w:t>
+            </w:r>
+          </w:p>
+          <w:p>
+            <w:pPr>
+              <w:pStyle w:val="Paragrafoelenco1"/>
+              <w:spacing w:after="0"/>
+              <w:ind w:left="0"/>
+              <w:rPr>
+                <w:rFonts w:asciiTheme="majorHAnsi" w:hAnsiTheme="majorHAnsi"/>
+                <w:sz w:val="20"/>
+              </w:rPr>
+            </w:pPr>
           </w:p>
           <w:p>
             <w:pPr>
@@ -13102,16 +13604,86 @@
                 <w:sz w:val="20"/>
               </w:rPr>
             </w:pPr>
+            <w:r>
+              <w:rPr>
+                <w:rFonts w:asciiTheme="majorHAnsi" w:hAnsiTheme="majorHAnsi"/>
+                <w:sz w:val="20"/>
+              </w:rPr>
+              <w:t>Ordinare le lezioni</w:t>
+            </w:r>
           </w:p>
           <w:p>
             <w:pPr>
               <w:pStyle w:val="Paragrafoelenco1"/>
               <w:spacing w:after="0"/>
               <w:ind w:left="0"/>
-              <w:jc w:val="center"/>
               <w:rPr>
                 <w:rFonts w:asciiTheme="majorHAnsi" w:hAnsiTheme="majorHAnsi"/>
                 <w:sz w:val="20"/>
+              </w:rPr>
+            </w:pPr>
+          </w:p>
+          <w:p>
+            <w:pPr>
+              <w:pStyle w:val="Paragrafoelenco1"/>
+              <w:numPr>
+                <w:ilvl w:val="0"/>
+                <w:numId w:val="5"/>
+              </w:numPr>
+              <w:spacing w:after="0"/>
+              <w:ind w:left="334" w:hanging="283"/>
+              <w:jc w:val="center"/>
+              <w:rPr>
+                <w:rFonts w:asciiTheme="majorHAnsi" w:hAnsiTheme="majorHAnsi"/>
+                <w:sz w:val="20"/>
+              </w:rPr>
+            </w:pPr>
+            <w:r>
+              <w:rPr>
+                <w:rFonts w:asciiTheme="majorHAnsi" w:hAnsiTheme="majorHAnsi"/>
+                <w:sz w:val="20"/>
+              </w:rPr>
+              <w:t>Modificare una lezione</w:t>
+            </w:r>
+          </w:p>
+          <w:p>
+            <w:pPr>
+              <w:pStyle w:val="Paragrafoelenco1"/>
+              <w:spacing w:after="0"/>
+              <w:ind w:left="0"/>
+              <w:rPr>
+                <w:rFonts w:asciiTheme="majorHAnsi" w:hAnsiTheme="majorHAnsi"/>
+                <w:sz w:val="20"/>
+              </w:rPr>
+            </w:pPr>
+          </w:p>
+          <w:p>
+            <w:pPr>
+              <w:pStyle w:val="Paragrafoelenco1"/>
+              <w:spacing w:after="0"/>
+              <w:ind w:left="0"/>
+              <w:rPr>
+                <w:rFonts w:asciiTheme="majorHAnsi" w:hAnsiTheme="majorHAnsi"/>
+                <w:sz w:val="20"/>
+              </w:rPr>
+            </w:pPr>
+          </w:p>
+          <w:p>
+            <w:pPr>
+              <w:pStyle w:val="Paragrafoelenco1"/>
+              <w:spacing w:after="0"/>
+              <w:jc w:val="center"/>
+              <w:rPr>
+                <w:rFonts w:asciiTheme="majorHAnsi" w:hAnsiTheme="majorHAnsi"/>
+                <w:sz w:val="20"/>
+              </w:rPr>
+            </w:pPr>
+          </w:p>
+          <w:p>
+            <w:pPr>
+              <w:spacing w:after="0" w:line="240" w:lineRule="auto"/>
+              <w:rPr>
+                <w:rFonts w:asciiTheme="majorHAnsi" w:hAnsiTheme="majorHAnsi"/>
               </w:rPr>
             </w:pPr>
           </w:p>
@@ -13235,6 +13807,15 @@
               <w:pStyle w:val="Paragrafoelenco1"/>
               <w:spacing w:after="0"/>
               <w:jc w:val="center"/>
+              <w:rPr>
+                <w:rFonts w:asciiTheme="majorHAnsi" w:hAnsiTheme="majorHAnsi"/>
+              </w:rPr>
+            </w:pPr>
+          </w:p>
+          <w:p>
+            <w:pPr>
+              <w:pStyle w:val="Paragrafoelenco1"/>
+              <w:spacing w:after="0"/>
               <w:rPr>
                 <w:rFonts w:asciiTheme="majorHAnsi" w:hAnsiTheme="majorHAnsi"/>
               </w:rPr>
@@ -14178,7 +14759,18 @@
                       <w:szCs w:val="22"/>
                       <w:lang w:val="it-IT"/>
                     </w:rPr>
-                    <w:t xml:space="preserve">in remoto andando a renderli disponibili per le richieste. </w:t>
+                    <w:t xml:space="preserve">in remoto andando </w:t>
+                  </w:r>
+                  <w:r>
+                    <w:rPr>
+                      <w:rFonts w:asciiTheme="majorHAnsi" w:hAnsiTheme="majorHAnsi"/>
+                      <w:b/>
+                      <w:sz w:val="22"/>
+                      <w:szCs w:val="22"/>
+                      <w:lang w:val="it-IT"/>
+                    </w:rPr>
+                    <w:lastRenderedPageBreak/>
+                    <w:t xml:space="preserve">a renderli disponibili per le richieste. </w:t>
                   </w:r>
                 </w:p>
                 <w:p>
@@ -14254,6 +14846,7 @@
                 <w:szCs w:val="24"/>
                 <w:lang w:val="it-IT"/>
               </w:rPr>
+              <w:lastRenderedPageBreak/>
               <w:t>Eccezioni</w:t>
             </w:r>
             <w:r>
@@ -14311,18 +14904,7 @@
                 <w:szCs w:val="22"/>
                 <w:lang w:val="it-IT"/>
               </w:rPr>
-              <w:t xml:space="preserve"> </w:t>
-            </w:r>
-            <w:r>
-              <w:rPr>
-                <w:rFonts w:asciiTheme="majorHAnsi" w:hAnsiTheme="majorHAnsi"/>
-                <w:b/>
-                <w:sz w:val="22"/>
-                <w:szCs w:val="22"/>
-                <w:lang w:val="it-IT"/>
-              </w:rPr>
-              <w:lastRenderedPageBreak/>
-              <w:t>riceverà una notifica di errore.</w:t>
+              <w:t xml:space="preserve"> riceverà una notifica di errore.</w:t>
             </w:r>
           </w:p>
         </w:tc>
@@ -15274,6 +15856,7 @@
         <w:pStyle w:val="ListParagraph"/>
         <w:rPr>
           <w:rFonts w:asciiTheme="majorHAnsi" w:hAnsiTheme="majorHAnsi"/>
+          <w:lang w:val="it-IT"/>
         </w:rPr>
       </w:pPr>
     </w:p>
@@ -15337,7 +15920,14 @@
           <w:rFonts w:asciiTheme="majorHAnsi" w:hAnsiTheme="majorHAnsi"/>
           <w:lang w:val="it-IT"/>
         </w:rPr>
-        <w:t>, richiesti e descrizione informative affiliate.</w:t>
+        <w:t>, richiesti e descrizione informative affiliate</w:t>
+      </w:r>
+      <w:r>
+        <w:rPr>
+          <w:rFonts w:asciiTheme="majorHAnsi" w:hAnsiTheme="majorHAnsi"/>
+          <w:lang w:val="it-IT"/>
+        </w:rPr>
+        <w:t>, saranno presenti anche i sottosistemi che non verranno implementati per definire una visione completa del sistema desiderato.</w:t>
       </w:r>
     </w:p>
     <w:p>
@@ -16020,7 +16610,15 @@
                 <w:sz w:val="22"/>
                 <w:szCs w:val="22"/>
               </w:rPr>
-              <w:t>Verifica Corso</w:t>
+              <w:t>Convalida</w:t>
+            </w:r>
+            <w:r>
+              <w:rPr>
+                <w:rFonts w:asciiTheme="majorHAnsi" w:hAnsiTheme="majorHAnsi"/>
+                <w:sz w:val="22"/>
+                <w:szCs w:val="22"/>
+              </w:rPr>
+              <w:t xml:space="preserve"> Corso</w:t>
             </w:r>
           </w:p>
           <w:p>
@@ -16139,27 +16737,42 @@
                 <w:rFonts w:asciiTheme="majorHAnsi" w:hAnsiTheme="majorHAnsi"/>
                 <w:sz w:val="22"/>
                 <w:szCs w:val="22"/>
-              </w:rPr>
-            </w:pPr>
-            <w:r>
-              <w:rPr>
-                <w:rFonts w:asciiTheme="majorHAnsi" w:hAnsiTheme="majorHAnsi"/>
-                <w:sz w:val="22"/>
-                <w:szCs w:val="22"/>
-              </w:rPr>
-              <w:t>Visualizza Corso</w:t>
-            </w:r>
-          </w:p>
-          <w:p>
-            <w:pPr>
-              <w:pStyle w:val="Standard"/>
-              <w:jc w:val="center"/>
-              <w:rPr>
-                <w:rFonts w:asciiTheme="majorHAnsi" w:hAnsiTheme="majorHAnsi"/>
-                <w:sz w:val="22"/>
-                <w:szCs w:val="22"/>
-              </w:rPr>
-            </w:pPr>
+                <w:lang w:val="it-IT"/>
+              </w:rPr>
+            </w:pPr>
+          </w:p>
+          <w:p>
+            <w:pPr>
+              <w:pStyle w:val="Standard"/>
+              <w:jc w:val="center"/>
+              <w:rPr>
+                <w:rFonts w:asciiTheme="majorHAnsi" w:hAnsiTheme="majorHAnsi"/>
+                <w:sz w:val="22"/>
+                <w:szCs w:val="22"/>
+                <w:lang w:val="it-IT"/>
+              </w:rPr>
+            </w:pPr>
+          </w:p>
+          <w:p>
+            <w:pPr>
+              <w:pStyle w:val="Standard"/>
+              <w:jc w:val="center"/>
+              <w:rPr>
+                <w:rFonts w:asciiTheme="majorHAnsi" w:hAnsiTheme="majorHAnsi"/>
+                <w:sz w:val="22"/>
+                <w:szCs w:val="22"/>
+                <w:lang w:val="it-IT"/>
+              </w:rPr>
+            </w:pPr>
+            <w:r>
+              <w:rPr>
+                <w:rFonts w:asciiTheme="majorHAnsi" w:hAnsiTheme="majorHAnsi"/>
+                <w:sz w:val="22"/>
+                <w:szCs w:val="22"/>
+                <w:lang w:val="it-IT"/>
+              </w:rPr>
+              <w:t>Conferma Corso</w:t>
+            </w:r>
           </w:p>
         </w:tc>
         <w:tc>
@@ -16209,14 +16822,26 @@
                 <w:szCs w:val="22"/>
                 <w:lang w:val="it-IT"/>
               </w:rPr>
-              <w:t>Questa funzionalità permette di visionare un corso</w:t>
-            </w:r>
+              <w:t>Questa funzionalità permette ad un Utente di confermare un corso in fase di creazione e passarlo alla fase di supervisionamento.</w:t>
+            </w:r>
+          </w:p>
+          <w:p>
+            <w:pPr>
+              <w:pStyle w:val="Standard"/>
+              <w:jc w:val="center"/>
+              <w:rPr>
+                <w:rFonts w:asciiTheme="majorHAnsi" w:hAnsiTheme="majorHAnsi"/>
+                <w:sz w:val="22"/>
+                <w:szCs w:val="22"/>
+                <w:lang w:val="it-IT"/>
+              </w:rPr>
+            </w:pPr>
           </w:p>
         </w:tc>
       </w:tr>
       <w:tr>
         <w:trPr>
-          <w:trHeight w:val="551"/>
+          <w:trHeight w:val="566"/>
         </w:trPr>
         <w:tc>
           <w:tcPr>
@@ -16254,28 +16879,25 @@
                 <w:rFonts w:asciiTheme="majorHAnsi" w:hAnsiTheme="majorHAnsi"/>
                 <w:sz w:val="22"/>
                 <w:szCs w:val="22"/>
-                <w:lang w:val="it-IT"/>
-              </w:rPr>
-            </w:pPr>
-            <w:r>
-              <w:rPr>
-                <w:rFonts w:asciiTheme="majorHAnsi" w:hAnsiTheme="majorHAnsi"/>
-                <w:sz w:val="22"/>
-                <w:szCs w:val="22"/>
-                <w:lang w:val="it-IT"/>
-              </w:rPr>
-              <w:t>Elimina corso</w:t>
-            </w:r>
-          </w:p>
-          <w:p>
-            <w:pPr>
-              <w:pStyle w:val="Standard"/>
-              <w:jc w:val="center"/>
-              <w:rPr>
-                <w:rFonts w:asciiTheme="majorHAnsi" w:hAnsiTheme="majorHAnsi"/>
-                <w:sz w:val="22"/>
-                <w:szCs w:val="22"/>
-                <w:lang w:val="it-IT"/>
+              </w:rPr>
+            </w:pPr>
+            <w:r>
+              <w:rPr>
+                <w:rFonts w:asciiTheme="majorHAnsi" w:hAnsiTheme="majorHAnsi"/>
+                <w:sz w:val="22"/>
+                <w:szCs w:val="22"/>
+              </w:rPr>
+              <w:t>Visualizza Corso</w:t>
+            </w:r>
+          </w:p>
+          <w:p>
+            <w:pPr>
+              <w:pStyle w:val="Standard"/>
+              <w:jc w:val="center"/>
+              <w:rPr>
+                <w:rFonts w:asciiTheme="majorHAnsi" w:hAnsiTheme="majorHAnsi"/>
+                <w:sz w:val="22"/>
+                <w:szCs w:val="22"/>
               </w:rPr>
             </w:pPr>
           </w:p>
@@ -16327,26 +16949,14 @@
                 <w:szCs w:val="22"/>
                 <w:lang w:val="it-IT"/>
               </w:rPr>
-              <w:t>Questa funzionalità permette di eliminare un corso in via di creazione</w:t>
-            </w:r>
-          </w:p>
-          <w:p>
-            <w:pPr>
-              <w:pStyle w:val="Standard"/>
-              <w:jc w:val="center"/>
-              <w:rPr>
-                <w:rFonts w:asciiTheme="majorHAnsi" w:hAnsiTheme="majorHAnsi"/>
-                <w:sz w:val="22"/>
-                <w:szCs w:val="22"/>
-                <w:lang w:val="it-IT"/>
-              </w:rPr>
-            </w:pPr>
+              <w:t>Questa funzionalità permette di visionare un corso</w:t>
+            </w:r>
           </w:p>
         </w:tc>
       </w:tr>
       <w:tr>
         <w:trPr>
-          <w:trHeight w:val="566"/>
+          <w:trHeight w:val="551"/>
         </w:trPr>
         <w:tc>
           <w:tcPr>
@@ -16394,7 +17004,7 @@
                 <w:szCs w:val="22"/>
                 <w:lang w:val="it-IT"/>
               </w:rPr>
-              <w:t>Iscrizione corso</w:t>
+              <w:t>Elimina corso</w:t>
             </w:r>
           </w:p>
           <w:p>
@@ -16457,8 +17067,150 @@
                 <w:szCs w:val="22"/>
                 <w:lang w:val="it-IT"/>
               </w:rPr>
+              <w:t>Questa funzionalità permette di eliminare un corso in via di creazione</w:t>
+            </w:r>
+          </w:p>
+          <w:p>
+            <w:pPr>
+              <w:pStyle w:val="Standard"/>
+              <w:jc w:val="center"/>
+              <w:rPr>
+                <w:rFonts w:asciiTheme="majorHAnsi" w:hAnsiTheme="majorHAnsi"/>
+                <w:sz w:val="22"/>
+                <w:szCs w:val="22"/>
+                <w:lang w:val="it-IT"/>
+              </w:rPr>
+            </w:pPr>
+          </w:p>
+        </w:tc>
+      </w:tr>
+      <w:tr>
+        <w:trPr>
+          <w:trHeight w:val="566"/>
+        </w:trPr>
+        <w:tc>
+          <w:tcPr>
+            <w:tcW w:w="4747" w:type="dxa"/>
+            <w:tcBorders>
+              <w:top w:val="single" w:sz="4" w:space="0" w:color="9CC2E5"/>
+              <w:left w:val="single" w:sz="4" w:space="0" w:color="9CC2E5"/>
+              <w:bottom w:val="single" w:sz="4" w:space="0" w:color="9CC2E5"/>
+            </w:tcBorders>
+            <w:shd w:val="clear" w:color="auto" w:fill="auto"/>
+            <w:tcMar>
+              <w:top w:w="0" w:type="dxa"/>
+              <w:left w:w="113" w:type="dxa"/>
+              <w:bottom w:w="0" w:type="dxa"/>
+              <w:right w:w="108" w:type="dxa"/>
+            </w:tcMar>
+          </w:tcPr>
+          <w:p>
+            <w:pPr>
+              <w:pStyle w:val="Standard"/>
+              <w:jc w:val="center"/>
+              <w:rPr>
+                <w:rFonts w:asciiTheme="majorHAnsi" w:hAnsiTheme="majorHAnsi"/>
+                <w:sz w:val="22"/>
+                <w:szCs w:val="22"/>
+                <w:lang w:val="it-IT"/>
+              </w:rPr>
+            </w:pPr>
+          </w:p>
+          <w:p>
+            <w:pPr>
+              <w:pStyle w:val="Standard"/>
+              <w:jc w:val="center"/>
+              <w:rPr>
+                <w:rFonts w:asciiTheme="majorHAnsi" w:hAnsiTheme="majorHAnsi"/>
+                <w:sz w:val="22"/>
+                <w:szCs w:val="22"/>
+                <w:lang w:val="it-IT"/>
+              </w:rPr>
+            </w:pPr>
+            <w:r>
+              <w:rPr>
+                <w:rFonts w:asciiTheme="majorHAnsi" w:hAnsiTheme="majorHAnsi"/>
+                <w:sz w:val="22"/>
+                <w:szCs w:val="22"/>
+                <w:lang w:val="it-IT"/>
+              </w:rPr>
+              <w:t>Iscrizione corso</w:t>
+            </w:r>
+          </w:p>
+          <w:p>
+            <w:pPr>
+              <w:pStyle w:val="Standard"/>
+              <w:jc w:val="center"/>
+              <w:rPr>
+                <w:rFonts w:asciiTheme="majorHAnsi" w:hAnsiTheme="majorHAnsi"/>
+                <w:sz w:val="22"/>
+                <w:szCs w:val="22"/>
+                <w:lang w:val="it-IT"/>
+              </w:rPr>
+            </w:pPr>
+          </w:p>
+        </w:tc>
+        <w:tc>
+          <w:tcPr>
+            <w:tcW w:w="4826" w:type="dxa"/>
+            <w:tcBorders>
+              <w:top w:val="single" w:sz="4" w:space="0" w:color="9CC2E5"/>
+              <w:left w:val="single" w:sz="4" w:space="0" w:color="9CC2E5"/>
+              <w:bottom w:val="single" w:sz="4" w:space="0" w:color="9CC2E5"/>
+              <w:right w:val="single" w:sz="4" w:space="0" w:color="9CC2E5"/>
+            </w:tcBorders>
+            <w:shd w:val="clear" w:color="auto" w:fill="auto"/>
+            <w:tcMar>
+              <w:top w:w="0" w:type="dxa"/>
+              <w:left w:w="113" w:type="dxa"/>
+              <w:bottom w:w="0" w:type="dxa"/>
+              <w:right w:w="108" w:type="dxa"/>
+            </w:tcMar>
+          </w:tcPr>
+          <w:p>
+            <w:pPr>
+              <w:pStyle w:val="Standard"/>
+              <w:jc w:val="center"/>
+              <w:rPr>
+                <w:rFonts w:asciiTheme="majorHAnsi" w:hAnsiTheme="majorHAnsi"/>
+                <w:sz w:val="22"/>
+                <w:szCs w:val="22"/>
+                <w:lang w:val="it-IT"/>
+              </w:rPr>
+            </w:pPr>
+          </w:p>
+          <w:p>
+            <w:pPr>
+              <w:pStyle w:val="Standard"/>
+              <w:jc w:val="center"/>
+              <w:rPr>
+                <w:rFonts w:asciiTheme="majorHAnsi" w:hAnsiTheme="majorHAnsi"/>
+                <w:sz w:val="22"/>
+                <w:szCs w:val="22"/>
+                <w:lang w:val="it-IT"/>
+              </w:rPr>
+            </w:pPr>
+            <w:r>
+              <w:rPr>
+                <w:rFonts w:asciiTheme="majorHAnsi" w:hAnsiTheme="majorHAnsi"/>
+                <w:sz w:val="22"/>
+                <w:szCs w:val="22"/>
+                <w:lang w:val="it-IT"/>
+              </w:rPr>
               <w:t>Questa funzionalità permette di iscriversi ad un corso</w:t>
             </w:r>
+          </w:p>
+          <w:p>
+            <w:pPr>
+              <w:pStyle w:val="Standard"/>
+              <w:jc w:val="center"/>
+              <w:rPr>
+                <w:rFonts w:asciiTheme="majorHAnsi" w:hAnsiTheme="majorHAnsi"/>
+                <w:sz w:val="22"/>
+                <w:szCs w:val="22"/>
+                <w:lang w:val="it-IT"/>
+              </w:rPr>
+            </w:pPr>
           </w:p>
         </w:tc>
       </w:tr>
@@ -17234,19 +17986,6 @@
               <w:t>Elimina lezione</w:t>
             </w:r>
           </w:p>
-          <w:p>
-            <w:pPr>
-              <w:pStyle w:val="Standard"/>
-              <w:jc w:val="center"/>
-              <w:rPr>
-                <w:rFonts w:asciiTheme="majorHAnsi" w:hAnsiTheme="majorHAnsi"/>
-                <w:color w:val="4C483D" w:themeColor="text2"/>
-                <w:sz w:val="22"/>
-                <w:szCs w:val="22"/>
-                <w:lang w:val="it-IT"/>
-              </w:rPr>
-            </w:pPr>
-          </w:p>
         </w:tc>
         <w:tc>
           <w:tcPr>
@@ -17369,7 +18108,27 @@
                 <w:szCs w:val="22"/>
                 <w:lang w:val="it-IT"/>
               </w:rPr>
-              <w:t>Inserisci Lezione</w:t>
+              <w:t xml:space="preserve">Inserisci </w:t>
+            </w:r>
+            <w:r>
+              <w:rPr>
+                <w:rFonts w:asciiTheme="majorHAnsi" w:hAnsiTheme="majorHAnsi"/>
+                <w:color w:val="4C483D" w:themeColor="text2"/>
+                <w:sz w:val="22"/>
+                <w:szCs w:val="22"/>
+                <w:lang w:val="it-IT"/>
+              </w:rPr>
+              <w:t>l</w:t>
+            </w:r>
+            <w:r>
+              <w:rPr>
+                <w:rFonts w:asciiTheme="majorHAnsi" w:hAnsiTheme="majorHAnsi"/>
+                <w:color w:val="4C483D" w:themeColor="text2"/>
+                <w:sz w:val="22"/>
+                <w:szCs w:val="22"/>
+                <w:lang w:val="it-IT"/>
+              </w:rPr>
+              <w:t>ezione</w:t>
             </w:r>
           </w:p>
           <w:p>
@@ -17618,44 +18377,34 @@
               <w:jc w:val="center"/>
               <w:rPr>
                 <w:rFonts w:asciiTheme="majorHAnsi" w:hAnsiTheme="majorHAnsi"/>
-                <w:sz w:val="22"/>
-                <w:szCs w:val="22"/>
-                <w:lang w:val="it-IT"/>
-              </w:rPr>
-            </w:pPr>
-          </w:p>
-          <w:p>
-            <w:pPr>
-              <w:pStyle w:val="Standard"/>
-              <w:jc w:val="center"/>
-              <w:rPr>
-                <w:rFonts w:asciiTheme="majorHAnsi" w:hAnsiTheme="majorHAnsi"/>
-                <w:sz w:val="22"/>
-                <w:szCs w:val="22"/>
-                <w:lang w:val="it-IT"/>
-              </w:rPr>
-            </w:pPr>
-          </w:p>
-          <w:p>
-            <w:pPr>
-              <w:pStyle w:val="Standard"/>
-              <w:jc w:val="center"/>
-              <w:rPr>
-                <w:rFonts w:asciiTheme="majorHAnsi" w:hAnsiTheme="majorHAnsi"/>
                 <w:color w:val="4C483D" w:themeColor="text2"/>
                 <w:sz w:val="22"/>
                 <w:szCs w:val="22"/>
                 <w:lang w:val="it-IT"/>
               </w:rPr>
             </w:pPr>
-            <w:r>
-              <w:rPr>
-                <w:rFonts w:asciiTheme="majorHAnsi" w:hAnsiTheme="majorHAnsi"/>
-                <w:sz w:val="22"/>
-                <w:szCs w:val="22"/>
-                <w:lang w:val="it-IT"/>
-              </w:rPr>
-              <w:t>Elimina commento</w:t>
+          </w:p>
+          <w:p>
+            <w:pPr>
+              <w:pStyle w:val="Standard"/>
+              <w:jc w:val="center"/>
+              <w:rPr>
+                <w:rFonts w:asciiTheme="majorHAnsi" w:hAnsiTheme="majorHAnsi"/>
+                <w:color w:val="4C483D" w:themeColor="text2"/>
+                <w:sz w:val="22"/>
+                <w:szCs w:val="22"/>
+                <w:lang w:val="it-IT"/>
+              </w:rPr>
+            </w:pPr>
+            <w:r>
+              <w:rPr>
+                <w:rFonts w:asciiTheme="majorHAnsi" w:hAnsiTheme="majorHAnsi"/>
+                <w:color w:val="4C483D" w:themeColor="text2"/>
+                <w:sz w:val="22"/>
+                <w:szCs w:val="22"/>
+                <w:lang w:val="it-IT"/>
+              </w:rPr>
+              <w:t>Modifica lezione</w:t>
             </w:r>
           </w:p>
         </w:tc>
@@ -17682,31 +18431,34 @@
               <w:jc w:val="center"/>
               <w:rPr>
                 <w:rFonts w:asciiTheme="majorHAnsi" w:hAnsiTheme="majorHAnsi"/>
-                <w:sz w:val="22"/>
-                <w:szCs w:val="22"/>
-                <w:lang w:val="it-IT"/>
-              </w:rPr>
-            </w:pPr>
-          </w:p>
-          <w:p>
-            <w:pPr>
-              <w:pStyle w:val="Standard"/>
-              <w:jc w:val="center"/>
-              <w:rPr>
-                <w:rFonts w:asciiTheme="majorHAnsi" w:hAnsiTheme="majorHAnsi"/>
-                <w:sz w:val="22"/>
-                <w:szCs w:val="22"/>
-                <w:lang w:val="it-IT"/>
-              </w:rPr>
-            </w:pPr>
-            <w:r>
-              <w:rPr>
-                <w:rFonts w:asciiTheme="majorHAnsi" w:hAnsiTheme="majorHAnsi"/>
-                <w:sz w:val="22"/>
-                <w:szCs w:val="22"/>
-                <w:lang w:val="it-IT"/>
-              </w:rPr>
-              <w:t>Questa funzionalità permette di eliminare un commento scritto da sé stessi o uno qualsiasi relativo a lezioni di corsi propri</w:t>
+                <w:color w:val="4C483D" w:themeColor="text2"/>
+                <w:sz w:val="22"/>
+                <w:szCs w:val="22"/>
+                <w:lang w:val="it-IT"/>
+              </w:rPr>
+            </w:pPr>
+          </w:p>
+          <w:p>
+            <w:pPr>
+              <w:pStyle w:val="Standard"/>
+              <w:jc w:val="center"/>
+              <w:rPr>
+                <w:rFonts w:asciiTheme="majorHAnsi" w:hAnsiTheme="majorHAnsi"/>
+                <w:color w:val="4C483D" w:themeColor="text2"/>
+                <w:sz w:val="22"/>
+                <w:szCs w:val="22"/>
+                <w:lang w:val="it-IT"/>
+              </w:rPr>
+            </w:pPr>
+            <w:r>
+              <w:rPr>
+                <w:rFonts w:asciiTheme="majorHAnsi" w:hAnsiTheme="majorHAnsi"/>
+                <w:color w:val="4C483D" w:themeColor="text2"/>
+                <w:sz w:val="22"/>
+                <w:szCs w:val="22"/>
+                <w:lang w:val="it-IT"/>
+              </w:rPr>
+              <w:t>Questa funzionalità permette di modificare una lezione</w:t>
             </w:r>
           </w:p>
           <w:p>
@@ -17750,44 +18502,34 @@
               <w:jc w:val="center"/>
               <w:rPr>
                 <w:rFonts w:asciiTheme="majorHAnsi" w:hAnsiTheme="majorHAnsi"/>
-                <w:sz w:val="22"/>
-                <w:szCs w:val="22"/>
-                <w:lang w:val="it-IT"/>
-              </w:rPr>
-            </w:pPr>
-          </w:p>
-          <w:p>
-            <w:pPr>
-              <w:pStyle w:val="Standard"/>
-              <w:jc w:val="center"/>
-              <w:rPr>
-                <w:rFonts w:asciiTheme="majorHAnsi" w:hAnsiTheme="majorHAnsi"/>
-                <w:sz w:val="22"/>
-                <w:szCs w:val="22"/>
-                <w:lang w:val="it-IT"/>
-              </w:rPr>
-            </w:pPr>
-          </w:p>
-          <w:p>
-            <w:pPr>
-              <w:pStyle w:val="Standard"/>
-              <w:jc w:val="center"/>
-              <w:rPr>
-                <w:rFonts w:asciiTheme="majorHAnsi" w:hAnsiTheme="majorHAnsi"/>
                 <w:color w:val="4C483D" w:themeColor="text2"/>
                 <w:sz w:val="22"/>
                 <w:szCs w:val="22"/>
                 <w:lang w:val="it-IT"/>
               </w:rPr>
             </w:pPr>
-            <w:r>
-              <w:rPr>
-                <w:rFonts w:asciiTheme="majorHAnsi" w:hAnsiTheme="majorHAnsi"/>
-                <w:sz w:val="22"/>
-                <w:szCs w:val="22"/>
-                <w:lang w:val="it-IT"/>
-              </w:rPr>
-              <w:t>Inserisci commento</w:t>
+          </w:p>
+          <w:p>
+            <w:pPr>
+              <w:pStyle w:val="Standard"/>
+              <w:jc w:val="center"/>
+              <w:rPr>
+                <w:rFonts w:asciiTheme="majorHAnsi" w:hAnsiTheme="majorHAnsi"/>
+                <w:color w:val="4C483D" w:themeColor="text2"/>
+                <w:sz w:val="22"/>
+                <w:szCs w:val="22"/>
+                <w:lang w:val="it-IT"/>
+              </w:rPr>
+            </w:pPr>
+            <w:r>
+              <w:rPr>
+                <w:rFonts w:asciiTheme="majorHAnsi" w:hAnsiTheme="majorHAnsi"/>
+                <w:color w:val="4C483D" w:themeColor="text2"/>
+                <w:sz w:val="22"/>
+                <w:szCs w:val="22"/>
+                <w:lang w:val="it-IT"/>
+              </w:rPr>
+              <w:t xml:space="preserve">Modifica ordine lezione </w:t>
             </w:r>
           </w:p>
         </w:tc>
@@ -17814,6 +18556,296 @@
               <w:jc w:val="center"/>
               <w:rPr>
                 <w:rFonts w:asciiTheme="majorHAnsi" w:hAnsiTheme="majorHAnsi"/>
+                <w:color w:val="4C483D" w:themeColor="text2"/>
+                <w:sz w:val="22"/>
+                <w:szCs w:val="22"/>
+                <w:lang w:val="it-IT"/>
+              </w:rPr>
+            </w:pPr>
+          </w:p>
+          <w:p>
+            <w:pPr>
+              <w:pStyle w:val="Standard"/>
+              <w:jc w:val="center"/>
+              <w:rPr>
+                <w:rFonts w:asciiTheme="majorHAnsi" w:hAnsiTheme="majorHAnsi"/>
+                <w:color w:val="4C483D" w:themeColor="text2"/>
+                <w:sz w:val="22"/>
+                <w:szCs w:val="22"/>
+                <w:lang w:val="it-IT"/>
+              </w:rPr>
+            </w:pPr>
+            <w:r>
+              <w:rPr>
+                <w:rFonts w:asciiTheme="majorHAnsi" w:hAnsiTheme="majorHAnsi"/>
+                <w:color w:val="4C483D" w:themeColor="text2"/>
+                <w:sz w:val="22"/>
+                <w:szCs w:val="22"/>
+                <w:lang w:val="it-IT"/>
+              </w:rPr>
+              <w:t xml:space="preserve">Questa funzionalità permette di variare il numero della lezione per un gruppo di lezioni di un corso che si trova in fase di completamento. </w:t>
+            </w:r>
+          </w:p>
+          <w:p>
+            <w:pPr>
+              <w:pStyle w:val="Standard"/>
+              <w:jc w:val="center"/>
+              <w:rPr>
+                <w:rFonts w:asciiTheme="majorHAnsi" w:hAnsiTheme="majorHAnsi"/>
+                <w:color w:val="4C483D" w:themeColor="text2"/>
+                <w:sz w:val="22"/>
+                <w:szCs w:val="22"/>
+                <w:lang w:val="it-IT"/>
+              </w:rPr>
+            </w:pPr>
+          </w:p>
+        </w:tc>
+      </w:tr>
+      <w:tr>
+        <w:trPr>
+          <w:trHeight w:val="566"/>
+        </w:trPr>
+        <w:tc>
+          <w:tcPr>
+            <w:tcW w:w="4747" w:type="dxa"/>
+            <w:tcBorders>
+              <w:top w:val="single" w:sz="4" w:space="0" w:color="9CC2E5"/>
+              <w:left w:val="single" w:sz="4" w:space="0" w:color="9CC2E5"/>
+              <w:bottom w:val="single" w:sz="4" w:space="0" w:color="9CC2E5"/>
+            </w:tcBorders>
+            <w:shd w:val="clear" w:color="auto" w:fill="auto"/>
+            <w:tcMar>
+              <w:top w:w="0" w:type="dxa"/>
+              <w:left w:w="113" w:type="dxa"/>
+              <w:bottom w:w="0" w:type="dxa"/>
+              <w:right w:w="108" w:type="dxa"/>
+            </w:tcMar>
+          </w:tcPr>
+          <w:p>
+            <w:pPr>
+              <w:pStyle w:val="Standard"/>
+              <w:jc w:val="center"/>
+              <w:rPr>
+                <w:rFonts w:asciiTheme="majorHAnsi" w:hAnsiTheme="majorHAnsi"/>
+                <w:sz w:val="22"/>
+                <w:szCs w:val="22"/>
+                <w:lang w:val="it-IT"/>
+              </w:rPr>
+            </w:pPr>
+          </w:p>
+          <w:p>
+            <w:pPr>
+              <w:pStyle w:val="Standard"/>
+              <w:rPr>
+                <w:rFonts w:asciiTheme="majorHAnsi" w:hAnsiTheme="majorHAnsi"/>
+                <w:sz w:val="22"/>
+                <w:szCs w:val="22"/>
+                <w:lang w:val="it-IT"/>
+              </w:rPr>
+            </w:pPr>
+          </w:p>
+          <w:p>
+            <w:pPr>
+              <w:pStyle w:val="Standard"/>
+              <w:jc w:val="center"/>
+              <w:rPr>
+                <w:rFonts w:asciiTheme="majorHAnsi" w:hAnsiTheme="majorHAnsi"/>
+                <w:sz w:val="22"/>
+                <w:szCs w:val="22"/>
+                <w:lang w:val="it-IT"/>
+              </w:rPr>
+            </w:pPr>
+          </w:p>
+          <w:p>
+            <w:pPr>
+              <w:pStyle w:val="Standard"/>
+              <w:jc w:val="center"/>
+              <w:rPr>
+                <w:rFonts w:asciiTheme="majorHAnsi" w:hAnsiTheme="majorHAnsi"/>
+                <w:color w:val="4C483D" w:themeColor="text2"/>
+                <w:sz w:val="22"/>
+                <w:szCs w:val="22"/>
+                <w:lang w:val="it-IT"/>
+              </w:rPr>
+            </w:pPr>
+            <w:r>
+              <w:rPr>
+                <w:rFonts w:asciiTheme="majorHAnsi" w:hAnsiTheme="majorHAnsi"/>
+                <w:sz w:val="22"/>
+                <w:szCs w:val="22"/>
+                <w:lang w:val="it-IT"/>
+              </w:rPr>
+              <w:t>Elimina commento</w:t>
+            </w:r>
+          </w:p>
+        </w:tc>
+        <w:tc>
+          <w:tcPr>
+            <w:tcW w:w="4826" w:type="dxa"/>
+            <w:tcBorders>
+              <w:top w:val="single" w:sz="4" w:space="0" w:color="9CC2E5"/>
+              <w:left w:val="single" w:sz="4" w:space="0" w:color="9CC2E5"/>
+              <w:bottom w:val="single" w:sz="4" w:space="0" w:color="9CC2E5"/>
+              <w:right w:val="single" w:sz="4" w:space="0" w:color="9CC2E5"/>
+            </w:tcBorders>
+            <w:shd w:val="clear" w:color="auto" w:fill="auto"/>
+            <w:tcMar>
+              <w:top w:w="0" w:type="dxa"/>
+              <w:left w:w="113" w:type="dxa"/>
+              <w:bottom w:w="0" w:type="dxa"/>
+              <w:right w:w="108" w:type="dxa"/>
+            </w:tcMar>
+          </w:tcPr>
+          <w:p>
+            <w:pPr>
+              <w:pStyle w:val="Standard"/>
+              <w:jc w:val="center"/>
+              <w:rPr>
+                <w:rFonts w:asciiTheme="majorHAnsi" w:hAnsiTheme="majorHAnsi"/>
+                <w:sz w:val="22"/>
+                <w:szCs w:val="22"/>
+                <w:lang w:val="it-IT"/>
+              </w:rPr>
+            </w:pPr>
+          </w:p>
+          <w:p>
+            <w:pPr>
+              <w:pStyle w:val="Standard"/>
+              <w:jc w:val="center"/>
+              <w:rPr>
+                <w:rFonts w:asciiTheme="majorHAnsi" w:hAnsiTheme="majorHAnsi"/>
+                <w:sz w:val="22"/>
+                <w:szCs w:val="22"/>
+                <w:lang w:val="it-IT"/>
+              </w:rPr>
+            </w:pPr>
+          </w:p>
+          <w:p>
+            <w:pPr>
+              <w:pStyle w:val="Standard"/>
+              <w:jc w:val="center"/>
+              <w:rPr>
+                <w:rFonts w:asciiTheme="majorHAnsi" w:hAnsiTheme="majorHAnsi"/>
+                <w:sz w:val="22"/>
+                <w:szCs w:val="22"/>
+                <w:lang w:val="it-IT"/>
+              </w:rPr>
+            </w:pPr>
+            <w:r>
+              <w:rPr>
+                <w:rFonts w:asciiTheme="majorHAnsi" w:hAnsiTheme="majorHAnsi"/>
+                <w:sz w:val="22"/>
+                <w:szCs w:val="22"/>
+                <w:lang w:val="it-IT"/>
+              </w:rPr>
+              <w:t>Questa funzionalità permette di eliminare un commento scritto da sé stessi o uno qualsiasi relativo a lezioni di corsi propri</w:t>
+            </w:r>
+          </w:p>
+          <w:p>
+            <w:pPr>
+              <w:pStyle w:val="Standard"/>
+              <w:jc w:val="center"/>
+              <w:rPr>
+                <w:rFonts w:asciiTheme="majorHAnsi" w:hAnsiTheme="majorHAnsi"/>
+                <w:color w:val="4C483D" w:themeColor="text2"/>
+                <w:sz w:val="22"/>
+                <w:szCs w:val="22"/>
+                <w:lang w:val="it-IT"/>
+              </w:rPr>
+            </w:pPr>
+          </w:p>
+        </w:tc>
+      </w:tr>
+      <w:tr>
+        <w:trPr>
+          <w:trHeight w:val="566"/>
+        </w:trPr>
+        <w:tc>
+          <w:tcPr>
+            <w:tcW w:w="4747" w:type="dxa"/>
+            <w:tcBorders>
+              <w:top w:val="single" w:sz="4" w:space="0" w:color="9CC2E5"/>
+              <w:left w:val="single" w:sz="4" w:space="0" w:color="9CC2E5"/>
+              <w:bottom w:val="single" w:sz="4" w:space="0" w:color="9CC2E5"/>
+            </w:tcBorders>
+            <w:shd w:val="clear" w:color="auto" w:fill="auto"/>
+            <w:tcMar>
+              <w:top w:w="0" w:type="dxa"/>
+              <w:left w:w="113" w:type="dxa"/>
+              <w:bottom w:w="0" w:type="dxa"/>
+              <w:right w:w="108" w:type="dxa"/>
+            </w:tcMar>
+          </w:tcPr>
+          <w:p>
+            <w:pPr>
+              <w:pStyle w:val="Standard"/>
+              <w:jc w:val="center"/>
+              <w:rPr>
+                <w:rFonts w:asciiTheme="majorHAnsi" w:hAnsiTheme="majorHAnsi"/>
+                <w:sz w:val="22"/>
+                <w:szCs w:val="22"/>
+                <w:lang w:val="it-IT"/>
+              </w:rPr>
+            </w:pPr>
+          </w:p>
+          <w:p>
+            <w:pPr>
+              <w:pStyle w:val="Standard"/>
+              <w:jc w:val="center"/>
+              <w:rPr>
+                <w:rFonts w:asciiTheme="majorHAnsi" w:hAnsiTheme="majorHAnsi"/>
+                <w:sz w:val="22"/>
+                <w:szCs w:val="22"/>
+                <w:lang w:val="it-IT"/>
+              </w:rPr>
+            </w:pPr>
+          </w:p>
+          <w:p>
+            <w:pPr>
+              <w:pStyle w:val="Standard"/>
+              <w:jc w:val="center"/>
+              <w:rPr>
+                <w:rFonts w:asciiTheme="majorHAnsi" w:hAnsiTheme="majorHAnsi"/>
+                <w:color w:val="4C483D" w:themeColor="text2"/>
+                <w:sz w:val="22"/>
+                <w:szCs w:val="22"/>
+                <w:lang w:val="it-IT"/>
+              </w:rPr>
+            </w:pPr>
+            <w:r>
+              <w:rPr>
+                <w:rFonts w:asciiTheme="majorHAnsi" w:hAnsiTheme="majorHAnsi"/>
+                <w:sz w:val="22"/>
+                <w:szCs w:val="22"/>
+                <w:lang w:val="it-IT"/>
+              </w:rPr>
+              <w:t>Inserisci commento</w:t>
+            </w:r>
+          </w:p>
+        </w:tc>
+        <w:tc>
+          <w:tcPr>
+            <w:tcW w:w="4826" w:type="dxa"/>
+            <w:tcBorders>
+              <w:top w:val="single" w:sz="4" w:space="0" w:color="9CC2E5"/>
+              <w:left w:val="single" w:sz="4" w:space="0" w:color="9CC2E5"/>
+              <w:bottom w:val="single" w:sz="4" w:space="0" w:color="9CC2E5"/>
+              <w:right w:val="single" w:sz="4" w:space="0" w:color="9CC2E5"/>
+            </w:tcBorders>
+            <w:shd w:val="clear" w:color="auto" w:fill="auto"/>
+            <w:tcMar>
+              <w:top w:w="0" w:type="dxa"/>
+              <w:left w:w="113" w:type="dxa"/>
+              <w:bottom w:w="0" w:type="dxa"/>
+              <w:right w:w="108" w:type="dxa"/>
+            </w:tcMar>
+          </w:tcPr>
+          <w:p>
+            <w:pPr>
+              <w:pStyle w:val="Standard"/>
+              <w:jc w:val="center"/>
+              <w:rPr>
+                <w:rFonts w:asciiTheme="majorHAnsi" w:hAnsiTheme="majorHAnsi"/>
                 <w:sz w:val="22"/>
                 <w:szCs w:val="22"/>
                 <w:lang w:val="it-IT"/>
@@ -18004,6 +19036,116 @@
     </w:p>
     <w:p>
       <w:pPr>
+        <w:rPr>
+          <w:rFonts w:asciiTheme="majorHAnsi" w:hAnsiTheme="majorHAnsi"/>
+          <w:sz w:val="24"/>
+          <w:szCs w:val="24"/>
+          <w:lang w:val="it-IT"/>
+        </w:rPr>
+      </w:pPr>
+    </w:p>
+    <w:p>
+      <w:pPr>
+        <w:rPr>
+          <w:rFonts w:asciiTheme="majorHAnsi" w:hAnsiTheme="majorHAnsi"/>
+          <w:sz w:val="24"/>
+          <w:szCs w:val="24"/>
+          <w:lang w:val="it-IT"/>
+        </w:rPr>
+      </w:pPr>
+    </w:p>
+    <w:p>
+      <w:pPr>
+        <w:rPr>
+          <w:rFonts w:asciiTheme="majorHAnsi" w:hAnsiTheme="majorHAnsi"/>
+          <w:sz w:val="24"/>
+          <w:szCs w:val="24"/>
+          <w:lang w:val="it-IT"/>
+        </w:rPr>
+      </w:pPr>
+    </w:p>
+    <w:p>
+      <w:pPr>
+        <w:rPr>
+          <w:rFonts w:asciiTheme="majorHAnsi" w:hAnsiTheme="majorHAnsi"/>
+          <w:sz w:val="24"/>
+          <w:szCs w:val="24"/>
+          <w:lang w:val="it-IT"/>
+        </w:rPr>
+      </w:pPr>
+    </w:p>
+    <w:p>
+      <w:pPr>
+        <w:rPr>
+          <w:rFonts w:asciiTheme="majorHAnsi" w:hAnsiTheme="majorHAnsi"/>
+          <w:sz w:val="24"/>
+          <w:szCs w:val="24"/>
+          <w:lang w:val="it-IT"/>
+        </w:rPr>
+      </w:pPr>
+    </w:p>
+    <w:p>
+      <w:pPr>
+        <w:rPr>
+          <w:rFonts w:asciiTheme="majorHAnsi" w:hAnsiTheme="majorHAnsi"/>
+          <w:sz w:val="24"/>
+          <w:szCs w:val="24"/>
+          <w:lang w:val="it-IT"/>
+        </w:rPr>
+      </w:pPr>
+    </w:p>
+    <w:p>
+      <w:pPr>
+        <w:rPr>
+          <w:rFonts w:asciiTheme="majorHAnsi" w:hAnsiTheme="majorHAnsi"/>
+          <w:sz w:val="24"/>
+          <w:szCs w:val="24"/>
+          <w:lang w:val="it-IT"/>
+        </w:rPr>
+      </w:pPr>
+    </w:p>
+    <w:p>
+      <w:pPr>
+        <w:rPr>
+          <w:rFonts w:asciiTheme="majorHAnsi" w:hAnsiTheme="majorHAnsi"/>
+          <w:sz w:val="24"/>
+          <w:szCs w:val="24"/>
+          <w:lang w:val="it-IT"/>
+        </w:rPr>
+      </w:pPr>
+    </w:p>
+    <w:p>
+      <w:pPr>
+        <w:rPr>
+          <w:rFonts w:asciiTheme="majorHAnsi" w:hAnsiTheme="majorHAnsi"/>
+          <w:sz w:val="24"/>
+          <w:szCs w:val="24"/>
+          <w:lang w:val="it-IT"/>
+        </w:rPr>
+      </w:pPr>
+    </w:p>
+    <w:p>
+      <w:pPr>
+        <w:rPr>
+          <w:rFonts w:asciiTheme="majorHAnsi" w:hAnsiTheme="majorHAnsi"/>
+          <w:sz w:val="24"/>
+          <w:szCs w:val="24"/>
+          <w:lang w:val="it-IT"/>
+        </w:rPr>
+      </w:pPr>
+    </w:p>
+    <w:p>
+      <w:pPr>
+        <w:rPr>
+          <w:rFonts w:asciiTheme="majorHAnsi" w:hAnsiTheme="majorHAnsi"/>
+          <w:sz w:val="24"/>
+          <w:szCs w:val="24"/>
+          <w:lang w:val="it-IT"/>
+        </w:rPr>
+      </w:pPr>
+    </w:p>
+    <w:p>
+      <w:pPr>
         <w:pStyle w:val="Standard"/>
         <w:rPr>
           <w:rFonts w:asciiTheme="majorHAnsi" w:eastAsia="MS Gothic" w:hAnsiTheme="majorHAnsi" w:cs="Calibri"/>
@@ -18025,6 +19167,7 @@
           <w:szCs w:val="26"/>
           <w:lang w:val="it-IT" w:bidi="ar-SA"/>
         </w:rPr>
+        <w:lastRenderedPageBreak/>
         <w:t>3.</w:t>
       </w:r>
       <w:r>
@@ -18359,7 +19502,6 @@
                 <w:bCs/>
                 <w:color w:val="FFFFFF"/>
               </w:rPr>
-              <w:lastRenderedPageBreak/>
               <w:t>Servizi offerti</w:t>
             </w:r>
           </w:p>
@@ -19736,66 +20878,6 @@
     <w:p>
       <w:pPr>
         <w:pStyle w:val="Standard"/>
-        <w:ind w:left="424"/>
-        <w:rPr>
-          <w:rFonts w:asciiTheme="majorHAnsi" w:eastAsia="MS Gothic" w:hAnsiTheme="majorHAnsi" w:cs="Calibri"/>
-          <w:b/>
-          <w:bCs/>
-          <w:color w:val="4C483D" w:themeColor="text2"/>
-          <w:sz w:val="26"/>
-          <w:szCs w:val="26"/>
-          <w:lang w:val="it-IT" w:bidi="ar-SA"/>
-        </w:rPr>
-      </w:pPr>
-    </w:p>
-    <w:p>
-      <w:pPr>
-        <w:pStyle w:val="Standard"/>
-        <w:ind w:left="424"/>
-        <w:rPr>
-          <w:rFonts w:asciiTheme="majorHAnsi" w:eastAsia="MS Gothic" w:hAnsiTheme="majorHAnsi" w:cs="Calibri"/>
-          <w:b/>
-          <w:bCs/>
-          <w:color w:val="4C483D" w:themeColor="text2"/>
-          <w:sz w:val="26"/>
-          <w:szCs w:val="26"/>
-          <w:lang w:val="it-IT" w:bidi="ar-SA"/>
-        </w:rPr>
-      </w:pPr>
-    </w:p>
-    <w:p>
-      <w:pPr>
-        <w:pStyle w:val="Standard"/>
-        <w:ind w:left="424"/>
-        <w:rPr>
-          <w:rFonts w:asciiTheme="majorHAnsi" w:eastAsia="MS Gothic" w:hAnsiTheme="majorHAnsi" w:cs="Calibri"/>
-          <w:b/>
-          <w:bCs/>
-          <w:color w:val="4C483D" w:themeColor="text2"/>
-          <w:sz w:val="26"/>
-          <w:szCs w:val="26"/>
-          <w:lang w:val="it-IT" w:bidi="ar-SA"/>
-        </w:rPr>
-      </w:pPr>
-    </w:p>
-    <w:p>
-      <w:pPr>
-        <w:pStyle w:val="Standard"/>
-        <w:ind w:left="424"/>
-        <w:rPr>
-          <w:rFonts w:asciiTheme="majorHAnsi" w:eastAsia="MS Gothic" w:hAnsiTheme="majorHAnsi" w:cs="Calibri"/>
-          <w:b/>
-          <w:bCs/>
-          <w:color w:val="4C483D" w:themeColor="text2"/>
-          <w:sz w:val="26"/>
-          <w:szCs w:val="26"/>
-          <w:lang w:val="it-IT" w:bidi="ar-SA"/>
-        </w:rPr>
-      </w:pPr>
-    </w:p>
-    <w:p>
-      <w:pPr>
-        <w:pStyle w:val="Standard"/>
         <w:numPr>
           <w:ilvl w:val="1"/>
           <w:numId w:val="16"/>
@@ -21940,15 +23022,16 @@
       <w:pPr>
         <w:pStyle w:val="Standard"/>
         <w:rPr>
-          <w:rFonts w:asciiTheme="majorHAnsi" w:hAnsiTheme="majorHAnsi"/>
+          <w:rStyle w:val="Carpredefinitoparagrafo1"/>
+          <w:rFonts w:asciiTheme="majorHAnsi" w:eastAsia="Lucida Sans Unicode" w:hAnsiTheme="majorHAnsi"/>
           <w:color w:val="4C483D" w:themeColor="text2"/>
           <w:sz w:val="22"/>
           <w:szCs w:val="22"/>
-          <w:lang w:val="it-IT"/>
-        </w:rPr>
-      </w:pPr>
-      <w:bookmarkStart w:id="7" w:name="_PictureBullets"/>
-      <w:bookmarkEnd w:id="7"/>
+          <w:lang w:val="it-IT" w:bidi="ar-SA"/>
+        </w:rPr>
+      </w:pPr>
+      <w:bookmarkStart w:id="6" w:name="_PictureBullets"/>
+      <w:bookmarkEnd w:id="6"/>
       <w:r>
         <w:rPr>
           <w:rStyle w:val="Carpredefinitoparagrafo1"/>
@@ -21972,6 +23055,56 @@
         </w:rPr>
         <w:t>processo di accensione e di avvio di un computer, di un dispositivo o di un sistema.</w:t>
       </w:r>
+    </w:p>
+    <w:p>
+      <w:pPr>
+        <w:pStyle w:val="Standard"/>
+        <w:rPr>
+          <w:rStyle w:val="Carpredefinitoparagrafo1"/>
+          <w:rFonts w:asciiTheme="majorHAnsi" w:eastAsia="Lucida Sans Unicode" w:hAnsiTheme="majorHAnsi"/>
+          <w:color w:val="4C483D" w:themeColor="text2"/>
+          <w:sz w:val="22"/>
+          <w:szCs w:val="22"/>
+          <w:lang w:val="it-IT" w:bidi="ar-SA"/>
+        </w:rPr>
+      </w:pPr>
+    </w:p>
+    <w:p>
+      <w:pPr>
+        <w:pStyle w:val="Standard"/>
+        <w:rPr>
+          <w:rFonts w:asciiTheme="majorHAnsi" w:hAnsiTheme="majorHAnsi"/>
+          <w:color w:val="4C483D" w:themeColor="text2"/>
+          <w:sz w:val="22"/>
+          <w:szCs w:val="22"/>
+          <w:lang w:val="it-IT"/>
+        </w:rPr>
+      </w:pPr>
+      <w:r>
+        <w:rPr>
+          <w:rStyle w:val="Carpredefinitoparagrafo1"/>
+          <w:rFonts w:asciiTheme="majorHAnsi" w:eastAsia="Lucida Sans Unicode" w:hAnsiTheme="majorHAnsi"/>
+          <w:b/>
+          <w:color w:val="4C483D" w:themeColor="text2"/>
+          <w:sz w:val="22"/>
+          <w:szCs w:val="22"/>
+          <w:lang w:val="it-IT" w:bidi="ar-SA"/>
+        </w:rPr>
+        <w:t xml:space="preserve">MVC: </w:t>
+      </w:r>
+      <w:r>
+        <w:rPr>
+          <w:rStyle w:val="Carpredefinitoparagrafo1"/>
+          <w:rFonts w:asciiTheme="majorHAnsi" w:eastAsia="Lucida Sans Unicode" w:hAnsiTheme="majorHAnsi"/>
+          <w:color w:val="4C483D" w:themeColor="text2"/>
+          <w:sz w:val="22"/>
+          <w:szCs w:val="22"/>
+          <w:lang w:val="it-IT" w:bidi="ar-SA"/>
+        </w:rPr>
+        <w:t>Pattern architetturale che vede la divisione in tre parti cooperanti: Model, View, Control.</w:t>
+      </w:r>
+      <w:bookmarkStart w:id="7" w:name="_GoBack"/>
+      <w:bookmarkEnd w:id="7"/>
     </w:p>
     <w:p>
       <w:pPr>
@@ -22033,11 +23166,6 @@
         <w:docPartUnique/>
       </w:docPartObj>
     </w:sdtPr>
-    <w:sdtEndPr>
-      <w:rPr>
-        <w:rStyle w:val="PageNumber"/>
-      </w:rPr>
-    </w:sdtEndPr>
     <w:sdtContent>
       <w:p>
         <w:pPr>
@@ -22091,11 +23219,6 @@
         <w:docPartUnique/>
       </w:docPartObj>
     </w:sdtPr>
-    <w:sdtEndPr>
-      <w:rPr>
-        <w:rStyle w:val="PageNumber"/>
-      </w:rPr>
-    </w:sdtEndPr>
     <w:sdtContent>
       <w:p>
         <w:pPr>
@@ -26337,7 +27460,7 @@
 </file>
 
 <file path=customXml/itemProps3.xml><?xml version="1.0" encoding="utf-8"?>
-<ds:datastoreItem xmlns:ds="http://schemas.openxmlformats.org/officeDocument/2006/customXml" ds:itemID="{D85D6D06-0154-ED40-A363-1D36F8675BF2}">
+<ds:datastoreItem xmlns:ds="http://schemas.openxmlformats.org/officeDocument/2006/customXml" ds:itemID="{81CBDFCE-BBA7-DF4F-85F0-81A876883BA0}">
   <ds:schemaRefs>
     <ds:schemaRef ds:uri="http://schemas.openxmlformats.org/officeDocument/2006/bibliography"/>
   </ds:schemaRefs>

</xml_diff>